<commit_message>
Incrementando o GRE com o propósito, definições, políticas, papeis e métricas.
</commit_message>
<xml_diff>
--- a/Artefatos de Documentação/Processo Genérico/1-Gerencia de Requisitos/[PARCIAL]Gerencia de Requisitos.docx
+++ b/Artefatos de Documentação/Processo Genérico/1-Gerencia de Requisitos/[PARCIAL]Gerencia de Requisitos.docx
@@ -1,6 +1,6 @@
 
 <file path=word/document.xml><?xml version="1.0" encoding="utf-8"?>
-<w:document xmlns:ve="http://schemas.openxmlformats.org/markup-compatibility/2006" xmlns:o="urn:schemas-microsoft-com:office:office" xmlns:r="http://schemas.openxmlformats.org/officeDocument/2006/relationships" xmlns:m="http://schemas.openxmlformats.org/officeDocument/2006/math" xmlns:v="urn:schemas-microsoft-com:vml" xmlns:wp="http://schemas.openxmlformats.org/drawingml/2006/wordprocessingDrawing" xmlns:w10="urn:schemas-microsoft-com:office:word" xmlns:w="http://schemas.openxmlformats.org/wordprocessingml/2006/main" xmlns:wne="http://schemas.microsoft.com/office/word/2006/wordml">
+<w:document xmlns:wpc="http://schemas.microsoft.com/office/word/2010/wordprocessingCanvas" xmlns:mc="http://schemas.openxmlformats.org/markup-compatibility/2006" xmlns:o="urn:schemas-microsoft-com:office:office" xmlns:r="http://schemas.openxmlformats.org/officeDocument/2006/relationships" xmlns:m="http://schemas.openxmlformats.org/officeDocument/2006/math" xmlns:v="urn:schemas-microsoft-com:vml" xmlns:wp14="http://schemas.microsoft.com/office/word/2010/wordprocessingDrawing" xmlns:wp="http://schemas.openxmlformats.org/drawingml/2006/wordprocessingDrawing" xmlns:w10="urn:schemas-microsoft-com:office:word" xmlns:w="http://schemas.openxmlformats.org/wordprocessingml/2006/main" xmlns:w14="http://schemas.microsoft.com/office/word/2010/wordml" xmlns:wpg="http://schemas.microsoft.com/office/word/2010/wordprocessingGroup" xmlns:wpi="http://schemas.microsoft.com/office/word/2010/wordprocessingInk" xmlns:wne="http://schemas.microsoft.com/office/word/2006/wordml" xmlns:wps="http://schemas.microsoft.com/office/word/2010/wordprocessingShape" mc:Ignorable="w14 wp14">
   <w:body>
     <w:p>
       <w:pPr>
@@ -19,7 +19,25 @@
           <w:sz w:val="44"/>
           <w:szCs w:val="44"/>
         </w:rPr>
-        <w:t>Gerência de Requisitos</w:t>
+        <w:t>G</w:t>
+      </w:r>
+      <w:r>
+        <w:rPr>
+          <w:rFonts w:ascii="Arial" w:hAnsi="Arial" w:cs="Arial"/>
+          <w:b/>
+          <w:sz w:val="44"/>
+          <w:szCs w:val="44"/>
+        </w:rPr>
+        <w:t>estão</w:t>
+      </w:r>
+      <w:r>
+        <w:rPr>
+          <w:rFonts w:ascii="Arial" w:hAnsi="Arial" w:cs="Arial"/>
+          <w:b/>
+          <w:sz w:val="44"/>
+          <w:szCs w:val="44"/>
+        </w:rPr>
+        <w:t xml:space="preserve"> de Requisitos</w:t>
       </w:r>
       <w:r>
         <w:rPr>
@@ -93,53 +111,18 @@
           <w:color w:val="FF0000"/>
         </w:rPr>
       </w:pPr>
-      <w:r>
-        <w:rPr>
-          <w:rFonts w:ascii="Arial" w:hAnsi="Arial" w:cs="Arial"/>
-          <w:color w:val="FF0000"/>
-        </w:rPr>
-        <w:t>&lt;Definir o objeti</w:t>
-      </w:r>
-      <w:r>
-        <w:rPr>
-          <w:rFonts w:ascii="Arial" w:hAnsi="Arial" w:cs="Arial"/>
-          <w:color w:val="FF0000"/>
-        </w:rPr>
-        <w:t>vo do processo na organização</w:t>
-      </w:r>
-      <w:r>
-        <w:rPr>
-          <w:rFonts w:ascii="Arial" w:hAnsi="Arial" w:cs="Arial"/>
-          <w:color w:val="FF0000"/>
-        </w:rPr>
-        <w:t>&gt;</w:t>
-      </w:r>
     </w:p>
     <w:p>
       <w:pPr>
-        <w:ind w:left="360"/>
-        <w:jc w:val="both"/>
-        <w:rPr>
-          <w:rFonts w:ascii="Arial" w:hAnsi="Arial" w:cs="Arial"/>
-          <w:color w:val="FF0000"/>
-        </w:rPr>
-      </w:pPr>
-    </w:p>
-    <w:p>
-      <w:pPr>
         <w:autoSpaceDE w:val="0"/>
         <w:adjustRightInd w:val="0"/>
         <w:rPr>
-          <w:rFonts w:ascii="Times-Roman" w:hAnsi="Times-Roman" w:cs="Times-Roman"/>
-          <w:sz w:val="23"/>
-          <w:szCs w:val="23"/>
+          <w:rFonts w:ascii="Arial" w:hAnsi="Arial" w:cs="Arial"/>
         </w:rPr>
       </w:pPr>
       <w:r>
         <w:rPr>
-          <w:rFonts w:ascii="Times-Roman" w:hAnsi="Times-Roman" w:cs="Times-Roman"/>
-          <w:sz w:val="23"/>
-          <w:szCs w:val="23"/>
+          <w:rFonts w:ascii="Arial" w:hAnsi="Arial" w:cs="Arial"/>
         </w:rPr>
         <w:t xml:space="preserve">No processo de desenvolvimento de software, a engenharia de requisitos destaca-se como um ponto fundamental para o sucesso dos projetos. </w:t>
       </w:r>
@@ -149,34 +132,26 @@
         <w:autoSpaceDE w:val="0"/>
         <w:adjustRightInd w:val="0"/>
         <w:rPr>
-          <w:rFonts w:ascii="Times-Roman" w:hAnsi="Times-Roman" w:cs="Times-Roman"/>
-          <w:sz w:val="23"/>
-          <w:szCs w:val="23"/>
+          <w:rFonts w:ascii="Arial" w:hAnsi="Arial" w:cs="Arial"/>
         </w:rPr>
       </w:pPr>
       <w:r>
         <w:rPr>
-          <w:rFonts w:ascii="Times-Roman" w:hAnsi="Times-Roman" w:cs="Times-Roman"/>
-          <w:sz w:val="23"/>
-          <w:szCs w:val="23"/>
+          <w:rFonts w:ascii="Arial" w:hAnsi="Arial" w:cs="Arial"/>
         </w:rPr>
         <w:t xml:space="preserve">Dessa forma, o objetivo geral desta partição é propor um modelo de processo de engenharia de requisitos visando tratar questões relacionadas ao desenvolvimento e elucidar </w:t>
       </w:r>
       <w:proofErr w:type="gramStart"/>
       <w:r>
         <w:rPr>
-          <w:rFonts w:ascii="Times-Roman" w:hAnsi="Times-Roman" w:cs="Times-Roman"/>
-          <w:sz w:val="23"/>
-          <w:szCs w:val="23"/>
+          <w:rFonts w:ascii="Arial" w:hAnsi="Arial" w:cs="Arial"/>
         </w:rPr>
         <w:t>papeis,</w:t>
       </w:r>
       <w:proofErr w:type="gramEnd"/>
       <w:r>
         <w:rPr>
-          <w:rFonts w:ascii="Times-Roman" w:hAnsi="Times-Roman" w:cs="Times-Roman"/>
-          <w:sz w:val="23"/>
-          <w:szCs w:val="23"/>
+          <w:rFonts w:ascii="Arial" w:hAnsi="Arial" w:cs="Arial"/>
         </w:rPr>
         <w:t xml:space="preserve"> métricas e atividades. Garantindo assim que a equipe desenvolva somente o que foi acordado, diminuindo o retrabalho e garantindo a qualidade do produto final.</w:t>
       </w:r>
@@ -222,63 +197,20 @@
         <w:rPr>
           <w:rFonts w:ascii="Arial" w:hAnsi="Arial" w:cs="Arial"/>
           <w:bCs/>
-          <w:color w:val="FF0000"/>
-        </w:rPr>
-      </w:pPr>
-      <w:r>
-        <w:rPr>
-          <w:rFonts w:ascii="Arial" w:hAnsi="Arial" w:cs="Arial"/>
-          <w:bCs/>
-          <w:color w:val="FF0000"/>
-        </w:rPr>
-        <w:t>&lt;Definir os conceitos fundamentais par</w:t>
-      </w:r>
-      <w:r>
-        <w:rPr>
-          <w:rFonts w:ascii="Arial" w:hAnsi="Arial" w:cs="Arial"/>
-          <w:bCs/>
-          <w:color w:val="FF0000"/>
-        </w:rPr>
-        <w:t>a o processo.</w:t>
-      </w:r>
-      <w:bookmarkStart w:id="0" w:name="_GoBack"/>
-      <w:bookmarkEnd w:id="0"/>
-      <w:proofErr w:type="gramStart"/>
-      <w:r>
-        <w:rPr>
-          <w:rFonts w:ascii="Arial" w:hAnsi="Arial" w:cs="Arial"/>
-          <w:bCs/>
-          <w:color w:val="FF0000"/>
-        </w:rPr>
-        <w:t>&gt;</w:t>
-      </w:r>
-      <w:proofErr w:type="gramEnd"/>
+        </w:rPr>
+      </w:pPr>
     </w:p>
     <w:p>
       <w:pPr>
-        <w:ind w:left="360"/>
-        <w:jc w:val="both"/>
-        <w:rPr>
-          <w:rFonts w:ascii="Arial" w:hAnsi="Arial" w:cs="Arial"/>
-          <w:bCs/>
-        </w:rPr>
-      </w:pPr>
-    </w:p>
-    <w:p>
-      <w:pPr>
         <w:autoSpaceDE w:val="0"/>
         <w:adjustRightInd w:val="0"/>
         <w:rPr>
-          <w:rFonts w:ascii="Times-Roman" w:hAnsi="Times-Roman" w:cs="Times-Roman"/>
-          <w:sz w:val="23"/>
-          <w:szCs w:val="23"/>
+          <w:rFonts w:ascii="Arial" w:hAnsi="Arial" w:cs="Arial"/>
         </w:rPr>
       </w:pPr>
       <w:r>
         <w:rPr>
-          <w:rFonts w:ascii="Times-Roman" w:hAnsi="Times-Roman" w:cs="Times-Roman"/>
-          <w:sz w:val="23"/>
-          <w:szCs w:val="23"/>
+          <w:rFonts w:ascii="Arial" w:hAnsi="Arial" w:cs="Arial"/>
         </w:rPr>
         <w:t>A engenharia de requisitos é uma das fases mais importantes no desenvolvimento de software, pois nela são identificados, analisados e definidos os propósitos é funcionalidades do escopo do software.</w:t>
       </w:r>
@@ -289,6 +221,7 @@
         <w:jc w:val="both"/>
         <w:rPr>
           <w:rStyle w:val="Forte"/>
+          <w:rFonts w:ascii="Arial" w:hAnsi="Arial" w:cs="Arial"/>
           <w:b w:val="0"/>
         </w:rPr>
       </w:pPr>
@@ -320,68 +253,13 @@
     </w:p>
     <w:p>
       <w:pPr>
-        <w:ind w:left="360"/>
+        <w:pStyle w:val="PargrafodaLista"/>
+        <w:ind w:left="1080"/>
         <w:jc w:val="both"/>
         <w:rPr>
           <w:rFonts w:ascii="Arial" w:hAnsi="Arial" w:cs="Arial"/>
-          <w:color w:val="FF0000"/>
-        </w:rPr>
-      </w:pPr>
-      <w:r>
-        <w:rPr>
-          <w:rFonts w:ascii="Arial" w:hAnsi="Arial" w:cs="Arial"/>
-          <w:color w:val="FF0000"/>
-        </w:rPr>
-        <w:t>&lt;Definir duas</w:t>
-      </w:r>
-      <w:r>
-        <w:rPr>
-          <w:rFonts w:ascii="Arial" w:hAnsi="Arial" w:cs="Arial"/>
-          <w:color w:val="FF0000"/>
-        </w:rPr>
-        <w:t xml:space="preserve"> políticas organizacionais que se aplicam ao processo. Políticas são orientações da Direção sobre o processo, logo devem ser conhecidas e praticadas por todos os envolvidos no processo. As políticas devem referenciar a página de Políticas para projetos na Fábrica de Software.</w:t>
-      </w:r>
-      <w:proofErr w:type="gramStart"/>
-      <w:r>
-        <w:rPr>
-          <w:rFonts w:ascii="Arial" w:hAnsi="Arial" w:cs="Arial"/>
-          <w:color w:val="FF0000"/>
-        </w:rPr>
-        <w:t>&gt;</w:t>
-      </w:r>
-      <w:proofErr w:type="gramEnd"/>
-    </w:p>
-    <w:p>
-      <w:pPr>
-        <w:ind w:left="360"/>
-        <w:jc w:val="both"/>
-        <w:rPr>
-          <w:rFonts w:ascii="Arial" w:hAnsi="Arial" w:cs="Arial"/>
-          <w:color w:val="FF0000"/>
-        </w:rPr>
-      </w:pPr>
-    </w:p>
-    <w:p>
-      <w:pPr>
-        <w:ind w:left="360"/>
-        <w:jc w:val="both"/>
-        <w:outlineLvl w:val="0"/>
-        <w:rPr>
-          <w:rStyle w:val="Forte"/>
-          <w:rFonts w:ascii="Arial" w:hAnsi="Arial" w:cs="Arial"/>
-          <w:bCs w:val="0"/>
-          <w:color w:val="FF0000"/>
-        </w:rPr>
-      </w:pPr>
-      <w:r>
-        <w:rPr>
-          <w:rStyle w:val="Forte"/>
-          <w:rFonts w:ascii="Arial" w:hAnsi="Arial" w:cs="Arial"/>
-          <w:bCs w:val="0"/>
-          <w:color w:val="FF0000"/>
-        </w:rPr>
-        <w:t>Exemplo:</w:t>
-      </w:r>
+        </w:rPr>
+      </w:pPr>
     </w:p>
     <w:p>
       <w:pPr>
@@ -393,31 +271,13 @@
         <w:jc w:val="both"/>
         <w:rPr>
           <w:rFonts w:ascii="Arial" w:hAnsi="Arial" w:cs="Arial"/>
-          <w:color w:val="FF0000"/>
         </w:rPr>
       </w:pPr>
       <w:r>
         <w:rPr>
           <w:rFonts w:ascii="Arial" w:hAnsi="Arial" w:cs="Arial"/>
-          <w:color w:val="FF0000"/>
-        </w:rPr>
-        <w:t xml:space="preserve">Toda nova versão de software desenvolvido deverá ter uma </w:t>
-      </w:r>
-      <w:proofErr w:type="spellStart"/>
-      <w:r>
-        <w:rPr>
-          <w:rFonts w:ascii="Arial" w:hAnsi="Arial" w:cs="Arial"/>
-          <w:color w:val="FF0000"/>
-        </w:rPr>
-        <w:t>baseline</w:t>
-      </w:r>
-      <w:proofErr w:type="spellEnd"/>
-      <w:r>
-        <w:rPr>
-          <w:rFonts w:ascii="Arial" w:hAnsi="Arial" w:cs="Arial"/>
-          <w:color w:val="FF0000"/>
-        </w:rPr>
-        <w:t xml:space="preserve"> de produto completa o suficiente para colocar a mesma em produção;</w:t>
+        </w:rPr>
+        <w:t>Todos os requisitos devem ser examinados e aprovados pela equipe e pelo cliente;</w:t>
       </w:r>
     </w:p>
     <w:p>
@@ -430,31 +290,13 @@
         <w:jc w:val="both"/>
         <w:rPr>
           <w:rFonts w:ascii="Arial" w:hAnsi="Arial" w:cs="Arial"/>
-          <w:color w:val="FF0000"/>
         </w:rPr>
       </w:pPr>
       <w:r>
         <w:rPr>
           <w:rFonts w:ascii="Arial" w:hAnsi="Arial" w:cs="Arial"/>
-          <w:color w:val="FF0000"/>
-        </w:rPr>
-        <w:t xml:space="preserve">Toda </w:t>
-      </w:r>
-      <w:proofErr w:type="spellStart"/>
-      <w:r>
-        <w:rPr>
-          <w:rFonts w:ascii="Arial" w:hAnsi="Arial" w:cs="Arial"/>
-          <w:color w:val="FF0000"/>
-        </w:rPr>
-        <w:t>baseline</w:t>
-      </w:r>
-      <w:proofErr w:type="spellEnd"/>
-      <w:r>
-        <w:rPr>
-          <w:rFonts w:ascii="Arial" w:hAnsi="Arial" w:cs="Arial"/>
-          <w:color w:val="FF0000"/>
-        </w:rPr>
-        <w:t xml:space="preserve"> de projeto e de produto deverá ser auditada.</w:t>
+        </w:rPr>
+        <w:t>Todos os requisitos devem ser facilmente rastreados;</w:t>
       </w:r>
     </w:p>
     <w:p>
@@ -469,205 +311,12 @@
           <w:rFonts w:ascii="Arial" w:hAnsi="Arial" w:cs="Arial"/>
         </w:rPr>
       </w:pPr>
-    </w:p>
-    <w:p>
-      <w:pPr>
-        <w:pStyle w:val="PargrafodaLista"/>
-        <w:numPr>
-          <w:ilvl w:val="0"/>
-          <w:numId w:val="12"/>
-        </w:numPr>
-        <w:jc w:val="both"/>
-        <w:rPr>
-          <w:rFonts w:ascii="Arial" w:hAnsi="Arial" w:cs="Arial"/>
-        </w:rPr>
-      </w:pPr>
-    </w:p>
-    <w:p>
-      <w:pPr>
-        <w:pStyle w:val="PargrafodaLista"/>
-        <w:numPr>
-          <w:ilvl w:val="0"/>
-          <w:numId w:val="12"/>
-        </w:numPr>
-        <w:jc w:val="both"/>
-        <w:rPr>
-          <w:rFonts w:ascii="Arial" w:hAnsi="Arial" w:cs="Arial"/>
-        </w:rPr>
-      </w:pPr>
-      <w:r>
-        <w:rPr>
-          <w:rFonts w:ascii="Arial" w:hAnsi="Arial" w:cs="Arial"/>
-        </w:rPr>
-        <w:t>Todos os requisitos devem ser examinados e aprovados pela equipe e pelo cliente;</w:t>
-      </w:r>
-    </w:p>
-    <w:p>
-      <w:pPr>
-        <w:pStyle w:val="PargrafodaLista"/>
-        <w:numPr>
-          <w:ilvl w:val="0"/>
-          <w:numId w:val="12"/>
-        </w:numPr>
-        <w:jc w:val="both"/>
-        <w:rPr>
-          <w:rFonts w:ascii="Arial" w:hAnsi="Arial" w:cs="Arial"/>
-        </w:rPr>
-      </w:pPr>
-      <w:r>
-        <w:rPr>
-          <w:rFonts w:ascii="Arial" w:hAnsi="Arial" w:cs="Arial"/>
-        </w:rPr>
-        <w:t>Todos os requisitos devem ser facilmente rastreados;</w:t>
-      </w:r>
-    </w:p>
-    <w:p>
-      <w:pPr>
-        <w:pStyle w:val="PargrafodaLista"/>
-        <w:numPr>
-          <w:ilvl w:val="0"/>
-          <w:numId w:val="12"/>
-        </w:numPr>
-        <w:jc w:val="both"/>
-        <w:rPr>
-          <w:rFonts w:ascii="Arial" w:hAnsi="Arial" w:cs="Arial"/>
-        </w:rPr>
-      </w:pPr>
       <w:r>
         <w:rPr>
           <w:rFonts w:ascii="Arial" w:hAnsi="Arial" w:cs="Arial"/>
         </w:rPr>
         <w:t>Todos os requisitos devem ser revisados antes de entrar em produção.</w:t>
       </w:r>
-    </w:p>
-    <w:p>
-      <w:pPr>
-        <w:jc w:val="both"/>
-        <w:rPr>
-          <w:rFonts w:ascii="Arial" w:hAnsi="Arial" w:cs="Arial"/>
-        </w:rPr>
-      </w:pPr>
-    </w:p>
-    <w:p>
-      <w:pPr>
-        <w:jc w:val="both"/>
-        <w:rPr>
-          <w:rStyle w:val="Forte"/>
-          <w:rFonts w:ascii="Arial" w:hAnsi="Arial" w:cs="Arial"/>
-          <w:b w:val="0"/>
-          <w:bCs w:val="0"/>
-        </w:rPr>
-      </w:pPr>
-    </w:p>
-    <w:p>
-      <w:pPr>
-        <w:jc w:val="both"/>
-        <w:rPr>
-          <w:rStyle w:val="Forte"/>
-          <w:rFonts w:ascii="Arial" w:hAnsi="Arial" w:cs="Arial"/>
-          <w:b w:val="0"/>
-          <w:bCs w:val="0"/>
-        </w:rPr>
-      </w:pPr>
-    </w:p>
-    <w:p>
-      <w:pPr>
-        <w:jc w:val="both"/>
-        <w:rPr>
-          <w:rStyle w:val="Forte"/>
-          <w:rFonts w:ascii="Arial" w:hAnsi="Arial" w:cs="Arial"/>
-          <w:b w:val="0"/>
-          <w:bCs w:val="0"/>
-        </w:rPr>
-      </w:pPr>
-    </w:p>
-    <w:p>
-      <w:pPr>
-        <w:jc w:val="both"/>
-        <w:rPr>
-          <w:rStyle w:val="Forte"/>
-          <w:rFonts w:ascii="Arial" w:hAnsi="Arial" w:cs="Arial"/>
-          <w:b w:val="0"/>
-          <w:bCs w:val="0"/>
-        </w:rPr>
-      </w:pPr>
-    </w:p>
-    <w:p>
-      <w:pPr>
-        <w:jc w:val="both"/>
-        <w:rPr>
-          <w:rStyle w:val="Forte"/>
-          <w:rFonts w:ascii="Arial" w:hAnsi="Arial" w:cs="Arial"/>
-          <w:b w:val="0"/>
-          <w:bCs w:val="0"/>
-        </w:rPr>
-      </w:pPr>
-    </w:p>
-    <w:p>
-      <w:pPr>
-        <w:jc w:val="both"/>
-        <w:rPr>
-          <w:rStyle w:val="Forte"/>
-          <w:rFonts w:ascii="Arial" w:hAnsi="Arial" w:cs="Arial"/>
-          <w:b w:val="0"/>
-          <w:bCs w:val="0"/>
-        </w:rPr>
-      </w:pPr>
-    </w:p>
-    <w:p>
-      <w:pPr>
-        <w:jc w:val="both"/>
-        <w:rPr>
-          <w:rStyle w:val="Forte"/>
-          <w:rFonts w:ascii="Arial" w:hAnsi="Arial" w:cs="Arial"/>
-          <w:b w:val="0"/>
-          <w:bCs w:val="0"/>
-        </w:rPr>
-      </w:pPr>
-    </w:p>
-    <w:p>
-      <w:pPr>
-        <w:jc w:val="both"/>
-        <w:rPr>
-          <w:rStyle w:val="Forte"/>
-          <w:rFonts w:ascii="Arial" w:hAnsi="Arial" w:cs="Arial"/>
-          <w:b w:val="0"/>
-          <w:bCs w:val="0"/>
-        </w:rPr>
-      </w:pPr>
-    </w:p>
-    <w:p>
-      <w:pPr>
-        <w:jc w:val="both"/>
-        <w:rPr>
-          <w:rStyle w:val="Forte"/>
-          <w:rFonts w:ascii="Arial" w:hAnsi="Arial" w:cs="Arial"/>
-          <w:b w:val="0"/>
-          <w:bCs w:val="0"/>
-        </w:rPr>
-      </w:pPr>
-    </w:p>
-    <w:p>
-      <w:pPr>
-        <w:jc w:val="both"/>
-        <w:rPr>
-          <w:rStyle w:val="Forte"/>
-          <w:rFonts w:ascii="Arial" w:hAnsi="Arial" w:cs="Arial"/>
-          <w:b w:val="0"/>
-          <w:bCs w:val="0"/>
-        </w:rPr>
-      </w:pPr>
-    </w:p>
-    <w:p>
-      <w:pPr>
-        <w:jc w:val="both"/>
-        <w:rPr>
-          <w:rStyle w:val="Forte"/>
-          <w:rFonts w:ascii="Arial" w:hAnsi="Arial" w:cs="Arial"/>
-          <w:b w:val="0"/>
-          <w:bCs w:val="0"/>
-        </w:rPr>
-      </w:pPr>
     </w:p>
     <w:p>
       <w:pPr>
@@ -701,7 +350,6 @@
           <w:sz w:val="32"/>
           <w:szCs w:val="32"/>
         </w:rPr>
-        <w:lastRenderedPageBreak/>
         <w:t>Papeis</w:t>
       </w:r>
     </w:p>
@@ -720,7 +368,7 @@
         <w:tblStyle w:val="Tabelacomgrade"/>
         <w:tblW w:w="9813" w:type="dxa"/>
         <w:tblInd w:w="360" w:type="dxa"/>
-        <w:tblLook w:val="04A0"/>
+        <w:tblLook w:val="04A0" w:firstRow="1" w:lastRow="0" w:firstColumn="1" w:lastColumn="0" w:noHBand="0" w:noVBand="1"/>
       </w:tblPr>
       <w:tblGrid>
         <w:gridCol w:w="2222"/>
@@ -780,17 +428,7 @@
                 <w:sz w:val="22"/>
                 <w:szCs w:val="22"/>
               </w:rPr>
-              <w:t>Gerente de Requisitos (GRE</w:t>
-            </w:r>
-            <w:r>
-              <w:rPr>
-                <w:rStyle w:val="Forte"/>
-                <w:rFonts w:ascii="Arial" w:hAnsi="Arial" w:cs="Arial"/>
-                <w:b w:val="0"/>
-                <w:sz w:val="22"/>
-                <w:szCs w:val="22"/>
-              </w:rPr>
-              <w:t>)</w:t>
+              <w:t>Gerente de Projetos</w:t>
             </w:r>
           </w:p>
         </w:tc>
@@ -849,47 +487,27 @@
                 <w:sz w:val="22"/>
                 <w:szCs w:val="22"/>
               </w:rPr>
-              <w:t>Esse</w:t>
-            </w:r>
-            <w:r>
-              <w:rPr>
-                <w:rStyle w:val="Forte"/>
-                <w:rFonts w:ascii="Arial" w:hAnsi="Arial" w:cs="Arial"/>
-                <w:b w:val="0"/>
-                <w:sz w:val="22"/>
-                <w:szCs w:val="22"/>
-              </w:rPr>
-              <w:t xml:space="preserve"> </w:t>
-            </w:r>
-            <w:r>
-              <w:rPr>
-                <w:rStyle w:val="Forte"/>
-                <w:rFonts w:ascii="Arial" w:hAnsi="Arial" w:cs="Arial"/>
-                <w:b w:val="0"/>
-                <w:sz w:val="22"/>
-                <w:szCs w:val="22"/>
-              </w:rPr>
-              <w:t>cargo pode ser exercido por pessoa</w:t>
-            </w:r>
-            <w:r>
-              <w:rPr>
-                <w:rStyle w:val="Forte"/>
-                <w:rFonts w:ascii="Arial" w:hAnsi="Arial" w:cs="Arial"/>
-                <w:b w:val="0"/>
-                <w:sz w:val="22"/>
-                <w:szCs w:val="22"/>
-              </w:rPr>
-              <w:t xml:space="preserve"> com escolaridade de ensino superior na área </w:t>
-            </w:r>
-            <w:r>
-              <w:rPr>
-                <w:rStyle w:val="Forte"/>
-                <w:rFonts w:ascii="Arial" w:hAnsi="Arial" w:cs="Arial"/>
-                <w:b w:val="0"/>
-                <w:sz w:val="22"/>
-                <w:szCs w:val="22"/>
-              </w:rPr>
-              <w:t>de Engenharia de requisitos.</w:t>
+              <w:t>Essa ocupação é exercida por um profissional</w:t>
+            </w:r>
+            <w:r>
+              <w:rPr>
+                <w:rStyle w:val="Forte"/>
+                <w:rFonts w:ascii="Arial" w:hAnsi="Arial" w:cs="Arial"/>
+                <w:b w:val="0"/>
+                <w:sz w:val="22"/>
+                <w:szCs w:val="22"/>
+              </w:rPr>
+              <w:t xml:space="preserve"> com escolaridade de ensino superior na área de </w:t>
+            </w:r>
+            <w:r>
+              <w:rPr>
+                <w:rStyle w:val="Forte"/>
+                <w:rFonts w:ascii="Arial" w:hAnsi="Arial" w:cs="Arial"/>
+                <w:b w:val="0"/>
+                <w:sz w:val="22"/>
+                <w:szCs w:val="22"/>
+              </w:rPr>
+              <w:t>Engenharia de software.</w:t>
             </w:r>
           </w:p>
         </w:tc>
@@ -967,57 +585,15 @@
           <w:p>
             <w:pPr>
               <w:pStyle w:val="PargrafodaLista"/>
-              <w:numPr>
-                <w:ilvl w:val="0"/>
-                <w:numId w:val="10"/>
-              </w:numPr>
-              <w:rPr>
-                <w:rStyle w:val="Forte"/>
-                <w:rFonts w:ascii="Arial" w:hAnsi="Arial" w:cs="Arial"/>
-                <w:b w:val="0"/>
-                <w:color w:val="FF0000"/>
-                <w:sz w:val="22"/>
-                <w:szCs w:val="22"/>
-              </w:rPr>
-            </w:pPr>
-            <w:r>
-              <w:rPr>
-                <w:rStyle w:val="Forte"/>
-                <w:rFonts w:ascii="Arial" w:hAnsi="Arial" w:cs="Arial"/>
-                <w:b w:val="0"/>
-                <w:color w:val="FF0000"/>
-                <w:sz w:val="22"/>
-                <w:szCs w:val="22"/>
-              </w:rPr>
-              <w:t>Processo de Gerência de Configuração da empresa</w:t>
-            </w:r>
-          </w:p>
-          <w:p>
-            <w:pPr>
-              <w:pStyle w:val="PargrafodaLista"/>
-              <w:numPr>
-                <w:ilvl w:val="0"/>
-                <w:numId w:val="10"/>
-              </w:numPr>
-              <w:rPr>
-                <w:rStyle w:val="Forte"/>
-                <w:rFonts w:ascii="Arial" w:hAnsi="Arial" w:cs="Arial"/>
-                <w:b w:val="0"/>
-                <w:sz w:val="22"/>
-                <w:szCs w:val="22"/>
-              </w:rPr>
-            </w:pPr>
-            <w:r>
-              <w:rPr>
-                <w:rStyle w:val="Forte"/>
-                <w:rFonts w:ascii="Arial" w:hAnsi="Arial" w:cs="Arial"/>
-                <w:b w:val="0"/>
-                <w:color w:val="FF0000"/>
-                <w:sz w:val="22"/>
-                <w:szCs w:val="22"/>
-              </w:rPr>
-              <w:t>Ferramenta de gerência de configuração e controle de versão</w:t>
-            </w:r>
+              <w:ind w:left="360"/>
+              <w:rPr>
+                <w:rStyle w:val="Forte"/>
+                <w:rFonts w:ascii="Arial" w:hAnsi="Arial" w:cs="Arial"/>
+                <w:b w:val="0"/>
+                <w:sz w:val="22"/>
+                <w:szCs w:val="22"/>
+              </w:rPr>
+            </w:pPr>
           </w:p>
         </w:tc>
       </w:tr>
@@ -1078,7 +654,37 @@
                 <w:sz w:val="22"/>
                 <w:szCs w:val="22"/>
               </w:rPr>
-              <w:t>Definir o plano de gerência de requisitos.</w:t>
+              <w:t>Aprovar</w:t>
+            </w:r>
+            <w:r>
+              <w:rPr>
+                <w:rStyle w:val="Forte"/>
+                <w:rFonts w:ascii="Arial" w:hAnsi="Arial" w:cs="Arial"/>
+                <w:b w:val="0"/>
+                <w:sz w:val="22"/>
+                <w:szCs w:val="22"/>
+              </w:rPr>
+              <w:t xml:space="preserve"> ou rejeitar</w:t>
+            </w:r>
+            <w:r>
+              <w:rPr>
+                <w:rStyle w:val="Forte"/>
+                <w:rFonts w:ascii="Arial" w:hAnsi="Arial" w:cs="Arial"/>
+                <w:b w:val="0"/>
+                <w:sz w:val="22"/>
+                <w:szCs w:val="22"/>
+              </w:rPr>
+              <w:t xml:space="preserve"> todo e qualquer documento gerado na Gerência de </w:t>
+            </w:r>
+            <w:r>
+              <w:rPr>
+                <w:rStyle w:val="Forte"/>
+                <w:rFonts w:ascii="Arial" w:hAnsi="Arial" w:cs="Arial"/>
+                <w:b w:val="0"/>
+                <w:sz w:val="22"/>
+                <w:szCs w:val="22"/>
+              </w:rPr>
+              <w:t>Requisitos.</w:t>
             </w:r>
           </w:p>
           <w:p>
@@ -1104,17 +710,37 @@
                 <w:sz w:val="22"/>
                 <w:szCs w:val="22"/>
               </w:rPr>
-              <w:t>Analisar e validar os requisitos propostos.</w:t>
-            </w:r>
-            <w:r>
-              <w:rPr>
-                <w:rStyle w:val="Forte"/>
-                <w:rFonts w:ascii="Arial" w:hAnsi="Arial" w:cs="Arial"/>
-                <w:b w:val="0"/>
-                <w:sz w:val="22"/>
-                <w:szCs w:val="22"/>
-              </w:rPr>
-              <w:t xml:space="preserve"> </w:t>
+              <w:t>Ch</w:t>
+            </w:r>
+            <w:r>
+              <w:rPr>
+                <w:rStyle w:val="Forte"/>
+                <w:rFonts w:ascii="Arial" w:hAnsi="Arial" w:cs="Arial"/>
+                <w:b w:val="0"/>
+                <w:sz w:val="22"/>
+                <w:szCs w:val="22"/>
+              </w:rPr>
+              <w:t>efiar Reuniões necessárias com i</w:t>
+            </w:r>
+            <w:r>
+              <w:rPr>
+                <w:rStyle w:val="Forte"/>
+                <w:rFonts w:ascii="Arial" w:hAnsi="Arial" w:cs="Arial"/>
+                <w:b w:val="0"/>
+                <w:sz w:val="22"/>
+                <w:szCs w:val="22"/>
+              </w:rPr>
+              <w:t xml:space="preserve">nteressados ou com </w:t>
+            </w:r>
+            <w:r>
+              <w:rPr>
+                <w:rStyle w:val="Forte"/>
+                <w:rFonts w:ascii="Arial" w:hAnsi="Arial" w:cs="Arial"/>
+                <w:b w:val="0"/>
+                <w:sz w:val="22"/>
+                <w:szCs w:val="22"/>
+              </w:rPr>
+              <w:t>o gerente de requisitos.</w:t>
             </w:r>
           </w:p>
           <w:p>
@@ -1132,76 +758,6 @@
                 <w:szCs w:val="22"/>
               </w:rPr>
             </w:pPr>
-            <w:r>
-              <w:rPr>
-                <w:rStyle w:val="Forte"/>
-                <w:rFonts w:ascii="Arial" w:hAnsi="Arial" w:cs="Arial"/>
-                <w:b w:val="0"/>
-                <w:sz w:val="22"/>
-                <w:szCs w:val="22"/>
-              </w:rPr>
-              <w:t>Controlar</w:t>
-            </w:r>
-            <w:r>
-              <w:rPr>
-                <w:rStyle w:val="Forte"/>
-                <w:rFonts w:ascii="Arial" w:hAnsi="Arial" w:cs="Arial"/>
-                <w:b w:val="0"/>
-                <w:sz w:val="22"/>
-                <w:szCs w:val="22"/>
-              </w:rPr>
-              <w:t xml:space="preserve"> e rastrear</w:t>
-            </w:r>
-            <w:r>
-              <w:rPr>
-                <w:rStyle w:val="Forte"/>
-                <w:rFonts w:ascii="Arial" w:hAnsi="Arial" w:cs="Arial"/>
-                <w:b w:val="0"/>
-                <w:sz w:val="22"/>
-                <w:szCs w:val="22"/>
-              </w:rPr>
-              <w:t xml:space="preserve"> </w:t>
-            </w:r>
-            <w:r>
-              <w:rPr>
-                <w:rStyle w:val="Forte"/>
-                <w:rFonts w:ascii="Arial" w:hAnsi="Arial" w:cs="Arial"/>
-                <w:b w:val="0"/>
-                <w:sz w:val="22"/>
-                <w:szCs w:val="22"/>
-              </w:rPr>
-              <w:t xml:space="preserve">as </w:t>
-            </w:r>
-            <w:r>
-              <w:rPr>
-                <w:rStyle w:val="Forte"/>
-                <w:rFonts w:ascii="Arial" w:hAnsi="Arial" w:cs="Arial"/>
-                <w:b w:val="0"/>
-                <w:sz w:val="22"/>
-                <w:szCs w:val="22"/>
-              </w:rPr>
-              <w:t>alterações d</w:t>
-            </w:r>
-            <w:r>
-              <w:rPr>
-                <w:rStyle w:val="Forte"/>
-                <w:rFonts w:ascii="Arial" w:hAnsi="Arial" w:cs="Arial"/>
-                <w:b w:val="0"/>
-                <w:sz w:val="22"/>
-                <w:szCs w:val="22"/>
-              </w:rPr>
-              <w:t>os requisitos.</w:t>
-            </w:r>
-            <w:r>
-              <w:rPr>
-                <w:rStyle w:val="Forte"/>
-                <w:rFonts w:ascii="Arial" w:hAnsi="Arial" w:cs="Arial"/>
-                <w:b w:val="0"/>
-                <w:sz w:val="22"/>
-                <w:szCs w:val="22"/>
-              </w:rPr>
-              <w:t xml:space="preserve"> </w:t>
-            </w:r>
           </w:p>
           <w:p>
             <w:pPr>
@@ -1214,198 +770,10 @@
                 <w:rStyle w:val="Forte"/>
                 <w:rFonts w:ascii="Arial" w:hAnsi="Arial" w:cs="Arial"/>
                 <w:b w:val="0"/>
-                <w:color w:val="FF0000"/>
-                <w:sz w:val="22"/>
-                <w:szCs w:val="22"/>
-              </w:rPr>
-            </w:pPr>
-            <w:r>
-              <w:rPr>
-                <w:rStyle w:val="Forte"/>
-                <w:rFonts w:ascii="Arial" w:hAnsi="Arial" w:cs="Arial"/>
-                <w:b w:val="0"/>
-                <w:color w:val="FF0000"/>
-                <w:sz w:val="22"/>
-                <w:szCs w:val="22"/>
-              </w:rPr>
-              <w:t xml:space="preserve">Controle de configuração </w:t>
-            </w:r>
-          </w:p>
-          <w:p>
-            <w:pPr>
-              <w:pStyle w:val="PargrafodaLista"/>
-              <w:numPr>
-                <w:ilvl w:val="0"/>
-                <w:numId w:val="11"/>
-              </w:numPr>
-              <w:rPr>
-                <w:rStyle w:val="Forte"/>
-                <w:rFonts w:ascii="Arial" w:hAnsi="Arial" w:cs="Arial"/>
-                <w:b w:val="0"/>
-                <w:color w:val="FF0000"/>
-                <w:sz w:val="22"/>
-                <w:szCs w:val="22"/>
-              </w:rPr>
-            </w:pPr>
-            <w:r>
-              <w:rPr>
-                <w:rStyle w:val="Forte"/>
-                <w:rFonts w:ascii="Arial" w:hAnsi="Arial" w:cs="Arial"/>
-                <w:b w:val="0"/>
-                <w:color w:val="FF0000"/>
-                <w:sz w:val="22"/>
-                <w:szCs w:val="22"/>
-              </w:rPr>
-              <w:t xml:space="preserve">Controle de alterações </w:t>
-            </w:r>
-          </w:p>
-          <w:p>
-            <w:pPr>
-              <w:pStyle w:val="PargrafodaLista"/>
-              <w:numPr>
-                <w:ilvl w:val="0"/>
-                <w:numId w:val="11"/>
-              </w:numPr>
-              <w:rPr>
-                <w:rStyle w:val="Forte"/>
-                <w:rFonts w:ascii="Arial" w:hAnsi="Arial" w:cs="Arial"/>
-                <w:b w:val="0"/>
-                <w:color w:val="FF0000"/>
-                <w:sz w:val="22"/>
-                <w:szCs w:val="22"/>
-              </w:rPr>
-            </w:pPr>
-            <w:r>
-              <w:rPr>
-                <w:rStyle w:val="Forte"/>
-                <w:rFonts w:ascii="Arial" w:hAnsi="Arial" w:cs="Arial"/>
-                <w:b w:val="0"/>
-                <w:color w:val="FF0000"/>
-                <w:sz w:val="22"/>
-                <w:szCs w:val="22"/>
-              </w:rPr>
-              <w:t xml:space="preserve">Preencher relatório de status das </w:t>
-            </w:r>
-            <w:proofErr w:type="spellStart"/>
-            <w:r>
-              <w:rPr>
-                <w:rStyle w:val="Forte"/>
-                <w:rFonts w:ascii="Arial" w:hAnsi="Arial" w:cs="Arial"/>
-                <w:b w:val="0"/>
-                <w:color w:val="FF0000"/>
-                <w:sz w:val="22"/>
-                <w:szCs w:val="22"/>
-              </w:rPr>
-              <w:t>baselines</w:t>
-            </w:r>
-            <w:proofErr w:type="spellEnd"/>
-          </w:p>
-          <w:p>
-            <w:pPr>
-              <w:pStyle w:val="PargrafodaLista"/>
-              <w:numPr>
-                <w:ilvl w:val="0"/>
-                <w:numId w:val="11"/>
-              </w:numPr>
-              <w:rPr>
-                <w:rStyle w:val="Forte"/>
-                <w:rFonts w:ascii="Arial" w:hAnsi="Arial" w:cs="Arial"/>
-                <w:b w:val="0"/>
-                <w:color w:val="FF0000"/>
-                <w:sz w:val="22"/>
-                <w:szCs w:val="22"/>
-              </w:rPr>
-            </w:pPr>
-            <w:r>
-              <w:rPr>
-                <w:rStyle w:val="Forte"/>
-                <w:rFonts w:ascii="Arial" w:hAnsi="Arial" w:cs="Arial"/>
-                <w:b w:val="0"/>
-                <w:color w:val="FF0000"/>
-                <w:sz w:val="22"/>
-                <w:szCs w:val="22"/>
-              </w:rPr>
-              <w:t xml:space="preserve">Divulgação das versões geradas e das </w:t>
-            </w:r>
-            <w:proofErr w:type="spellStart"/>
-            <w:r>
-              <w:rPr>
-                <w:rStyle w:val="Forte"/>
-                <w:rFonts w:ascii="Arial" w:hAnsi="Arial" w:cs="Arial"/>
-                <w:b w:val="0"/>
-                <w:color w:val="FF0000"/>
-                <w:sz w:val="22"/>
-                <w:szCs w:val="22"/>
-              </w:rPr>
-              <w:t>baselines</w:t>
-            </w:r>
-            <w:proofErr w:type="spellEnd"/>
-            <w:r>
-              <w:rPr>
-                <w:rStyle w:val="Forte"/>
-                <w:rFonts w:ascii="Arial" w:hAnsi="Arial" w:cs="Arial"/>
-                <w:b w:val="0"/>
-                <w:color w:val="FF0000"/>
-                <w:sz w:val="22"/>
-                <w:szCs w:val="22"/>
-              </w:rPr>
-              <w:t xml:space="preserve"> estabelecidas </w:t>
-            </w:r>
-          </w:p>
-          <w:p>
-            <w:pPr>
-              <w:pStyle w:val="PargrafodaLista"/>
-              <w:numPr>
-                <w:ilvl w:val="0"/>
-                <w:numId w:val="11"/>
-              </w:numPr>
-              <w:rPr>
-                <w:rStyle w:val="Forte"/>
-                <w:rFonts w:ascii="Arial" w:hAnsi="Arial" w:cs="Arial"/>
-                <w:b w:val="0"/>
-                <w:color w:val="FF0000"/>
-                <w:sz w:val="22"/>
-                <w:szCs w:val="22"/>
-              </w:rPr>
-            </w:pPr>
-            <w:r>
-              <w:rPr>
-                <w:rStyle w:val="Forte"/>
-                <w:rFonts w:ascii="Arial" w:hAnsi="Arial" w:cs="Arial"/>
-                <w:b w:val="0"/>
-                <w:color w:val="FF0000"/>
-                <w:sz w:val="22"/>
-                <w:szCs w:val="22"/>
-              </w:rPr>
-              <w:t>Assegurar que os demais integrantes da equipe não se desviem das políticas e dos procedimentos da gerência de configuração</w:t>
-            </w:r>
-          </w:p>
-          <w:p>
-            <w:pPr>
-              <w:pStyle w:val="PargrafodaLista"/>
-              <w:numPr>
-                <w:ilvl w:val="0"/>
-                <w:numId w:val="11"/>
-              </w:numPr>
-              <w:rPr>
-                <w:rStyle w:val="Forte"/>
-                <w:rFonts w:ascii="Arial" w:hAnsi="Arial" w:cs="Arial"/>
-                <w:b w:val="0"/>
-                <w:sz w:val="22"/>
-                <w:szCs w:val="22"/>
-              </w:rPr>
-            </w:pPr>
-            <w:r>
-              <w:rPr>
-                <w:rStyle w:val="Forte"/>
-                <w:rFonts w:ascii="Arial" w:hAnsi="Arial" w:cs="Arial"/>
-                <w:b w:val="0"/>
-                <w:color w:val="FF0000"/>
-                <w:sz w:val="22"/>
-                <w:szCs w:val="22"/>
-              </w:rPr>
-              <w:t>Especificar procedimentos para recuperação de ambiente operacional</w:t>
-            </w:r>
+                <w:sz w:val="22"/>
+                <w:szCs w:val="22"/>
+              </w:rPr>
+            </w:pPr>
           </w:p>
         </w:tc>
       </w:tr>
@@ -1425,11 +793,7 @@
     <w:p>
       <w:pPr>
         <w:pStyle w:val="PargrafodaLista"/>
-        <w:numPr>
-          <w:ilvl w:val="0"/>
-          <w:numId w:val="1"/>
-        </w:numPr>
-        <w:jc w:val="both"/>
+        <w:ind w:left="360"/>
         <w:rPr>
           <w:rStyle w:val="Forte"/>
           <w:rFonts w:ascii="Arial" w:hAnsi="Arial" w:cs="Arial"/>
@@ -1437,87 +801,49 @@
           <w:szCs w:val="32"/>
         </w:rPr>
       </w:pPr>
-      <w:r>
+    </w:p>
+    <w:p>
+      <w:pPr>
+        <w:pStyle w:val="PargrafodaLista"/>
+        <w:ind w:left="360"/>
         <w:rPr>
           <w:rStyle w:val="Forte"/>
           <w:rFonts w:ascii="Arial" w:hAnsi="Arial" w:cs="Arial"/>
           <w:sz w:val="32"/>
           <w:szCs w:val="32"/>
         </w:rPr>
-        <w:t>Métricas</w:t>
-      </w:r>
+      </w:pPr>
     </w:p>
     <w:p>
       <w:pPr>
+        <w:pStyle w:val="PargrafodaLista"/>
         <w:ind w:left="360"/>
-        <w:jc w:val="both"/>
-        <w:rPr>
-          <w:rFonts w:ascii="Arial" w:hAnsi="Arial" w:cs="Arial"/>
-        </w:rPr>
-      </w:pPr>
-      <w:r>
-        <w:t> </w:t>
-      </w:r>
-      <w:r>
-        <w:rPr>
-          <w:rFonts w:ascii="Arial" w:hAnsi="Arial" w:cs="Arial"/>
-        </w:rPr>
-        <w:t>&lt;Definir os indicadores de desempenho do processo. Esses indicadores devem mostrar a eficiência e a eficácia do processo. &gt;</w:t>
-      </w:r>
+        <w:rPr>
+          <w:rStyle w:val="Forte"/>
+          <w:rFonts w:ascii="Arial" w:hAnsi="Arial" w:cs="Arial"/>
+          <w:sz w:val="32"/>
+          <w:szCs w:val="32"/>
+        </w:rPr>
+      </w:pPr>
     </w:p>
     <w:p>
       <w:pPr>
+        <w:pStyle w:val="PargrafodaLista"/>
         <w:ind w:left="360"/>
-        <w:outlineLvl w:val="0"/>
-        <w:rPr>
-          <w:rFonts w:ascii="Arial" w:hAnsi="Arial" w:cs="Arial"/>
-          <w:b/>
-        </w:rPr>
-      </w:pPr>
-    </w:p>
-    <w:p>
-      <w:pPr>
-        <w:ind w:left="360"/>
-        <w:outlineLvl w:val="0"/>
-        <w:rPr>
-          <w:rFonts w:ascii="Arial" w:hAnsi="Arial" w:cs="Arial"/>
-          <w:b/>
-        </w:rPr>
-      </w:pPr>
-    </w:p>
-    <w:p>
-      <w:pPr>
-        <w:ind w:left="360"/>
-        <w:outlineLvl w:val="0"/>
-        <w:rPr>
-          <w:rFonts w:ascii="Arial" w:hAnsi="Arial" w:cs="Arial"/>
-          <w:b/>
-        </w:rPr>
-      </w:pPr>
-    </w:p>
-    <w:p>
-      <w:pPr>
-        <w:ind w:left="360"/>
-        <w:outlineLvl w:val="0"/>
-        <w:rPr>
-          <w:rFonts w:ascii="Arial" w:hAnsi="Arial" w:cs="Arial"/>
-          <w:b/>
-        </w:rPr>
-      </w:pPr>
-      <w:r>
-        <w:rPr>
-          <w:rFonts w:ascii="Arial" w:hAnsi="Arial" w:cs="Arial"/>
-          <w:b/>
-        </w:rPr>
-        <w:t>Modelo:</w:t>
-      </w:r>
+        <w:rPr>
+          <w:rStyle w:val="Forte"/>
+          <w:rFonts w:ascii="Arial" w:hAnsi="Arial" w:cs="Arial"/>
+          <w:sz w:val="32"/>
+          <w:szCs w:val="32"/>
+        </w:rPr>
+      </w:pPr>
     </w:p>
     <w:tbl>
       <w:tblPr>
         <w:tblStyle w:val="Tabelacomgrade"/>
         <w:tblW w:w="9813" w:type="dxa"/>
         <w:tblInd w:w="360" w:type="dxa"/>
-        <w:tblLook w:val="04A0"/>
+        <w:tblLook w:val="04A0" w:firstRow="1" w:lastRow="0" w:firstColumn="1" w:lastColumn="0" w:noHBand="0" w:noVBand="1"/>
       </w:tblPr>
       <w:tblGrid>
         <w:gridCol w:w="2222"/>
@@ -1549,7 +875,8 @@
                 <w:sz w:val="22"/>
                 <w:szCs w:val="22"/>
               </w:rPr>
-              <w:t>Indicador</w:t>
+              <w:lastRenderedPageBreak/>
+              <w:t>Papel</w:t>
             </w:r>
           </w:p>
         </w:tc>
@@ -1577,7 +904,7 @@
                 <w:sz w:val="22"/>
                 <w:szCs w:val="22"/>
               </w:rPr>
-              <w:t>&lt;Nome Indicador&gt;</w:t>
+              <w:t>Gerente de Requisitos</w:t>
             </w:r>
           </w:p>
         </w:tc>
@@ -1608,7 +935,7 @@
                 <w:sz w:val="22"/>
                 <w:szCs w:val="22"/>
               </w:rPr>
-              <w:t>Objetivo</w:t>
+              <w:t>Formação</w:t>
             </w:r>
           </w:p>
         </w:tc>
@@ -1636,7 +963,514 @@
                 <w:sz w:val="22"/>
                 <w:szCs w:val="22"/>
               </w:rPr>
-              <w:t>&lt;Descrever o objetivo do indicador&gt;</w:t>
+              <w:t>Essa ocupação é exercida por um profissional</w:t>
+            </w:r>
+            <w:r>
+              <w:rPr>
+                <w:rStyle w:val="Forte"/>
+                <w:rFonts w:ascii="Arial" w:hAnsi="Arial" w:cs="Arial"/>
+                <w:b w:val="0"/>
+                <w:sz w:val="22"/>
+                <w:szCs w:val="22"/>
+              </w:rPr>
+              <w:t xml:space="preserve"> com escolaridade de ensino superior na área de </w:t>
+            </w:r>
+            <w:r>
+              <w:rPr>
+                <w:rStyle w:val="Forte"/>
+                <w:rFonts w:ascii="Arial" w:hAnsi="Arial" w:cs="Arial"/>
+                <w:b w:val="0"/>
+                <w:sz w:val="22"/>
+                <w:szCs w:val="22"/>
+              </w:rPr>
+              <w:t>Engenharia de software.</w:t>
+            </w:r>
+          </w:p>
+        </w:tc>
+      </w:tr>
+      <w:tr>
+        <w:trPr>
+          <w:trHeight w:val="1682"/>
+        </w:trPr>
+        <w:tc>
+          <w:tcPr>
+            <w:tcW w:w="2222" w:type="dxa"/>
+          </w:tcPr>
+          <w:p>
+            <w:pPr>
+              <w:pStyle w:val="PargrafodaLista"/>
+              <w:ind w:left="0"/>
+              <w:rPr>
+                <w:rStyle w:val="Forte"/>
+                <w:rFonts w:ascii="Arial" w:hAnsi="Arial" w:cs="Arial"/>
+                <w:sz w:val="22"/>
+                <w:szCs w:val="22"/>
+              </w:rPr>
+            </w:pPr>
+            <w:r>
+              <w:rPr>
+                <w:rStyle w:val="Forte"/>
+                <w:rFonts w:ascii="Arial" w:hAnsi="Arial" w:cs="Arial"/>
+                <w:sz w:val="22"/>
+                <w:szCs w:val="22"/>
+              </w:rPr>
+              <w:t>Conhecimentos</w:t>
+            </w:r>
+          </w:p>
+        </w:tc>
+        <w:tc>
+          <w:tcPr>
+            <w:tcW w:w="7591" w:type="dxa"/>
+          </w:tcPr>
+          <w:p>
+            <w:pPr>
+              <w:pStyle w:val="PargrafodaLista"/>
+              <w:numPr>
+                <w:ilvl w:val="0"/>
+                <w:numId w:val="10"/>
+              </w:numPr>
+              <w:rPr>
+                <w:rStyle w:val="Forte"/>
+                <w:rFonts w:ascii="Arial" w:hAnsi="Arial" w:cs="Arial"/>
+                <w:b w:val="0"/>
+                <w:sz w:val="22"/>
+                <w:szCs w:val="22"/>
+              </w:rPr>
+            </w:pPr>
+            <w:r>
+              <w:rPr>
+                <w:rStyle w:val="Forte"/>
+                <w:rFonts w:ascii="Arial" w:hAnsi="Arial" w:cs="Arial"/>
+                <w:b w:val="0"/>
+                <w:sz w:val="22"/>
+                <w:szCs w:val="22"/>
+              </w:rPr>
+              <w:t>Conceitos sobre gerência de requisitos</w:t>
+            </w:r>
+          </w:p>
+          <w:p>
+            <w:pPr>
+              <w:pStyle w:val="PargrafodaLista"/>
+              <w:numPr>
+                <w:ilvl w:val="0"/>
+                <w:numId w:val="10"/>
+              </w:numPr>
+              <w:rPr>
+                <w:rStyle w:val="Forte"/>
+                <w:rFonts w:ascii="Arial" w:hAnsi="Arial" w:cs="Arial"/>
+                <w:b w:val="0"/>
+                <w:sz w:val="22"/>
+                <w:szCs w:val="22"/>
+              </w:rPr>
+            </w:pPr>
+            <w:r>
+              <w:rPr>
+                <w:rStyle w:val="Forte"/>
+                <w:rFonts w:ascii="Arial" w:hAnsi="Arial" w:cs="Arial"/>
+                <w:b w:val="0"/>
+                <w:sz w:val="22"/>
+                <w:szCs w:val="22"/>
+              </w:rPr>
+              <w:t>Ferramenta</w:t>
+            </w:r>
+            <w:r>
+              <w:rPr>
+                <w:rStyle w:val="Forte"/>
+                <w:rFonts w:ascii="Arial" w:hAnsi="Arial" w:cs="Arial"/>
+                <w:b w:val="0"/>
+                <w:sz w:val="22"/>
+                <w:szCs w:val="22"/>
+              </w:rPr>
+              <w:t>s e Docum</w:t>
+            </w:r>
+            <w:r>
+              <w:rPr>
+                <w:rStyle w:val="Forte"/>
+                <w:rFonts w:ascii="Arial" w:hAnsi="Arial" w:cs="Arial"/>
+                <w:b w:val="0"/>
+                <w:sz w:val="22"/>
+                <w:szCs w:val="22"/>
+              </w:rPr>
+              <w:t>entação da Gerência de requisitos.</w:t>
+            </w:r>
+          </w:p>
+          <w:p>
+            <w:pPr>
+              <w:pStyle w:val="PargrafodaLista"/>
+              <w:numPr>
+                <w:ilvl w:val="0"/>
+                <w:numId w:val="10"/>
+              </w:numPr>
+              <w:rPr>
+                <w:rStyle w:val="Forte"/>
+                <w:rFonts w:ascii="Arial" w:hAnsi="Arial" w:cs="Arial"/>
+                <w:b w:val="0"/>
+                <w:sz w:val="22"/>
+                <w:szCs w:val="22"/>
+              </w:rPr>
+            </w:pPr>
+          </w:p>
+        </w:tc>
+      </w:tr>
+      <w:tr>
+        <w:trPr>
+          <w:trHeight w:val="263"/>
+        </w:trPr>
+        <w:tc>
+          <w:tcPr>
+            <w:tcW w:w="2222" w:type="dxa"/>
+          </w:tcPr>
+          <w:p>
+            <w:pPr>
+              <w:pStyle w:val="PargrafodaLista"/>
+              <w:ind w:left="0"/>
+              <w:rPr>
+                <w:rStyle w:val="Forte"/>
+                <w:rFonts w:ascii="Arial" w:hAnsi="Arial" w:cs="Arial"/>
+                <w:sz w:val="22"/>
+                <w:szCs w:val="22"/>
+              </w:rPr>
+            </w:pPr>
+            <w:r>
+              <w:rPr>
+                <w:rStyle w:val="Forte"/>
+                <w:rFonts w:ascii="Arial" w:hAnsi="Arial" w:cs="Arial"/>
+                <w:sz w:val="22"/>
+                <w:szCs w:val="22"/>
+              </w:rPr>
+              <w:t>Responsabilidades</w:t>
+            </w:r>
+          </w:p>
+        </w:tc>
+        <w:tc>
+          <w:tcPr>
+            <w:tcW w:w="7591" w:type="dxa"/>
+          </w:tcPr>
+          <w:p>
+            <w:pPr>
+              <w:pStyle w:val="PargrafodaLista"/>
+              <w:numPr>
+                <w:ilvl w:val="0"/>
+                <w:numId w:val="11"/>
+              </w:numPr>
+              <w:rPr>
+                <w:rStyle w:val="Forte"/>
+                <w:rFonts w:ascii="Arial" w:hAnsi="Arial" w:cs="Arial"/>
+                <w:b w:val="0"/>
+                <w:sz w:val="22"/>
+                <w:szCs w:val="22"/>
+              </w:rPr>
+            </w:pPr>
+            <w:r>
+              <w:rPr>
+                <w:rStyle w:val="Forte"/>
+                <w:rFonts w:ascii="Arial" w:hAnsi="Arial" w:cs="Arial"/>
+                <w:b w:val="0"/>
+                <w:sz w:val="22"/>
+                <w:szCs w:val="22"/>
+              </w:rPr>
+              <w:t>Definir o plano de gerência de requisitos.</w:t>
+            </w:r>
+          </w:p>
+          <w:p>
+            <w:pPr>
+              <w:pStyle w:val="PargrafodaLista"/>
+              <w:numPr>
+                <w:ilvl w:val="0"/>
+                <w:numId w:val="11"/>
+              </w:numPr>
+              <w:rPr>
+                <w:rStyle w:val="Forte"/>
+                <w:rFonts w:ascii="Arial" w:hAnsi="Arial" w:cs="Arial"/>
+                <w:b w:val="0"/>
+                <w:sz w:val="22"/>
+                <w:szCs w:val="22"/>
+              </w:rPr>
+            </w:pPr>
+            <w:r>
+              <w:rPr>
+                <w:rStyle w:val="Forte"/>
+                <w:rFonts w:ascii="Arial" w:hAnsi="Arial" w:cs="Arial"/>
+                <w:b w:val="0"/>
+                <w:sz w:val="22"/>
+                <w:szCs w:val="22"/>
+              </w:rPr>
+              <w:t xml:space="preserve">Analisar e validar os requisitos propostos. </w:t>
+            </w:r>
+          </w:p>
+          <w:p>
+            <w:pPr>
+              <w:pStyle w:val="PargrafodaLista"/>
+              <w:numPr>
+                <w:ilvl w:val="0"/>
+                <w:numId w:val="11"/>
+              </w:numPr>
+              <w:rPr>
+                <w:rStyle w:val="Forte"/>
+                <w:rFonts w:ascii="Arial" w:hAnsi="Arial" w:cs="Arial"/>
+                <w:b w:val="0"/>
+                <w:sz w:val="22"/>
+                <w:szCs w:val="22"/>
+              </w:rPr>
+            </w:pPr>
+            <w:r>
+              <w:rPr>
+                <w:rStyle w:val="Forte"/>
+                <w:rFonts w:ascii="Arial" w:hAnsi="Arial" w:cs="Arial"/>
+                <w:b w:val="0"/>
+                <w:sz w:val="22"/>
+                <w:szCs w:val="22"/>
+              </w:rPr>
+              <w:t xml:space="preserve">Controlar e rastrear as alterações dos requisitos. </w:t>
+            </w:r>
+          </w:p>
+          <w:p>
+            <w:pPr>
+              <w:pStyle w:val="PargrafodaLista"/>
+              <w:ind w:left="360"/>
+              <w:rPr>
+                <w:rStyle w:val="Forte"/>
+                <w:rFonts w:ascii="Arial" w:hAnsi="Arial" w:cs="Arial"/>
+                <w:b w:val="0"/>
+                <w:sz w:val="22"/>
+                <w:szCs w:val="22"/>
+              </w:rPr>
+            </w:pPr>
+          </w:p>
+        </w:tc>
+      </w:tr>
+    </w:tbl>
+    <w:p>
+      <w:pPr>
+        <w:pStyle w:val="PargrafodaLista"/>
+        <w:ind w:left="360"/>
+        <w:rPr>
+          <w:rStyle w:val="Forte"/>
+          <w:rFonts w:ascii="Arial" w:hAnsi="Arial" w:cs="Arial"/>
+          <w:sz w:val="32"/>
+          <w:szCs w:val="32"/>
+        </w:rPr>
+      </w:pPr>
+      <w:bookmarkStart w:id="0" w:name="_GoBack"/>
+      <w:bookmarkEnd w:id="0"/>
+    </w:p>
+    <w:p>
+      <w:pPr>
+        <w:pStyle w:val="PargrafodaLista"/>
+        <w:ind w:left="360"/>
+        <w:rPr>
+          <w:rStyle w:val="Forte"/>
+          <w:rFonts w:ascii="Arial" w:hAnsi="Arial" w:cs="Arial"/>
+          <w:sz w:val="32"/>
+          <w:szCs w:val="32"/>
+        </w:rPr>
+      </w:pPr>
+    </w:p>
+    <w:p>
+      <w:pPr>
+        <w:pStyle w:val="PargrafodaLista"/>
+        <w:numPr>
+          <w:ilvl w:val="0"/>
+          <w:numId w:val="1"/>
+        </w:numPr>
+        <w:jc w:val="both"/>
+        <w:rPr>
+          <w:rStyle w:val="Forte"/>
+          <w:rFonts w:ascii="Arial" w:hAnsi="Arial" w:cs="Arial"/>
+          <w:sz w:val="32"/>
+          <w:szCs w:val="32"/>
+        </w:rPr>
+      </w:pPr>
+      <w:r>
+        <w:rPr>
+          <w:rStyle w:val="Forte"/>
+          <w:rFonts w:ascii="Arial" w:hAnsi="Arial" w:cs="Arial"/>
+          <w:sz w:val="32"/>
+          <w:szCs w:val="32"/>
+        </w:rPr>
+        <w:t>Métricas</w:t>
+      </w:r>
+    </w:p>
+    <w:p>
+      <w:pPr>
+        <w:ind w:left="360"/>
+        <w:outlineLvl w:val="0"/>
+        <w:rPr>
+          <w:rFonts w:ascii="Arial" w:hAnsi="Arial" w:cs="Arial"/>
+          <w:b/>
+          <w:sz w:val="22"/>
+          <w:szCs w:val="22"/>
+        </w:rPr>
+      </w:pPr>
+    </w:p>
+    <w:tbl>
+      <w:tblPr>
+        <w:tblStyle w:val="Tabelacomgrade"/>
+        <w:tblW w:w="9813" w:type="dxa"/>
+        <w:tblInd w:w="360" w:type="dxa"/>
+        <w:tblLook w:val="04A0" w:firstRow="1" w:lastRow="0" w:firstColumn="1" w:lastColumn="0" w:noHBand="0" w:noVBand="1"/>
+      </w:tblPr>
+      <w:tblGrid>
+        <w:gridCol w:w="2222"/>
+        <w:gridCol w:w="7591"/>
+      </w:tblGrid>
+      <w:tr>
+        <w:trPr>
+          <w:trHeight w:val="263"/>
+        </w:trPr>
+        <w:tc>
+          <w:tcPr>
+            <w:tcW w:w="2222" w:type="dxa"/>
+          </w:tcPr>
+          <w:p>
+            <w:pPr>
+              <w:pStyle w:val="PargrafodaLista"/>
+              <w:ind w:left="0"/>
+              <w:rPr>
+                <w:rStyle w:val="Forte"/>
+                <w:rFonts w:ascii="Arial" w:hAnsi="Arial" w:cs="Arial"/>
+                <w:sz w:val="22"/>
+                <w:szCs w:val="22"/>
+              </w:rPr>
+            </w:pPr>
+            <w:r>
+              <w:rPr>
+                <w:rStyle w:val="Forte"/>
+                <w:rFonts w:ascii="Arial" w:hAnsi="Arial" w:cs="Arial"/>
+                <w:sz w:val="22"/>
+                <w:szCs w:val="22"/>
+              </w:rPr>
+              <w:t>Indicador</w:t>
+            </w:r>
+          </w:p>
+        </w:tc>
+        <w:tc>
+          <w:tcPr>
+            <w:tcW w:w="7591" w:type="dxa"/>
+          </w:tcPr>
+          <w:p>
+            <w:pPr>
+              <w:pStyle w:val="PargrafodaLista"/>
+              <w:ind w:left="0"/>
+              <w:rPr>
+                <w:rStyle w:val="Forte"/>
+                <w:rFonts w:ascii="Arial" w:hAnsi="Arial" w:cs="Arial"/>
+                <w:b w:val="0"/>
+                <w:sz w:val="22"/>
+                <w:szCs w:val="22"/>
+              </w:rPr>
+            </w:pPr>
+            <w:r>
+              <w:rPr>
+                <w:rFonts w:ascii="Arial" w:hAnsi="Arial" w:cs="Arial"/>
+                <w:color w:val="000000"/>
+                <w:sz w:val="22"/>
+                <w:szCs w:val="22"/>
+              </w:rPr>
+              <w:t>Requisitos incluídos</w:t>
+            </w:r>
+            <w:r>
+              <w:rPr>
+                <w:rFonts w:ascii="Arial" w:hAnsi="Arial" w:cs="Arial"/>
+                <w:color w:val="000000"/>
+                <w:sz w:val="22"/>
+                <w:szCs w:val="22"/>
+              </w:rPr>
+              <w:t>.</w:t>
+            </w:r>
+          </w:p>
+        </w:tc>
+      </w:tr>
+      <w:tr>
+        <w:trPr>
+          <w:trHeight w:val="263"/>
+        </w:trPr>
+        <w:tc>
+          <w:tcPr>
+            <w:tcW w:w="2222" w:type="dxa"/>
+          </w:tcPr>
+          <w:p>
+            <w:pPr>
+              <w:pStyle w:val="PargrafodaLista"/>
+              <w:ind w:left="0"/>
+              <w:rPr>
+                <w:rStyle w:val="Forte"/>
+                <w:rFonts w:ascii="Arial" w:hAnsi="Arial" w:cs="Arial"/>
+                <w:sz w:val="22"/>
+                <w:szCs w:val="22"/>
+              </w:rPr>
+            </w:pPr>
+            <w:r>
+              <w:rPr>
+                <w:rStyle w:val="Forte"/>
+                <w:rFonts w:ascii="Arial" w:hAnsi="Arial" w:cs="Arial"/>
+                <w:sz w:val="22"/>
+                <w:szCs w:val="22"/>
+              </w:rPr>
+              <w:t>Objetivo</w:t>
+            </w:r>
+          </w:p>
+        </w:tc>
+        <w:tc>
+          <w:tcPr>
+            <w:tcW w:w="7591" w:type="dxa"/>
+          </w:tcPr>
+          <w:p>
+            <w:pPr>
+              <w:pStyle w:val="PargrafodaLista"/>
+              <w:ind w:left="0"/>
+              <w:rPr>
+                <w:rStyle w:val="Forte"/>
+                <w:rFonts w:ascii="Arial" w:hAnsi="Arial" w:cs="Arial"/>
+                <w:b w:val="0"/>
+                <w:sz w:val="22"/>
+                <w:szCs w:val="22"/>
+              </w:rPr>
+            </w:pPr>
+            <w:r>
+              <w:rPr>
+                <w:rFonts w:ascii="Arial" w:hAnsi="Arial" w:cs="Arial"/>
+                <w:color w:val="000000"/>
+                <w:sz w:val="22"/>
+                <w:szCs w:val="22"/>
+              </w:rPr>
+              <w:t>Indica</w:t>
+            </w:r>
+            <w:r>
+              <w:rPr>
+                <w:rFonts w:ascii="Arial" w:hAnsi="Arial" w:cs="Arial"/>
+                <w:color w:val="000000"/>
+                <w:sz w:val="22"/>
+                <w:szCs w:val="22"/>
+              </w:rPr>
+              <w:t xml:space="preserve"> </w:t>
+            </w:r>
+            <w:r>
+              <w:rPr>
+                <w:rFonts w:ascii="Arial" w:hAnsi="Arial" w:cs="Arial"/>
+                <w:color w:val="000000"/>
+                <w:sz w:val="22"/>
+                <w:szCs w:val="22"/>
+              </w:rPr>
+              <w:t>a quantidade</w:t>
+            </w:r>
+            <w:r>
+              <w:rPr>
+                <w:rFonts w:ascii="Arial" w:hAnsi="Arial" w:cs="Arial"/>
+                <w:color w:val="000000"/>
+                <w:sz w:val="22"/>
+                <w:szCs w:val="22"/>
+              </w:rPr>
+              <w:t xml:space="preserve"> de requisitos de um projeto que são adicionados aos requisitos estabelecidos inicialmente</w:t>
+            </w:r>
+            <w:r>
+              <w:rPr>
+                <w:rFonts w:ascii="Arial" w:hAnsi="Arial" w:cs="Arial"/>
+                <w:color w:val="000000"/>
+                <w:sz w:val="22"/>
+                <w:szCs w:val="22"/>
+              </w:rPr>
+              <w:t>.</w:t>
             </w:r>
           </w:p>
         </w:tc>
@@ -1693,7 +1527,37 @@
                 <w:sz w:val="22"/>
                 <w:szCs w:val="22"/>
               </w:rPr>
-              <w:t>&lt;Descrever como o indicador deve ser coletado. Onde buscar as informações e como realizar o cálculo&gt;</w:t>
+              <w:t xml:space="preserve">A coleta do indicador deve ser realizada assim que </w:t>
+            </w:r>
+            <w:r>
+              <w:rPr>
+                <w:rStyle w:val="Forte"/>
+                <w:rFonts w:ascii="Arial" w:hAnsi="Arial" w:cs="Arial"/>
+                <w:b w:val="0"/>
+                <w:sz w:val="22"/>
+                <w:szCs w:val="22"/>
+              </w:rPr>
+              <w:t xml:space="preserve">a especificação de objetivos e requisitos do </w:t>
+            </w:r>
+            <w:r>
+              <w:rPr>
+                <w:rStyle w:val="Forte"/>
+                <w:rFonts w:ascii="Arial" w:hAnsi="Arial" w:cs="Arial"/>
+                <w:b w:val="0"/>
+                <w:sz w:val="22"/>
+                <w:szCs w:val="22"/>
+              </w:rPr>
+              <w:t>projeto for estabelecida</w:t>
+            </w:r>
+            <w:r>
+              <w:rPr>
+                <w:rStyle w:val="Forte"/>
+                <w:rFonts w:ascii="Arial" w:hAnsi="Arial" w:cs="Arial"/>
+                <w:b w:val="0"/>
+                <w:sz w:val="22"/>
+                <w:szCs w:val="22"/>
+              </w:rPr>
+              <w:t xml:space="preserve">. Nela, será verificado se novos requisitos que não foram planejados serão adicionados. </w:t>
             </w:r>
           </w:p>
         </w:tc>
@@ -1750,12 +1614,848 @@
                 <w:sz w:val="22"/>
                 <w:szCs w:val="22"/>
               </w:rPr>
-              <w:t>&lt;Descrever um contexto para análise do indicador. Exemplo, definir faixa de classificação ALTO, MÉDIO, BAIXO&gt;</w:t>
+              <w:t>MUITOS</w:t>
+            </w:r>
+            <w:r>
+              <w:rPr>
+                <w:rStyle w:val="Forte"/>
+                <w:rFonts w:ascii="Arial" w:hAnsi="Arial" w:cs="Arial"/>
+                <w:b w:val="0"/>
+                <w:sz w:val="22"/>
+                <w:szCs w:val="22"/>
+              </w:rPr>
+              <w:t xml:space="preserve"> -</w:t>
+            </w:r>
+            <w:r>
+              <w:rPr>
+                <w:rStyle w:val="Forte"/>
+                <w:rFonts w:ascii="Arial" w:hAnsi="Arial" w:cs="Arial"/>
+                <w:b w:val="0"/>
+                <w:sz w:val="22"/>
+                <w:szCs w:val="22"/>
+              </w:rPr>
+              <w:t xml:space="preserve"> sugere que a qualidade do</w:t>
+            </w:r>
+            <w:r>
+              <w:rPr>
+                <w:rStyle w:val="Forte"/>
+                <w:rFonts w:ascii="Arial" w:hAnsi="Arial" w:cs="Arial"/>
+                <w:b w:val="0"/>
+                <w:sz w:val="22"/>
+                <w:szCs w:val="22"/>
+              </w:rPr>
+              <w:t xml:space="preserve">s requisitos levantados </w:t>
+            </w:r>
+            <w:r>
+              <w:rPr>
+                <w:rStyle w:val="Forte"/>
+                <w:rFonts w:ascii="Arial" w:hAnsi="Arial" w:cs="Arial"/>
+                <w:b w:val="0"/>
+                <w:sz w:val="22"/>
+                <w:szCs w:val="22"/>
+              </w:rPr>
+              <w:t>é baixa.</w:t>
+            </w:r>
+          </w:p>
+          <w:p>
+            <w:pPr>
+              <w:rPr>
+                <w:rStyle w:val="Forte"/>
+                <w:rFonts w:ascii="Arial" w:hAnsi="Arial" w:cs="Arial"/>
+                <w:b w:val="0"/>
+                <w:sz w:val="22"/>
+                <w:szCs w:val="22"/>
+              </w:rPr>
+            </w:pPr>
+            <w:r>
+              <w:rPr>
+                <w:rStyle w:val="Forte"/>
+                <w:rFonts w:ascii="Arial" w:hAnsi="Arial" w:cs="Arial"/>
+                <w:b w:val="0"/>
+                <w:sz w:val="22"/>
+                <w:szCs w:val="22"/>
+              </w:rPr>
+              <w:t xml:space="preserve">MEDIO </w:t>
+            </w:r>
+            <w:r>
+              <w:rPr>
+                <w:rStyle w:val="Forte"/>
+                <w:rFonts w:ascii="Arial" w:hAnsi="Arial" w:cs="Arial"/>
+                <w:b w:val="0"/>
+                <w:sz w:val="22"/>
+                <w:szCs w:val="22"/>
+              </w:rPr>
+              <w:t>–</w:t>
+            </w:r>
+            <w:r>
+              <w:rPr>
+                <w:rStyle w:val="Forte"/>
+                <w:rFonts w:ascii="Arial" w:hAnsi="Arial" w:cs="Arial"/>
+                <w:b w:val="0"/>
+                <w:sz w:val="22"/>
+                <w:szCs w:val="22"/>
+              </w:rPr>
+              <w:t xml:space="preserve"> </w:t>
+            </w:r>
+            <w:r>
+              <w:rPr>
+                <w:rStyle w:val="Forte"/>
+                <w:rFonts w:ascii="Arial" w:hAnsi="Arial" w:cs="Arial"/>
+                <w:b w:val="0"/>
+                <w:sz w:val="22"/>
+                <w:szCs w:val="22"/>
+              </w:rPr>
+              <w:t>sugere que a qualidade dos requisitos</w:t>
+            </w:r>
+            <w:r>
+              <w:rPr>
+                <w:rStyle w:val="Forte"/>
+                <w:rFonts w:ascii="Arial" w:hAnsi="Arial" w:cs="Arial"/>
+                <w:b w:val="0"/>
+                <w:sz w:val="22"/>
+                <w:szCs w:val="22"/>
+              </w:rPr>
+              <w:t xml:space="preserve"> levantados</w:t>
+            </w:r>
+            <w:r>
+              <w:rPr>
+                <w:rStyle w:val="Forte"/>
+                <w:rFonts w:ascii="Arial" w:hAnsi="Arial" w:cs="Arial"/>
+                <w:b w:val="0"/>
+                <w:sz w:val="22"/>
+                <w:szCs w:val="22"/>
+              </w:rPr>
+              <w:t xml:space="preserve"> e satisfatória.</w:t>
+            </w:r>
+          </w:p>
+          <w:p>
+            <w:pPr>
+              <w:rPr>
+                <w:rStyle w:val="Forte"/>
+                <w:rFonts w:ascii="Arial" w:hAnsi="Arial" w:cs="Arial"/>
+                <w:b w:val="0"/>
+                <w:sz w:val="22"/>
+                <w:szCs w:val="22"/>
+              </w:rPr>
+            </w:pPr>
+            <w:r>
+              <w:rPr>
+                <w:rStyle w:val="Forte"/>
+                <w:rFonts w:ascii="Arial" w:hAnsi="Arial" w:cs="Arial"/>
+                <w:b w:val="0"/>
+                <w:sz w:val="22"/>
+                <w:szCs w:val="22"/>
+              </w:rPr>
+              <w:t>BAIXO</w:t>
+            </w:r>
+            <w:r>
+              <w:rPr>
+                <w:rStyle w:val="Forte"/>
+                <w:rFonts w:ascii="Arial" w:hAnsi="Arial" w:cs="Arial"/>
+                <w:b w:val="0"/>
+                <w:sz w:val="22"/>
+                <w:szCs w:val="22"/>
+              </w:rPr>
+              <w:t xml:space="preserve"> -</w:t>
+            </w:r>
+            <w:r>
+              <w:rPr>
+                <w:rStyle w:val="Forte"/>
+                <w:rFonts w:ascii="Arial" w:hAnsi="Arial" w:cs="Arial"/>
+                <w:b w:val="0"/>
+                <w:sz w:val="22"/>
+                <w:szCs w:val="22"/>
+              </w:rPr>
+              <w:t xml:space="preserve"> sugere que a qualidade dos requisitos levantados </w:t>
+            </w:r>
+            <w:r>
+              <w:rPr>
+                <w:rStyle w:val="Forte"/>
+                <w:rFonts w:ascii="Arial" w:hAnsi="Arial" w:cs="Arial"/>
+                <w:b w:val="0"/>
+                <w:sz w:val="22"/>
+                <w:szCs w:val="22"/>
+              </w:rPr>
+              <w:t>é excelente.</w:t>
             </w:r>
           </w:p>
         </w:tc>
       </w:tr>
     </w:tbl>
+    <w:p>
+      <w:pPr>
+        <w:ind w:left="360"/>
+        <w:outlineLvl w:val="0"/>
+        <w:rPr>
+          <w:rFonts w:ascii="Arial" w:hAnsi="Arial" w:cs="Arial"/>
+          <w:b/>
+        </w:rPr>
+      </w:pPr>
+    </w:p>
+    <w:tbl>
+      <w:tblPr>
+        <w:tblStyle w:val="Tabelacomgrade"/>
+        <w:tblW w:w="9813" w:type="dxa"/>
+        <w:tblInd w:w="360" w:type="dxa"/>
+        <w:tblLook w:val="04A0" w:firstRow="1" w:lastRow="0" w:firstColumn="1" w:lastColumn="0" w:noHBand="0" w:noVBand="1"/>
+      </w:tblPr>
+      <w:tblGrid>
+        <w:gridCol w:w="2222"/>
+        <w:gridCol w:w="7591"/>
+      </w:tblGrid>
+      <w:tr>
+        <w:trPr>
+          <w:trHeight w:val="263"/>
+        </w:trPr>
+        <w:tc>
+          <w:tcPr>
+            <w:tcW w:w="2222" w:type="dxa"/>
+          </w:tcPr>
+          <w:p>
+            <w:pPr>
+              <w:pStyle w:val="PargrafodaLista"/>
+              <w:ind w:left="0"/>
+              <w:rPr>
+                <w:rStyle w:val="Forte"/>
+                <w:rFonts w:ascii="Arial" w:hAnsi="Arial" w:cs="Arial"/>
+                <w:sz w:val="22"/>
+                <w:szCs w:val="22"/>
+              </w:rPr>
+            </w:pPr>
+            <w:r>
+              <w:rPr>
+                <w:rStyle w:val="Forte"/>
+                <w:rFonts w:ascii="Arial" w:hAnsi="Arial" w:cs="Arial"/>
+                <w:sz w:val="22"/>
+                <w:szCs w:val="22"/>
+              </w:rPr>
+              <w:t>Indicador</w:t>
+            </w:r>
+          </w:p>
+        </w:tc>
+        <w:tc>
+          <w:tcPr>
+            <w:tcW w:w="7591" w:type="dxa"/>
+          </w:tcPr>
+          <w:p>
+            <w:pPr>
+              <w:pStyle w:val="PargrafodaLista"/>
+              <w:ind w:left="0"/>
+              <w:rPr>
+                <w:rStyle w:val="Forte"/>
+                <w:rFonts w:ascii="Arial" w:hAnsi="Arial" w:cs="Arial"/>
+                <w:b w:val="0"/>
+                <w:sz w:val="22"/>
+                <w:szCs w:val="22"/>
+              </w:rPr>
+            </w:pPr>
+            <w:r>
+              <w:rPr>
+                <w:rStyle w:val="Forte"/>
+                <w:rFonts w:ascii="Arial" w:hAnsi="Arial" w:cs="Arial"/>
+                <w:b w:val="0"/>
+                <w:sz w:val="22"/>
+                <w:szCs w:val="22"/>
+              </w:rPr>
+              <w:t>Requisitos alterados</w:t>
+            </w:r>
+            <w:r>
+              <w:rPr>
+                <w:rStyle w:val="Forte"/>
+                <w:rFonts w:ascii="Arial" w:hAnsi="Arial" w:cs="Arial"/>
+                <w:b w:val="0"/>
+                <w:sz w:val="22"/>
+                <w:szCs w:val="22"/>
+              </w:rPr>
+              <w:t xml:space="preserve"> (RA)</w:t>
+            </w:r>
+          </w:p>
+        </w:tc>
+      </w:tr>
+      <w:tr>
+        <w:trPr>
+          <w:trHeight w:val="263"/>
+        </w:trPr>
+        <w:tc>
+          <w:tcPr>
+            <w:tcW w:w="2222" w:type="dxa"/>
+          </w:tcPr>
+          <w:p>
+            <w:pPr>
+              <w:pStyle w:val="PargrafodaLista"/>
+              <w:ind w:left="0"/>
+              <w:rPr>
+                <w:rStyle w:val="Forte"/>
+                <w:rFonts w:ascii="Arial" w:hAnsi="Arial" w:cs="Arial"/>
+                <w:sz w:val="22"/>
+                <w:szCs w:val="22"/>
+              </w:rPr>
+            </w:pPr>
+            <w:r>
+              <w:rPr>
+                <w:rStyle w:val="Forte"/>
+                <w:rFonts w:ascii="Arial" w:hAnsi="Arial" w:cs="Arial"/>
+                <w:sz w:val="22"/>
+                <w:szCs w:val="22"/>
+              </w:rPr>
+              <w:t>Objetivo</w:t>
+            </w:r>
+          </w:p>
+        </w:tc>
+        <w:tc>
+          <w:tcPr>
+            <w:tcW w:w="7591" w:type="dxa"/>
+          </w:tcPr>
+          <w:p>
+            <w:pPr>
+              <w:pStyle w:val="PargrafodaLista"/>
+              <w:ind w:left="0"/>
+              <w:rPr>
+                <w:rStyle w:val="Forte"/>
+                <w:rFonts w:ascii="Arial" w:hAnsi="Arial" w:cs="Arial"/>
+                <w:b w:val="0"/>
+                <w:sz w:val="22"/>
+                <w:szCs w:val="22"/>
+              </w:rPr>
+            </w:pPr>
+            <w:r>
+              <w:rPr>
+                <w:rFonts w:ascii="Arial" w:hAnsi="Arial" w:cs="Arial"/>
+                <w:color w:val="000000"/>
+                <w:sz w:val="22"/>
+                <w:szCs w:val="22"/>
+              </w:rPr>
+              <w:t xml:space="preserve">Indica </w:t>
+            </w:r>
+            <w:r>
+              <w:rPr>
+                <w:rFonts w:ascii="Arial" w:hAnsi="Arial" w:cs="Arial"/>
+                <w:color w:val="000000"/>
+                <w:sz w:val="22"/>
+                <w:szCs w:val="22"/>
+              </w:rPr>
+              <w:t xml:space="preserve">a </w:t>
+            </w:r>
+            <w:r>
+              <w:rPr>
+                <w:rFonts w:ascii="Arial" w:hAnsi="Arial" w:cs="Arial"/>
+                <w:color w:val="000000"/>
+                <w:sz w:val="22"/>
+                <w:szCs w:val="22"/>
+              </w:rPr>
+              <w:t>porcentagem</w:t>
+            </w:r>
+            <w:r>
+              <w:rPr>
+                <w:rFonts w:ascii="Arial" w:hAnsi="Arial" w:cs="Arial"/>
+                <w:color w:val="000000"/>
+                <w:sz w:val="22"/>
+                <w:szCs w:val="22"/>
+              </w:rPr>
+              <w:t xml:space="preserve"> </w:t>
+            </w:r>
+            <w:r>
+              <w:rPr>
+                <w:rFonts w:ascii="Arial" w:hAnsi="Arial" w:cs="Arial"/>
+                <w:color w:val="000000"/>
+                <w:sz w:val="22"/>
+                <w:szCs w:val="22"/>
+              </w:rPr>
+              <w:t>que os</w:t>
+            </w:r>
+            <w:r>
+              <w:rPr>
+                <w:rFonts w:ascii="Arial" w:hAnsi="Arial" w:cs="Arial"/>
+                <w:color w:val="000000"/>
+                <w:sz w:val="22"/>
+                <w:szCs w:val="22"/>
+              </w:rPr>
+              <w:t xml:space="preserve"> requisitos de um projeto </w:t>
+            </w:r>
+            <w:r>
+              <w:rPr>
+                <w:rFonts w:ascii="Arial" w:hAnsi="Arial" w:cs="Arial"/>
+                <w:color w:val="000000"/>
+                <w:sz w:val="22"/>
+                <w:szCs w:val="22"/>
+              </w:rPr>
+              <w:t>se modificam.</w:t>
+            </w:r>
+          </w:p>
+        </w:tc>
+      </w:tr>
+      <w:tr>
+        <w:trPr>
+          <w:trHeight w:val="592"/>
+        </w:trPr>
+        <w:tc>
+          <w:tcPr>
+            <w:tcW w:w="2222" w:type="dxa"/>
+          </w:tcPr>
+          <w:p>
+            <w:pPr>
+              <w:pStyle w:val="PargrafodaLista"/>
+              <w:ind w:left="0"/>
+              <w:rPr>
+                <w:rStyle w:val="Forte"/>
+                <w:rFonts w:ascii="Arial" w:hAnsi="Arial" w:cs="Arial"/>
+                <w:sz w:val="22"/>
+                <w:szCs w:val="22"/>
+              </w:rPr>
+            </w:pPr>
+            <w:r>
+              <w:rPr>
+                <w:rStyle w:val="Forte"/>
+                <w:rFonts w:ascii="Arial" w:hAnsi="Arial" w:cs="Arial"/>
+                <w:sz w:val="22"/>
+                <w:szCs w:val="22"/>
+              </w:rPr>
+              <w:t>Coleta</w:t>
+            </w:r>
+          </w:p>
+        </w:tc>
+        <w:tc>
+          <w:tcPr>
+            <w:tcW w:w="7591" w:type="dxa"/>
+          </w:tcPr>
+          <w:p>
+            <w:pPr>
+              <w:rPr>
+                <w:rStyle w:val="Forte"/>
+                <w:rFonts w:ascii="Arial" w:hAnsi="Arial" w:cs="Arial"/>
+                <w:b w:val="0"/>
+                <w:sz w:val="22"/>
+                <w:szCs w:val="22"/>
+              </w:rPr>
+            </w:pPr>
+            <w:r>
+              <w:rPr>
+                <w:rStyle w:val="Forte"/>
+                <w:rFonts w:ascii="Arial" w:hAnsi="Arial" w:cs="Arial"/>
+                <w:b w:val="0"/>
+                <w:sz w:val="22"/>
+                <w:szCs w:val="22"/>
+              </w:rPr>
+              <w:t>Para coletar o indicador, é preciso fazer o levantamento</w:t>
+            </w:r>
+            <w:r>
+              <w:rPr>
+                <w:rStyle w:val="Forte"/>
+                <w:rFonts w:ascii="Arial" w:hAnsi="Arial" w:cs="Arial"/>
+                <w:b w:val="0"/>
+                <w:sz w:val="22"/>
+                <w:szCs w:val="22"/>
+              </w:rPr>
+              <w:t xml:space="preserve"> de duas informações:</w:t>
+            </w:r>
+          </w:p>
+          <w:p>
+            <w:pPr>
+              <w:rPr>
+                <w:rStyle w:val="Forte"/>
+                <w:rFonts w:ascii="Arial" w:hAnsi="Arial" w:cs="Arial"/>
+                <w:b w:val="0"/>
+                <w:sz w:val="22"/>
+                <w:szCs w:val="22"/>
+              </w:rPr>
+            </w:pPr>
+            <w:r>
+              <w:rPr>
+                <w:rStyle w:val="Forte"/>
+                <w:rFonts w:ascii="Arial" w:hAnsi="Arial" w:cs="Arial"/>
+                <w:b w:val="0"/>
+                <w:sz w:val="22"/>
+                <w:szCs w:val="22"/>
+              </w:rPr>
+              <w:t>Numero total de requisitos (NTR</w:t>
+            </w:r>
+            <w:r>
+              <w:rPr>
+                <w:rStyle w:val="Forte"/>
+                <w:rFonts w:ascii="Arial" w:hAnsi="Arial" w:cs="Arial"/>
+                <w:b w:val="0"/>
+                <w:sz w:val="22"/>
+                <w:szCs w:val="22"/>
+              </w:rPr>
+              <w:t xml:space="preserve">): trata-se </w:t>
+            </w:r>
+            <w:r>
+              <w:rPr>
+                <w:rStyle w:val="Forte"/>
+                <w:rFonts w:ascii="Arial" w:hAnsi="Arial" w:cs="Arial"/>
+                <w:b w:val="0"/>
+                <w:sz w:val="22"/>
+                <w:szCs w:val="22"/>
+              </w:rPr>
+              <w:t>do</w:t>
+            </w:r>
+            <w:r>
+              <w:rPr>
+                <w:rStyle w:val="Forte"/>
+                <w:rFonts w:ascii="Arial" w:hAnsi="Arial" w:cs="Arial"/>
+                <w:b w:val="0"/>
+                <w:sz w:val="22"/>
+                <w:szCs w:val="22"/>
+              </w:rPr>
+              <w:t xml:space="preserve"> numero total de requisitos aprovados no projeto.</w:t>
+            </w:r>
+          </w:p>
+          <w:p>
+            <w:pPr>
+              <w:rPr>
+                <w:rStyle w:val="Forte"/>
+                <w:rFonts w:ascii="Arial" w:hAnsi="Arial" w:cs="Arial"/>
+                <w:b w:val="0"/>
+                <w:sz w:val="22"/>
+                <w:szCs w:val="22"/>
+              </w:rPr>
+            </w:pPr>
+            <w:r>
+              <w:rPr>
+                <w:rStyle w:val="Forte"/>
+                <w:rFonts w:ascii="Arial" w:hAnsi="Arial" w:cs="Arial"/>
+                <w:b w:val="0"/>
+                <w:sz w:val="22"/>
+                <w:szCs w:val="22"/>
+              </w:rPr>
+              <w:t>Numero de requisitos alterados (NRA</w:t>
+            </w:r>
+            <w:r>
+              <w:rPr>
+                <w:rStyle w:val="Forte"/>
+                <w:rFonts w:ascii="Arial" w:hAnsi="Arial" w:cs="Arial"/>
+                <w:b w:val="0"/>
+                <w:sz w:val="22"/>
+                <w:szCs w:val="22"/>
+              </w:rPr>
+              <w:t xml:space="preserve">): </w:t>
+            </w:r>
+            <w:r>
+              <w:rPr>
+                <w:rStyle w:val="Forte"/>
+                <w:rFonts w:ascii="Arial" w:hAnsi="Arial" w:cs="Arial"/>
+                <w:b w:val="0"/>
+                <w:sz w:val="22"/>
+                <w:szCs w:val="22"/>
+              </w:rPr>
+              <w:t xml:space="preserve">trata-se </w:t>
+            </w:r>
+            <w:r>
+              <w:rPr>
+                <w:rStyle w:val="Forte"/>
+                <w:rFonts w:ascii="Arial" w:hAnsi="Arial" w:cs="Arial"/>
+                <w:b w:val="0"/>
+                <w:sz w:val="22"/>
+                <w:szCs w:val="22"/>
+              </w:rPr>
+              <w:t>do</w:t>
+            </w:r>
+            <w:r>
+              <w:rPr>
+                <w:rStyle w:val="Forte"/>
+                <w:rFonts w:ascii="Arial" w:hAnsi="Arial" w:cs="Arial"/>
+                <w:b w:val="0"/>
+                <w:sz w:val="22"/>
+                <w:szCs w:val="22"/>
+              </w:rPr>
+              <w:t xml:space="preserve"> </w:t>
+            </w:r>
+            <w:r>
+              <w:rPr>
+                <w:rStyle w:val="Forte"/>
+                <w:rFonts w:ascii="Arial" w:hAnsi="Arial" w:cs="Arial"/>
+                <w:b w:val="0"/>
+                <w:sz w:val="22"/>
+                <w:szCs w:val="22"/>
+              </w:rPr>
+              <w:t xml:space="preserve">numero total de </w:t>
+            </w:r>
+            <w:r>
+              <w:rPr>
+                <w:rStyle w:val="Forte"/>
+                <w:rFonts w:ascii="Arial" w:hAnsi="Arial" w:cs="Arial"/>
+                <w:b w:val="0"/>
+                <w:sz w:val="22"/>
+                <w:szCs w:val="22"/>
+              </w:rPr>
+              <w:t>requisitos</w:t>
+            </w:r>
+            <w:r>
+              <w:rPr>
+                <w:rStyle w:val="Forte"/>
+                <w:rFonts w:ascii="Arial" w:hAnsi="Arial" w:cs="Arial"/>
+                <w:b w:val="0"/>
+                <w:sz w:val="22"/>
+                <w:szCs w:val="22"/>
+              </w:rPr>
+              <w:t xml:space="preserve"> </w:t>
+            </w:r>
+            <w:r>
+              <w:rPr>
+                <w:rStyle w:val="Forte"/>
+                <w:rFonts w:ascii="Arial" w:hAnsi="Arial" w:cs="Arial"/>
+                <w:b w:val="0"/>
+                <w:sz w:val="22"/>
+                <w:szCs w:val="22"/>
+              </w:rPr>
+              <w:t>que sofreram alterações.</w:t>
+            </w:r>
+            <w:r>
+              <w:rPr>
+                <w:rStyle w:val="Forte"/>
+                <w:rFonts w:ascii="Arial" w:hAnsi="Arial" w:cs="Arial"/>
+                <w:b w:val="0"/>
+                <w:sz w:val="22"/>
+                <w:szCs w:val="22"/>
+              </w:rPr>
+              <w:t xml:space="preserve"> </w:t>
+            </w:r>
+          </w:p>
+          <w:p>
+            <w:pPr>
+              <w:rPr>
+                <w:rStyle w:val="Forte"/>
+                <w:rFonts w:ascii="Arial" w:hAnsi="Arial" w:cs="Arial"/>
+                <w:b w:val="0"/>
+                <w:sz w:val="22"/>
+                <w:szCs w:val="22"/>
+              </w:rPr>
+            </w:pPr>
+            <w:r>
+              <w:rPr>
+                <w:rStyle w:val="Forte"/>
+                <w:rFonts w:ascii="Arial" w:hAnsi="Arial" w:cs="Arial"/>
+                <w:b w:val="0"/>
+                <w:sz w:val="22"/>
+                <w:szCs w:val="22"/>
+              </w:rPr>
+              <w:t>Pode</w:t>
+            </w:r>
+            <w:r>
+              <w:rPr>
+                <w:rStyle w:val="Forte"/>
+                <w:rFonts w:ascii="Arial" w:hAnsi="Arial" w:cs="Arial"/>
+                <w:b w:val="0"/>
+                <w:sz w:val="22"/>
+                <w:szCs w:val="22"/>
+              </w:rPr>
+              <w:t xml:space="preserve">-se calcular </w:t>
+            </w:r>
+            <w:r>
+              <w:rPr>
+                <w:rStyle w:val="Forte"/>
+                <w:rFonts w:ascii="Arial" w:hAnsi="Arial" w:cs="Arial"/>
+                <w:b w:val="0"/>
+                <w:sz w:val="22"/>
+                <w:szCs w:val="22"/>
+              </w:rPr>
+              <w:t>a proporção de requisitos alterados da seguinte forma;</w:t>
+            </w:r>
+          </w:p>
+          <w:p>
+            <w:pPr>
+              <w:rPr>
+                <w:rStyle w:val="Forte"/>
+                <w:rFonts w:ascii="Arial" w:hAnsi="Arial" w:cs="Arial"/>
+                <w:b w:val="0"/>
+                <w:sz w:val="22"/>
+                <w:szCs w:val="22"/>
+              </w:rPr>
+            </w:pPr>
+          </w:p>
+          <w:p>
+            <w:pPr>
+              <w:jc w:val="center"/>
+              <w:rPr>
+                <w:rStyle w:val="Forte"/>
+                <w:rFonts w:ascii="Arial" w:hAnsi="Arial" w:cs="Arial"/>
+                <w:b w:val="0"/>
+                <w:sz w:val="22"/>
+                <w:szCs w:val="22"/>
+              </w:rPr>
+            </w:pPr>
+            <w:r>
+              <w:rPr>
+                <w:rStyle w:val="Forte"/>
+                <w:rFonts w:ascii="Arial" w:hAnsi="Arial" w:cs="Arial"/>
+                <w:b w:val="0"/>
+                <w:sz w:val="22"/>
+                <w:szCs w:val="22"/>
+              </w:rPr>
+              <w:t>RA: (NRA/NTR) *100</w:t>
+            </w:r>
+          </w:p>
+          <w:p>
+            <w:pPr>
+              <w:rPr>
+                <w:rStyle w:val="Forte"/>
+                <w:rFonts w:ascii="Arial" w:hAnsi="Arial" w:cs="Arial"/>
+                <w:b w:val="0"/>
+                <w:sz w:val="22"/>
+                <w:szCs w:val="22"/>
+              </w:rPr>
+            </w:pPr>
+          </w:p>
+        </w:tc>
+      </w:tr>
+      <w:tr>
+        <w:trPr>
+          <w:trHeight w:val="263"/>
+        </w:trPr>
+        <w:tc>
+          <w:tcPr>
+            <w:tcW w:w="2222" w:type="dxa"/>
+          </w:tcPr>
+          <w:p>
+            <w:pPr>
+              <w:pStyle w:val="PargrafodaLista"/>
+              <w:ind w:left="0"/>
+              <w:rPr>
+                <w:rStyle w:val="Forte"/>
+                <w:rFonts w:ascii="Arial" w:hAnsi="Arial" w:cs="Arial"/>
+                <w:sz w:val="22"/>
+                <w:szCs w:val="22"/>
+              </w:rPr>
+            </w:pPr>
+            <w:r>
+              <w:rPr>
+                <w:rStyle w:val="Forte"/>
+                <w:rFonts w:ascii="Arial" w:hAnsi="Arial" w:cs="Arial"/>
+                <w:sz w:val="22"/>
+                <w:szCs w:val="22"/>
+              </w:rPr>
+              <w:t>Análise</w:t>
+            </w:r>
+          </w:p>
+        </w:tc>
+        <w:tc>
+          <w:tcPr>
+            <w:tcW w:w="7591" w:type="dxa"/>
+          </w:tcPr>
+          <w:p>
+            <w:pPr>
+              <w:rPr>
+                <w:rStyle w:val="Forte"/>
+                <w:rFonts w:ascii="Arial" w:hAnsi="Arial" w:cs="Arial"/>
+                <w:b w:val="0"/>
+                <w:sz w:val="22"/>
+                <w:szCs w:val="22"/>
+              </w:rPr>
+            </w:pPr>
+            <w:r>
+              <w:rPr>
+                <w:rStyle w:val="Forte"/>
+                <w:rFonts w:ascii="Arial" w:hAnsi="Arial" w:cs="Arial"/>
+                <w:b w:val="0"/>
+                <w:sz w:val="22"/>
+                <w:szCs w:val="22"/>
+              </w:rPr>
+              <w:t>51% a 90%</w:t>
+            </w:r>
+            <w:r>
+              <w:rPr>
+                <w:rStyle w:val="Forte"/>
+                <w:rFonts w:ascii="Arial" w:hAnsi="Arial" w:cs="Arial"/>
+                <w:b w:val="0"/>
+                <w:sz w:val="22"/>
+                <w:szCs w:val="22"/>
+              </w:rPr>
+              <w:t xml:space="preserve"> - sugere que a qualidade dos requisitos é baixa.</w:t>
+            </w:r>
+          </w:p>
+          <w:p>
+            <w:pPr>
+              <w:rPr>
+                <w:rStyle w:val="Forte"/>
+                <w:rFonts w:ascii="Arial" w:hAnsi="Arial" w:cs="Arial"/>
+                <w:b w:val="0"/>
+                <w:sz w:val="22"/>
+                <w:szCs w:val="22"/>
+              </w:rPr>
+            </w:pPr>
+            <w:r>
+              <w:rPr>
+                <w:rStyle w:val="Forte"/>
+                <w:rFonts w:ascii="Arial" w:hAnsi="Arial" w:cs="Arial"/>
+                <w:b w:val="0"/>
+                <w:sz w:val="22"/>
+                <w:szCs w:val="22"/>
+              </w:rPr>
+              <w:t>21% a 50%</w:t>
+            </w:r>
+            <w:r>
+              <w:rPr>
+                <w:rStyle w:val="Forte"/>
+                <w:rFonts w:ascii="Arial" w:hAnsi="Arial" w:cs="Arial"/>
+                <w:b w:val="0"/>
+                <w:sz w:val="22"/>
+                <w:szCs w:val="22"/>
+              </w:rPr>
+              <w:t xml:space="preserve"> – sugere que a qualidade dos requisitos</w:t>
+            </w:r>
+            <w:r>
+              <w:rPr>
+                <w:rStyle w:val="Forte"/>
+                <w:rFonts w:ascii="Arial" w:hAnsi="Arial" w:cs="Arial"/>
+                <w:b w:val="0"/>
+                <w:sz w:val="22"/>
+                <w:szCs w:val="22"/>
+              </w:rPr>
+              <w:t xml:space="preserve"> </w:t>
+            </w:r>
+            <w:r>
+              <w:rPr>
+                <w:rStyle w:val="Forte"/>
+                <w:rFonts w:ascii="Arial" w:hAnsi="Arial" w:cs="Arial"/>
+                <w:b w:val="0"/>
+                <w:sz w:val="22"/>
+                <w:szCs w:val="22"/>
+              </w:rPr>
+              <w:t>e satisfatória.</w:t>
+            </w:r>
+          </w:p>
+          <w:p>
+            <w:pPr>
+              <w:rPr>
+                <w:rStyle w:val="Forte"/>
+                <w:rFonts w:ascii="Arial" w:hAnsi="Arial" w:cs="Arial"/>
+                <w:b w:val="0"/>
+                <w:sz w:val="22"/>
+                <w:szCs w:val="22"/>
+              </w:rPr>
+            </w:pPr>
+            <w:r>
+              <w:rPr>
+                <w:rStyle w:val="Forte"/>
+                <w:rFonts w:ascii="Arial" w:hAnsi="Arial" w:cs="Arial"/>
+                <w:b w:val="0"/>
+                <w:sz w:val="22"/>
+                <w:szCs w:val="22"/>
+              </w:rPr>
+              <w:t>0% a 20%</w:t>
+            </w:r>
+            <w:r>
+              <w:rPr>
+                <w:rStyle w:val="Forte"/>
+                <w:rFonts w:ascii="Arial" w:hAnsi="Arial" w:cs="Arial"/>
+                <w:b w:val="0"/>
+                <w:sz w:val="22"/>
+                <w:szCs w:val="22"/>
+              </w:rPr>
+              <w:t xml:space="preserve"> - sugere que a qualidade dos requisitos é excelente.</w:t>
+            </w:r>
+          </w:p>
+        </w:tc>
+      </w:tr>
+    </w:tbl>
+    <w:p>
+      <w:pPr>
+        <w:ind w:left="360"/>
+        <w:rPr>
+          <w:rFonts w:ascii="Arial" w:hAnsi="Arial" w:cs="Arial"/>
+        </w:rPr>
+      </w:pPr>
+    </w:p>
     <w:p>
       <w:pPr>
         <w:ind w:left="360"/>
@@ -1801,19 +2501,7 @@
         <w:rPr>
           <w:rFonts w:ascii="Arial" w:hAnsi="Arial" w:cs="Arial"/>
         </w:rPr>
-        <w:t xml:space="preserve">&lt;Definir </w:t>
-      </w:r>
-      <w:r>
-        <w:rPr>
-          <w:rFonts w:ascii="Arial" w:hAnsi="Arial" w:cs="Arial"/>
-        </w:rPr>
-        <w:t>as comunicações relevantes para o processo</w:t>
-      </w:r>
-      <w:r>
-        <w:rPr>
-          <w:rFonts w:ascii="Arial" w:hAnsi="Arial" w:cs="Arial"/>
-        </w:rPr>
-        <w:t>&gt;</w:t>
+        <w:t>&lt;Definir as comunicações relevantes para o processo&gt;</w:t>
       </w:r>
     </w:p>
     <w:p>
@@ -1838,7 +2526,7 @@
         <w:tblStyle w:val="Tabelacomgrade"/>
         <w:tblW w:w="10069" w:type="dxa"/>
         <w:tblInd w:w="360" w:type="dxa"/>
-        <w:tblLook w:val="04A0"/>
+        <w:tblLook w:val="04A0" w:firstRow="1" w:lastRow="0" w:firstColumn="1" w:lastColumn="0" w:noHBand="0" w:noVBand="1"/>
       </w:tblPr>
       <w:tblGrid>
         <w:gridCol w:w="2583"/>
@@ -2075,6 +2763,7 @@
                 <w:sz w:val="22"/>
                 <w:szCs w:val="22"/>
               </w:rPr>
+              <w:lastRenderedPageBreak/>
               <w:t>Mensagem</w:t>
             </w:r>
           </w:p>
@@ -2280,7 +2969,6 @@
           <w:sz w:val="32"/>
           <w:szCs w:val="32"/>
         </w:rPr>
-        <w:lastRenderedPageBreak/>
         <w:t>Macro Fluxo </w:t>
       </w:r>
     </w:p>
@@ -2480,7 +3168,7 @@
         <w:tblW w:w="0" w:type="auto"/>
         <w:tblInd w:w="392" w:type="dxa"/>
         <w:tblLayout w:type="fixed"/>
-        <w:tblLook w:val="04A0"/>
+        <w:tblLook w:val="04A0" w:firstRow="1" w:lastRow="0" w:firstColumn="1" w:lastColumn="0" w:noHBand="0" w:noVBand="1"/>
       </w:tblPr>
       <w:tblGrid>
         <w:gridCol w:w="2404"/>
@@ -2525,13 +3213,7 @@
               <w:rPr>
                 <w:rFonts w:ascii="Arial" w:hAnsi="Arial" w:cs="Arial"/>
               </w:rPr>
-              <w:t>&lt;</w:t>
-            </w:r>
-            <w:r>
-              <w:rPr>
-                <w:rFonts w:ascii="Arial" w:hAnsi="Arial" w:cs="Arial"/>
-              </w:rPr>
-              <w:t xml:space="preserve"> Identificar o nome da atividade, que deve ser uma frase única, sem conjunções aditivas, iniciando com um </w:t>
+              <w:t>&lt; Identificar o nome da atividade, que deve ser uma frase única, sem conjunções aditivas, iniciando com um </w:t>
             </w:r>
             <w:r>
               <w:rPr>
@@ -2544,13 +3226,7 @@
               <w:rPr>
                 <w:rFonts w:ascii="Arial" w:hAnsi="Arial" w:cs="Arial"/>
               </w:rPr>
-              <w:t xml:space="preserve">. Este nome da atividade deve refletir o objetivo esperado da atividade. </w:t>
-            </w:r>
-            <w:r>
-              <w:rPr>
-                <w:rFonts w:ascii="Arial" w:hAnsi="Arial" w:cs="Arial"/>
-              </w:rPr>
-              <w:t>&gt;</w:t>
+              <w:t>. Este nome da atividade deve refletir o objetivo esperado da atividade. &gt;</w:t>
             </w:r>
           </w:p>
         </w:tc>
@@ -2603,19 +3279,7 @@
               <w:rPr>
                 <w:rFonts w:ascii="Arial" w:hAnsi="Arial" w:cs="Arial"/>
               </w:rPr>
-              <w:t> &lt;</w:t>
-            </w:r>
-            <w:r>
-              <w:rPr>
-                <w:rFonts w:ascii="Arial" w:hAnsi="Arial" w:cs="Arial"/>
-              </w:rPr>
-              <w:t xml:space="preserve"> Identifica o papel do colaborador que é responsável pela execução da atividade. Toda atividade deve ter um único responsável.</w:t>
-            </w:r>
-            <w:r>
-              <w:rPr>
-                <w:rFonts w:ascii="Arial" w:hAnsi="Arial" w:cs="Arial"/>
-              </w:rPr>
-              <w:t>&gt;</w:t>
+              <w:t> &lt; Identifica o papel do colaborador que é responsável pela execução da atividade. Toda atividade deve ter um único responsável.&gt;</w:t>
             </w:r>
           </w:p>
         </w:tc>
@@ -2660,19 +3324,7 @@
               <w:rPr>
                 <w:rFonts w:ascii="Arial" w:hAnsi="Arial" w:cs="Arial"/>
               </w:rPr>
-              <w:t> &lt;</w:t>
-            </w:r>
-            <w:r>
-              <w:rPr>
-                <w:rFonts w:ascii="Arial" w:hAnsi="Arial" w:cs="Arial"/>
-              </w:rPr>
-              <w:t xml:space="preserve"> Identifica os papéis que devem aprovar o início ou o término da execução da atividade. Informar “Não se aplica” se não houver aprovação formal da atividade. </w:t>
-            </w:r>
-            <w:r>
-              <w:rPr>
-                <w:rFonts w:ascii="Arial" w:hAnsi="Arial" w:cs="Arial"/>
-              </w:rPr>
-              <w:t>&gt;</w:t>
+              <w:t> &lt; Identifica os papéis que devem aprovar o início ou o término da execução da atividade. Informar “Não se aplica” se não houver aprovação formal da atividade. &gt;</w:t>
             </w:r>
           </w:p>
         </w:tc>
@@ -2717,19 +3369,7 @@
               <w:rPr>
                 <w:rFonts w:ascii="Arial" w:hAnsi="Arial" w:cs="Arial"/>
               </w:rPr>
-              <w:t> &gt;</w:t>
-            </w:r>
-            <w:r>
-              <w:rPr>
-                <w:rFonts w:ascii="Arial" w:hAnsi="Arial" w:cs="Arial"/>
-              </w:rPr>
-              <w:t xml:space="preserve"> Identifica os papéis que devem apoiar a execução da atividade. Informar “Não se aplica” se não houver apoio à execução da atividade. </w:t>
-            </w:r>
-            <w:r>
-              <w:rPr>
-                <w:rFonts w:ascii="Arial" w:hAnsi="Arial" w:cs="Arial"/>
-              </w:rPr>
-              <w:t>&gt;</w:t>
+              <w:t> &gt; Identifica os papéis que devem apoiar a execução da atividade. Informar “Não se aplica” se não houver apoio à execução da atividade. &gt;</w:t>
             </w:r>
           </w:p>
         </w:tc>
@@ -2774,19 +3414,7 @@
               <w:rPr>
                 <w:rFonts w:ascii="Arial" w:hAnsi="Arial" w:cs="Arial"/>
               </w:rPr>
-              <w:t> &lt;</w:t>
-            </w:r>
-            <w:r>
-              <w:rPr>
-                <w:rFonts w:ascii="Arial" w:hAnsi="Arial" w:cs="Arial"/>
-              </w:rPr>
-              <w:t xml:space="preserve">Identifica os papéis que devem ser informados sobre o início, andamento ou término da execução da atividade. </w:t>
-            </w:r>
-            <w:r>
-              <w:rPr>
-                <w:rFonts w:ascii="Arial" w:hAnsi="Arial" w:cs="Arial"/>
-              </w:rPr>
-              <w:t>&gt;</w:t>
+              <w:t> &lt;Identifica os papéis que devem ser informados sobre o início, andamento ou término da execução da atividade. &gt;</w:t>
             </w:r>
           </w:p>
         </w:tc>
@@ -2831,13 +3459,7 @@
               <w:rPr>
                 <w:rFonts w:ascii="Arial" w:hAnsi="Arial" w:cs="Arial"/>
               </w:rPr>
-              <w:t>&lt;</w:t>
-            </w:r>
-            <w:r>
-              <w:rPr>
-                <w:rFonts w:ascii="Arial" w:hAnsi="Arial" w:cs="Arial"/>
-              </w:rPr>
-              <w:t> </w:t>
+              <w:t>&lt; </w:t>
             </w:r>
             <w:r>
               <w:rPr>
@@ -2851,13 +3473,7 @@
               <w:rPr>
                 <w:rFonts w:ascii="Arial" w:hAnsi="Arial" w:cs="Arial"/>
               </w:rPr>
-              <w:t xml:space="preserve"> Identificar uma sequência numerada de tarefas que realizam o objetivo da atividade. </w:t>
-            </w:r>
-            <w:r>
-              <w:rPr>
-                <w:rFonts w:ascii="Arial" w:hAnsi="Arial" w:cs="Arial"/>
-              </w:rPr>
-              <w:t>&gt;</w:t>
+              <w:t> Identificar uma sequência numerada de tarefas que realizam o objetivo da atividade. &gt;</w:t>
             </w:r>
           </w:p>
         </w:tc>
@@ -2894,13 +3510,7 @@
               <w:rPr>
                 <w:rFonts w:ascii="Arial" w:hAnsi="Arial" w:cs="Arial"/>
               </w:rPr>
-              <w:t>&lt;</w:t>
-            </w:r>
-            <w:r>
-              <w:rPr>
-                <w:rFonts w:ascii="Arial" w:hAnsi="Arial" w:cs="Arial"/>
-              </w:rPr>
-              <w:t> </w:t>
+              <w:t>&lt; </w:t>
             </w:r>
             <w:r>
               <w:rPr>
@@ -2914,13 +3524,7 @@
               <w:rPr>
                 <w:rFonts w:ascii="Arial" w:hAnsi="Arial" w:cs="Arial"/>
               </w:rPr>
-              <w:t xml:space="preserve"> Descrever cada tarefa como uma ação, com verbo no infinitivo. </w:t>
-            </w:r>
-            <w:r>
-              <w:rPr>
-                <w:rFonts w:ascii="Arial" w:hAnsi="Arial" w:cs="Arial"/>
-              </w:rPr>
-              <w:t>&gt;</w:t>
+              <w:t> Descrever cada tarefa como uma ação, com verbo no infinitivo. &gt;</w:t>
             </w:r>
           </w:p>
         </w:tc>
@@ -2957,13 +3561,7 @@
               <w:rPr>
                 <w:rFonts w:ascii="Arial" w:hAnsi="Arial" w:cs="Arial"/>
               </w:rPr>
-              <w:t>&lt;</w:t>
-            </w:r>
-            <w:r>
-              <w:rPr>
-                <w:rFonts w:ascii="Arial" w:hAnsi="Arial" w:cs="Arial"/>
-              </w:rPr>
-              <w:t> </w:t>
+              <w:t>&lt; </w:t>
             </w:r>
             <w:r>
               <w:rPr>
@@ -2977,13 +3575,7 @@
               <w:rPr>
                 <w:rFonts w:ascii="Arial" w:hAnsi="Arial" w:cs="Arial"/>
               </w:rPr>
-              <w:t xml:space="preserve"> Toda tarefa é identificada por um número sequencial único na atividade. </w:t>
-            </w:r>
-            <w:r>
-              <w:rPr>
-                <w:rFonts w:ascii="Arial" w:hAnsi="Arial" w:cs="Arial"/>
-              </w:rPr>
-              <w:t>&gt;</w:t>
+              <w:t> Toda tarefa é identificada por um número sequencial único na atividade. &gt;</w:t>
             </w:r>
           </w:p>
         </w:tc>
@@ -3020,13 +3612,7 @@
               <w:rPr>
                 <w:rFonts w:ascii="Arial" w:hAnsi="Arial" w:cs="Arial"/>
               </w:rPr>
-              <w:t>&lt;</w:t>
-            </w:r>
-            <w:r>
-              <w:rPr>
-                <w:rFonts w:ascii="Arial" w:hAnsi="Arial" w:cs="Arial"/>
-              </w:rPr>
-              <w:t> </w:t>
+              <w:t>&lt; </w:t>
             </w:r>
             <w:r>
               <w:rPr>
@@ -3079,13 +3665,7 @@
               <w:rPr>
                 <w:rFonts w:ascii="Arial" w:hAnsi="Arial" w:cs="Arial"/>
               </w:rPr>
-              <w:t xml:space="preserve">] Verificar a situação do crédito do cliente. </w:t>
-            </w:r>
-            <w:r>
-              <w:rPr>
-                <w:rFonts w:ascii="Arial" w:hAnsi="Arial" w:cs="Arial"/>
-              </w:rPr>
-              <w:t>&gt;</w:t>
+              <w:t>] Verificar a situação do crédito do cliente. &gt;</w:t>
             </w:r>
           </w:p>
         </w:tc>
@@ -3122,13 +3702,7 @@
               <w:rPr>
                 <w:rFonts w:ascii="Arial" w:hAnsi="Arial" w:cs="Arial"/>
               </w:rPr>
-              <w:t>&lt;</w:t>
-            </w:r>
-            <w:r>
-              <w:rPr>
-                <w:rFonts w:ascii="Arial" w:hAnsi="Arial" w:cs="Arial"/>
-              </w:rPr>
-              <w:t> </w:t>
+              <w:t>&lt; </w:t>
             </w:r>
             <w:r>
               <w:rPr>
@@ -3142,13 +3716,7 @@
               <w:rPr>
                 <w:rFonts w:ascii="Arial" w:hAnsi="Arial" w:cs="Arial"/>
               </w:rPr>
-              <w:t xml:space="preserve"> Algumas tarefas podem ser executadas em paralelo, ou de forma concorrente, dentro da atividade, e são denotadas pelo mesmo número sequencial, seguido de uma letra. Exemplo: as ações 2.a e 2.b podem ser executadas em paralelo dentro da atividade logo após a ação 1. </w:t>
-            </w:r>
-            <w:r>
-              <w:rPr>
-                <w:rFonts w:ascii="Arial" w:hAnsi="Arial" w:cs="Arial"/>
-              </w:rPr>
-              <w:t>&gt;</w:t>
+              <w:t> Algumas tarefas podem ser executadas em paralelo, ou de forma concorrente, dentro da atividade, e são denotadas pelo mesmo número sequencial, seguido de uma letra. Exemplo: as ações 2.a e 2.b podem ser executadas em paralelo dentro da atividade logo após a ação 1. &gt;</w:t>
             </w:r>
           </w:p>
         </w:tc>
@@ -3192,19 +3760,14 @@
               <w:rPr>
                 <w:rFonts w:ascii="Arial" w:hAnsi="Arial" w:cs="Arial"/>
               </w:rPr>
-              <w:t>&lt;</w:t>
-            </w:r>
-            <w:r>
-              <w:rPr>
-                <w:rFonts w:ascii="Arial" w:hAnsi="Arial" w:cs="Arial"/>
-              </w:rPr>
-              <w:t xml:space="preserve"> Estabelecer as condições para que a atividade possa ser iniciada. Se não houver critérios definidos informar: “Nenhum critério específico”. Exemplo: “Início da atividade aprovado pela Direção. </w:t>
-            </w:r>
-            <w:r>
-              <w:rPr>
-                <w:rFonts w:ascii="Arial" w:hAnsi="Arial" w:cs="Arial"/>
-              </w:rPr>
-              <w:t>&gt;</w:t>
+              <w:t xml:space="preserve">&lt; Estabelecer as condições para que a atividade possa ser iniciada. Se não houver critérios definidos informar: “Nenhum critério específico”. Exemplo: “Início da atividade aprovado pela </w:t>
+            </w:r>
+            <w:r>
+              <w:rPr>
+                <w:rFonts w:ascii="Arial" w:hAnsi="Arial" w:cs="Arial"/>
+              </w:rPr>
+              <w:lastRenderedPageBreak/>
+              <w:t>Direção. &gt;</w:t>
             </w:r>
           </w:p>
         </w:tc>
@@ -3229,6 +3792,7 @@
                 <w:b/>
                 <w:bCs/>
               </w:rPr>
+              <w:lastRenderedPageBreak/>
               <w:t>Entradas</w:t>
             </w:r>
           </w:p>
@@ -3248,13 +3812,7 @@
               <w:rPr>
                 <w:rFonts w:ascii="Arial" w:hAnsi="Arial" w:cs="Arial"/>
               </w:rPr>
-              <w:t>&lt;</w:t>
-            </w:r>
-            <w:r>
-              <w:rPr>
-                <w:rFonts w:ascii="Arial" w:hAnsi="Arial" w:cs="Arial"/>
-              </w:rPr>
-              <w:t xml:space="preserve"> Definir os artefatos de entrada para a atividade. Devem ser definidas todas as entradas, mesmo aquelas que não são exigidas em alguma alternativa de execução da atividade. Um artefato que é definido por um meta-documento (isto é, um </w:t>
+              <w:t xml:space="preserve">&lt; Definir os artefatos de entrada para a atividade. Devem ser definidas todas as entradas, mesmo aquelas que não são exigidas em alguma alternativa de execução da atividade. Um artefato que é definido por um meta-documento (isto é, um </w:t>
             </w:r>
             <w:proofErr w:type="spellStart"/>
             <w:r>
@@ -3268,20 +3826,7 @@
               <w:rPr>
                 <w:rFonts w:ascii="Arial" w:hAnsi="Arial" w:cs="Arial"/>
               </w:rPr>
-              <w:t xml:space="preserve">”), deve ser sublinhado e deve possuir um hiperlink apontando para o </w:t>
-            </w:r>
-            <w:r>
-              <w:rPr>
-                <w:rFonts w:ascii="Arial" w:hAnsi="Arial" w:cs="Arial"/>
-              </w:rPr>
-              <w:lastRenderedPageBreak/>
-              <w:t xml:space="preserve">respectivo meta-documento. Os insumos devem ser referenciados nas tarefas que os utilizam. Por exemplo: a tarefa “1. Consultar a Lista Negra de Crédito para aprovar o cadastro do cliente.” referencia o artefato “Lista Negra de Crédito” que deve estar nos insumos da atividade. </w:t>
-            </w:r>
-            <w:r>
-              <w:rPr>
-                <w:rFonts w:ascii="Arial" w:hAnsi="Arial" w:cs="Arial"/>
-              </w:rPr>
-              <w:t>&gt;</w:t>
+              <w:t>”), deve ser sublinhado e deve possuir um hiperlink apontando para o respectivo meta-documento. Os insumos devem ser referenciados nas tarefas que os utilizam. Por exemplo: a tarefa “1. Consultar a Lista Negra de Crédito para aprovar o cadastro do cliente.” referencia o artefato “Lista Negra de Crédito” que deve estar nos insumos da atividade. &gt;</w:t>
             </w:r>
           </w:p>
         </w:tc>
@@ -3306,7 +3851,6 @@
                 <w:b/>
                 <w:bCs/>
               </w:rPr>
-              <w:lastRenderedPageBreak/>
               <w:t>Critérios de Saída</w:t>
             </w:r>
           </w:p>
@@ -3326,19 +3870,7 @@
               <w:rPr>
                 <w:rFonts w:ascii="Arial" w:hAnsi="Arial" w:cs="Arial"/>
               </w:rPr>
-              <w:t>&lt;</w:t>
-            </w:r>
-            <w:r>
-              <w:rPr>
-                <w:rFonts w:ascii="Arial" w:hAnsi="Arial" w:cs="Arial"/>
-              </w:rPr>
-              <w:t xml:space="preserve"> Estabelecem as condições para que a atividade possa ser encerrada. Se não houver critérios definidos informar: “Nenhum critério específico”. Exemplo: “Plano de Projeto aprovado pela Direção”. </w:t>
-            </w:r>
-            <w:r>
-              <w:rPr>
-                <w:rFonts w:ascii="Arial" w:hAnsi="Arial" w:cs="Arial"/>
-              </w:rPr>
-              <w:t>&gt;</w:t>
+              <w:t>&lt; Estabelecem as condições para que a atividade possa ser encerrada. Se não houver critérios definidos informar: “Nenhum critério específico”. Exemplo: “Plano de Projeto aprovado pela Direção”. &gt;</w:t>
             </w:r>
           </w:p>
         </w:tc>
@@ -3382,13 +3914,7 @@
               <w:rPr>
                 <w:rFonts w:ascii="Arial" w:hAnsi="Arial" w:cs="Arial"/>
               </w:rPr>
-              <w:t>&lt;</w:t>
-            </w:r>
-            <w:r>
-              <w:rPr>
-                <w:rFonts w:ascii="Arial" w:hAnsi="Arial" w:cs="Arial"/>
-              </w:rPr>
-              <w:t xml:space="preserve"> Definem os artefatos de saída, gerados pela atividade. Esses artefatos devem ser referenciados pelas tarefas da Atividade que os produzem. Um artefato que é definido por um meta-documento (isto é, um “</w:t>
+              <w:t>&lt; Definem os artefatos de saída, gerados pela atividade. Esses artefatos devem ser referenciados pelas tarefas da Atividade que os produzem. Um artefato que é definido por um meta-documento (isto é, um “</w:t>
             </w:r>
             <w:proofErr w:type="spellStart"/>
             <w:r>
@@ -3416,13 +3942,7 @@
               <w:rPr>
                 <w:rFonts w:ascii="Arial" w:hAnsi="Arial" w:cs="Arial"/>
               </w:rPr>
-              <w:t xml:space="preserve">. </w:t>
-            </w:r>
-            <w:r>
-              <w:rPr>
-                <w:rFonts w:ascii="Arial" w:hAnsi="Arial" w:cs="Arial"/>
-              </w:rPr>
-              <w:t>&gt;</w:t>
+              <w:t>. &gt;</w:t>
             </w:r>
           </w:p>
         </w:tc>
@@ -3466,19 +3986,7 @@
               <w:rPr>
                 <w:rFonts w:ascii="Arial" w:hAnsi="Arial" w:cs="Arial"/>
               </w:rPr>
-              <w:t>&lt;</w:t>
-            </w:r>
-            <w:r>
-              <w:rPr>
-                <w:rFonts w:ascii="Arial" w:hAnsi="Arial" w:cs="Arial"/>
-              </w:rPr>
-              <w:t xml:space="preserve"> Define as ferramentas de apoio utilizadas na execução da atividade. Exemplos: softwares, equipamentos específicos (leitor de código de barras, por exemplo). </w:t>
-            </w:r>
-            <w:r>
-              <w:rPr>
-                <w:rFonts w:ascii="Arial" w:hAnsi="Arial" w:cs="Arial"/>
-              </w:rPr>
-              <w:t>&gt;</w:t>
+              <w:t>&lt; Define as ferramentas de apoio utilizadas na execução da atividade. Exemplos: softwares, equipamentos específicos (leitor de código de barras, por exemplo). &gt;</w:t>
             </w:r>
           </w:p>
         </w:tc>
@@ -3488,6 +3996,7 @@
       <w:pPr>
         <w:ind w:left="360"/>
         <w:rPr>
+          <w:rFonts w:ascii="Arial" w:hAnsi="Arial" w:cs="Arial"/>
           <w:bCs/>
         </w:rPr>
       </w:pPr>
@@ -3503,7 +4012,7 @@
 </file>
 
 <file path=word/numbering.xml><?xml version="1.0" encoding="utf-8"?>
-<w:numbering xmlns:ve="http://schemas.openxmlformats.org/markup-compatibility/2006" xmlns:o="urn:schemas-microsoft-com:office:office" xmlns:r="http://schemas.openxmlformats.org/officeDocument/2006/relationships" xmlns:m="http://schemas.openxmlformats.org/officeDocument/2006/math" xmlns:v="urn:schemas-microsoft-com:vml" xmlns:wp="http://schemas.openxmlformats.org/drawingml/2006/wordprocessingDrawing" xmlns:w10="urn:schemas-microsoft-com:office:word" xmlns:w="http://schemas.openxmlformats.org/wordprocessingml/2006/main" xmlns:wne="http://schemas.microsoft.com/office/word/2006/wordml">
+<w:numbering xmlns:wpc="http://schemas.microsoft.com/office/word/2010/wordprocessingCanvas" xmlns:mc="http://schemas.openxmlformats.org/markup-compatibility/2006" xmlns:o="urn:schemas-microsoft-com:office:office" xmlns:r="http://schemas.openxmlformats.org/officeDocument/2006/relationships" xmlns:m="http://schemas.openxmlformats.org/officeDocument/2006/math" xmlns:v="urn:schemas-microsoft-com:vml" xmlns:wp14="http://schemas.microsoft.com/office/word/2010/wordprocessingDrawing" xmlns:wp="http://schemas.openxmlformats.org/drawingml/2006/wordprocessingDrawing" xmlns:w10="urn:schemas-microsoft-com:office:word" xmlns:w="http://schemas.openxmlformats.org/wordprocessingml/2006/main" xmlns:w14="http://schemas.microsoft.com/office/word/2010/wordml" xmlns:wpg="http://schemas.microsoft.com/office/word/2010/wordprocessingGroup" xmlns:wpi="http://schemas.microsoft.com/office/word/2010/wordprocessingInk" xmlns:wne="http://schemas.microsoft.com/office/word/2006/wordml" xmlns:wps="http://schemas.microsoft.com/office/word/2010/wordprocessingShape" mc:Ignorable="w14 wp14">
   <w:abstractNum w:abstractNumId="0">
     <w:nsid w:val="059720E4"/>
     <w:multiLevelType w:val="hybridMultilevel"/>
@@ -4946,7 +5455,7 @@
 </file>
 
 <file path=word/styles.xml><?xml version="1.0" encoding="utf-8"?>
-<w:styles xmlns:r="http://schemas.openxmlformats.org/officeDocument/2006/relationships" xmlns:w="http://schemas.openxmlformats.org/wordprocessingml/2006/main">
+<w:styles xmlns:mc="http://schemas.openxmlformats.org/markup-compatibility/2006" xmlns:r="http://schemas.openxmlformats.org/officeDocument/2006/relationships" xmlns:w="http://schemas.openxmlformats.org/wordprocessingml/2006/main" xmlns:w14="http://schemas.microsoft.com/office/word/2010/wordml" mc:Ignorable="w14">
   <w:docDefaults>
     <w:rPrDefault>
       <w:rPr>
@@ -5116,7 +5625,6 @@
     <w:uiPriority w:val="99"/>
     <w:semiHidden/>
     <w:unhideWhenUsed/>
-    <w:qFormat/>
     <w:tblPr>
       <w:tblInd w:w="0" w:type="dxa"/>
       <w:tblCellMar>
@@ -5188,7 +5696,6 @@
     <w:uiPriority w:val="59"/>
     <w:rsid w:val="00552A74"/>
     <w:tblPr>
-      <w:tblInd w:w="0" w:type="dxa"/>
       <w:tblBorders>
         <w:top w:val="single" w:sz="4" w:space="0" w:color="auto"/>
         <w:left w:val="single" w:sz="4" w:space="0" w:color="auto"/>
@@ -5197,19 +5704,13 @@
         <w:insideH w:val="single" w:sz="4" w:space="0" w:color="auto"/>
         <w:insideV w:val="single" w:sz="4" w:space="0" w:color="auto"/>
       </w:tblBorders>
-      <w:tblCellMar>
-        <w:top w:w="0" w:type="dxa"/>
-        <w:left w:w="108" w:type="dxa"/>
-        <w:bottom w:w="0" w:type="dxa"/>
-        <w:right w:w="108" w:type="dxa"/>
-      </w:tblCellMar>
     </w:tblPr>
   </w:style>
 </w:styles>
 </file>
 
 <file path=word/stylesWithEffects.xml><?xml version="1.0" encoding="utf-8"?>
-<w:styles xmlns:wpc="http://schemas.microsoft.com/office/word/2010/wordprocessingCanvas" xmlns:mo="http://schemas.microsoft.com/office/mac/office/2008/main" xmlns:mc="http://schemas.openxmlformats.org/markup-compatibility/2006" xmlns:mv="urn:schemas-microsoft-com:mac:vml" xmlns:o="urn:schemas-microsoft-com:office:office" xmlns:r="http://schemas.openxmlformats.org/officeDocument/2006/relationships" xmlns:m="http://schemas.openxmlformats.org/officeDocument/2006/math" xmlns:v="urn:schemas-microsoft-com:vml" xmlns:wp14="http://schemas.microsoft.com/office/word/2010/wordprocessingDrawing" xmlns:wp="http://schemas.openxmlformats.org/drawingml/2006/wordprocessingDrawing" xmlns:w10="urn:schemas-microsoft-com:office:word" xmlns:w="http://schemas.openxmlformats.org/wordprocessingml/2006/main" xmlns:w14="http://schemas.microsoft.com/office/word/2010/wordml" xmlns:wpg="http://schemas.microsoft.com/office/word/2010/wordprocessingGroup" xmlns:wpi="http://schemas.microsoft.com/office/word/2010/wordprocessingInk" xmlns:wne="http://schemas.microsoft.com/office/word/2006/wordml" xmlns:wps="http://schemas.microsoft.com/office/word/2010/wordprocessingShape" mc:Ignorable="w14 wp14">
+<w:styles xmlns:wpc="http://schemas.microsoft.com/office/word/2010/wordprocessingCanvas" xmlns:mc="http://schemas.openxmlformats.org/markup-compatibility/2006" xmlns:o="urn:schemas-microsoft-com:office:office" xmlns:r="http://schemas.openxmlformats.org/officeDocument/2006/relationships" xmlns:m="http://schemas.openxmlformats.org/officeDocument/2006/math" xmlns:v="urn:schemas-microsoft-com:vml" xmlns:wp14="http://schemas.microsoft.com/office/word/2010/wordprocessingDrawing" xmlns:wp="http://schemas.openxmlformats.org/drawingml/2006/wordprocessingDrawing" xmlns:w10="urn:schemas-microsoft-com:office:word" xmlns:w="http://schemas.openxmlformats.org/wordprocessingml/2006/main" xmlns:w14="http://schemas.microsoft.com/office/word/2010/wordml" xmlns:wpg="http://schemas.microsoft.com/office/word/2010/wordprocessingGroup" xmlns:wpi="http://schemas.microsoft.com/office/word/2010/wordprocessingInk" xmlns:wne="http://schemas.microsoft.com/office/word/2006/wordml" xmlns:wps="http://schemas.microsoft.com/office/word/2010/wordprocessingShape" mc:Ignorable="w14 wp14">
   <w:docDefaults>
     <w:rPrDefault>
       <w:rPr>
@@ -5221,7 +5722,7 @@
     </w:rPrDefault>
     <w:pPrDefault/>
   </w:docDefaults>
-  <w:latentStyles w:defLockedState="0" w:defUIPriority="99" w:defSemiHidden="1" w:defUnhideWhenUsed="1" w:defQFormat="0" w:count="276">
+  <w:latentStyles w:defLockedState="0" w:defUIPriority="99" w:defSemiHidden="1" w:defUnhideWhenUsed="1" w:defQFormat="0" w:count="267">
     <w:lsdException w:name="Normal" w:semiHidden="0" w:uiPriority="0" w:unhideWhenUsed="0" w:qFormat="1"/>
     <w:lsdException w:name="heading 1" w:semiHidden="0" w:uiPriority="9" w:unhideWhenUsed="0" w:qFormat="1"/>
     <w:lsdException w:name="heading 2" w:uiPriority="9" w:qFormat="1"/>
@@ -5367,13 +5868,13 @@
       <w:lang w:val="pt-BR"/>
     </w:rPr>
   </w:style>
-  <w:style w:type="character" w:default="1" w:styleId="Fuentedeprrafopredeter">
+  <w:style w:type="character" w:default="1" w:styleId="Fontepargpadro">
     <w:name w:val="Default Paragraph Font"/>
     <w:uiPriority w:val="1"/>
     <w:semiHidden/>
     <w:unhideWhenUsed/>
   </w:style>
-  <w:style w:type="table" w:default="1" w:styleId="Tablanormal">
+  <w:style w:type="table" w:default="1" w:styleId="Tabelanormal">
     <w:name w:val="Normal Table"/>
     <w:uiPriority w:val="99"/>
     <w:semiHidden/>
@@ -5388,13 +5889,13 @@
       </w:tblCellMar>
     </w:tblPr>
   </w:style>
-  <w:style w:type="numbering" w:default="1" w:styleId="Sinlista">
+  <w:style w:type="numbering" w:default="1" w:styleId="Semlista">
     <w:name w:val="No List"/>
     <w:uiPriority w:val="99"/>
     <w:semiHidden/>
     <w:unhideWhenUsed/>
   </w:style>
-  <w:style w:type="paragraph" w:styleId="Prrafodelista">
+  <w:style w:type="paragraph" w:styleId="PargrafodaLista">
     <w:name w:val="List Paragraph"/>
     <w:basedOn w:val="Normal"/>
     <w:uiPriority w:val="34"/>
@@ -5405,9 +5906,9 @@
       <w:contextualSpacing/>
     </w:pPr>
   </w:style>
-  <w:style w:type="character" w:styleId="Ttulodelibro">
+  <w:style w:type="character" w:styleId="TtulodoLivro">
     <w:name w:val="Book Title"/>
-    <w:basedOn w:val="Fuentedeprrafopredeter"/>
+    <w:basedOn w:val="Fontepargpadro"/>
     <w:uiPriority w:val="33"/>
     <w:qFormat/>
     <w:rsid w:val="00E7118D"/>
@@ -5418,9 +5919,9 @@
       <w:spacing w:val="5"/>
     </w:rPr>
   </w:style>
-  <w:style w:type="character" w:styleId="nfasisintenso">
+  <w:style w:type="character" w:styleId="nfaseIntensa">
     <w:name w:val="Intense Emphasis"/>
-    <w:basedOn w:val="Fuentedeprrafopredeter"/>
+    <w:basedOn w:val="Fontepargpadro"/>
     <w:uiPriority w:val="21"/>
     <w:qFormat/>
     <w:rsid w:val="0047271A"/>
@@ -5432,9 +5933,9 @@
       <w:color w:val="4F81BD" w:themeColor="accent1"/>
     </w:rPr>
   </w:style>
-  <w:style w:type="character" w:styleId="Textoennegrita">
+  <w:style w:type="character" w:styleId="Forte">
     <w:name w:val="Strong"/>
-    <w:basedOn w:val="Fuentedeprrafopredeter"/>
+    <w:basedOn w:val="Fontepargpadro"/>
     <w:uiPriority w:val="22"/>
     <w:qFormat/>
     <w:rsid w:val="0047271A"/>
@@ -5443,13 +5944,12 @@
       <w:bCs/>
     </w:rPr>
   </w:style>
-  <w:style w:type="table" w:styleId="Tablaconcuadrcula">
+  <w:style w:type="table" w:styleId="Tabelacomgrade">
     <w:name w:val="Table Grid"/>
-    <w:basedOn w:val="Tablanormal"/>
+    <w:basedOn w:val="Tabelanormal"/>
     <w:uiPriority w:val="59"/>
     <w:rsid w:val="00552A74"/>
     <w:tblPr>
-      <w:tblInd w:w="0" w:type="dxa"/>
       <w:tblBorders>
         <w:top w:val="single" w:sz="4" w:space="0" w:color="auto"/>
         <w:left w:val="single" w:sz="4" w:space="0" w:color="auto"/>
@@ -5458,12 +5958,6 @@
         <w:insideH w:val="single" w:sz="4" w:space="0" w:color="auto"/>
         <w:insideV w:val="single" w:sz="4" w:space="0" w:color="auto"/>
       </w:tblBorders>
-      <w:tblCellMar>
-        <w:top w:w="0" w:type="dxa"/>
-        <w:left w:w="108" w:type="dxa"/>
-        <w:bottom w:w="0" w:type="dxa"/>
-        <w:right w:w="108" w:type="dxa"/>
-      </w:tblCellMar>
     </w:tblPr>
   </w:style>
 </w:styles>

</xml_diff>

<commit_message>
Adicionando duas atividades Gerencia de Requisitos
</commit_message>
<xml_diff>
--- a/Artefatos de Documentação/Processo Genérico/1-Gerencia de Requisitos/[PARCIAL]Gerencia de Requisitos.docx
+++ b/Artefatos de Documentação/Processo Genérico/1-Gerencia de Requisitos/[PARCIAL]Gerencia de Requisitos.docx
@@ -1,6 +1,6 @@
 
 <file path=word/document.xml><?xml version="1.0" encoding="utf-8"?>
-<w:document xmlns:wpc="http://schemas.microsoft.com/office/word/2010/wordprocessingCanvas" xmlns:mc="http://schemas.openxmlformats.org/markup-compatibility/2006" xmlns:o="urn:schemas-microsoft-com:office:office" xmlns:r="http://schemas.openxmlformats.org/officeDocument/2006/relationships" xmlns:m="http://schemas.openxmlformats.org/officeDocument/2006/math" xmlns:v="urn:schemas-microsoft-com:vml" xmlns:wp14="http://schemas.microsoft.com/office/word/2010/wordprocessingDrawing" xmlns:wp="http://schemas.openxmlformats.org/drawingml/2006/wordprocessingDrawing" xmlns:w10="urn:schemas-microsoft-com:office:word" xmlns:w="http://schemas.openxmlformats.org/wordprocessingml/2006/main" xmlns:w14="http://schemas.microsoft.com/office/word/2010/wordml" xmlns:wpg="http://schemas.microsoft.com/office/word/2010/wordprocessingGroup" xmlns:wpi="http://schemas.microsoft.com/office/word/2010/wordprocessingInk" xmlns:wne="http://schemas.microsoft.com/office/word/2006/wordml" xmlns:wps="http://schemas.microsoft.com/office/word/2010/wordprocessingShape" mc:Ignorable="w14 wp14">
+<w:document xmlns:wpc="http://schemas.microsoft.com/office/word/2010/wordprocessingCanvas" xmlns:mc="http://schemas.openxmlformats.org/markup-compatibility/2006" xmlns:o="urn:schemas-microsoft-com:office:office" xmlns:r="http://schemas.openxmlformats.org/officeDocument/2006/relationships" xmlns:m="http://schemas.openxmlformats.org/officeDocument/2006/math" xmlns:v="urn:schemas-microsoft-com:vml" xmlns:wp14="http://schemas.microsoft.com/office/word/2010/wordprocessingDrawing" xmlns:wp="http://schemas.openxmlformats.org/drawingml/2006/wordprocessingDrawing" xmlns:w10="urn:schemas-microsoft-com:office:word" xmlns:w="http://schemas.openxmlformats.org/wordprocessingml/2006/main" xmlns:w14="http://schemas.microsoft.com/office/word/2010/wordml" xmlns:w15="http://schemas.microsoft.com/office/word/2012/wordml" xmlns:wpg="http://schemas.microsoft.com/office/word/2010/wordprocessingGroup" xmlns:wpi="http://schemas.microsoft.com/office/word/2010/wordprocessingInk" xmlns:wne="http://schemas.microsoft.com/office/word/2006/wordml" xmlns:wps="http://schemas.microsoft.com/office/word/2010/wordprocessingShape" mc:Ignorable="w14 w15 wp14">
   <w:body>
     <w:p>
       <w:pPr>
@@ -139,21 +139,7 @@
         <w:rPr>
           <w:rFonts w:ascii="Arial" w:hAnsi="Arial" w:cs="Arial"/>
         </w:rPr>
-        <w:t xml:space="preserve">Dessa forma, o objetivo geral desta partição é propor um modelo de processo de engenharia de requisitos visando tratar questões relacionadas ao desenvolvimento e elucidar </w:t>
-      </w:r>
-      <w:proofErr w:type="gramStart"/>
-      <w:r>
-        <w:rPr>
-          <w:rFonts w:ascii="Arial" w:hAnsi="Arial" w:cs="Arial"/>
-        </w:rPr>
-        <w:t>papeis,</w:t>
-      </w:r>
-      <w:proofErr w:type="gramEnd"/>
-      <w:r>
-        <w:rPr>
-          <w:rFonts w:ascii="Arial" w:hAnsi="Arial" w:cs="Arial"/>
-        </w:rPr>
-        <w:t xml:space="preserve"> métricas e atividades. Garantindo assim que a equipe desenvolva somente o que foi acordado, diminuindo o retrabalho e garantindo a qualidade do produto final.</w:t>
+        <w:t>Dessa forma, o objetivo geral desta partição é propor um modelo de processo de engenharia de requisitos visando tratar questões relacionadas ao desenvolvimento e elucidar papeis, métricas e atividades. Garantindo assim que a equipe desenvolva somente o que foi acordado, diminuindo o retrabalho e garantindo a qualidade do produto final.</w:t>
       </w:r>
     </w:p>
     <w:p>
@@ -654,37 +640,7 @@
                 <w:sz w:val="22"/>
                 <w:szCs w:val="22"/>
               </w:rPr>
-              <w:t>Aprovar</w:t>
-            </w:r>
-            <w:r>
-              <w:rPr>
-                <w:rStyle w:val="Forte"/>
-                <w:rFonts w:ascii="Arial" w:hAnsi="Arial" w:cs="Arial"/>
-                <w:b w:val="0"/>
-                <w:sz w:val="22"/>
-                <w:szCs w:val="22"/>
-              </w:rPr>
-              <w:t xml:space="preserve"> ou rejeitar</w:t>
-            </w:r>
-            <w:r>
-              <w:rPr>
-                <w:rStyle w:val="Forte"/>
-                <w:rFonts w:ascii="Arial" w:hAnsi="Arial" w:cs="Arial"/>
-                <w:b w:val="0"/>
-                <w:sz w:val="22"/>
-                <w:szCs w:val="22"/>
-              </w:rPr>
-              <w:t xml:space="preserve"> todo e qualquer documento gerado na Gerência de </w:t>
-            </w:r>
-            <w:r>
-              <w:rPr>
-                <w:rStyle w:val="Forte"/>
-                <w:rFonts w:ascii="Arial" w:hAnsi="Arial" w:cs="Arial"/>
-                <w:b w:val="0"/>
-                <w:sz w:val="22"/>
-                <w:szCs w:val="22"/>
-              </w:rPr>
-              <w:t>Requisitos.</w:t>
+              <w:t>Aprovar ou rejeitar todo e qualquer documento gerado na Gerência de Requisitos.</w:t>
             </w:r>
           </w:p>
           <w:p>
@@ -730,17 +686,7 @@
                 <w:sz w:val="22"/>
                 <w:szCs w:val="22"/>
               </w:rPr>
-              <w:t xml:space="preserve">nteressados ou com </w:t>
-            </w:r>
-            <w:r>
-              <w:rPr>
-                <w:rStyle w:val="Forte"/>
-                <w:rFonts w:ascii="Arial" w:hAnsi="Arial" w:cs="Arial"/>
-                <w:b w:val="0"/>
-                <w:sz w:val="22"/>
-                <w:szCs w:val="22"/>
-              </w:rPr>
-              <w:t>o gerente de requisitos.</w:t>
+              <w:t>nteressados ou com o gerente de requisitos.</w:t>
             </w:r>
           </w:p>
           <w:p>
@@ -1081,17 +1027,7 @@
                 <w:sz w:val="22"/>
                 <w:szCs w:val="22"/>
               </w:rPr>
-              <w:t>s e Docum</w:t>
-            </w:r>
-            <w:r>
-              <w:rPr>
-                <w:rStyle w:val="Forte"/>
-                <w:rFonts w:ascii="Arial" w:hAnsi="Arial" w:cs="Arial"/>
-                <w:b w:val="0"/>
-                <w:sz w:val="22"/>
-                <w:szCs w:val="22"/>
-              </w:rPr>
-              <w:t>entação da Gerência de requisitos.</w:t>
+              <w:t>s e Documentação da Gerência de requisitos.</w:t>
             </w:r>
           </w:p>
           <w:p>
@@ -1251,8 +1187,6 @@
           <w:szCs w:val="32"/>
         </w:rPr>
       </w:pPr>
-      <w:bookmarkStart w:id="0" w:name="_GoBack"/>
-      <w:bookmarkEnd w:id="0"/>
     </w:p>
     <w:p>
       <w:pPr>
@@ -1434,16 +1368,7 @@
                 <w:sz w:val="22"/>
                 <w:szCs w:val="22"/>
               </w:rPr>
-              <w:t>Indica</w:t>
-            </w:r>
-            <w:r>
-              <w:rPr>
-                <w:rFonts w:ascii="Arial" w:hAnsi="Arial" w:cs="Arial"/>
-                <w:color w:val="000000"/>
-                <w:sz w:val="22"/>
-                <w:szCs w:val="22"/>
-              </w:rPr>
-              <w:t xml:space="preserve"> </w:t>
+              <w:t xml:space="preserve">Indica </w:t>
             </w:r>
             <w:r>
               <w:rPr>
@@ -1624,37 +1549,7 @@
                 <w:sz w:val="22"/>
                 <w:szCs w:val="22"/>
               </w:rPr>
-              <w:t xml:space="preserve"> -</w:t>
-            </w:r>
-            <w:r>
-              <w:rPr>
-                <w:rStyle w:val="Forte"/>
-                <w:rFonts w:ascii="Arial" w:hAnsi="Arial" w:cs="Arial"/>
-                <w:b w:val="0"/>
-                <w:sz w:val="22"/>
-                <w:szCs w:val="22"/>
-              </w:rPr>
-              <w:t xml:space="preserve"> sugere que a qualidade do</w:t>
-            </w:r>
-            <w:r>
-              <w:rPr>
-                <w:rStyle w:val="Forte"/>
-                <w:rFonts w:ascii="Arial" w:hAnsi="Arial" w:cs="Arial"/>
-                <w:b w:val="0"/>
-                <w:sz w:val="22"/>
-                <w:szCs w:val="22"/>
-              </w:rPr>
-              <w:t xml:space="preserve">s requisitos levantados </w:t>
-            </w:r>
-            <w:r>
-              <w:rPr>
-                <w:rStyle w:val="Forte"/>
-                <w:rFonts w:ascii="Arial" w:hAnsi="Arial" w:cs="Arial"/>
-                <w:b w:val="0"/>
-                <w:sz w:val="22"/>
-                <w:szCs w:val="22"/>
-              </w:rPr>
-              <w:t>é baixa.</w:t>
+              <w:t xml:space="preserve"> - sugere que a qualidade dos requisitos levantados é baixa.</w:t>
             </w:r>
           </w:p>
           <w:p>
@@ -1746,27 +1641,7 @@
                 <w:sz w:val="22"/>
                 <w:szCs w:val="22"/>
               </w:rPr>
-              <w:t>BAIXO</w:t>
-            </w:r>
-            <w:r>
-              <w:rPr>
-                <w:rStyle w:val="Forte"/>
-                <w:rFonts w:ascii="Arial" w:hAnsi="Arial" w:cs="Arial"/>
-                <w:b w:val="0"/>
-                <w:sz w:val="22"/>
-                <w:szCs w:val="22"/>
-              </w:rPr>
-              <w:t xml:space="preserve"> -</w:t>
-            </w:r>
-            <w:r>
-              <w:rPr>
-                <w:rStyle w:val="Forte"/>
-                <w:rFonts w:ascii="Arial" w:hAnsi="Arial" w:cs="Arial"/>
-                <w:b w:val="0"/>
-                <w:sz w:val="22"/>
-                <w:szCs w:val="22"/>
-              </w:rPr>
-              <w:t xml:space="preserve"> sugere que a qualidade dos requisitos levantados </w:t>
+              <w:t xml:space="preserve">BAIXO - sugere que a qualidade dos requisitos levantados </w:t>
             </w:r>
             <w:r>
               <w:rPr>
@@ -1925,7 +1800,7 @@
                 <w:sz w:val="22"/>
                 <w:szCs w:val="22"/>
               </w:rPr>
-              <w:t xml:space="preserve">Indica </w:t>
+              <w:t xml:space="preserve">Indica a </w:t>
             </w:r>
             <w:r>
               <w:rPr>
@@ -1934,7 +1809,7 @@
                 <w:sz w:val="22"/>
                 <w:szCs w:val="22"/>
               </w:rPr>
-              <w:t xml:space="preserve">a </w:t>
+              <w:t>porcentagem</w:t>
             </w:r>
             <w:r>
               <w:rPr>
@@ -1943,7 +1818,7 @@
                 <w:sz w:val="22"/>
                 <w:szCs w:val="22"/>
               </w:rPr>
-              <w:t>porcentagem</w:t>
+              <w:t xml:space="preserve"> </w:t>
             </w:r>
             <w:r>
               <w:rPr>
@@ -1952,7 +1827,7 @@
                 <w:sz w:val="22"/>
                 <w:szCs w:val="22"/>
               </w:rPr>
-              <w:t xml:space="preserve"> </w:t>
+              <w:t>que os</w:t>
             </w:r>
             <w:r>
               <w:rPr>
@@ -1961,25 +1836,7 @@
                 <w:sz w:val="22"/>
                 <w:szCs w:val="22"/>
               </w:rPr>
-              <w:t>que os</w:t>
-            </w:r>
-            <w:r>
-              <w:rPr>
-                <w:rFonts w:ascii="Arial" w:hAnsi="Arial" w:cs="Arial"/>
-                <w:color w:val="000000"/>
-                <w:sz w:val="22"/>
-                <w:szCs w:val="22"/>
-              </w:rPr>
-              <w:t xml:space="preserve"> requisitos de um projeto </w:t>
-            </w:r>
-            <w:r>
-              <w:rPr>
-                <w:rFonts w:ascii="Arial" w:hAnsi="Arial" w:cs="Arial"/>
-                <w:color w:val="000000"/>
-                <w:sz w:val="22"/>
-                <w:szCs w:val="22"/>
-              </w:rPr>
-              <w:t>se modificam.</w:t>
+              <w:t xml:space="preserve"> requisitos de um projeto se modificam.</w:t>
             </w:r>
           </w:p>
         </w:tc>
@@ -2178,17 +2035,7 @@
                 <w:sz w:val="22"/>
                 <w:szCs w:val="22"/>
               </w:rPr>
-              <w:t>requisitos</w:t>
-            </w:r>
-            <w:r>
-              <w:rPr>
-                <w:rStyle w:val="Forte"/>
-                <w:rFonts w:ascii="Arial" w:hAnsi="Arial" w:cs="Arial"/>
-                <w:b w:val="0"/>
-                <w:sz w:val="22"/>
-                <w:szCs w:val="22"/>
-              </w:rPr>
-              <w:t xml:space="preserve"> </w:t>
+              <w:t xml:space="preserve">requisitos </w:t>
             </w:r>
             <w:r>
               <w:rPr>
@@ -3213,20 +3060,7 @@
               <w:rPr>
                 <w:rFonts w:ascii="Arial" w:hAnsi="Arial" w:cs="Arial"/>
               </w:rPr>
-              <w:t>&lt; Identificar o nome da atividade, que deve ser uma frase única, sem conjunções aditivas, iniciando com um </w:t>
-            </w:r>
-            <w:r>
-              <w:rPr>
-                <w:rFonts w:ascii="Arial" w:hAnsi="Arial" w:cs="Arial"/>
-                <w:u w:val="single"/>
-              </w:rPr>
-              <w:t>verbo no infinitivo</w:t>
-            </w:r>
-            <w:r>
-              <w:rPr>
-                <w:rFonts w:ascii="Arial" w:hAnsi="Arial" w:cs="Arial"/>
-              </w:rPr>
-              <w:t>. Este nome da atividade deve refletir o objetivo esperado da atividade. &gt;</w:t>
+              <w:t>Manter atualizado os requisitos do software.</w:t>
             </w:r>
           </w:p>
         </w:tc>
@@ -3279,7 +3113,13 @@
               <w:rPr>
                 <w:rFonts w:ascii="Arial" w:hAnsi="Arial" w:cs="Arial"/>
               </w:rPr>
-              <w:t> &lt; Identifica o papel do colaborador que é responsável pela execução da atividade. Toda atividade deve ter um único responsável.&gt;</w:t>
+              <w:t> </w:t>
+            </w:r>
+            <w:r>
+              <w:rPr>
+                <w:rFonts w:ascii="Arial" w:hAnsi="Arial" w:cs="Arial"/>
+              </w:rPr>
+              <w:t>Equipe de requisitos.</w:t>
             </w:r>
           </w:p>
         </w:tc>
@@ -3324,7 +3164,13 @@
               <w:rPr>
                 <w:rFonts w:ascii="Arial" w:hAnsi="Arial" w:cs="Arial"/>
               </w:rPr>
-              <w:t> &lt; Identifica os papéis que devem aprovar o início ou o término da execução da atividade. Informar “Não se aplica” se não houver aprovação formal da atividade. &gt;</w:t>
+              <w:t> </w:t>
+            </w:r>
+            <w:r>
+              <w:rPr>
+                <w:rFonts w:ascii="Arial" w:hAnsi="Arial" w:cs="Arial"/>
+              </w:rPr>
+              <w:t>Gerente de requisitos e fornecedor dos requisitos.</w:t>
             </w:r>
           </w:p>
         </w:tc>
@@ -3369,7 +3215,13 @@
               <w:rPr>
                 <w:rFonts w:ascii="Arial" w:hAnsi="Arial" w:cs="Arial"/>
               </w:rPr>
-              <w:t> &gt; Identifica os papéis que devem apoiar a execução da atividade. Informar “Não se aplica” se não houver apoio à execução da atividade. &gt;</w:t>
+              <w:t> </w:t>
+            </w:r>
+            <w:r>
+              <w:rPr>
+                <w:rFonts w:ascii="Arial" w:hAnsi="Arial" w:cs="Arial"/>
+              </w:rPr>
+              <w:t>Fornecedor dos requisitos, gerente de requisitos e equipe de requisitos.</w:t>
             </w:r>
           </w:p>
         </w:tc>
@@ -3414,7 +3266,13 @@
               <w:rPr>
                 <w:rFonts w:ascii="Arial" w:hAnsi="Arial" w:cs="Arial"/>
               </w:rPr>
-              <w:t> &lt;Identifica os papéis que devem ser informados sobre o início, andamento ou término da execução da atividade. &gt;</w:t>
+              <w:t> </w:t>
+            </w:r>
+            <w:r>
+              <w:rPr>
+                <w:rFonts w:ascii="Arial" w:hAnsi="Arial" w:cs="Arial"/>
+              </w:rPr>
+              <w:t>Gerente de projeto, fornecedor dos requisitos, gerente de configuração.</w:t>
             </w:r>
           </w:p>
         </w:tc>
@@ -3458,22 +3316,45 @@
             <w:r>
               <w:rPr>
                 <w:rFonts w:ascii="Arial" w:hAnsi="Arial" w:cs="Arial"/>
-              </w:rPr>
-              <w:t>&lt; </w:t>
-            </w:r>
-            <w:r>
-              <w:rPr>
-                <w:rFonts w:ascii="Arial" w:hAnsi="Arial" w:cs="Arial"/>
                 <w:b/>
-                <w:bCs/>
-              </w:rPr>
-              <w:t>1.</w:t>
-            </w:r>
-            <w:r>
-              <w:rPr>
-                <w:rFonts w:ascii="Arial" w:hAnsi="Arial" w:cs="Arial"/>
-              </w:rPr>
-              <w:t> Identificar uma sequência numerada de tarefas que realizam o objetivo da atividade. &gt;</w:t>
+              </w:rPr>
+              <w:t xml:space="preserve">1. </w:t>
+            </w:r>
+            <w:r>
+              <w:rPr>
+                <w:rFonts w:ascii="Arial" w:hAnsi="Arial" w:cs="Arial"/>
+              </w:rPr>
+              <w:t>Coletar a</w:t>
+            </w:r>
+            <w:r>
+              <w:rPr>
+                <w:rFonts w:ascii="Arial" w:hAnsi="Arial" w:cs="Arial"/>
+              </w:rPr>
+              <w:t xml:space="preserve">s </w:t>
+            </w:r>
+            <w:r>
+              <w:rPr>
+                <w:rFonts w:ascii="Arial" w:hAnsi="Arial" w:cs="Arial"/>
+              </w:rPr>
+              <w:t>modificações de requisitos</w:t>
+            </w:r>
+            <w:r>
+              <w:rPr>
+                <w:rFonts w:ascii="Arial" w:hAnsi="Arial" w:cs="Arial"/>
+              </w:rPr>
+              <w:t xml:space="preserve"> com o </w:t>
+            </w:r>
+            <w:r>
+              <w:rPr>
+                <w:rFonts w:ascii="Arial" w:hAnsi="Arial" w:cs="Arial"/>
+              </w:rPr>
+              <w:t>fornecedor</w:t>
+            </w:r>
+            <w:r>
+              <w:rPr>
+                <w:rFonts w:ascii="Arial" w:hAnsi="Arial" w:cs="Arial"/>
+              </w:rPr>
+              <w:t xml:space="preserve">. </w:t>
             </w:r>
           </w:p>
         </w:tc>
@@ -3509,12 +3390,6 @@
             <w:r>
               <w:rPr>
                 <w:rFonts w:ascii="Arial" w:hAnsi="Arial" w:cs="Arial"/>
-              </w:rPr>
-              <w:t>&lt; </w:t>
-            </w:r>
-            <w:r>
-              <w:rPr>
-                <w:rFonts w:ascii="Arial" w:hAnsi="Arial" w:cs="Arial"/>
                 <w:b/>
                 <w:bCs/>
               </w:rPr>
@@ -3524,7 +3399,25 @@
               <w:rPr>
                 <w:rFonts w:ascii="Arial" w:hAnsi="Arial" w:cs="Arial"/>
               </w:rPr>
-              <w:t> Descrever cada tarefa como uma ação, com verbo no infinitivo. &gt;</w:t>
+              <w:t> </w:t>
+            </w:r>
+            <w:r>
+              <w:rPr>
+                <w:rFonts w:ascii="Arial" w:hAnsi="Arial" w:cs="Arial"/>
+              </w:rPr>
+              <w:t>Documentar essas modifi</w:t>
+            </w:r>
+            <w:r>
+              <w:rPr>
+                <w:rFonts w:ascii="Arial" w:hAnsi="Arial" w:cs="Arial"/>
+              </w:rPr>
+              <w:t xml:space="preserve">cações formalmente no documento </w:t>
+            </w:r>
+            <w:r>
+              <w:rPr>
+                <w:rFonts w:ascii="Arial" w:hAnsi="Arial" w:cs="Arial"/>
+              </w:rPr>
+              <w:t>EOR</w:t>
             </w:r>
           </w:p>
         </w:tc>
@@ -3560,12 +3453,6 @@
             <w:r>
               <w:rPr>
                 <w:rFonts w:ascii="Arial" w:hAnsi="Arial" w:cs="Arial"/>
-              </w:rPr>
-              <w:t>&lt; </w:t>
-            </w:r>
-            <w:r>
-              <w:rPr>
-                <w:rFonts w:ascii="Arial" w:hAnsi="Arial" w:cs="Arial"/>
                 <w:b/>
                 <w:bCs/>
               </w:rPr>
@@ -3575,7 +3462,13 @@
               <w:rPr>
                 <w:rFonts w:ascii="Arial" w:hAnsi="Arial" w:cs="Arial"/>
               </w:rPr>
-              <w:t> Toda tarefa é identificada por um número sequencial único na atividade. &gt;</w:t>
+              <w:t> </w:t>
+            </w:r>
+            <w:r>
+              <w:rPr>
+                <w:rFonts w:ascii="Arial" w:hAnsi="Arial" w:cs="Arial"/>
+              </w:rPr>
+              <w:t>Obter do fornecedor confirmação de aceitação das modificações.</w:t>
             </w:r>
           </w:p>
         </w:tc>
@@ -3611,12 +3504,6 @@
             <w:r>
               <w:rPr>
                 <w:rFonts w:ascii="Arial" w:hAnsi="Arial" w:cs="Arial"/>
-              </w:rPr>
-              <w:t>&lt; </w:t>
-            </w:r>
-            <w:r>
-              <w:rPr>
-                <w:rFonts w:ascii="Arial" w:hAnsi="Arial" w:cs="Arial"/>
                 <w:b/>
                 <w:bCs/>
               </w:rPr>
@@ -3626,46 +3513,371 @@
               <w:rPr>
                 <w:rFonts w:ascii="Arial" w:hAnsi="Arial" w:cs="Arial"/>
               </w:rPr>
-              <w:t> Algumas tarefas podem ser opcionais, e são denotadas pelo número sequencial seguido de uma expressão </w:t>
-            </w:r>
-            <w:r>
-              <w:rPr>
-                <w:rFonts w:ascii="Arial" w:hAnsi="Arial" w:cs="Arial"/>
-                <w:u w:val="single"/>
-              </w:rPr>
-              <w:t>entre colchetes</w:t>
-            </w:r>
-            <w:r>
-              <w:rPr>
-                <w:rFonts w:ascii="Arial" w:hAnsi="Arial" w:cs="Arial"/>
-              </w:rPr>
-              <w:t> que define uma </w:t>
-            </w:r>
-            <w:r>
-              <w:rPr>
-                <w:rFonts w:ascii="Arial" w:hAnsi="Arial" w:cs="Arial"/>
-                <w:u w:val="single"/>
-              </w:rPr>
-              <w:t>condição</w:t>
-            </w:r>
-            <w:r>
-              <w:rPr>
-                <w:rFonts w:ascii="Arial" w:hAnsi="Arial" w:cs="Arial"/>
-              </w:rPr>
-              <w:t> para execução da ação. Exemplo: 2. [</w:t>
-            </w:r>
-            <w:r>
-              <w:rPr>
-                <w:rFonts w:ascii="Arial" w:hAnsi="Arial" w:cs="Arial"/>
-                <w:u w:val="single"/>
-              </w:rPr>
-              <w:t>Forma de Pagamento não é em dinheiro</w:t>
-            </w:r>
-            <w:r>
-              <w:rPr>
-                <w:rFonts w:ascii="Arial" w:hAnsi="Arial" w:cs="Arial"/>
-              </w:rPr>
-              <w:t>] Verificar a situação do crédito do cliente. &gt;</w:t>
+              <w:t> </w:t>
+            </w:r>
+            <w:r>
+              <w:rPr>
+                <w:rFonts w:ascii="Arial" w:hAnsi="Arial" w:cs="Arial"/>
+              </w:rPr>
+              <w:t>Solicitar analise de impacto das modificações realizadas.</w:t>
+            </w:r>
+          </w:p>
+        </w:tc>
+      </w:tr>
+      <w:tr>
+        <w:tc>
+          <w:tcPr>
+            <w:tcW w:w="2404" w:type="dxa"/>
+            <w:hideMark/>
+          </w:tcPr>
+          <w:p>
+            <w:pPr>
+              <w:rPr>
+                <w:rFonts w:ascii="Arial" w:hAnsi="Arial" w:cs="Arial"/>
+                <w:b/>
+                <w:bCs/>
+              </w:rPr>
+            </w:pPr>
+            <w:r>
+              <w:rPr>
+                <w:rFonts w:ascii="Arial" w:hAnsi="Arial" w:cs="Arial"/>
+                <w:b/>
+                <w:bCs/>
+              </w:rPr>
+              <w:t>Pré-Condições</w:t>
+            </w:r>
+          </w:p>
+        </w:tc>
+        <w:tc>
+          <w:tcPr>
+            <w:tcW w:w="7377" w:type="dxa"/>
+            <w:hideMark/>
+          </w:tcPr>
+          <w:p>
+            <w:pPr>
+              <w:rPr>
+                <w:rFonts w:ascii="Arial" w:hAnsi="Arial" w:cs="Arial"/>
+              </w:rPr>
+            </w:pPr>
+            <w:r>
+              <w:rPr>
+                <w:rFonts w:ascii="Arial" w:hAnsi="Arial" w:cs="Arial"/>
+              </w:rPr>
+              <w:t>Nenhum critério especifico.</w:t>
+            </w:r>
+          </w:p>
+        </w:tc>
+      </w:tr>
+      <w:tr>
+        <w:tc>
+          <w:tcPr>
+            <w:tcW w:w="2404" w:type="dxa"/>
+            <w:hideMark/>
+          </w:tcPr>
+          <w:p>
+            <w:pPr>
+              <w:rPr>
+                <w:rFonts w:ascii="Arial" w:hAnsi="Arial" w:cs="Arial"/>
+                <w:b/>
+                <w:bCs/>
+              </w:rPr>
+            </w:pPr>
+            <w:r>
+              <w:rPr>
+                <w:rFonts w:ascii="Arial" w:hAnsi="Arial" w:cs="Arial"/>
+                <w:b/>
+                <w:bCs/>
+              </w:rPr>
+              <w:t>Entradas</w:t>
+            </w:r>
+          </w:p>
+        </w:tc>
+        <w:tc>
+          <w:tcPr>
+            <w:tcW w:w="7377" w:type="dxa"/>
+            <w:hideMark/>
+          </w:tcPr>
+          <w:p>
+            <w:pPr>
+              <w:rPr>
+                <w:rFonts w:ascii="Arial" w:hAnsi="Arial" w:cs="Arial"/>
+              </w:rPr>
+            </w:pPr>
+            <w:r>
+              <w:rPr>
+                <w:rFonts w:ascii="Arial" w:hAnsi="Arial" w:cs="Arial"/>
+              </w:rPr>
+              <w:t>Versão mais recente do EOR</w:t>
+            </w:r>
+          </w:p>
+        </w:tc>
+      </w:tr>
+      <w:tr>
+        <w:tc>
+          <w:tcPr>
+            <w:tcW w:w="2404" w:type="dxa"/>
+            <w:hideMark/>
+          </w:tcPr>
+          <w:p>
+            <w:pPr>
+              <w:rPr>
+                <w:rFonts w:ascii="Arial" w:hAnsi="Arial" w:cs="Arial"/>
+                <w:b/>
+                <w:bCs/>
+              </w:rPr>
+            </w:pPr>
+            <w:r>
+              <w:rPr>
+                <w:rFonts w:ascii="Arial" w:hAnsi="Arial" w:cs="Arial"/>
+                <w:b/>
+                <w:bCs/>
+              </w:rPr>
+              <w:t>Critérios de Saída</w:t>
+            </w:r>
+          </w:p>
+        </w:tc>
+        <w:tc>
+          <w:tcPr>
+            <w:tcW w:w="7377" w:type="dxa"/>
+            <w:hideMark/>
+          </w:tcPr>
+          <w:p>
+            <w:pPr>
+              <w:rPr>
+                <w:rFonts w:ascii="Arial" w:hAnsi="Arial" w:cs="Arial"/>
+              </w:rPr>
+            </w:pPr>
+            <w:r>
+              <w:rPr>
+                <w:rFonts w:ascii="Arial" w:hAnsi="Arial" w:cs="Arial"/>
+              </w:rPr>
+              <w:t>Aprovação formal do fornecedor.</w:t>
+            </w:r>
+          </w:p>
+          <w:p>
+            <w:pPr>
+              <w:rPr>
+                <w:rFonts w:ascii="Arial" w:hAnsi="Arial" w:cs="Arial"/>
+              </w:rPr>
+            </w:pPr>
+            <w:r>
+              <w:rPr>
+                <w:rFonts w:ascii="Arial" w:hAnsi="Arial" w:cs="Arial"/>
+              </w:rPr>
+              <w:t>Aprovação geral da equipe do projeto após resultados da análise de impacto.</w:t>
+            </w:r>
+          </w:p>
+        </w:tc>
+      </w:tr>
+      <w:tr>
+        <w:tc>
+          <w:tcPr>
+            <w:tcW w:w="2404" w:type="dxa"/>
+            <w:hideMark/>
+          </w:tcPr>
+          <w:p>
+            <w:pPr>
+              <w:rPr>
+                <w:rFonts w:ascii="Arial" w:hAnsi="Arial" w:cs="Arial"/>
+                <w:b/>
+                <w:bCs/>
+              </w:rPr>
+            </w:pPr>
+            <w:r>
+              <w:rPr>
+                <w:rFonts w:ascii="Arial" w:hAnsi="Arial" w:cs="Arial"/>
+                <w:b/>
+                <w:bCs/>
+              </w:rPr>
+              <w:t>Produtos</w:t>
+            </w:r>
+          </w:p>
+        </w:tc>
+        <w:tc>
+          <w:tcPr>
+            <w:tcW w:w="7377" w:type="dxa"/>
+            <w:hideMark/>
+          </w:tcPr>
+          <w:p>
+            <w:pPr>
+              <w:rPr>
+                <w:rFonts w:ascii="Arial" w:hAnsi="Arial" w:cs="Arial"/>
+              </w:rPr>
+            </w:pPr>
+            <w:r>
+              <w:rPr>
+                <w:rFonts w:ascii="Arial" w:hAnsi="Arial" w:cs="Arial"/>
+              </w:rPr>
+              <w:t>Documento de EOR atualizado.</w:t>
+            </w:r>
+          </w:p>
+        </w:tc>
+      </w:tr>
+      <w:tr>
+        <w:tc>
+          <w:tcPr>
+            <w:tcW w:w="2404" w:type="dxa"/>
+            <w:hideMark/>
+          </w:tcPr>
+          <w:p>
+            <w:pPr>
+              <w:rPr>
+                <w:rFonts w:ascii="Arial" w:hAnsi="Arial" w:cs="Arial"/>
+                <w:b/>
+                <w:bCs/>
+              </w:rPr>
+            </w:pPr>
+            <w:r>
+              <w:rPr>
+                <w:rFonts w:ascii="Arial" w:hAnsi="Arial" w:cs="Arial"/>
+                <w:b/>
+                <w:bCs/>
+              </w:rPr>
+              <w:t>Ferramentas</w:t>
+            </w:r>
+          </w:p>
+        </w:tc>
+        <w:tc>
+          <w:tcPr>
+            <w:tcW w:w="7377" w:type="dxa"/>
+            <w:hideMark/>
+          </w:tcPr>
+          <w:p>
+            <w:pPr>
+              <w:rPr>
+                <w:rFonts w:ascii="Arial" w:hAnsi="Arial" w:cs="Arial"/>
+              </w:rPr>
+            </w:pPr>
+            <w:r>
+              <w:rPr>
+                <w:rFonts w:ascii="Arial" w:hAnsi="Arial" w:cs="Arial"/>
+              </w:rPr>
+              <w:t>Microsoft Office</w:t>
+            </w:r>
+          </w:p>
+        </w:tc>
+      </w:tr>
+    </w:tbl>
+    <w:p>
+      <w:pPr>
+        <w:ind w:left="360"/>
+        <w:rPr>
+          <w:rFonts w:ascii="Arial" w:hAnsi="Arial" w:cs="Arial"/>
+          <w:bCs/>
+        </w:rPr>
+      </w:pPr>
+    </w:p>
+    <w:tbl>
+      <w:tblPr>
+        <w:tblStyle w:val="Tabelacomgrade"/>
+        <w:tblW w:w="0" w:type="auto"/>
+        <w:tblInd w:w="392" w:type="dxa"/>
+        <w:tblLayout w:type="fixed"/>
+        <w:tblLook w:val="04A0" w:firstRow="1" w:lastRow="0" w:firstColumn="1" w:lastColumn="0" w:noHBand="0" w:noVBand="1"/>
+      </w:tblPr>
+      <w:tblGrid>
+        <w:gridCol w:w="2404"/>
+        <w:gridCol w:w="7377"/>
+      </w:tblGrid>
+      <w:tr>
+        <w:tc>
+          <w:tcPr>
+            <w:tcW w:w="2404" w:type="dxa"/>
+            <w:hideMark/>
+          </w:tcPr>
+          <w:p>
+            <w:pPr>
+              <w:rPr>
+                <w:rFonts w:ascii="Arial" w:hAnsi="Arial" w:cs="Arial"/>
+                <w:b/>
+                <w:bCs/>
+              </w:rPr>
+            </w:pPr>
+            <w:r>
+              <w:rPr>
+                <w:rFonts w:ascii="Arial" w:hAnsi="Arial" w:cs="Arial"/>
+                <w:b/>
+                <w:bCs/>
+              </w:rPr>
+              <w:t>Atividade</w:t>
+            </w:r>
+          </w:p>
+        </w:tc>
+        <w:tc>
+          <w:tcPr>
+            <w:tcW w:w="7377" w:type="dxa"/>
+            <w:hideMark/>
+          </w:tcPr>
+          <w:p>
+            <w:pPr>
+              <w:rPr>
+                <w:rFonts w:ascii="Arial" w:hAnsi="Arial" w:cs="Arial"/>
+              </w:rPr>
+            </w:pPr>
+            <w:r>
+              <w:rPr>
+                <w:rFonts w:ascii="Arial" w:hAnsi="Arial" w:cs="Arial"/>
+              </w:rPr>
+              <w:t>Identificar inconsistências de produtos em relação aos requisitos.</w:t>
+            </w:r>
+          </w:p>
+        </w:tc>
+      </w:tr>
+      <w:tr>
+        <w:tc>
+          <w:tcPr>
+            <w:tcW w:w="2404" w:type="dxa"/>
+            <w:vMerge w:val="restart"/>
+            <w:hideMark/>
+          </w:tcPr>
+          <w:p>
+            <w:pPr>
+              <w:rPr>
+                <w:rFonts w:ascii="Arial" w:hAnsi="Arial" w:cs="Arial"/>
+                <w:b/>
+                <w:bCs/>
+              </w:rPr>
+            </w:pPr>
+            <w:r>
+              <w:rPr>
+                <w:rFonts w:ascii="Arial" w:hAnsi="Arial" w:cs="Arial"/>
+                <w:b/>
+                <w:bCs/>
+              </w:rPr>
+              <w:t>Responsabilidades</w:t>
+            </w:r>
+          </w:p>
+        </w:tc>
+        <w:tc>
+          <w:tcPr>
+            <w:tcW w:w="7377" w:type="dxa"/>
+            <w:hideMark/>
+          </w:tcPr>
+          <w:p>
+            <w:pPr>
+              <w:rPr>
+                <w:rFonts w:ascii="Arial" w:hAnsi="Arial" w:cs="Arial"/>
+              </w:rPr>
+            </w:pPr>
+            <w:r>
+              <w:rPr>
+                <w:rFonts w:ascii="Arial" w:hAnsi="Arial" w:cs="Arial"/>
+                <w:b/>
+                <w:bCs/>
+              </w:rPr>
+              <w:t>Realização:</w:t>
+            </w:r>
+            <w:r>
+              <w:rPr>
+                <w:rFonts w:ascii="Arial" w:hAnsi="Arial" w:cs="Arial"/>
+              </w:rPr>
+              <w:t> </w:t>
+            </w:r>
+            <w:r>
+              <w:rPr>
+                <w:rFonts w:ascii="Arial" w:hAnsi="Arial" w:cs="Arial"/>
+              </w:rPr>
+              <w:t>Equipe de requisitos.</w:t>
             </w:r>
           </w:p>
         </w:tc>
@@ -3701,22 +3913,28 @@
             <w:r>
               <w:rPr>
                 <w:rFonts w:ascii="Arial" w:hAnsi="Arial" w:cs="Arial"/>
-              </w:rPr>
-              <w:t>&lt; </w:t>
-            </w:r>
-            <w:r>
-              <w:rPr>
-                <w:rFonts w:ascii="Arial" w:hAnsi="Arial" w:cs="Arial"/>
                 <w:b/>
                 <w:bCs/>
               </w:rPr>
-              <w:t>5.</w:t>
-            </w:r>
-            <w:r>
-              <w:rPr>
-                <w:rFonts w:ascii="Arial" w:hAnsi="Arial" w:cs="Arial"/>
-              </w:rPr>
-              <w:t> Algumas tarefas podem ser executadas em paralelo, ou de forma concorrente, dentro da atividade, e são denotadas pelo mesmo número sequencial, seguido de uma letra. Exemplo: as ações 2.a e 2.b podem ser executadas em paralelo dentro da atividade logo após a ação 1. &gt;</w:t>
+              <w:t>Aprovação:</w:t>
+            </w:r>
+            <w:r>
+              <w:rPr>
+                <w:rFonts w:ascii="Arial" w:hAnsi="Arial" w:cs="Arial"/>
+              </w:rPr>
+              <w:t> </w:t>
+            </w:r>
+            <w:r>
+              <w:rPr>
+                <w:rFonts w:ascii="Arial" w:hAnsi="Arial" w:cs="Arial"/>
+              </w:rPr>
+              <w:t>Gerente de r</w:t>
+            </w:r>
+            <w:r>
+              <w:rPr>
+                <w:rFonts w:ascii="Arial" w:hAnsi="Arial" w:cs="Arial"/>
+              </w:rPr>
+              <w:t>equisitos.</w:t>
             </w:r>
           </w:p>
         </w:tc>
@@ -3725,6 +3943,7 @@
         <w:tc>
           <w:tcPr>
             <w:tcW w:w="2404" w:type="dxa"/>
+            <w:vMerge/>
             <w:hideMark/>
           </w:tcPr>
           <w:p>
@@ -3735,14 +3954,63 @@
                 <w:bCs/>
               </w:rPr>
             </w:pPr>
+          </w:p>
+        </w:tc>
+        <w:tc>
+          <w:tcPr>
+            <w:tcW w:w="7377" w:type="dxa"/>
+            <w:hideMark/>
+          </w:tcPr>
+          <w:p>
+            <w:pPr>
+              <w:rPr>
+                <w:rFonts w:ascii="Arial" w:hAnsi="Arial" w:cs="Arial"/>
+              </w:rPr>
+            </w:pPr>
             <w:r>
               <w:rPr>
                 <w:rFonts w:ascii="Arial" w:hAnsi="Arial" w:cs="Arial"/>
                 <w:b/>
                 <w:bCs/>
               </w:rPr>
-              <w:t>Pré-Condições</w:t>
-            </w:r>
+              <w:t>Colaboração:</w:t>
+            </w:r>
+            <w:r>
+              <w:rPr>
+                <w:rFonts w:ascii="Arial" w:hAnsi="Arial" w:cs="Arial"/>
+              </w:rPr>
+              <w:t> </w:t>
+            </w:r>
+            <w:r>
+              <w:rPr>
+                <w:rFonts w:ascii="Arial" w:hAnsi="Arial" w:cs="Arial"/>
+              </w:rPr>
+              <w:t>Gerente</w:t>
+            </w:r>
+            <w:r>
+              <w:rPr>
+                <w:rFonts w:ascii="Arial" w:hAnsi="Arial" w:cs="Arial"/>
+              </w:rPr>
+              <w:t xml:space="preserve"> de requisitos e equipe de requisitos.</w:t>
+            </w:r>
+          </w:p>
+        </w:tc>
+      </w:tr>
+      <w:tr>
+        <w:tc>
+          <w:tcPr>
+            <w:tcW w:w="2404" w:type="dxa"/>
+            <w:vMerge/>
+            <w:hideMark/>
+          </w:tcPr>
+          <w:p>
+            <w:pPr>
+              <w:rPr>
+                <w:rFonts w:ascii="Arial" w:hAnsi="Arial" w:cs="Arial"/>
+                <w:b/>
+                <w:bCs/>
+              </w:rPr>
+            </w:pPr>
           </w:p>
         </w:tc>
         <w:tc>
@@ -3759,15 +4027,28 @@
             <w:r>
               <w:rPr>
                 <w:rFonts w:ascii="Arial" w:hAnsi="Arial" w:cs="Arial"/>
-              </w:rPr>
-              <w:t xml:space="preserve">&lt; Estabelecer as condições para que a atividade possa ser iniciada. Se não houver critérios definidos informar: “Nenhum critério específico”. Exemplo: “Início da atividade aprovado pela </w:t>
-            </w:r>
-            <w:r>
-              <w:rPr>
-                <w:rFonts w:ascii="Arial" w:hAnsi="Arial" w:cs="Arial"/>
-              </w:rPr>
-              <w:lastRenderedPageBreak/>
-              <w:t>Direção. &gt;</w:t>
+                <w:b/>
+                <w:bCs/>
+              </w:rPr>
+              <w:t>Informação:</w:t>
+            </w:r>
+            <w:r>
+              <w:rPr>
+                <w:rFonts w:ascii="Arial" w:hAnsi="Arial" w:cs="Arial"/>
+              </w:rPr>
+              <w:t> </w:t>
+            </w:r>
+            <w:r>
+              <w:rPr>
+                <w:rFonts w:ascii="Arial" w:hAnsi="Arial" w:cs="Arial"/>
+              </w:rPr>
+              <w:t>Gerente de projeto</w:t>
+            </w:r>
+            <w:r>
+              <w:rPr>
+                <w:rFonts w:ascii="Arial" w:hAnsi="Arial" w:cs="Arial"/>
+              </w:rPr>
+              <w:t>.</w:t>
             </w:r>
           </w:p>
         </w:tc>
@@ -3776,6 +4057,7 @@
         <w:tc>
           <w:tcPr>
             <w:tcW w:w="2404" w:type="dxa"/>
+            <w:vMerge w:val="restart"/>
             <w:hideMark/>
           </w:tcPr>
           <w:p>
@@ -3792,8 +4074,7 @@
                 <w:b/>
                 <w:bCs/>
               </w:rPr>
-              <w:lastRenderedPageBreak/>
-              <w:t>Entradas</w:t>
+              <w:t>Tarefas</w:t>
             </w:r>
           </w:p>
         </w:tc>
@@ -3811,22 +4092,21 @@
             <w:r>
               <w:rPr>
                 <w:rFonts w:ascii="Arial" w:hAnsi="Arial" w:cs="Arial"/>
-              </w:rPr>
-              <w:t xml:space="preserve">&lt; Definir os artefatos de entrada para a atividade. Devem ser definidas todas as entradas, mesmo aquelas que não são exigidas em alguma alternativa de execução da atividade. Um artefato que é definido por um meta-documento (isto é, um </w:t>
-            </w:r>
-            <w:proofErr w:type="spellStart"/>
-            <w:r>
-              <w:rPr>
-                <w:rFonts w:ascii="Arial" w:hAnsi="Arial" w:cs="Arial"/>
-              </w:rPr>
-              <w:t>template</w:t>
-            </w:r>
-            <w:proofErr w:type="spellEnd"/>
-            <w:r>
-              <w:rPr>
-                <w:rFonts w:ascii="Arial" w:hAnsi="Arial" w:cs="Arial"/>
-              </w:rPr>
-              <w:t>”), deve ser sublinhado e deve possuir um hiperlink apontando para o respectivo meta-documento. Os insumos devem ser referenciados nas tarefas que os utilizam. Por exemplo: a tarefa “1. Consultar a Lista Negra de Crédito para aprovar o cadastro do cliente.” referencia o artefato “Lista Negra de Crédito” que deve estar nos insumos da atividade. &gt;</w:t>
+                <w:b/>
+              </w:rPr>
+              <w:t xml:space="preserve">1. </w:t>
+            </w:r>
+            <w:r>
+              <w:rPr>
+                <w:rFonts w:ascii="Arial" w:hAnsi="Arial" w:cs="Arial"/>
+              </w:rPr>
+              <w:t>Realizar inspeção de produtos com base nos requisitos do projeto.</w:t>
+            </w:r>
+            <w:r>
+              <w:rPr>
+                <w:rFonts w:ascii="Arial" w:hAnsi="Arial" w:cs="Arial"/>
+              </w:rPr>
+              <w:t xml:space="preserve"> </w:t>
             </w:r>
           </w:p>
         </w:tc>
@@ -3835,6 +4115,7 @@
         <w:tc>
           <w:tcPr>
             <w:tcW w:w="2404" w:type="dxa"/>
+            <w:vMerge/>
             <w:hideMark/>
           </w:tcPr>
           <w:p>
@@ -3845,14 +4126,63 @@
                 <w:bCs/>
               </w:rPr>
             </w:pPr>
+          </w:p>
+        </w:tc>
+        <w:tc>
+          <w:tcPr>
+            <w:tcW w:w="7377" w:type="dxa"/>
+            <w:hideMark/>
+          </w:tcPr>
+          <w:p>
+            <w:pPr>
+              <w:rPr>
+                <w:rFonts w:ascii="Arial" w:hAnsi="Arial" w:cs="Arial"/>
+              </w:rPr>
+            </w:pPr>
             <w:r>
               <w:rPr>
                 <w:rFonts w:ascii="Arial" w:hAnsi="Arial" w:cs="Arial"/>
                 <w:b/>
                 <w:bCs/>
               </w:rPr>
-              <w:t>Critérios de Saída</w:t>
-            </w:r>
+              <w:t>2.</w:t>
+            </w:r>
+            <w:r>
+              <w:rPr>
+                <w:rFonts w:ascii="Arial" w:hAnsi="Arial" w:cs="Arial"/>
+              </w:rPr>
+              <w:t> </w:t>
+            </w:r>
+            <w:r>
+              <w:rPr>
+                <w:rFonts w:ascii="Arial" w:hAnsi="Arial" w:cs="Arial"/>
+              </w:rPr>
+              <w:t xml:space="preserve">Documentar </w:t>
+            </w:r>
+            <w:r>
+              <w:rPr>
+                <w:rFonts w:ascii="Arial" w:hAnsi="Arial" w:cs="Arial"/>
+              </w:rPr>
+              <w:t>as inconsistências encontradas.</w:t>
+            </w:r>
+          </w:p>
+        </w:tc>
+      </w:tr>
+      <w:tr>
+        <w:tc>
+          <w:tcPr>
+            <w:tcW w:w="2404" w:type="dxa"/>
+            <w:vMerge/>
+            <w:hideMark/>
+          </w:tcPr>
+          <w:p>
+            <w:pPr>
+              <w:rPr>
+                <w:rFonts w:ascii="Arial" w:hAnsi="Arial" w:cs="Arial"/>
+                <w:b/>
+                <w:bCs/>
+              </w:rPr>
+            </w:pPr>
           </w:p>
         </w:tc>
         <w:tc>
@@ -3869,8 +4199,22 @@
             <w:r>
               <w:rPr>
                 <w:rFonts w:ascii="Arial" w:hAnsi="Arial" w:cs="Arial"/>
-              </w:rPr>
-              <w:t>&lt; Estabelecem as condições para que a atividade possa ser encerrada. Se não houver critérios definidos informar: “Nenhum critério específico”. Exemplo: “Plano de Projeto aprovado pela Direção”. &gt;</w:t>
+                <w:b/>
+                <w:bCs/>
+              </w:rPr>
+              <w:t>3.</w:t>
+            </w:r>
+            <w:r>
+              <w:rPr>
+                <w:rFonts w:ascii="Arial" w:hAnsi="Arial" w:cs="Arial"/>
+              </w:rPr>
+              <w:t> </w:t>
+            </w:r>
+            <w:r>
+              <w:rPr>
+                <w:rFonts w:ascii="Arial" w:hAnsi="Arial" w:cs="Arial"/>
+              </w:rPr>
+              <w:t>Solicitar e acompanhar a correção dessas inconsistências.</w:t>
             </w:r>
           </w:p>
         </w:tc>
@@ -3879,6 +4223,7 @@
         <w:tc>
           <w:tcPr>
             <w:tcW w:w="2404" w:type="dxa"/>
+            <w:vMerge/>
             <w:hideMark/>
           </w:tcPr>
           <w:p>
@@ -3889,13 +4234,63 @@
                 <w:bCs/>
               </w:rPr>
             </w:pPr>
+          </w:p>
+        </w:tc>
+        <w:tc>
+          <w:tcPr>
+            <w:tcW w:w="7377" w:type="dxa"/>
+            <w:hideMark/>
+          </w:tcPr>
+          <w:p>
+            <w:pPr>
+              <w:rPr>
+                <w:rFonts w:ascii="Arial" w:hAnsi="Arial" w:cs="Arial"/>
+              </w:rPr>
+            </w:pPr>
             <w:r>
               <w:rPr>
                 <w:rFonts w:ascii="Arial" w:hAnsi="Arial" w:cs="Arial"/>
                 <w:b/>
                 <w:bCs/>
               </w:rPr>
-              <w:t>Produtos</w:t>
+              <w:t>4.</w:t>
+            </w:r>
+            <w:r>
+              <w:rPr>
+                <w:rFonts w:ascii="Arial" w:hAnsi="Arial" w:cs="Arial"/>
+              </w:rPr>
+              <w:t> </w:t>
+            </w:r>
+            <w:r>
+              <w:rPr>
+                <w:rFonts w:ascii="Arial" w:hAnsi="Arial" w:cs="Arial"/>
+              </w:rPr>
+              <w:t>Aprovar a correção dos produtos.</w:t>
+            </w:r>
+          </w:p>
+        </w:tc>
+      </w:tr>
+      <w:tr>
+        <w:tc>
+          <w:tcPr>
+            <w:tcW w:w="2404" w:type="dxa"/>
+            <w:hideMark/>
+          </w:tcPr>
+          <w:p>
+            <w:pPr>
+              <w:rPr>
+                <w:rFonts w:ascii="Arial" w:hAnsi="Arial" w:cs="Arial"/>
+                <w:b/>
+                <w:bCs/>
+              </w:rPr>
+            </w:pPr>
+            <w:r>
+              <w:rPr>
+                <w:rFonts w:ascii="Arial" w:hAnsi="Arial" w:cs="Arial"/>
+                <w:b/>
+                <w:bCs/>
+              </w:rPr>
+              <w:t>Pré-Condições</w:t>
             </w:r>
           </w:p>
         </w:tc>
@@ -3914,35 +4309,13 @@
               <w:rPr>
                 <w:rFonts w:ascii="Arial" w:hAnsi="Arial" w:cs="Arial"/>
               </w:rPr>
-              <w:t>&lt; Definem os artefatos de saída, gerados pela atividade. Esses artefatos devem ser referenciados pelas tarefas da Atividade que os produzem. Um artefato que é definido por um meta-documento (isto é, um “</w:t>
-            </w:r>
-            <w:proofErr w:type="spellStart"/>
-            <w:r>
-              <w:rPr>
-                <w:rFonts w:ascii="Arial" w:hAnsi="Arial" w:cs="Arial"/>
-              </w:rPr>
-              <w:t>template</w:t>
-            </w:r>
-            <w:proofErr w:type="spellEnd"/>
-            <w:r>
-              <w:rPr>
-                <w:rFonts w:ascii="Arial" w:hAnsi="Arial" w:cs="Arial"/>
-              </w:rPr>
-              <w:t xml:space="preserve">”), deve ser sublinhado e deve possuir um hiperlink apontando para o respectivo meta-documento. Exemplo: “3. Criar a EAP do projeto”. Neste exemplo, EAP é um artefato de saída da atividade, definido por um </w:t>
-            </w:r>
-            <w:proofErr w:type="spellStart"/>
-            <w:r>
-              <w:rPr>
-                <w:rFonts w:ascii="Arial" w:hAnsi="Arial" w:cs="Arial"/>
-              </w:rPr>
-              <w:t>template</w:t>
-            </w:r>
-            <w:proofErr w:type="spellEnd"/>
-            <w:r>
-              <w:rPr>
-                <w:rFonts w:ascii="Arial" w:hAnsi="Arial" w:cs="Arial"/>
-              </w:rPr>
-              <w:t>. &gt;</w:t>
+              <w:t>Inspeção de requisitos apontar inconsistências</w:t>
+            </w:r>
+            <w:r>
+              <w:rPr>
+                <w:rFonts w:ascii="Arial" w:hAnsi="Arial" w:cs="Arial"/>
+              </w:rPr>
+              <w:t>.</w:t>
             </w:r>
           </w:p>
         </w:tc>
@@ -3967,7 +4340,7 @@
                 <w:b/>
                 <w:bCs/>
               </w:rPr>
-              <w:t>Ferramentas</w:t>
+              <w:t>Entradas</w:t>
             </w:r>
           </w:p>
         </w:tc>
@@ -3986,7 +4359,162 @@
               <w:rPr>
                 <w:rFonts w:ascii="Arial" w:hAnsi="Arial" w:cs="Arial"/>
               </w:rPr>
-              <w:t>&lt; Define as ferramentas de apoio utilizadas na execução da atividade. Exemplos: softwares, equipamentos específicos (leitor de código de barras, por exemplo). &gt;</w:t>
+              <w:t>Produtos do projeto selecionados para inspeção</w:t>
+            </w:r>
+          </w:p>
+        </w:tc>
+      </w:tr>
+      <w:tr>
+        <w:tc>
+          <w:tcPr>
+            <w:tcW w:w="2404" w:type="dxa"/>
+            <w:hideMark/>
+          </w:tcPr>
+          <w:p>
+            <w:pPr>
+              <w:rPr>
+                <w:rFonts w:ascii="Arial" w:hAnsi="Arial" w:cs="Arial"/>
+                <w:b/>
+                <w:bCs/>
+              </w:rPr>
+            </w:pPr>
+            <w:r>
+              <w:rPr>
+                <w:rFonts w:ascii="Arial" w:hAnsi="Arial" w:cs="Arial"/>
+                <w:b/>
+                <w:bCs/>
+              </w:rPr>
+              <w:t>Critérios de Saída</w:t>
+            </w:r>
+          </w:p>
+        </w:tc>
+        <w:tc>
+          <w:tcPr>
+            <w:tcW w:w="7377" w:type="dxa"/>
+            <w:hideMark/>
+          </w:tcPr>
+          <w:p>
+            <w:pPr>
+              <w:rPr>
+                <w:rFonts w:ascii="Arial" w:hAnsi="Arial" w:cs="Arial"/>
+              </w:rPr>
+            </w:pPr>
+            <w:r>
+              <w:rPr>
+                <w:rFonts w:ascii="Arial" w:hAnsi="Arial" w:cs="Arial"/>
+              </w:rPr>
+              <w:t xml:space="preserve">Aprovação formal do </w:t>
+            </w:r>
+            <w:r>
+              <w:rPr>
+                <w:rFonts w:ascii="Arial" w:hAnsi="Arial" w:cs="Arial"/>
+              </w:rPr>
+              <w:t>gerente de requisitos.</w:t>
+            </w:r>
+          </w:p>
+          <w:p>
+            <w:pPr>
+              <w:rPr>
+                <w:rFonts w:ascii="Arial" w:hAnsi="Arial" w:cs="Arial"/>
+              </w:rPr>
+            </w:pPr>
+            <w:r>
+              <w:rPr>
+                <w:rFonts w:ascii="Arial" w:hAnsi="Arial" w:cs="Arial"/>
+              </w:rPr>
+              <w:lastRenderedPageBreak/>
+              <w:t>Aprovação formal do gerente de projeto.</w:t>
+            </w:r>
+          </w:p>
+        </w:tc>
+      </w:tr>
+      <w:tr>
+        <w:tc>
+          <w:tcPr>
+            <w:tcW w:w="2404" w:type="dxa"/>
+            <w:hideMark/>
+          </w:tcPr>
+          <w:p>
+            <w:pPr>
+              <w:rPr>
+                <w:rFonts w:ascii="Arial" w:hAnsi="Arial" w:cs="Arial"/>
+                <w:b/>
+                <w:bCs/>
+              </w:rPr>
+            </w:pPr>
+            <w:r>
+              <w:rPr>
+                <w:rFonts w:ascii="Arial" w:hAnsi="Arial" w:cs="Arial"/>
+                <w:b/>
+                <w:bCs/>
+              </w:rPr>
+              <w:lastRenderedPageBreak/>
+              <w:t>Produtos</w:t>
+            </w:r>
+          </w:p>
+        </w:tc>
+        <w:tc>
+          <w:tcPr>
+            <w:tcW w:w="7377" w:type="dxa"/>
+            <w:hideMark/>
+          </w:tcPr>
+          <w:p>
+            <w:pPr>
+              <w:rPr>
+                <w:rFonts w:ascii="Arial" w:hAnsi="Arial" w:cs="Arial"/>
+              </w:rPr>
+            </w:pPr>
+            <w:r>
+              <w:rPr>
+                <w:rFonts w:ascii="Arial" w:hAnsi="Arial" w:cs="Arial"/>
+              </w:rPr>
+              <w:t>Produtos do projeto atualizados.</w:t>
+            </w:r>
+            <w:bookmarkStart w:id="0" w:name="_GoBack"/>
+            <w:bookmarkEnd w:id="0"/>
+          </w:p>
+        </w:tc>
+      </w:tr>
+      <w:tr>
+        <w:tc>
+          <w:tcPr>
+            <w:tcW w:w="2404" w:type="dxa"/>
+            <w:hideMark/>
+          </w:tcPr>
+          <w:p>
+            <w:pPr>
+              <w:rPr>
+                <w:rFonts w:ascii="Arial" w:hAnsi="Arial" w:cs="Arial"/>
+                <w:b/>
+                <w:bCs/>
+              </w:rPr>
+            </w:pPr>
+            <w:r>
+              <w:rPr>
+                <w:rFonts w:ascii="Arial" w:hAnsi="Arial" w:cs="Arial"/>
+                <w:b/>
+                <w:bCs/>
+              </w:rPr>
+              <w:t>Ferramentas</w:t>
+            </w:r>
+          </w:p>
+        </w:tc>
+        <w:tc>
+          <w:tcPr>
+            <w:tcW w:w="7377" w:type="dxa"/>
+            <w:hideMark/>
+          </w:tcPr>
+          <w:p>
+            <w:pPr>
+              <w:rPr>
+                <w:rFonts w:ascii="Arial" w:hAnsi="Arial" w:cs="Arial"/>
+              </w:rPr>
+            </w:pPr>
+            <w:r>
+              <w:rPr>
+                <w:rFonts w:ascii="Arial" w:hAnsi="Arial" w:cs="Arial"/>
+              </w:rPr>
+              <w:t>Microsoft Office</w:t>
             </w:r>
           </w:p>
         </w:tc>
@@ -4012,7 +4540,7 @@
 </file>
 
 <file path=word/numbering.xml><?xml version="1.0" encoding="utf-8"?>
-<w:numbering xmlns:wpc="http://schemas.microsoft.com/office/word/2010/wordprocessingCanvas" xmlns:mc="http://schemas.openxmlformats.org/markup-compatibility/2006" xmlns:o="urn:schemas-microsoft-com:office:office" xmlns:r="http://schemas.openxmlformats.org/officeDocument/2006/relationships" xmlns:m="http://schemas.openxmlformats.org/officeDocument/2006/math" xmlns:v="urn:schemas-microsoft-com:vml" xmlns:wp14="http://schemas.microsoft.com/office/word/2010/wordprocessingDrawing" xmlns:wp="http://schemas.openxmlformats.org/drawingml/2006/wordprocessingDrawing" xmlns:w10="urn:schemas-microsoft-com:office:word" xmlns:w="http://schemas.openxmlformats.org/wordprocessingml/2006/main" xmlns:w14="http://schemas.microsoft.com/office/word/2010/wordml" xmlns:wpg="http://schemas.microsoft.com/office/word/2010/wordprocessingGroup" xmlns:wpi="http://schemas.microsoft.com/office/word/2010/wordprocessingInk" xmlns:wne="http://schemas.microsoft.com/office/word/2006/wordml" xmlns:wps="http://schemas.microsoft.com/office/word/2010/wordprocessingShape" mc:Ignorable="w14 wp14">
+<w:numbering xmlns:wpc="http://schemas.microsoft.com/office/word/2010/wordprocessingCanvas" xmlns:mc="http://schemas.openxmlformats.org/markup-compatibility/2006" xmlns:o="urn:schemas-microsoft-com:office:office" xmlns:r="http://schemas.openxmlformats.org/officeDocument/2006/relationships" xmlns:m="http://schemas.openxmlformats.org/officeDocument/2006/math" xmlns:v="urn:schemas-microsoft-com:vml" xmlns:wp14="http://schemas.microsoft.com/office/word/2010/wordprocessingDrawing" xmlns:wp="http://schemas.openxmlformats.org/drawingml/2006/wordprocessingDrawing" xmlns:w10="urn:schemas-microsoft-com:office:word" xmlns:w="http://schemas.openxmlformats.org/wordprocessingml/2006/main" xmlns:w14="http://schemas.microsoft.com/office/word/2010/wordml" xmlns:w15="http://schemas.microsoft.com/office/word/2012/wordml" xmlns:wpg="http://schemas.microsoft.com/office/word/2010/wordprocessingGroup" xmlns:wpi="http://schemas.microsoft.com/office/word/2010/wordprocessingInk" xmlns:wne="http://schemas.microsoft.com/office/word/2006/wordml" xmlns:wps="http://schemas.microsoft.com/office/word/2010/wordprocessingShape" mc:Ignorable="w14 w15 wp14">
   <w:abstractNum w:abstractNumId="0">
     <w:nsid w:val="059720E4"/>
     <w:multiLevelType w:val="hybridMultilevel"/>
@@ -4779,6 +5307,95 @@
     </w:lvl>
   </w:abstractNum>
   <w:abstractNum w:abstractNumId="7">
+    <w:nsid w:val="3B2003C9"/>
+    <w:multiLevelType w:val="hybridMultilevel"/>
+    <w:tmpl w:val="8B862F58"/>
+    <w:lvl w:ilvl="0" w:tplc="0416000F">
+      <w:start w:val="1"/>
+      <w:numFmt w:val="decimal"/>
+      <w:lvlText w:val="%1."/>
+      <w:lvlJc w:val="left"/>
+      <w:pPr>
+        <w:ind w:left="720" w:hanging="360"/>
+      </w:pPr>
+      <w:rPr>
+        <w:rFonts w:hint="default"/>
+      </w:rPr>
+    </w:lvl>
+    <w:lvl w:ilvl="1" w:tplc="04160019" w:tentative="1">
+      <w:start w:val="1"/>
+      <w:numFmt w:val="lowerLetter"/>
+      <w:lvlText w:val="%2."/>
+      <w:lvlJc w:val="left"/>
+      <w:pPr>
+        <w:ind w:left="1440" w:hanging="360"/>
+      </w:pPr>
+    </w:lvl>
+    <w:lvl w:ilvl="2" w:tplc="0416001B" w:tentative="1">
+      <w:start w:val="1"/>
+      <w:numFmt w:val="lowerRoman"/>
+      <w:lvlText w:val="%3."/>
+      <w:lvlJc w:val="right"/>
+      <w:pPr>
+        <w:ind w:left="2160" w:hanging="180"/>
+      </w:pPr>
+    </w:lvl>
+    <w:lvl w:ilvl="3" w:tplc="0416000F" w:tentative="1">
+      <w:start w:val="1"/>
+      <w:numFmt w:val="decimal"/>
+      <w:lvlText w:val="%4."/>
+      <w:lvlJc w:val="left"/>
+      <w:pPr>
+        <w:ind w:left="2880" w:hanging="360"/>
+      </w:pPr>
+    </w:lvl>
+    <w:lvl w:ilvl="4" w:tplc="04160019" w:tentative="1">
+      <w:start w:val="1"/>
+      <w:numFmt w:val="lowerLetter"/>
+      <w:lvlText w:val="%5."/>
+      <w:lvlJc w:val="left"/>
+      <w:pPr>
+        <w:ind w:left="3600" w:hanging="360"/>
+      </w:pPr>
+    </w:lvl>
+    <w:lvl w:ilvl="5" w:tplc="0416001B" w:tentative="1">
+      <w:start w:val="1"/>
+      <w:numFmt w:val="lowerRoman"/>
+      <w:lvlText w:val="%6."/>
+      <w:lvlJc w:val="right"/>
+      <w:pPr>
+        <w:ind w:left="4320" w:hanging="180"/>
+      </w:pPr>
+    </w:lvl>
+    <w:lvl w:ilvl="6" w:tplc="0416000F" w:tentative="1">
+      <w:start w:val="1"/>
+      <w:numFmt w:val="decimal"/>
+      <w:lvlText w:val="%7."/>
+      <w:lvlJc w:val="left"/>
+      <w:pPr>
+        <w:ind w:left="5040" w:hanging="360"/>
+      </w:pPr>
+    </w:lvl>
+    <w:lvl w:ilvl="7" w:tplc="04160019" w:tentative="1">
+      <w:start w:val="1"/>
+      <w:numFmt w:val="lowerLetter"/>
+      <w:lvlText w:val="%8."/>
+      <w:lvlJc w:val="left"/>
+      <w:pPr>
+        <w:ind w:left="5760" w:hanging="360"/>
+      </w:pPr>
+    </w:lvl>
+    <w:lvl w:ilvl="8" w:tplc="0416001B" w:tentative="1">
+      <w:start w:val="1"/>
+      <w:numFmt w:val="lowerRoman"/>
+      <w:lvlText w:val="%9."/>
+      <w:lvlJc w:val="right"/>
+      <w:pPr>
+        <w:ind w:left="6480" w:hanging="180"/>
+      </w:pPr>
+    </w:lvl>
+  </w:abstractNum>
+  <w:abstractNum w:abstractNumId="8">
     <w:nsid w:val="4E130713"/>
     <w:multiLevelType w:val="multilevel"/>
     <w:tmpl w:val="2AD6D2FA"/>
@@ -4927,7 +5544,7 @@
       </w:rPr>
     </w:lvl>
   </w:abstractNum>
-  <w:abstractNum w:abstractNumId="8">
+  <w:abstractNum w:abstractNumId="9">
     <w:nsid w:val="51892E4A"/>
     <w:multiLevelType w:val="multilevel"/>
     <w:tmpl w:val="0C0A001F"/>
@@ -5013,7 +5630,7 @@
       </w:pPr>
     </w:lvl>
   </w:abstractNum>
-  <w:abstractNum w:abstractNumId="9">
+  <w:abstractNum w:abstractNumId="10">
     <w:nsid w:val="59206506"/>
     <w:multiLevelType w:val="multilevel"/>
     <w:tmpl w:val="0C0A001F"/>
@@ -5099,7 +5716,7 @@
       </w:pPr>
     </w:lvl>
   </w:abstractNum>
-  <w:abstractNum w:abstractNumId="10">
+  <w:abstractNum w:abstractNumId="11">
     <w:nsid w:val="5B8968A0"/>
     <w:multiLevelType w:val="hybridMultilevel"/>
     <w:tmpl w:val="F95CEED4"/>
@@ -5213,7 +5830,7 @@
       </w:rPr>
     </w:lvl>
   </w:abstractNum>
-  <w:abstractNum w:abstractNumId="11">
+  <w:abstractNum w:abstractNumId="12">
     <w:nsid w:val="65D562CD"/>
     <w:multiLevelType w:val="multilevel"/>
     <w:tmpl w:val="0C0A001F"/>
@@ -5299,7 +5916,96 @@
       </w:pPr>
     </w:lvl>
   </w:abstractNum>
-  <w:abstractNum w:abstractNumId="12">
+  <w:abstractNum w:abstractNumId="13">
+    <w:nsid w:val="756620B2"/>
+    <w:multiLevelType w:val="hybridMultilevel"/>
+    <w:tmpl w:val="06A08436"/>
+    <w:lvl w:ilvl="0" w:tplc="0416000F">
+      <w:start w:val="1"/>
+      <w:numFmt w:val="decimal"/>
+      <w:lvlText w:val="%1."/>
+      <w:lvlJc w:val="left"/>
+      <w:pPr>
+        <w:ind w:left="720" w:hanging="360"/>
+      </w:pPr>
+      <w:rPr>
+        <w:rFonts w:hint="default"/>
+      </w:rPr>
+    </w:lvl>
+    <w:lvl w:ilvl="1" w:tplc="04160019" w:tentative="1">
+      <w:start w:val="1"/>
+      <w:numFmt w:val="lowerLetter"/>
+      <w:lvlText w:val="%2."/>
+      <w:lvlJc w:val="left"/>
+      <w:pPr>
+        <w:ind w:left="1440" w:hanging="360"/>
+      </w:pPr>
+    </w:lvl>
+    <w:lvl w:ilvl="2" w:tplc="0416001B" w:tentative="1">
+      <w:start w:val="1"/>
+      <w:numFmt w:val="lowerRoman"/>
+      <w:lvlText w:val="%3."/>
+      <w:lvlJc w:val="right"/>
+      <w:pPr>
+        <w:ind w:left="2160" w:hanging="180"/>
+      </w:pPr>
+    </w:lvl>
+    <w:lvl w:ilvl="3" w:tplc="0416000F" w:tentative="1">
+      <w:start w:val="1"/>
+      <w:numFmt w:val="decimal"/>
+      <w:lvlText w:val="%4."/>
+      <w:lvlJc w:val="left"/>
+      <w:pPr>
+        <w:ind w:left="2880" w:hanging="360"/>
+      </w:pPr>
+    </w:lvl>
+    <w:lvl w:ilvl="4" w:tplc="04160019" w:tentative="1">
+      <w:start w:val="1"/>
+      <w:numFmt w:val="lowerLetter"/>
+      <w:lvlText w:val="%5."/>
+      <w:lvlJc w:val="left"/>
+      <w:pPr>
+        <w:ind w:left="3600" w:hanging="360"/>
+      </w:pPr>
+    </w:lvl>
+    <w:lvl w:ilvl="5" w:tplc="0416001B" w:tentative="1">
+      <w:start w:val="1"/>
+      <w:numFmt w:val="lowerRoman"/>
+      <w:lvlText w:val="%6."/>
+      <w:lvlJc w:val="right"/>
+      <w:pPr>
+        <w:ind w:left="4320" w:hanging="180"/>
+      </w:pPr>
+    </w:lvl>
+    <w:lvl w:ilvl="6" w:tplc="0416000F" w:tentative="1">
+      <w:start w:val="1"/>
+      <w:numFmt w:val="decimal"/>
+      <w:lvlText w:val="%7."/>
+      <w:lvlJc w:val="left"/>
+      <w:pPr>
+        <w:ind w:left="5040" w:hanging="360"/>
+      </w:pPr>
+    </w:lvl>
+    <w:lvl w:ilvl="7" w:tplc="04160019" w:tentative="1">
+      <w:start w:val="1"/>
+      <w:numFmt w:val="lowerLetter"/>
+      <w:lvlText w:val="%8."/>
+      <w:lvlJc w:val="left"/>
+      <w:pPr>
+        <w:ind w:left="5760" w:hanging="360"/>
+      </w:pPr>
+    </w:lvl>
+    <w:lvl w:ilvl="8" w:tplc="0416001B" w:tentative="1">
+      <w:start w:val="1"/>
+      <w:numFmt w:val="lowerRoman"/>
+      <w:lvlText w:val="%9."/>
+      <w:lvlJc w:val="right"/>
+      <w:pPr>
+        <w:ind w:left="6480" w:hanging="180"/>
+      </w:pPr>
+    </w:lvl>
+  </w:abstractNum>
+  <w:abstractNum w:abstractNumId="14">
     <w:nsid w:val="7E3633A5"/>
     <w:multiLevelType w:val="multilevel"/>
     <w:tmpl w:val="108AFAB0"/>
@@ -5416,7 +6122,7 @@
     <w:abstractNumId w:val="6"/>
   </w:num>
   <w:num w:numId="2">
-    <w:abstractNumId w:val="7"/>
+    <w:abstractNumId w:val="8"/>
   </w:num>
   <w:num w:numId="3">
     <w:abstractNumId w:val="4"/>
@@ -5425,7 +6131,7 @@
     <w:abstractNumId w:val="2"/>
   </w:num>
   <w:num w:numId="5">
-    <w:abstractNumId w:val="8"/>
+    <w:abstractNumId w:val="9"/>
   </w:num>
   <w:num w:numId="6">
     <w:abstractNumId w:val="0"/>
@@ -5434,13 +6140,13 @@
     <w:abstractNumId w:val="3"/>
   </w:num>
   <w:num w:numId="8">
-    <w:abstractNumId w:val="9"/>
+    <w:abstractNumId w:val="10"/>
   </w:num>
   <w:num w:numId="9">
-    <w:abstractNumId w:val="11"/>
+    <w:abstractNumId w:val="12"/>
   </w:num>
   <w:num w:numId="10">
-    <w:abstractNumId w:val="10"/>
+    <w:abstractNumId w:val="11"/>
   </w:num>
   <w:num w:numId="11">
     <w:abstractNumId w:val="5"/>
@@ -5449,13 +6155,19 @@
     <w:abstractNumId w:val="1"/>
   </w:num>
   <w:num w:numId="13">
-    <w:abstractNumId w:val="12"/>
+    <w:abstractNumId w:val="14"/>
+  </w:num>
+  <w:num w:numId="14">
+    <w:abstractNumId w:val="13"/>
+  </w:num>
+  <w:num w:numId="15">
+    <w:abstractNumId w:val="7"/>
   </w:num>
 </w:numbering>
 </file>
 
 <file path=word/styles.xml><?xml version="1.0" encoding="utf-8"?>
-<w:styles xmlns:mc="http://schemas.openxmlformats.org/markup-compatibility/2006" xmlns:r="http://schemas.openxmlformats.org/officeDocument/2006/relationships" xmlns:w="http://schemas.openxmlformats.org/wordprocessingml/2006/main" xmlns:w14="http://schemas.microsoft.com/office/word/2010/wordml" mc:Ignorable="w14">
+<w:styles xmlns:mc="http://schemas.openxmlformats.org/markup-compatibility/2006" xmlns:r="http://schemas.openxmlformats.org/officeDocument/2006/relationships" xmlns:w="http://schemas.openxmlformats.org/wordprocessingml/2006/main" xmlns:w14="http://schemas.microsoft.com/office/word/2010/wordml" xmlns:w15="http://schemas.microsoft.com/office/word/2012/wordml" mc:Ignorable="w14 w15">
   <w:docDefaults>
     <w:rPrDefault>
       <w:rPr>
@@ -5467,399 +6179,378 @@
     </w:rPrDefault>
     <w:pPrDefault/>
   </w:docDefaults>
-  <w:latentStyles w:defLockedState="0" w:defUIPriority="99" w:defSemiHidden="1" w:defUnhideWhenUsed="1" w:defQFormat="0" w:count="267">
-    <w:lsdException w:name="Normal" w:semiHidden="0" w:uiPriority="0" w:unhideWhenUsed="0" w:qFormat="1"/>
-    <w:lsdException w:name="heading 1" w:semiHidden="0" w:uiPriority="9" w:unhideWhenUsed="0" w:qFormat="1"/>
-    <w:lsdException w:name="heading 2" w:uiPriority="9" w:qFormat="1"/>
-    <w:lsdException w:name="heading 3" w:uiPriority="9" w:qFormat="1"/>
-    <w:lsdException w:name="heading 4" w:uiPriority="9" w:qFormat="1"/>
-    <w:lsdException w:name="heading 5" w:uiPriority="9" w:qFormat="1"/>
-    <w:lsdException w:name="heading 6" w:uiPriority="9" w:qFormat="1"/>
-    <w:lsdException w:name="heading 7" w:uiPriority="9" w:qFormat="1"/>
-    <w:lsdException w:name="heading 8" w:uiPriority="9" w:qFormat="1"/>
-    <w:lsdException w:name="heading 9" w:uiPriority="9" w:qFormat="1"/>
-    <w:lsdException w:name="toc 1" w:uiPriority="39"/>
-    <w:lsdException w:name="toc 2" w:uiPriority="39"/>
-    <w:lsdException w:name="toc 3" w:uiPriority="39"/>
-    <w:lsdException w:name="toc 4" w:uiPriority="39"/>
-    <w:lsdException w:name="toc 5" w:uiPriority="39"/>
-    <w:lsdException w:name="toc 6" w:uiPriority="39"/>
-    <w:lsdException w:name="toc 7" w:uiPriority="39"/>
-    <w:lsdException w:name="toc 8" w:uiPriority="39"/>
-    <w:lsdException w:name="toc 9" w:uiPriority="39"/>
-    <w:lsdException w:name="caption" w:uiPriority="35" w:qFormat="1"/>
-    <w:lsdException w:name="Title" w:semiHidden="0" w:uiPriority="10" w:unhideWhenUsed="0" w:qFormat="1"/>
-    <w:lsdException w:name="Default Paragraph Font" w:uiPriority="1"/>
-    <w:lsdException w:name="Subtitle" w:semiHidden="0" w:uiPriority="11" w:unhideWhenUsed="0" w:qFormat="1"/>
-    <w:lsdException w:name="Strong" w:semiHidden="0" w:uiPriority="22" w:unhideWhenUsed="0" w:qFormat="1"/>
-    <w:lsdException w:name="Emphasis" w:semiHidden="0" w:uiPriority="20" w:unhideWhenUsed="0" w:qFormat="1"/>
-    <w:lsdException w:name="Table Grid" w:semiHidden="0" w:uiPriority="59" w:unhideWhenUsed="0"/>
-    <w:lsdException w:name="Placeholder Text" w:unhideWhenUsed="0"/>
-    <w:lsdException w:name="No Spacing" w:semiHidden="0" w:uiPriority="1" w:unhideWhenUsed="0" w:qFormat="1"/>
-    <w:lsdException w:name="Light Shading" w:semiHidden="0" w:uiPriority="60" w:unhideWhenUsed="0"/>
-    <w:lsdException w:name="Light List" w:semiHidden="0" w:uiPriority="61" w:unhideWhenUsed="0"/>
-    <w:lsdException w:name="Light Grid" w:semiHidden="0" w:uiPriority="62" w:unhideWhenUsed="0"/>
-    <w:lsdException w:name="Medium Shading 1" w:semiHidden="0" w:uiPriority="63" w:unhideWhenUsed="0"/>
-    <w:lsdException w:name="Medium Shading 2" w:semiHidden="0" w:uiPriority="64" w:unhideWhenUsed="0"/>
-    <w:lsdException w:name="Medium List 1" w:semiHidden="0" w:uiPriority="65" w:unhideWhenUsed="0"/>
-    <w:lsdException w:name="Medium List 2" w:semiHidden="0" w:uiPriority="66" w:unhideWhenUsed="0"/>
-    <w:lsdException w:name="Medium Grid 1" w:semiHidden="0" w:uiPriority="67" w:unhideWhenUsed="0"/>
-    <w:lsdException w:name="Medium Grid 2" w:semiHidden="0" w:uiPriority="68" w:unhideWhenUsed="0"/>
-    <w:lsdException w:name="Medium Grid 3" w:semiHidden="0" w:uiPriority="69" w:unhideWhenUsed="0"/>
-    <w:lsdException w:name="Dark List" w:semiHidden="0" w:uiPriority="70" w:unhideWhenUsed="0"/>
-    <w:lsdException w:name="Colorful Shading" w:semiHidden="0" w:uiPriority="71" w:unhideWhenUsed="0"/>
-    <w:lsdException w:name="Colorful List" w:semiHidden="0" w:uiPriority="72" w:unhideWhenUsed="0"/>
-    <w:lsdException w:name="Colorful Grid" w:semiHidden="0" w:uiPriority="73" w:unhideWhenUsed="0"/>
-    <w:lsdException w:name="Light Shading Accent 1" w:semiHidden="0" w:uiPriority="60" w:unhideWhenUsed="0"/>
-    <w:lsdException w:name="Light List Accent 1" w:semiHidden="0" w:uiPriority="61" w:unhideWhenUsed="0"/>
-    <w:lsdException w:name="Light Grid Accent 1" w:semiHidden="0" w:uiPriority="62" w:unhideWhenUsed="0"/>
-    <w:lsdException w:name="Medium Shading 1 Accent 1" w:semiHidden="0" w:uiPriority="63" w:unhideWhenUsed="0"/>
-    <w:lsdException w:name="Medium Shading 2 Accent 1" w:semiHidden="0" w:uiPriority="64" w:unhideWhenUsed="0"/>
-    <w:lsdException w:name="Medium List 1 Accent 1" w:semiHidden="0" w:uiPriority="65" w:unhideWhenUsed="0"/>
-    <w:lsdException w:name="Revision" w:unhideWhenUsed="0"/>
-    <w:lsdException w:name="List Paragraph" w:semiHidden="0" w:uiPriority="34" w:unhideWhenUsed="0" w:qFormat="1"/>
-    <w:lsdException w:name="Quote" w:semiHidden="0" w:uiPriority="29" w:unhideWhenUsed="0" w:qFormat="1"/>
-    <w:lsdException w:name="Intense Quote" w:semiHidden="0" w:uiPriority="30" w:unhideWhenUsed="0" w:qFormat="1"/>
-    <w:lsdException w:name="Medium List 2 Accent 1" w:semiHidden="0" w:uiPriority="66" w:unhideWhenUsed="0"/>
-    <w:lsdException w:name="Medium Grid 1 Accent 1" w:semiHidden="0" w:uiPriority="67" w:unhideWhenUsed="0"/>
-    <w:lsdException w:name="Medium Grid 2 Accent 1" w:semiHidden="0" w:uiPriority="68" w:unhideWhenUsed="0"/>
-    <w:lsdException w:name="Medium Grid 3 Accent 1" w:semiHidden="0" w:uiPriority="69" w:unhideWhenUsed="0"/>
-    <w:lsdException w:name="Dark List Accent 1" w:semiHidden="0" w:uiPriority="70" w:unhideWhenUsed="0"/>
-    <w:lsdException w:name="Colorful Shading Accent 1" w:semiHidden="0" w:uiPriority="71" w:unhideWhenUsed="0"/>
-    <w:lsdException w:name="Colorful List Accent 1" w:semiHidden="0" w:uiPriority="72" w:unhideWhenUsed="0"/>
-    <w:lsdException w:name="Colorful Grid Accent 1" w:semiHidden="0" w:uiPriority="73" w:unhideWhenUsed="0"/>
-    <w:lsdException w:name="Light Shading Accent 2" w:semiHidden="0" w:uiPriority="60" w:unhideWhenUsed="0"/>
-    <w:lsdException w:name="Light List Accent 2" w:semiHidden="0" w:uiPriority="61" w:unhideWhenUsed="0"/>
-    <w:lsdException w:name="Light Grid Accent 2" w:semiHidden="0" w:uiPriority="62" w:unhideWhenUsed="0"/>
-    <w:lsdException w:name="Medium Shading 1 Accent 2" w:semiHidden="0" w:uiPriority="63" w:unhideWhenUsed="0"/>
-    <w:lsdException w:name="Medium Shading 2 Accent 2" w:semiHidden="0" w:uiPriority="64" w:unhideWhenUsed="0"/>
-    <w:lsdException w:name="Medium List 1 Accent 2" w:semiHidden="0" w:uiPriority="65" w:unhideWhenUsed="0"/>
-    <w:lsdException w:name="Medium List 2 Accent 2" w:semiHidden="0" w:uiPriority="66" w:unhideWhenUsed="0"/>
-    <w:lsdException w:name="Medium Grid 1 Accent 2" w:semiHidden="0" w:uiPriority="67" w:unhideWhenUsed="0"/>
-    <w:lsdException w:name="Medium Grid 2 Accent 2" w:semiHidden="0" w:uiPriority="68" w:unhideWhenUsed="0"/>
-    <w:lsdException w:name="Medium Grid 3 Accent 2" w:semiHidden="0" w:uiPriority="69" w:unhideWhenUsed="0"/>
-    <w:lsdException w:name="Dark List Accent 2" w:semiHidden="0" w:uiPriority="70" w:unhideWhenUsed="0"/>
-    <w:lsdException w:name="Colorful Shading Accent 2" w:semiHidden="0" w:uiPriority="71" w:unhideWhenUsed="0"/>
-    <w:lsdException w:name="Colorful List Accent 2" w:semiHidden="0" w:uiPriority="72" w:unhideWhenUsed="0"/>
-    <w:lsdException w:name="Colorful Grid Accent 2" w:semiHidden="0" w:uiPriority="73" w:unhideWhenUsed="0"/>
-    <w:lsdException w:name="Light Shading Accent 3" w:semiHidden="0" w:uiPriority="60" w:unhideWhenUsed="0"/>
-    <w:lsdException w:name="Light List Accent 3" w:semiHidden="0" w:uiPriority="61" w:unhideWhenUsed="0"/>
-    <w:lsdException w:name="Light Grid Accent 3" w:semiHidden="0" w:uiPriority="62" w:unhideWhenUsed="0"/>
-    <w:lsdException w:name="Medium Shading 1 Accent 3" w:semiHidden="0" w:uiPriority="63" w:unhideWhenUsed="0"/>
-    <w:lsdException w:name="Medium Shading 2 Accent 3" w:semiHidden="0" w:uiPriority="64" w:unhideWhenUsed="0"/>
-    <w:lsdException w:name="Medium List 1 Accent 3" w:semiHidden="0" w:uiPriority="65" w:unhideWhenUsed="0"/>
-    <w:lsdException w:name="Medium List 2 Accent 3" w:semiHidden="0" w:uiPriority="66" w:unhideWhenUsed="0"/>
-    <w:lsdException w:name="Medium Grid 1 Accent 3" w:semiHidden="0" w:uiPriority="67" w:unhideWhenUsed="0"/>
-    <w:lsdException w:name="Medium Grid 2 Accent 3" w:semiHidden="0" w:uiPriority="68" w:unhideWhenUsed="0"/>
-    <w:lsdException w:name="Medium Grid 3 Accent 3" w:semiHidden="0" w:uiPriority="69" w:unhideWhenUsed="0"/>
-    <w:lsdException w:name="Dark List Accent 3" w:semiHidden="0" w:uiPriority="70" w:unhideWhenUsed="0"/>
-    <w:lsdException w:name="Colorful Shading Accent 3" w:semiHidden="0" w:uiPriority="71" w:unhideWhenUsed="0"/>
-    <w:lsdException w:name="Colorful List Accent 3" w:semiHidden="0" w:uiPriority="72" w:unhideWhenUsed="0"/>
-    <w:lsdException w:name="Colorful Grid Accent 3" w:semiHidden="0" w:uiPriority="73" w:unhideWhenUsed="0"/>
-    <w:lsdException w:name="Light Shading Accent 4" w:semiHidden="0" w:uiPriority="60" w:unhideWhenUsed="0"/>
-    <w:lsdException w:name="Light List Accent 4" w:semiHidden="0" w:uiPriority="61" w:unhideWhenUsed="0"/>
-    <w:lsdException w:name="Light Grid Accent 4" w:semiHidden="0" w:uiPriority="62" w:unhideWhenUsed="0"/>
-    <w:lsdException w:name="Medium Shading 1 Accent 4" w:semiHidden="0" w:uiPriority="63" w:unhideWhenUsed="0"/>
-    <w:lsdException w:name="Medium Shading 2 Accent 4" w:semiHidden="0" w:uiPriority="64" w:unhideWhenUsed="0"/>
-    <w:lsdException w:name="Medium List 1 Accent 4" w:semiHidden="0" w:uiPriority="65" w:unhideWhenUsed="0"/>
-    <w:lsdException w:name="Medium List 2 Accent 4" w:semiHidden="0" w:uiPriority="66" w:unhideWhenUsed="0"/>
-    <w:lsdException w:name="Medium Grid 1 Accent 4" w:semiHidden="0" w:uiPriority="67" w:unhideWhenUsed="0"/>
-    <w:lsdException w:name="Medium Grid 2 Accent 4" w:semiHidden="0" w:uiPriority="68" w:unhideWhenUsed="0"/>
-    <w:lsdException w:name="Medium Grid 3 Accent 4" w:semiHidden="0" w:uiPriority="69" w:unhideWhenUsed="0"/>
-    <w:lsdException w:name="Dark List Accent 4" w:semiHidden="0" w:uiPriority="70" w:unhideWhenUsed="0"/>
-    <w:lsdException w:name="Colorful Shading Accent 4" w:semiHidden="0" w:uiPriority="71" w:unhideWhenUsed="0"/>
-    <w:lsdException w:name="Colorful List Accent 4" w:semiHidden="0" w:uiPriority="72" w:unhideWhenUsed="0"/>
-    <w:lsdException w:name="Colorful Grid Accent 4" w:semiHidden="0" w:uiPriority="73" w:unhideWhenUsed="0"/>
-    <w:lsdException w:name="Light Shading Accent 5" w:semiHidden="0" w:uiPriority="60" w:unhideWhenUsed="0"/>
-    <w:lsdException w:name="Light List Accent 5" w:semiHidden="0" w:uiPriority="61" w:unhideWhenUsed="0"/>
-    <w:lsdException w:name="Light Grid Accent 5" w:semiHidden="0" w:uiPriority="62" w:unhideWhenUsed="0"/>
-    <w:lsdException w:name="Medium Shading 1 Accent 5" w:semiHidden="0" w:uiPriority="63" w:unhideWhenUsed="0"/>
-    <w:lsdException w:name="Medium Shading 2 Accent 5" w:semiHidden="0" w:uiPriority="64" w:unhideWhenUsed="0"/>
-    <w:lsdException w:name="Medium List 1 Accent 5" w:semiHidden="0" w:uiPriority="65" w:unhideWhenUsed="0"/>
-    <w:lsdException w:name="Medium List 2 Accent 5" w:semiHidden="0" w:uiPriority="66" w:unhideWhenUsed="0"/>
-    <w:lsdException w:name="Medium Grid 1 Accent 5" w:semiHidden="0" w:uiPriority="67" w:unhideWhenUsed="0"/>
-    <w:lsdException w:name="Medium Grid 2 Accent 5" w:semiHidden="0" w:uiPriority="68" w:unhideWhenUsed="0"/>
-    <w:lsdException w:name="Medium Grid 3 Accent 5" w:semiHidden="0" w:uiPriority="69" w:unhideWhenUsed="0"/>
-    <w:lsdException w:name="Dark List Accent 5" w:semiHidden="0" w:uiPriority="70" w:unhideWhenUsed="0"/>
-    <w:lsdException w:name="Colorful Shading Accent 5" w:semiHidden="0" w:uiPriority="71" w:unhideWhenUsed="0"/>
-    <w:lsdException w:name="Colorful List Accent 5" w:semiHidden="0" w:uiPriority="72" w:unhideWhenUsed="0"/>
-    <w:lsdException w:name="Colorful Grid Accent 5" w:semiHidden="0" w:uiPriority="73" w:unhideWhenUsed="0"/>
-    <w:lsdException w:name="Light Shading Accent 6" w:semiHidden="0" w:uiPriority="60" w:unhideWhenUsed="0"/>
-    <w:lsdException w:name="Light List Accent 6" w:semiHidden="0" w:uiPriority="61" w:unhideWhenUsed="0"/>
-    <w:lsdException w:name="Light Grid Accent 6" w:semiHidden="0" w:uiPriority="62" w:unhideWhenUsed="0"/>
-    <w:lsdException w:name="Medium Shading 1 Accent 6" w:semiHidden="0" w:uiPriority="63" w:unhideWhenUsed="0"/>
-    <w:lsdException w:name="Medium Shading 2 Accent 6" w:semiHidden="0" w:uiPriority="64" w:unhideWhenUsed="0"/>
-    <w:lsdException w:name="Medium List 1 Accent 6" w:semiHidden="0" w:uiPriority="65" w:unhideWhenUsed="0"/>
-    <w:lsdException w:name="Medium List 2 Accent 6" w:semiHidden="0" w:uiPriority="66" w:unhideWhenUsed="0"/>
-    <w:lsdException w:name="Medium Grid 1 Accent 6" w:semiHidden="0" w:uiPriority="67" w:unhideWhenUsed="0"/>
-    <w:lsdException w:name="Medium Grid 2 Accent 6" w:semiHidden="0" w:uiPriority="68" w:unhideWhenUsed="0"/>
-    <w:lsdException w:name="Medium Grid 3 Accent 6" w:semiHidden="0" w:uiPriority="69" w:unhideWhenUsed="0"/>
-    <w:lsdException w:name="Dark List Accent 6" w:semiHidden="0" w:uiPriority="70" w:unhideWhenUsed="0"/>
-    <w:lsdException w:name="Colorful Shading Accent 6" w:semiHidden="0" w:uiPriority="71" w:unhideWhenUsed="0"/>
-    <w:lsdException w:name="Colorful List Accent 6" w:semiHidden="0" w:uiPriority="72" w:unhideWhenUsed="0"/>
-    <w:lsdException w:name="Colorful Grid Accent 6" w:semiHidden="0" w:uiPriority="73" w:unhideWhenUsed="0"/>
-    <w:lsdException w:name="Subtle Emphasis" w:semiHidden="0" w:uiPriority="19" w:unhideWhenUsed="0" w:qFormat="1"/>
-    <w:lsdException w:name="Intense Emphasis" w:semiHidden="0" w:uiPriority="21" w:unhideWhenUsed="0" w:qFormat="1"/>
-    <w:lsdException w:name="Subtle Reference" w:semiHidden="0" w:uiPriority="31" w:unhideWhenUsed="0" w:qFormat="1"/>
-    <w:lsdException w:name="Intense Reference" w:semiHidden="0" w:uiPriority="32" w:unhideWhenUsed="0" w:qFormat="1"/>
-    <w:lsdException w:name="Book Title" w:semiHidden="0" w:uiPriority="33" w:unhideWhenUsed="0" w:qFormat="1"/>
-    <w:lsdException w:name="Bibliography" w:uiPriority="37"/>
-    <w:lsdException w:name="TOC Heading" w:uiPriority="39" w:qFormat="1"/>
-  </w:latentStyles>
-  <w:style w:type="paragraph" w:default="1" w:styleId="Normal">
-    <w:name w:val="Normal"/>
-    <w:qFormat/>
-    <w:rsid w:val="008755D0"/>
-    <w:rPr>
-      <w:lang w:val="pt-BR"/>
-    </w:rPr>
-  </w:style>
-  <w:style w:type="character" w:default="1" w:styleId="Fontepargpadro">
-    <w:name w:val="Default Paragraph Font"/>
-    <w:uiPriority w:val="1"/>
-    <w:semiHidden/>
-    <w:unhideWhenUsed/>
-  </w:style>
-  <w:style w:type="table" w:default="1" w:styleId="Tabelanormal">
-    <w:name w:val="Normal Table"/>
-    <w:uiPriority w:val="99"/>
-    <w:semiHidden/>
-    <w:unhideWhenUsed/>
-    <w:tblPr>
-      <w:tblInd w:w="0" w:type="dxa"/>
-      <w:tblCellMar>
-        <w:top w:w="0" w:type="dxa"/>
-        <w:left w:w="108" w:type="dxa"/>
-        <w:bottom w:w="0" w:type="dxa"/>
-        <w:right w:w="108" w:type="dxa"/>
-      </w:tblCellMar>
-    </w:tblPr>
-  </w:style>
-  <w:style w:type="numbering" w:default="1" w:styleId="Semlista">
-    <w:name w:val="No List"/>
-    <w:uiPriority w:val="99"/>
-    <w:semiHidden/>
-    <w:unhideWhenUsed/>
-  </w:style>
-  <w:style w:type="paragraph" w:styleId="PargrafodaLista">
-    <w:name w:val="List Paragraph"/>
-    <w:basedOn w:val="Normal"/>
-    <w:uiPriority w:val="34"/>
-    <w:qFormat/>
-    <w:rsid w:val="00E7118D"/>
-    <w:pPr>
-      <w:ind w:left="720"/>
-      <w:contextualSpacing/>
-    </w:pPr>
-  </w:style>
-  <w:style w:type="character" w:styleId="TtulodoLivro">
-    <w:name w:val="Book Title"/>
-    <w:basedOn w:val="Fontepargpadro"/>
-    <w:uiPriority w:val="33"/>
-    <w:qFormat/>
-    <w:rsid w:val="00E7118D"/>
-    <w:rPr>
-      <w:b/>
-      <w:bCs/>
-      <w:smallCaps/>
-      <w:spacing w:val="5"/>
-    </w:rPr>
-  </w:style>
-  <w:style w:type="character" w:styleId="nfaseIntensa">
-    <w:name w:val="Intense Emphasis"/>
-    <w:basedOn w:val="Fontepargpadro"/>
-    <w:uiPriority w:val="21"/>
-    <w:qFormat/>
-    <w:rsid w:val="0047271A"/>
-    <w:rPr>
-      <w:b/>
-      <w:bCs/>
-      <w:i/>
-      <w:iCs/>
-      <w:color w:val="4F81BD" w:themeColor="accent1"/>
-    </w:rPr>
-  </w:style>
-  <w:style w:type="character" w:styleId="Forte">
-    <w:name w:val="Strong"/>
-    <w:basedOn w:val="Fontepargpadro"/>
-    <w:uiPriority w:val="22"/>
-    <w:qFormat/>
-    <w:rsid w:val="0047271A"/>
-    <w:rPr>
-      <w:b/>
-      <w:bCs/>
-    </w:rPr>
-  </w:style>
-  <w:style w:type="table" w:styleId="Tabelacomgrade">
-    <w:name w:val="Table Grid"/>
-    <w:basedOn w:val="Tabelanormal"/>
-    <w:uiPriority w:val="59"/>
-    <w:rsid w:val="00552A74"/>
-    <w:tblPr>
-      <w:tblBorders>
-        <w:top w:val="single" w:sz="4" w:space="0" w:color="auto"/>
-        <w:left w:val="single" w:sz="4" w:space="0" w:color="auto"/>
-        <w:bottom w:val="single" w:sz="4" w:space="0" w:color="auto"/>
-        <w:right w:val="single" w:sz="4" w:space="0" w:color="auto"/>
-        <w:insideH w:val="single" w:sz="4" w:space="0" w:color="auto"/>
-        <w:insideV w:val="single" w:sz="4" w:space="0" w:color="auto"/>
-      </w:tblBorders>
-    </w:tblPr>
-  </w:style>
-</w:styles>
-</file>
-
-<file path=word/stylesWithEffects.xml><?xml version="1.0" encoding="utf-8"?>
-<w:styles xmlns:wpc="http://schemas.microsoft.com/office/word/2010/wordprocessingCanvas" xmlns:mc="http://schemas.openxmlformats.org/markup-compatibility/2006" xmlns:o="urn:schemas-microsoft-com:office:office" xmlns:r="http://schemas.openxmlformats.org/officeDocument/2006/relationships" xmlns:m="http://schemas.openxmlformats.org/officeDocument/2006/math" xmlns:v="urn:schemas-microsoft-com:vml" xmlns:wp14="http://schemas.microsoft.com/office/word/2010/wordprocessingDrawing" xmlns:wp="http://schemas.openxmlformats.org/drawingml/2006/wordprocessingDrawing" xmlns:w10="urn:schemas-microsoft-com:office:word" xmlns:w="http://schemas.openxmlformats.org/wordprocessingml/2006/main" xmlns:w14="http://schemas.microsoft.com/office/word/2010/wordml" xmlns:wpg="http://schemas.microsoft.com/office/word/2010/wordprocessingGroup" xmlns:wpi="http://schemas.microsoft.com/office/word/2010/wordprocessingInk" xmlns:wne="http://schemas.microsoft.com/office/word/2006/wordml" xmlns:wps="http://schemas.microsoft.com/office/word/2010/wordprocessingShape" mc:Ignorable="w14 wp14">
-  <w:docDefaults>
-    <w:rPrDefault>
-      <w:rPr>
-        <w:rFonts w:asciiTheme="minorHAnsi" w:eastAsiaTheme="minorEastAsia" w:hAnsiTheme="minorHAnsi" w:cstheme="minorBidi"/>
-        <w:sz w:val="24"/>
-        <w:szCs w:val="24"/>
-        <w:lang w:val="es-ES_tradnl" w:eastAsia="es-ES" w:bidi="ar-SA"/>
-      </w:rPr>
-    </w:rPrDefault>
-    <w:pPrDefault/>
-  </w:docDefaults>
-  <w:latentStyles w:defLockedState="0" w:defUIPriority="99" w:defSemiHidden="1" w:defUnhideWhenUsed="1" w:defQFormat="0" w:count="267">
-    <w:lsdException w:name="Normal" w:semiHidden="0" w:uiPriority="0" w:unhideWhenUsed="0" w:qFormat="1"/>
-    <w:lsdException w:name="heading 1" w:semiHidden="0" w:uiPriority="9" w:unhideWhenUsed="0" w:qFormat="1"/>
-    <w:lsdException w:name="heading 2" w:uiPriority="9" w:qFormat="1"/>
-    <w:lsdException w:name="heading 3" w:uiPriority="9" w:qFormat="1"/>
-    <w:lsdException w:name="heading 4" w:uiPriority="9" w:qFormat="1"/>
-    <w:lsdException w:name="heading 5" w:uiPriority="9" w:qFormat="1"/>
-    <w:lsdException w:name="heading 6" w:uiPriority="9" w:qFormat="1"/>
-    <w:lsdException w:name="heading 7" w:uiPriority="9" w:qFormat="1"/>
-    <w:lsdException w:name="heading 8" w:uiPriority="9" w:qFormat="1"/>
-    <w:lsdException w:name="heading 9" w:uiPriority="9" w:qFormat="1"/>
-    <w:lsdException w:name="toc 1" w:uiPriority="39"/>
-    <w:lsdException w:name="toc 2" w:uiPriority="39"/>
-    <w:lsdException w:name="toc 3" w:uiPriority="39"/>
-    <w:lsdException w:name="toc 4" w:uiPriority="39"/>
-    <w:lsdException w:name="toc 5" w:uiPriority="39"/>
-    <w:lsdException w:name="toc 6" w:uiPriority="39"/>
-    <w:lsdException w:name="toc 7" w:uiPriority="39"/>
-    <w:lsdException w:name="toc 8" w:uiPriority="39"/>
-    <w:lsdException w:name="toc 9" w:uiPriority="39"/>
-    <w:lsdException w:name="caption" w:uiPriority="35" w:qFormat="1"/>
-    <w:lsdException w:name="Title" w:semiHidden="0" w:uiPriority="10" w:unhideWhenUsed="0" w:qFormat="1"/>
-    <w:lsdException w:name="Default Paragraph Font" w:uiPriority="1"/>
-    <w:lsdException w:name="Subtitle" w:semiHidden="0" w:uiPriority="11" w:unhideWhenUsed="0" w:qFormat="1"/>
-    <w:lsdException w:name="Strong" w:semiHidden="0" w:uiPriority="22" w:unhideWhenUsed="0" w:qFormat="1"/>
-    <w:lsdException w:name="Emphasis" w:semiHidden="0" w:uiPriority="20" w:unhideWhenUsed="0" w:qFormat="1"/>
-    <w:lsdException w:name="Table Grid" w:semiHidden="0" w:uiPriority="59" w:unhideWhenUsed="0"/>
-    <w:lsdException w:name="Placeholder Text" w:unhideWhenUsed="0"/>
-    <w:lsdException w:name="No Spacing" w:semiHidden="0" w:uiPriority="1" w:unhideWhenUsed="0" w:qFormat="1"/>
-    <w:lsdException w:name="Light Shading" w:semiHidden="0" w:uiPriority="60" w:unhideWhenUsed="0"/>
-    <w:lsdException w:name="Light List" w:semiHidden="0" w:uiPriority="61" w:unhideWhenUsed="0"/>
-    <w:lsdException w:name="Light Grid" w:semiHidden="0" w:uiPriority="62" w:unhideWhenUsed="0"/>
-    <w:lsdException w:name="Medium Shading 1" w:semiHidden="0" w:uiPriority="63" w:unhideWhenUsed="0"/>
-    <w:lsdException w:name="Medium Shading 2" w:semiHidden="0" w:uiPriority="64" w:unhideWhenUsed="0"/>
-    <w:lsdException w:name="Medium List 1" w:semiHidden="0" w:uiPriority="65" w:unhideWhenUsed="0"/>
-    <w:lsdException w:name="Medium List 2" w:semiHidden="0" w:uiPriority="66" w:unhideWhenUsed="0"/>
-    <w:lsdException w:name="Medium Grid 1" w:semiHidden="0" w:uiPriority="67" w:unhideWhenUsed="0"/>
-    <w:lsdException w:name="Medium Grid 2" w:semiHidden="0" w:uiPriority="68" w:unhideWhenUsed="0"/>
-    <w:lsdException w:name="Medium Grid 3" w:semiHidden="0" w:uiPriority="69" w:unhideWhenUsed="0"/>
-    <w:lsdException w:name="Dark List" w:semiHidden="0" w:uiPriority="70" w:unhideWhenUsed="0"/>
-    <w:lsdException w:name="Colorful Shading" w:semiHidden="0" w:uiPriority="71" w:unhideWhenUsed="0"/>
-    <w:lsdException w:name="Colorful List" w:semiHidden="0" w:uiPriority="72" w:unhideWhenUsed="0"/>
-    <w:lsdException w:name="Colorful Grid" w:semiHidden="0" w:uiPriority="73" w:unhideWhenUsed="0"/>
-    <w:lsdException w:name="Light Shading Accent 1" w:semiHidden="0" w:uiPriority="60" w:unhideWhenUsed="0"/>
-    <w:lsdException w:name="Light List Accent 1" w:semiHidden="0" w:uiPriority="61" w:unhideWhenUsed="0"/>
-    <w:lsdException w:name="Light Grid Accent 1" w:semiHidden="0" w:uiPriority="62" w:unhideWhenUsed="0"/>
-    <w:lsdException w:name="Medium Shading 1 Accent 1" w:semiHidden="0" w:uiPriority="63" w:unhideWhenUsed="0"/>
-    <w:lsdException w:name="Medium Shading 2 Accent 1" w:semiHidden="0" w:uiPriority="64" w:unhideWhenUsed="0"/>
-    <w:lsdException w:name="Medium List 1 Accent 1" w:semiHidden="0" w:uiPriority="65" w:unhideWhenUsed="0"/>
-    <w:lsdException w:name="Revision" w:unhideWhenUsed="0"/>
-    <w:lsdException w:name="List Paragraph" w:semiHidden="0" w:uiPriority="34" w:unhideWhenUsed="0" w:qFormat="1"/>
-    <w:lsdException w:name="Quote" w:semiHidden="0" w:uiPriority="29" w:unhideWhenUsed="0" w:qFormat="1"/>
-    <w:lsdException w:name="Intense Quote" w:semiHidden="0" w:uiPriority="30" w:unhideWhenUsed="0" w:qFormat="1"/>
-    <w:lsdException w:name="Medium List 2 Accent 1" w:semiHidden="0" w:uiPriority="66" w:unhideWhenUsed="0"/>
-    <w:lsdException w:name="Medium Grid 1 Accent 1" w:semiHidden="0" w:uiPriority="67" w:unhideWhenUsed="0"/>
-    <w:lsdException w:name="Medium Grid 2 Accent 1" w:semiHidden="0" w:uiPriority="68" w:unhideWhenUsed="0"/>
-    <w:lsdException w:name="Medium Grid 3 Accent 1" w:semiHidden="0" w:uiPriority="69" w:unhideWhenUsed="0"/>
-    <w:lsdException w:name="Dark List Accent 1" w:semiHidden="0" w:uiPriority="70" w:unhideWhenUsed="0"/>
-    <w:lsdException w:name="Colorful Shading Accent 1" w:semiHidden="0" w:uiPriority="71" w:unhideWhenUsed="0"/>
-    <w:lsdException w:name="Colorful List Accent 1" w:semiHidden="0" w:uiPriority="72" w:unhideWhenUsed="0"/>
-    <w:lsdException w:name="Colorful Grid Accent 1" w:semiHidden="0" w:uiPriority="73" w:unhideWhenUsed="0"/>
-    <w:lsdException w:name="Light Shading Accent 2" w:semiHidden="0" w:uiPriority="60" w:unhideWhenUsed="0"/>
-    <w:lsdException w:name="Light List Accent 2" w:semiHidden="0" w:uiPriority="61" w:unhideWhenUsed="0"/>
-    <w:lsdException w:name="Light Grid Accent 2" w:semiHidden="0" w:uiPriority="62" w:unhideWhenUsed="0"/>
-    <w:lsdException w:name="Medium Shading 1 Accent 2" w:semiHidden="0" w:uiPriority="63" w:unhideWhenUsed="0"/>
-    <w:lsdException w:name="Medium Shading 2 Accent 2" w:semiHidden="0" w:uiPriority="64" w:unhideWhenUsed="0"/>
-    <w:lsdException w:name="Medium List 1 Accent 2" w:semiHidden="0" w:uiPriority="65" w:unhideWhenUsed="0"/>
-    <w:lsdException w:name="Medium List 2 Accent 2" w:semiHidden="0" w:uiPriority="66" w:unhideWhenUsed="0"/>
-    <w:lsdException w:name="Medium Grid 1 Accent 2" w:semiHidden="0" w:uiPriority="67" w:unhideWhenUsed="0"/>
-    <w:lsdException w:name="Medium Grid 2 Accent 2" w:semiHidden="0" w:uiPriority="68" w:unhideWhenUsed="0"/>
-    <w:lsdException w:name="Medium Grid 3 Accent 2" w:semiHidden="0" w:uiPriority="69" w:unhideWhenUsed="0"/>
-    <w:lsdException w:name="Dark List Accent 2" w:semiHidden="0" w:uiPriority="70" w:unhideWhenUsed="0"/>
-    <w:lsdException w:name="Colorful Shading Accent 2" w:semiHidden="0" w:uiPriority="71" w:unhideWhenUsed="0"/>
-    <w:lsdException w:name="Colorful List Accent 2" w:semiHidden="0" w:uiPriority="72" w:unhideWhenUsed="0"/>
-    <w:lsdException w:name="Colorful Grid Accent 2" w:semiHidden="0" w:uiPriority="73" w:unhideWhenUsed="0"/>
-    <w:lsdException w:name="Light Shading Accent 3" w:semiHidden="0" w:uiPriority="60" w:unhideWhenUsed="0"/>
-    <w:lsdException w:name="Light List Accent 3" w:semiHidden="0" w:uiPriority="61" w:unhideWhenUsed="0"/>
-    <w:lsdException w:name="Light Grid Accent 3" w:semiHidden="0" w:uiPriority="62" w:unhideWhenUsed="0"/>
-    <w:lsdException w:name="Medium Shading 1 Accent 3" w:semiHidden="0" w:uiPriority="63" w:unhideWhenUsed="0"/>
-    <w:lsdException w:name="Medium Shading 2 Accent 3" w:semiHidden="0" w:uiPriority="64" w:unhideWhenUsed="0"/>
-    <w:lsdException w:name="Medium List 1 Accent 3" w:semiHidden="0" w:uiPriority="65" w:unhideWhenUsed="0"/>
-    <w:lsdException w:name="Medium List 2 Accent 3" w:semiHidden="0" w:uiPriority="66" w:unhideWhenUsed="0"/>
-    <w:lsdException w:name="Medium Grid 1 Accent 3" w:semiHidden="0" w:uiPriority="67" w:unhideWhenUsed="0"/>
-    <w:lsdException w:name="Medium Grid 2 Accent 3" w:semiHidden="0" w:uiPriority="68" w:unhideWhenUsed="0"/>
-    <w:lsdException w:name="Medium Grid 3 Accent 3" w:semiHidden="0" w:uiPriority="69" w:unhideWhenUsed="0"/>
-    <w:lsdException w:name="Dark List Accent 3" w:semiHidden="0" w:uiPriority="70" w:unhideWhenUsed="0"/>
-    <w:lsdException w:name="Colorful Shading Accent 3" w:semiHidden="0" w:uiPriority="71" w:unhideWhenUsed="0"/>
-    <w:lsdException w:name="Colorful List Accent 3" w:semiHidden="0" w:uiPriority="72" w:unhideWhenUsed="0"/>
-    <w:lsdException w:name="Colorful Grid Accent 3" w:semiHidden="0" w:uiPriority="73" w:unhideWhenUsed="0"/>
-    <w:lsdException w:name="Light Shading Accent 4" w:semiHidden="0" w:uiPriority="60" w:unhideWhenUsed="0"/>
-    <w:lsdException w:name="Light List Accent 4" w:semiHidden="0" w:uiPriority="61" w:unhideWhenUsed="0"/>
-    <w:lsdException w:name="Light Grid Accent 4" w:semiHidden="0" w:uiPriority="62" w:unhideWhenUsed="0"/>
-    <w:lsdException w:name="Medium Shading 1 Accent 4" w:semiHidden="0" w:uiPriority="63" w:unhideWhenUsed="0"/>
-    <w:lsdException w:name="Medium Shading 2 Accent 4" w:semiHidden="0" w:uiPriority="64" w:unhideWhenUsed="0"/>
-    <w:lsdException w:name="Medium List 1 Accent 4" w:semiHidden="0" w:uiPriority="65" w:unhideWhenUsed="0"/>
-    <w:lsdException w:name="Medium List 2 Accent 4" w:semiHidden="0" w:uiPriority="66" w:unhideWhenUsed="0"/>
-    <w:lsdException w:name="Medium Grid 1 Accent 4" w:semiHidden="0" w:uiPriority="67" w:unhideWhenUsed="0"/>
-    <w:lsdException w:name="Medium Grid 2 Accent 4" w:semiHidden="0" w:uiPriority="68" w:unhideWhenUsed="0"/>
-    <w:lsdException w:name="Medium Grid 3 Accent 4" w:semiHidden="0" w:uiPriority="69" w:unhideWhenUsed="0"/>
-    <w:lsdException w:name="Dark List Accent 4" w:semiHidden="0" w:uiPriority="70" w:unhideWhenUsed="0"/>
-    <w:lsdException w:name="Colorful Shading Accent 4" w:semiHidden="0" w:uiPriority="71" w:unhideWhenUsed="0"/>
-    <w:lsdException w:name="Colorful List Accent 4" w:semiHidden="0" w:uiPriority="72" w:unhideWhenUsed="0"/>
-    <w:lsdException w:name="Colorful Grid Accent 4" w:semiHidden="0" w:uiPriority="73" w:unhideWhenUsed="0"/>
-    <w:lsdException w:name="Light Shading Accent 5" w:semiHidden="0" w:uiPriority="60" w:unhideWhenUsed="0"/>
-    <w:lsdException w:name="Light List Accent 5" w:semiHidden="0" w:uiPriority="61" w:unhideWhenUsed="0"/>
-    <w:lsdException w:name="Light Grid Accent 5" w:semiHidden="0" w:uiPriority="62" w:unhideWhenUsed="0"/>
-    <w:lsdException w:name="Medium Shading 1 Accent 5" w:semiHidden="0" w:uiPriority="63" w:unhideWhenUsed="0"/>
-    <w:lsdException w:name="Medium Shading 2 Accent 5" w:semiHidden="0" w:uiPriority="64" w:unhideWhenUsed="0"/>
-    <w:lsdException w:name="Medium List 1 Accent 5" w:semiHidden="0" w:uiPriority="65" w:unhideWhenUsed="0"/>
-    <w:lsdException w:name="Medium List 2 Accent 5" w:semiHidden="0" w:uiPriority="66" w:unhideWhenUsed="0"/>
-    <w:lsdException w:name="Medium Grid 1 Accent 5" w:semiHidden="0" w:uiPriority="67" w:unhideWhenUsed="0"/>
-    <w:lsdException w:name="Medium Grid 2 Accent 5" w:semiHidden="0" w:uiPriority="68" w:unhideWhenUsed="0"/>
-    <w:lsdException w:name="Medium Grid 3 Accent 5" w:semiHidden="0" w:uiPriority="69" w:unhideWhenUsed="0"/>
-    <w:lsdException w:name="Dark List Accent 5" w:semiHidden="0" w:uiPriority="70" w:unhideWhenUsed="0"/>
-    <w:lsdException w:name="Colorful Shading Accent 5" w:semiHidden="0" w:uiPriority="71" w:unhideWhenUsed="0"/>
-    <w:lsdException w:name="Colorful List Accent 5" w:semiHidden="0" w:uiPriority="72" w:unhideWhenUsed="0"/>
-    <w:lsdException w:name="Colorful Grid Accent 5" w:semiHidden="0" w:uiPriority="73" w:unhideWhenUsed="0"/>
-    <w:lsdException w:name="Light Shading Accent 6" w:semiHidden="0" w:uiPriority="60" w:unhideWhenUsed="0"/>
-    <w:lsdException w:name="Light List Accent 6" w:semiHidden="0" w:uiPriority="61" w:unhideWhenUsed="0"/>
-    <w:lsdException w:name="Light Grid Accent 6" w:semiHidden="0" w:uiPriority="62" w:unhideWhenUsed="0"/>
-    <w:lsdException w:name="Medium Shading 1 Accent 6" w:semiHidden="0" w:uiPriority="63" w:unhideWhenUsed="0"/>
-    <w:lsdException w:name="Medium Shading 2 Accent 6" w:semiHidden="0" w:uiPriority="64" w:unhideWhenUsed="0"/>
-    <w:lsdException w:name="Medium List 1 Accent 6" w:semiHidden="0" w:uiPriority="65" w:unhideWhenUsed="0"/>
-    <w:lsdException w:name="Medium List 2 Accent 6" w:semiHidden="0" w:uiPriority="66" w:unhideWhenUsed="0"/>
-    <w:lsdException w:name="Medium Grid 1 Accent 6" w:semiHidden="0" w:uiPriority="67" w:unhideWhenUsed="0"/>
-    <w:lsdException w:name="Medium Grid 2 Accent 6" w:semiHidden="0" w:uiPriority="68" w:unhideWhenUsed="0"/>
-    <w:lsdException w:name="Medium Grid 3 Accent 6" w:semiHidden="0" w:uiPriority="69" w:unhideWhenUsed="0"/>
-    <w:lsdException w:name="Dark List Accent 6" w:semiHidden="0" w:uiPriority="70" w:unhideWhenUsed="0"/>
-    <w:lsdException w:name="Colorful Shading Accent 6" w:semiHidden="0" w:uiPriority="71" w:unhideWhenUsed="0"/>
-    <w:lsdException w:name="Colorful List Accent 6" w:semiHidden="0" w:uiPriority="72" w:unhideWhenUsed="0"/>
-    <w:lsdException w:name="Colorful Grid Accent 6" w:semiHidden="0" w:uiPriority="73" w:unhideWhenUsed="0"/>
-    <w:lsdException w:name="Subtle Emphasis" w:semiHidden="0" w:uiPriority="19" w:unhideWhenUsed="0" w:qFormat="1"/>
-    <w:lsdException w:name="Intense Emphasis" w:semiHidden="0" w:uiPriority="21" w:unhideWhenUsed="0" w:qFormat="1"/>
-    <w:lsdException w:name="Subtle Reference" w:semiHidden="0" w:uiPriority="31" w:unhideWhenUsed="0" w:qFormat="1"/>
-    <w:lsdException w:name="Intense Reference" w:semiHidden="0" w:uiPriority="32" w:unhideWhenUsed="0" w:qFormat="1"/>
-    <w:lsdException w:name="Book Title" w:semiHidden="0" w:uiPriority="33" w:unhideWhenUsed="0" w:qFormat="1"/>
-    <w:lsdException w:name="Bibliography" w:uiPriority="37"/>
-    <w:lsdException w:name="TOC Heading" w:uiPriority="39" w:qFormat="1"/>
+  <w:latentStyles w:defLockedState="0" w:defUIPriority="99" w:defSemiHidden="0" w:defUnhideWhenUsed="0" w:defQFormat="0" w:count="371">
+    <w:lsdException w:name="Normal" w:uiPriority="0" w:qFormat="1"/>
+    <w:lsdException w:name="heading 1" w:uiPriority="9" w:qFormat="1"/>
+    <w:lsdException w:name="heading 2" w:semiHidden="1" w:uiPriority="9" w:unhideWhenUsed="1" w:qFormat="1"/>
+    <w:lsdException w:name="heading 3" w:semiHidden="1" w:uiPriority="9" w:unhideWhenUsed="1" w:qFormat="1"/>
+    <w:lsdException w:name="heading 4" w:semiHidden="1" w:uiPriority="9" w:unhideWhenUsed="1" w:qFormat="1"/>
+    <w:lsdException w:name="heading 5" w:semiHidden="1" w:uiPriority="9" w:unhideWhenUsed="1" w:qFormat="1"/>
+    <w:lsdException w:name="heading 6" w:semiHidden="1" w:uiPriority="9" w:unhideWhenUsed="1" w:qFormat="1"/>
+    <w:lsdException w:name="heading 7" w:semiHidden="1" w:uiPriority="9" w:unhideWhenUsed="1" w:qFormat="1"/>
+    <w:lsdException w:name="heading 8" w:semiHidden="1" w:uiPriority="9" w:unhideWhenUsed="1" w:qFormat="1"/>
+    <w:lsdException w:name="heading 9" w:semiHidden="1" w:uiPriority="9" w:unhideWhenUsed="1" w:qFormat="1"/>
+    <w:lsdException w:name="index 1" w:semiHidden="1" w:unhideWhenUsed="1"/>
+    <w:lsdException w:name="index 2" w:semiHidden="1" w:unhideWhenUsed="1"/>
+    <w:lsdException w:name="index 3" w:semiHidden="1" w:unhideWhenUsed="1"/>
+    <w:lsdException w:name="index 4" w:semiHidden="1" w:unhideWhenUsed="1"/>
+    <w:lsdException w:name="index 5" w:semiHidden="1" w:unhideWhenUsed="1"/>
+    <w:lsdException w:name="index 6" w:semiHidden="1" w:unhideWhenUsed="1"/>
+    <w:lsdException w:name="index 7" w:semiHidden="1" w:unhideWhenUsed="1"/>
+    <w:lsdException w:name="index 8" w:semiHidden="1" w:unhideWhenUsed="1"/>
+    <w:lsdException w:name="index 9" w:semiHidden="1" w:unhideWhenUsed="1"/>
+    <w:lsdException w:name="toc 1" w:semiHidden="1" w:uiPriority="39" w:unhideWhenUsed="1"/>
+    <w:lsdException w:name="toc 2" w:semiHidden="1" w:uiPriority="39" w:unhideWhenUsed="1"/>
+    <w:lsdException w:name="toc 3" w:semiHidden="1" w:uiPriority="39" w:unhideWhenUsed="1"/>
+    <w:lsdException w:name="toc 4" w:semiHidden="1" w:uiPriority="39" w:unhideWhenUsed="1"/>
+    <w:lsdException w:name="toc 5" w:semiHidden="1" w:uiPriority="39" w:unhideWhenUsed="1"/>
+    <w:lsdException w:name="toc 6" w:semiHidden="1" w:uiPriority="39" w:unhideWhenUsed="1"/>
+    <w:lsdException w:name="toc 7" w:semiHidden="1" w:uiPriority="39" w:unhideWhenUsed="1"/>
+    <w:lsdException w:name="toc 8" w:semiHidden="1" w:uiPriority="39" w:unhideWhenUsed="1"/>
+    <w:lsdException w:name="toc 9" w:semiHidden="1" w:uiPriority="39" w:unhideWhenUsed="1"/>
+    <w:lsdException w:name="Normal Indent" w:semiHidden="1" w:unhideWhenUsed="1"/>
+    <w:lsdException w:name="footnote text" w:semiHidden="1" w:unhideWhenUsed="1"/>
+    <w:lsdException w:name="annotation text" w:semiHidden="1" w:unhideWhenUsed="1"/>
+    <w:lsdException w:name="header" w:semiHidden="1" w:unhideWhenUsed="1"/>
+    <w:lsdException w:name="footer" w:semiHidden="1" w:unhideWhenUsed="1"/>
+    <w:lsdException w:name="index heading" w:semiHidden="1" w:unhideWhenUsed="1"/>
+    <w:lsdException w:name="caption" w:semiHidden="1" w:uiPriority="35" w:unhideWhenUsed="1" w:qFormat="1"/>
+    <w:lsdException w:name="table of figures" w:semiHidden="1" w:unhideWhenUsed="1"/>
+    <w:lsdException w:name="envelope address" w:semiHidden="1" w:unhideWhenUsed="1"/>
+    <w:lsdException w:name="envelope return" w:semiHidden="1" w:unhideWhenUsed="1"/>
+    <w:lsdException w:name="footnote reference" w:semiHidden="1" w:unhideWhenUsed="1"/>
+    <w:lsdException w:name="annotation reference" w:semiHidden="1" w:unhideWhenUsed="1"/>
+    <w:lsdException w:name="line number" w:semiHidden="1" w:unhideWhenUsed="1"/>
+    <w:lsdException w:name="page number" w:semiHidden="1" w:unhideWhenUsed="1"/>
+    <w:lsdException w:name="endnote reference" w:semiHidden="1" w:unhideWhenUsed="1"/>
+    <w:lsdException w:name="endnote text" w:semiHidden="1" w:unhideWhenUsed="1"/>
+    <w:lsdException w:name="table of authorities" w:semiHidden="1" w:unhideWhenUsed="1"/>
+    <w:lsdException w:name="macro" w:semiHidden="1" w:unhideWhenUsed="1"/>
+    <w:lsdException w:name="toa heading" w:semiHidden="1" w:unhideWhenUsed="1"/>
+    <w:lsdException w:name="List" w:semiHidden="1" w:unhideWhenUsed="1"/>
+    <w:lsdException w:name="List Bullet" w:semiHidden="1" w:unhideWhenUsed="1"/>
+    <w:lsdException w:name="List Number" w:semiHidden="1" w:unhideWhenUsed="1"/>
+    <w:lsdException w:name="List 2" w:semiHidden="1" w:unhideWhenUsed="1"/>
+    <w:lsdException w:name="List 3" w:semiHidden="1" w:unhideWhenUsed="1"/>
+    <w:lsdException w:name="List 4" w:semiHidden="1" w:unhideWhenUsed="1"/>
+    <w:lsdException w:name="List 5" w:semiHidden="1" w:unhideWhenUsed="1"/>
+    <w:lsdException w:name="List Bullet 2" w:semiHidden="1" w:unhideWhenUsed="1"/>
+    <w:lsdException w:name="List Bullet 3" w:semiHidden="1" w:unhideWhenUsed="1"/>
+    <w:lsdException w:name="List Bullet 4" w:semiHidden="1" w:unhideWhenUsed="1"/>
+    <w:lsdException w:name="List Bullet 5" w:semiHidden="1" w:unhideWhenUsed="1"/>
+    <w:lsdException w:name="List Number 2" w:semiHidden="1" w:unhideWhenUsed="1"/>
+    <w:lsdException w:name="List Number 3" w:semiHidden="1" w:unhideWhenUsed="1"/>
+    <w:lsdException w:name="List Number 4" w:semiHidden="1" w:unhideWhenUsed="1"/>
+    <w:lsdException w:name="List Number 5" w:semiHidden="1" w:unhideWhenUsed="1"/>
+    <w:lsdException w:name="Title" w:uiPriority="10" w:qFormat="1"/>
+    <w:lsdException w:name="Closing" w:semiHidden="1" w:unhideWhenUsed="1"/>
+    <w:lsdException w:name="Signature" w:semiHidden="1" w:unhideWhenUsed="1"/>
+    <w:lsdException w:name="Default Paragraph Font" w:semiHidden="1" w:uiPriority="1" w:unhideWhenUsed="1"/>
+    <w:lsdException w:name="Body Text" w:semiHidden="1" w:unhideWhenUsed="1"/>
+    <w:lsdException w:name="Body Text Indent" w:semiHidden="1" w:unhideWhenUsed="1"/>
+    <w:lsdException w:name="List Continue" w:semiHidden="1" w:unhideWhenUsed="1"/>
+    <w:lsdException w:name="List Continue 2" w:semiHidden="1" w:unhideWhenUsed="1"/>
+    <w:lsdException w:name="List Continue 3" w:semiHidden="1" w:unhideWhenUsed="1"/>
+    <w:lsdException w:name="List Continue 4" w:semiHidden="1" w:unhideWhenUsed="1"/>
+    <w:lsdException w:name="List Continue 5" w:semiHidden="1" w:unhideWhenUsed="1"/>
+    <w:lsdException w:name="Message Header" w:semiHidden="1" w:unhideWhenUsed="1"/>
+    <w:lsdException w:name="Subtitle" w:uiPriority="11" w:qFormat="1"/>
+    <w:lsdException w:name="Salutation" w:semiHidden="1" w:unhideWhenUsed="1"/>
+    <w:lsdException w:name="Date" w:semiHidden="1" w:unhideWhenUsed="1"/>
+    <w:lsdException w:name="Body Text First Indent" w:semiHidden="1" w:unhideWhenUsed="1"/>
+    <w:lsdException w:name="Body Text First Indent 2" w:semiHidden="1" w:unhideWhenUsed="1"/>
+    <w:lsdException w:name="Note Heading" w:semiHidden="1" w:unhideWhenUsed="1"/>
+    <w:lsdException w:name="Body Text 2" w:semiHidden="1" w:unhideWhenUsed="1"/>
+    <w:lsdException w:name="Body Text 3" w:semiHidden="1" w:unhideWhenUsed="1"/>
+    <w:lsdException w:name="Body Text Indent 2" w:semiHidden="1" w:unhideWhenUsed="1"/>
+    <w:lsdException w:name="Body Text Indent 3" w:semiHidden="1" w:unhideWhenUsed="1"/>
+    <w:lsdException w:name="Block Text" w:semiHidden="1" w:unhideWhenUsed="1"/>
+    <w:lsdException w:name="Hyperlink" w:semiHidden="1" w:unhideWhenUsed="1"/>
+    <w:lsdException w:name="FollowedHyperlink" w:semiHidden="1" w:unhideWhenUsed="1"/>
+    <w:lsdException w:name="Strong" w:uiPriority="22" w:qFormat="1"/>
+    <w:lsdException w:name="Emphasis" w:uiPriority="20" w:qFormat="1"/>
+    <w:lsdException w:name="Document Map" w:semiHidden="1" w:unhideWhenUsed="1"/>
+    <w:lsdException w:name="Plain Text" w:semiHidden="1" w:unhideWhenUsed="1"/>
+    <w:lsdException w:name="E-mail Signature" w:semiHidden="1" w:unhideWhenUsed="1"/>
+    <w:lsdException w:name="HTML Top of Form" w:semiHidden="1" w:unhideWhenUsed="1"/>
+    <w:lsdException w:name="HTML Bottom of Form" w:semiHidden="1" w:unhideWhenUsed="1"/>
+    <w:lsdException w:name="Normal (Web)" w:semiHidden="1" w:unhideWhenUsed="1"/>
+    <w:lsdException w:name="HTML Acronym" w:semiHidden="1" w:unhideWhenUsed="1"/>
+    <w:lsdException w:name="HTML Address" w:semiHidden="1" w:unhideWhenUsed="1"/>
+    <w:lsdException w:name="HTML Cite" w:semiHidden="1" w:unhideWhenUsed="1"/>
+    <w:lsdException w:name="HTML Code" w:semiHidden="1" w:unhideWhenUsed="1"/>
+    <w:lsdException w:name="HTML Definition" w:semiHidden="1" w:unhideWhenUsed="1"/>
+    <w:lsdException w:name="HTML Keyboard" w:semiHidden="1" w:unhideWhenUsed="1"/>
+    <w:lsdException w:name="HTML Preformatted" w:semiHidden="1" w:unhideWhenUsed="1"/>
+    <w:lsdException w:name="HTML Sample" w:semiHidden="1" w:unhideWhenUsed="1"/>
+    <w:lsdException w:name="HTML Typewriter" w:semiHidden="1" w:unhideWhenUsed="1"/>
+    <w:lsdException w:name="HTML Variable" w:semiHidden="1" w:unhideWhenUsed="1"/>
+    <w:lsdException w:name="Normal Table" w:semiHidden="1" w:unhideWhenUsed="1"/>
+    <w:lsdException w:name="annotation subject" w:semiHidden="1" w:unhideWhenUsed="1"/>
+    <w:lsdException w:name="No List" w:semiHidden="1" w:unhideWhenUsed="1"/>
+    <w:lsdException w:name="Outline List 1" w:semiHidden="1" w:unhideWhenUsed="1"/>
+    <w:lsdException w:name="Outline List 2" w:semiHidden="1" w:unhideWhenUsed="1"/>
+    <w:lsdException w:name="Outline List 3" w:semiHidden="1" w:unhideWhenUsed="1"/>
+    <w:lsdException w:name="Table Simple 1" w:semiHidden="1" w:unhideWhenUsed="1"/>
+    <w:lsdException w:name="Table Simple 2" w:semiHidden="1" w:unhideWhenUsed="1"/>
+    <w:lsdException w:name="Table Simple 3" w:semiHidden="1" w:unhideWhenUsed="1"/>
+    <w:lsdException w:name="Table Classic 1" w:semiHidden="1" w:unhideWhenUsed="1"/>
+    <w:lsdException w:name="Table Classic 2" w:semiHidden="1" w:unhideWhenUsed="1"/>
+    <w:lsdException w:name="Table Classic 3" w:semiHidden="1" w:unhideWhenUsed="1"/>
+    <w:lsdException w:name="Table Classic 4" w:semiHidden="1" w:unhideWhenUsed="1"/>
+    <w:lsdException w:name="Table Colorful 1" w:semiHidden="1" w:unhideWhenUsed="1"/>
+    <w:lsdException w:name="Table Colorful 2" w:semiHidden="1" w:unhideWhenUsed="1"/>
+    <w:lsdException w:name="Table Colorful 3" w:semiHidden="1" w:unhideWhenUsed="1"/>
+    <w:lsdException w:name="Table Columns 1" w:semiHidden="1" w:unhideWhenUsed="1"/>
+    <w:lsdException w:name="Table Columns 2" w:semiHidden="1" w:unhideWhenUsed="1"/>
+    <w:lsdException w:name="Table Columns 3" w:semiHidden="1" w:unhideWhenUsed="1"/>
+    <w:lsdException w:name="Table Columns 4" w:semiHidden="1" w:unhideWhenUsed="1"/>
+    <w:lsdException w:name="Table Columns 5" w:semiHidden="1" w:unhideWhenUsed="1"/>
+    <w:lsdException w:name="Table Grid 1" w:semiHidden="1" w:unhideWhenUsed="1"/>
+    <w:lsdException w:name="Table Grid 2" w:semiHidden="1" w:unhideWhenUsed="1"/>
+    <w:lsdException w:name="Table Grid 3" w:semiHidden="1" w:unhideWhenUsed="1"/>
+    <w:lsdException w:name="Table Grid 4" w:semiHidden="1" w:unhideWhenUsed="1"/>
+    <w:lsdException w:name="Table Grid 5" w:semiHidden="1" w:unhideWhenUsed="1"/>
+    <w:lsdException w:name="Table Grid 6" w:semiHidden="1" w:unhideWhenUsed="1"/>
+    <w:lsdException w:name="Table Grid 7" w:semiHidden="1" w:unhideWhenUsed="1"/>
+    <w:lsdException w:name="Table Grid 8" w:semiHidden="1" w:unhideWhenUsed="1"/>
+    <w:lsdException w:name="Table List 1" w:semiHidden="1" w:unhideWhenUsed="1"/>
+    <w:lsdException w:name="Table List 2" w:semiHidden="1" w:unhideWhenUsed="1"/>
+    <w:lsdException w:name="Table List 3" w:semiHidden="1" w:unhideWhenUsed="1"/>
+    <w:lsdException w:name="Table List 4" w:semiHidden="1" w:unhideWhenUsed="1"/>
+    <w:lsdException w:name="Table List 5" w:semiHidden="1" w:unhideWhenUsed="1"/>
+    <w:lsdException w:name="Table List 6" w:semiHidden="1" w:unhideWhenUsed="1"/>
+    <w:lsdException w:name="Table List 7" w:semiHidden="1" w:unhideWhenUsed="1"/>
+    <w:lsdException w:name="Table List 8" w:semiHidden="1" w:unhideWhenUsed="1"/>
+    <w:lsdException w:name="Table 3D effects 1" w:semiHidden="1" w:unhideWhenUsed="1"/>
+    <w:lsdException w:name="Table 3D effects 2" w:semiHidden="1" w:unhideWhenUsed="1"/>
+    <w:lsdException w:name="Table 3D effects 3" w:semiHidden="1" w:unhideWhenUsed="1"/>
+    <w:lsdException w:name="Table Contemporary" w:semiHidden="1" w:unhideWhenUsed="1"/>
+    <w:lsdException w:name="Table Elegant" w:semiHidden="1" w:unhideWhenUsed="1"/>
+    <w:lsdException w:name="Table Professional" w:semiHidden="1" w:unhideWhenUsed="1"/>
+    <w:lsdException w:name="Table Subtle 1" w:semiHidden="1" w:unhideWhenUsed="1"/>
+    <w:lsdException w:name="Table Subtle 2" w:semiHidden="1" w:unhideWhenUsed="1"/>
+    <w:lsdException w:name="Table Web 1" w:semiHidden="1" w:unhideWhenUsed="1"/>
+    <w:lsdException w:name="Table Web 2" w:semiHidden="1" w:unhideWhenUsed="1"/>
+    <w:lsdException w:name="Table Web 3" w:semiHidden="1" w:unhideWhenUsed="1"/>
+    <w:lsdException w:name="Balloon Text" w:semiHidden="1" w:unhideWhenUsed="1"/>
+    <w:lsdException w:name="Table Grid" w:uiPriority="59"/>
+    <w:lsdException w:name="Table Theme" w:semiHidden="1" w:unhideWhenUsed="1"/>
+    <w:lsdException w:name="Placeholder Text" w:semiHidden="1"/>
+    <w:lsdException w:name="No Spacing" w:uiPriority="1" w:qFormat="1"/>
+    <w:lsdException w:name="Light Shading" w:uiPriority="60"/>
+    <w:lsdException w:name="Light List" w:uiPriority="61"/>
+    <w:lsdException w:name="Light Grid" w:uiPriority="62"/>
+    <w:lsdException w:name="Medium Shading 1" w:uiPriority="63"/>
+    <w:lsdException w:name="Medium Shading 2" w:uiPriority="64"/>
+    <w:lsdException w:name="Medium List 1" w:uiPriority="65"/>
+    <w:lsdException w:name="Medium List 2" w:uiPriority="66"/>
+    <w:lsdException w:name="Medium Grid 1" w:uiPriority="67"/>
+    <w:lsdException w:name="Medium Grid 2" w:uiPriority="68"/>
+    <w:lsdException w:name="Medium Grid 3" w:uiPriority="69"/>
+    <w:lsdException w:name="Dark List" w:uiPriority="70"/>
+    <w:lsdException w:name="Colorful Shading" w:uiPriority="71"/>
+    <w:lsdException w:name="Colorful List" w:uiPriority="72"/>
+    <w:lsdException w:name="Colorful Grid" w:uiPriority="73"/>
+    <w:lsdException w:name="Light Shading Accent 1" w:uiPriority="60"/>
+    <w:lsdException w:name="Light List Accent 1" w:uiPriority="61"/>
+    <w:lsdException w:name="Light Grid Accent 1" w:uiPriority="62"/>
+    <w:lsdException w:name="Medium Shading 1 Accent 1" w:uiPriority="63"/>
+    <w:lsdException w:name="Medium Shading 2 Accent 1" w:uiPriority="64"/>
+    <w:lsdException w:name="Medium List 1 Accent 1" w:uiPriority="65"/>
+    <w:lsdException w:name="Revision" w:semiHidden="1"/>
+    <w:lsdException w:name="List Paragraph" w:uiPriority="34" w:qFormat="1"/>
+    <w:lsdException w:name="Quote" w:uiPriority="29" w:qFormat="1"/>
+    <w:lsdException w:name="Intense Quote" w:uiPriority="30" w:qFormat="1"/>
+    <w:lsdException w:name="Medium List 2 Accent 1" w:uiPriority="66"/>
+    <w:lsdException w:name="Medium Grid 1 Accent 1" w:uiPriority="67"/>
+    <w:lsdException w:name="Medium Grid 2 Accent 1" w:uiPriority="68"/>
+    <w:lsdException w:name="Medium Grid 3 Accent 1" w:uiPriority="69"/>
+    <w:lsdException w:name="Dark List Accent 1" w:uiPriority="70"/>
+    <w:lsdException w:name="Colorful Shading Accent 1" w:uiPriority="71"/>
+    <w:lsdException w:name="Colorful List Accent 1" w:uiPriority="72"/>
+    <w:lsdException w:name="Colorful Grid Accent 1" w:uiPriority="73"/>
+    <w:lsdException w:name="Light Shading Accent 2" w:uiPriority="60"/>
+    <w:lsdException w:name="Light List Accent 2" w:uiPriority="61"/>
+    <w:lsdException w:name="Light Grid Accent 2" w:uiPriority="62"/>
+    <w:lsdException w:name="Medium Shading 1 Accent 2" w:uiPriority="63"/>
+    <w:lsdException w:name="Medium Shading 2 Accent 2" w:uiPriority="64"/>
+    <w:lsdException w:name="Medium List 1 Accent 2" w:uiPriority="65"/>
+    <w:lsdException w:name="Medium List 2 Accent 2" w:uiPriority="66"/>
+    <w:lsdException w:name="Medium Grid 1 Accent 2" w:uiPriority="67"/>
+    <w:lsdException w:name="Medium Grid 2 Accent 2" w:uiPriority="68"/>
+    <w:lsdException w:name="Medium Grid 3 Accent 2" w:uiPriority="69"/>
+    <w:lsdException w:name="Dark List Accent 2" w:uiPriority="70"/>
+    <w:lsdException w:name="Colorful Shading Accent 2" w:uiPriority="71"/>
+    <w:lsdException w:name="Colorful List Accent 2" w:uiPriority="72"/>
+    <w:lsdException w:name="Colorful Grid Accent 2" w:uiPriority="73"/>
+    <w:lsdException w:name="Light Shading Accent 3" w:uiPriority="60"/>
+    <w:lsdException w:name="Light List Accent 3" w:uiPriority="61"/>
+    <w:lsdException w:name="Light Grid Accent 3" w:uiPriority="62"/>
+    <w:lsdException w:name="Medium Shading 1 Accent 3" w:uiPriority="63"/>
+    <w:lsdException w:name="Medium Shading 2 Accent 3" w:uiPriority="64"/>
+    <w:lsdException w:name="Medium List 1 Accent 3" w:uiPriority="65"/>
+    <w:lsdException w:name="Medium List 2 Accent 3" w:uiPriority="66"/>
+    <w:lsdException w:name="Medium Grid 1 Accent 3" w:uiPriority="67"/>
+    <w:lsdException w:name="Medium Grid 2 Accent 3" w:uiPriority="68"/>
+    <w:lsdException w:name="Medium Grid 3 Accent 3" w:uiPriority="69"/>
+    <w:lsdException w:name="Dark List Accent 3" w:uiPriority="70"/>
+    <w:lsdException w:name="Colorful Shading Accent 3" w:uiPriority="71"/>
+    <w:lsdException w:name="Colorful List Accent 3" w:uiPriority="72"/>
+    <w:lsdException w:name="Colorful Grid Accent 3" w:uiPriority="73"/>
+    <w:lsdException w:name="Light Shading Accent 4" w:uiPriority="60"/>
+    <w:lsdException w:name="Light List Accent 4" w:uiPriority="61"/>
+    <w:lsdException w:name="Light Grid Accent 4" w:uiPriority="62"/>
+    <w:lsdException w:name="Medium Shading 1 Accent 4" w:uiPriority="63"/>
+    <w:lsdException w:name="Medium Shading 2 Accent 4" w:uiPriority="64"/>
+    <w:lsdException w:name="Medium List 1 Accent 4" w:uiPriority="65"/>
+    <w:lsdException w:name="Medium List 2 Accent 4" w:uiPriority="66"/>
+    <w:lsdException w:name="Medium Grid 1 Accent 4" w:uiPriority="67"/>
+    <w:lsdException w:name="Medium Grid 2 Accent 4" w:uiPriority="68"/>
+    <w:lsdException w:name="Medium Grid 3 Accent 4" w:uiPriority="69"/>
+    <w:lsdException w:name="Dark List Accent 4" w:uiPriority="70"/>
+    <w:lsdException w:name="Colorful Shading Accent 4" w:uiPriority="71"/>
+    <w:lsdException w:name="Colorful List Accent 4" w:uiPriority="72"/>
+    <w:lsdException w:name="Colorful Grid Accent 4" w:uiPriority="73"/>
+    <w:lsdException w:name="Light Shading Accent 5" w:uiPriority="60"/>
+    <w:lsdException w:name="Light List Accent 5" w:uiPriority="61"/>
+    <w:lsdException w:name="Light Grid Accent 5" w:uiPriority="62"/>
+    <w:lsdException w:name="Medium Shading 1 Accent 5" w:uiPriority="63"/>
+    <w:lsdException w:name="Medium Shading 2 Accent 5" w:uiPriority="64"/>
+    <w:lsdException w:name="Medium List 1 Accent 5" w:uiPriority="65"/>
+    <w:lsdException w:name="Medium List 2 Accent 5" w:uiPriority="66"/>
+    <w:lsdException w:name="Medium Grid 1 Accent 5" w:uiPriority="67"/>
+    <w:lsdException w:name="Medium Grid 2 Accent 5" w:uiPriority="68"/>
+    <w:lsdException w:name="Medium Grid 3 Accent 5" w:uiPriority="69"/>
+    <w:lsdException w:name="Dark List Accent 5" w:uiPriority="70"/>
+    <w:lsdException w:name="Colorful Shading Accent 5" w:uiPriority="71"/>
+    <w:lsdException w:name="Colorful List Accent 5" w:uiPriority="72"/>
+    <w:lsdException w:name="Colorful Grid Accent 5" w:uiPriority="73"/>
+    <w:lsdException w:name="Light Shading Accent 6" w:uiPriority="60"/>
+    <w:lsdException w:name="Light List Accent 6" w:uiPriority="61"/>
+    <w:lsdException w:name="Light Grid Accent 6" w:uiPriority="62"/>
+    <w:lsdException w:name="Medium Shading 1 Accent 6" w:uiPriority="63"/>
+    <w:lsdException w:name="Medium Shading 2 Accent 6" w:uiPriority="64"/>
+    <w:lsdException w:name="Medium List 1 Accent 6" w:uiPriority="65"/>
+    <w:lsdException w:name="Medium List 2 Accent 6" w:uiPriority="66"/>
+    <w:lsdException w:name="Medium Grid 1 Accent 6" w:uiPriority="67"/>
+    <w:lsdException w:name="Medium Grid 2 Accent 6" w:uiPriority="68"/>
+    <w:lsdException w:name="Medium Grid 3 Accent 6" w:uiPriority="69"/>
+    <w:lsdException w:name="Dark List Accent 6" w:uiPriority="70"/>
+    <w:lsdException w:name="Colorful Shading Accent 6" w:uiPriority="71"/>
+    <w:lsdException w:name="Colorful List Accent 6" w:uiPriority="72"/>
+    <w:lsdException w:name="Colorful Grid Accent 6" w:uiPriority="73"/>
+    <w:lsdException w:name="Subtle Emphasis" w:uiPriority="19" w:qFormat="1"/>
+    <w:lsdException w:name="Intense Emphasis" w:uiPriority="21" w:qFormat="1"/>
+    <w:lsdException w:name="Subtle Reference" w:uiPriority="31" w:qFormat="1"/>
+    <w:lsdException w:name="Intense Reference" w:uiPriority="32" w:qFormat="1"/>
+    <w:lsdException w:name="Book Title" w:uiPriority="33" w:qFormat="1"/>
+    <w:lsdException w:name="Bibliography" w:semiHidden="1" w:uiPriority="37" w:unhideWhenUsed="1"/>
+    <w:lsdException w:name="TOC Heading" w:semiHidden="1" w:uiPriority="39" w:unhideWhenUsed="1" w:qFormat="1"/>
+    <w:lsdException w:name="Plain Table 1" w:uiPriority="41"/>
+    <w:lsdException w:name="Plain Table 2" w:uiPriority="42"/>
+    <w:lsdException w:name="Plain Table 3" w:uiPriority="43"/>
+    <w:lsdException w:name="Plain Table 4" w:uiPriority="44"/>
+    <w:lsdException w:name="Plain Table 5" w:uiPriority="45"/>
+    <w:lsdException w:name="Grid Table Light" w:uiPriority="40"/>
+    <w:lsdException w:name="Grid Table 1 Light" w:uiPriority="46"/>
+    <w:lsdException w:name="Grid Table 2" w:uiPriority="47"/>
+    <w:lsdException w:name="Grid Table 3" w:uiPriority="48"/>
+    <w:lsdException w:name="Grid Table 4" w:uiPriority="49"/>
+    <w:lsdException w:name="Grid Table 5 Dark" w:uiPriority="50"/>
+    <w:lsdException w:name="Grid Table 6 Colorful" w:uiPriority="51"/>
+    <w:lsdException w:name="Grid Table 7 Colorful" w:uiPriority="52"/>
+    <w:lsdException w:name="Grid Table 1 Light Accent 1" w:uiPriority="46"/>
+    <w:lsdException w:name="Grid Table 2 Accent 1" w:uiPriority="47"/>
+    <w:lsdException w:name="Grid Table 3 Accent 1" w:uiPriority="48"/>
+    <w:lsdException w:name="Grid Table 4 Accent 1" w:uiPriority="49"/>
+    <w:lsdException w:name="Grid Table 5 Dark Accent 1" w:uiPriority="50"/>
+    <w:lsdException w:name="Grid Table 6 Colorful Accent 1" w:uiPriority="51"/>
+    <w:lsdException w:name="Grid Table 7 Colorful Accent 1" w:uiPriority="52"/>
+    <w:lsdException w:name="Grid Table 1 Light Accent 2" w:uiPriority="46"/>
+    <w:lsdException w:name="Grid Table 2 Accent 2" w:uiPriority="47"/>
+    <w:lsdException w:name="Grid Table 3 Accent 2" w:uiPriority="48"/>
+    <w:lsdException w:name="Grid Table 4 Accent 2" w:uiPriority="49"/>
+    <w:lsdException w:name="Grid Table 5 Dark Accent 2" w:uiPriority="50"/>
+    <w:lsdException w:name="Grid Table 6 Colorful Accent 2" w:uiPriority="51"/>
+    <w:lsdException w:name="Grid Table 7 Colorful Accent 2" w:uiPriority="52"/>
+    <w:lsdException w:name="Grid Table 1 Light Accent 3" w:uiPriority="46"/>
+    <w:lsdException w:name="Grid Table 2 Accent 3" w:uiPriority="47"/>
+    <w:lsdException w:name="Grid Table 3 Accent 3" w:uiPriority="48"/>
+    <w:lsdException w:name="Grid Table 4 Accent 3" w:uiPriority="49"/>
+    <w:lsdException w:name="Grid Table 5 Dark Accent 3" w:uiPriority="50"/>
+    <w:lsdException w:name="Grid Table 6 Colorful Accent 3" w:uiPriority="51"/>
+    <w:lsdException w:name="Grid Table 7 Colorful Accent 3" w:uiPriority="52"/>
+    <w:lsdException w:name="Grid Table 1 Light Accent 4" w:uiPriority="46"/>
+    <w:lsdException w:name="Grid Table 2 Accent 4" w:uiPriority="47"/>
+    <w:lsdException w:name="Grid Table 3 Accent 4" w:uiPriority="48"/>
+    <w:lsdException w:name="Grid Table 4 Accent 4" w:uiPriority="49"/>
+    <w:lsdException w:name="Grid Table 5 Dark Accent 4" w:uiPriority="50"/>
+    <w:lsdException w:name="Grid Table 6 Colorful Accent 4" w:uiPriority="51"/>
+    <w:lsdException w:name="Grid Table 7 Colorful Accent 4" w:uiPriority="52"/>
+    <w:lsdException w:name="Grid Table 1 Light Accent 5" w:uiPriority="46"/>
+    <w:lsdException w:name="Grid Table 2 Accent 5" w:uiPriority="47"/>
+    <w:lsdException w:name="Grid Table 3 Accent 5" w:uiPriority="48"/>
+    <w:lsdException w:name="Grid Table 4 Accent 5" w:uiPriority="49"/>
+    <w:lsdException w:name="Grid Table 5 Dark Accent 5" w:uiPriority="50"/>
+    <w:lsdException w:name="Grid Table 6 Colorful Accent 5" w:uiPriority="51"/>
+    <w:lsdException w:name="Grid Table 7 Colorful Accent 5" w:uiPriority="52"/>
+    <w:lsdException w:name="Grid Table 1 Light Accent 6" w:uiPriority="46"/>
+    <w:lsdException w:name="Grid Table 2 Accent 6" w:uiPriority="47"/>
+    <w:lsdException w:name="Grid Table 3 Accent 6" w:uiPriority="48"/>
+    <w:lsdException w:name="Grid Table 4 Accent 6" w:uiPriority="49"/>
+    <w:lsdException w:name="Grid Table 5 Dark Accent 6" w:uiPriority="50"/>
+    <w:lsdException w:name="Grid Table 6 Colorful Accent 6" w:uiPriority="51"/>
+    <w:lsdException w:name="Grid Table 7 Colorful Accent 6" w:uiPriority="52"/>
+    <w:lsdException w:name="List Table 1 Light" w:uiPriority="46"/>
+    <w:lsdException w:name="List Table 2" w:uiPriority="47"/>
+    <w:lsdException w:name="List Table 3" w:uiPriority="48"/>
+    <w:lsdException w:name="List Table 4" w:uiPriority="49"/>
+    <w:lsdException w:name="List Table 5 Dark" w:uiPriority="50"/>
+    <w:lsdException w:name="List Table 6 Colorful" w:uiPriority="51"/>
+    <w:lsdException w:name="List Table 7 Colorful" w:uiPriority="52"/>
+    <w:lsdException w:name="List Table 1 Light Accent 1" w:uiPriority="46"/>
+    <w:lsdException w:name="List Table 2 Accent 1" w:uiPriority="47"/>
+    <w:lsdException w:name="List Table 3 Accent 1" w:uiPriority="48"/>
+    <w:lsdException w:name="List Table 4 Accent 1" w:uiPriority="49"/>
+    <w:lsdException w:name="List Table 5 Dark Accent 1" w:uiPriority="50"/>
+    <w:lsdException w:name="List Table 6 Colorful Accent 1" w:uiPriority="51"/>
+    <w:lsdException w:name="List Table 7 Colorful Accent 1" w:uiPriority="52"/>
+    <w:lsdException w:name="List Table 1 Light Accent 2" w:uiPriority="46"/>
+    <w:lsdException w:name="List Table 2 Accent 2" w:uiPriority="47"/>
+    <w:lsdException w:name="List Table 3 Accent 2" w:uiPriority="48"/>
+    <w:lsdException w:name="List Table 4 Accent 2" w:uiPriority="49"/>
+    <w:lsdException w:name="List Table 5 Dark Accent 2" w:uiPriority="50"/>
+    <w:lsdException w:name="List Table 6 Colorful Accent 2" w:uiPriority="51"/>
+    <w:lsdException w:name="List Table 7 Colorful Accent 2" w:uiPriority="52"/>
+    <w:lsdException w:name="List Table 1 Light Accent 3" w:uiPriority="46"/>
+    <w:lsdException w:name="List Table 2 Accent 3" w:uiPriority="47"/>
+    <w:lsdException w:name="List Table 3 Accent 3" w:uiPriority="48"/>
+    <w:lsdException w:name="List Table 4 Accent 3" w:uiPriority="49"/>
+    <w:lsdException w:name="List Table 5 Dark Accent 3" w:uiPriority="50"/>
+    <w:lsdException w:name="List Table 6 Colorful Accent 3" w:uiPriority="51"/>
+    <w:lsdException w:name="List Table 7 Colorful Accent 3" w:uiPriority="52"/>
+    <w:lsdException w:name="List Table 1 Light Accent 4" w:uiPriority="46"/>
+    <w:lsdException w:name="List Table 2 Accent 4" w:uiPriority="47"/>
+    <w:lsdException w:name="List Table 3 Accent 4" w:uiPriority="48"/>
+    <w:lsdException w:name="List Table 4 Accent 4" w:uiPriority="49"/>
+    <w:lsdException w:name="List Table 5 Dark Accent 4" w:uiPriority="50"/>
+    <w:lsdException w:name="List Table 6 Colorful Accent 4" w:uiPriority="51"/>
+    <w:lsdException w:name="List Table 7 Colorful Accent 4" w:uiPriority="52"/>
+    <w:lsdException w:name="List Table 1 Light Accent 5" w:uiPriority="46"/>
+    <w:lsdException w:name="List Table 2 Accent 5" w:uiPriority="47"/>
+    <w:lsdException w:name="List Table 3 Accent 5" w:uiPriority="48"/>
+    <w:lsdException w:name="List Table 4 Accent 5" w:uiPriority="49"/>
+    <w:lsdException w:name="List Table 5 Dark Accent 5" w:uiPriority="50"/>
+    <w:lsdException w:name="List Table 6 Colorful Accent 5" w:uiPriority="51"/>
+    <w:lsdException w:name="List Table 7 Colorful Accent 5" w:uiPriority="52"/>
+    <w:lsdException w:name="List Table 1 Light Accent 6" w:uiPriority="46"/>
+    <w:lsdException w:name="List Table 2 Accent 6" w:uiPriority="47"/>
+    <w:lsdException w:name="List Table 3 Accent 6" w:uiPriority="48"/>
+    <w:lsdException w:name="List Table 4 Accent 6" w:uiPriority="49"/>
+    <w:lsdException w:name="List Table 5 Dark Accent 6" w:uiPriority="50"/>
+    <w:lsdException w:name="List Table 6 Colorful Accent 6" w:uiPriority="51"/>
+    <w:lsdException w:name="List Table 7 Colorful Accent 6" w:uiPriority="52"/>
   </w:latentStyles>
   <w:style w:type="paragraph" w:default="1" w:styleId="Normal">
     <w:name w:val="Normal"/>

</xml_diff>

<commit_message>
Atualizando o GRE no tópicos definições, políticas, papeis e métricas.
</commit_message>
<xml_diff>
--- a/Artefatos de Documentação/Processo Genérico/1-Gerencia de Requisitos/[PARCIAL]Gerencia de Requisitos.docx
+++ b/Artefatos de Documentação/Processo Genérico/1-Gerencia de Requisitos/[PARCIAL]Gerencia de Requisitos.docx
@@ -1,6 +1,6 @@
 
 <file path=word/document.xml><?xml version="1.0" encoding="utf-8"?>
-<w:document xmlns:wpc="http://schemas.microsoft.com/office/word/2010/wordprocessingCanvas" xmlns:mc="http://schemas.openxmlformats.org/markup-compatibility/2006" xmlns:o="urn:schemas-microsoft-com:office:office" xmlns:r="http://schemas.openxmlformats.org/officeDocument/2006/relationships" xmlns:m="http://schemas.openxmlformats.org/officeDocument/2006/math" xmlns:v="urn:schemas-microsoft-com:vml" xmlns:wp14="http://schemas.microsoft.com/office/word/2010/wordprocessingDrawing" xmlns:wp="http://schemas.openxmlformats.org/drawingml/2006/wordprocessingDrawing" xmlns:w10="urn:schemas-microsoft-com:office:word" xmlns:w="http://schemas.openxmlformats.org/wordprocessingml/2006/main" xmlns:w14="http://schemas.microsoft.com/office/word/2010/wordml" xmlns:w15="http://schemas.microsoft.com/office/word/2012/wordml" xmlns:wpg="http://schemas.microsoft.com/office/word/2010/wordprocessingGroup" xmlns:wpi="http://schemas.microsoft.com/office/word/2010/wordprocessingInk" xmlns:wne="http://schemas.microsoft.com/office/word/2006/wordml" xmlns:wps="http://schemas.microsoft.com/office/word/2010/wordprocessingShape" mc:Ignorable="w14 w15 wp14">
+<w:document xmlns:wpc="http://schemas.microsoft.com/office/word/2010/wordprocessingCanvas" xmlns:mc="http://schemas.openxmlformats.org/markup-compatibility/2006" xmlns:o="urn:schemas-microsoft-com:office:office" xmlns:r="http://schemas.openxmlformats.org/officeDocument/2006/relationships" xmlns:m="http://schemas.openxmlformats.org/officeDocument/2006/math" xmlns:v="urn:schemas-microsoft-com:vml" xmlns:wp14="http://schemas.microsoft.com/office/word/2010/wordprocessingDrawing" xmlns:wp="http://schemas.openxmlformats.org/drawingml/2006/wordprocessingDrawing" xmlns:w10="urn:schemas-microsoft-com:office:word" xmlns:w="http://schemas.openxmlformats.org/wordprocessingml/2006/main" xmlns:w14="http://schemas.microsoft.com/office/word/2010/wordml" xmlns:wpg="http://schemas.microsoft.com/office/word/2010/wordprocessingGroup" xmlns:wpi="http://schemas.microsoft.com/office/word/2010/wordprocessingInk" xmlns:wne="http://schemas.microsoft.com/office/word/2006/wordml" xmlns:wps="http://schemas.microsoft.com/office/word/2010/wordprocessingShape" mc:Ignorable="w14 wp14">
   <w:body>
     <w:p>
       <w:pPr>
@@ -28,7 +28,16 @@
           <w:sz w:val="44"/>
           <w:szCs w:val="44"/>
         </w:rPr>
-        <w:t>estão</w:t>
+        <w:t>e</w:t>
+      </w:r>
+      <w:r>
+        <w:rPr>
+          <w:rFonts w:ascii="Arial" w:hAnsi="Arial" w:cs="Arial"/>
+          <w:b/>
+          <w:sz w:val="44"/>
+          <w:szCs w:val="44"/>
+        </w:rPr>
+        <w:t>rência</w:t>
       </w:r>
       <w:r>
         <w:rPr>
@@ -116,6 +125,7 @@
       <w:pPr>
         <w:autoSpaceDE w:val="0"/>
         <w:adjustRightInd w:val="0"/>
+        <w:jc w:val="both"/>
         <w:rPr>
           <w:rFonts w:ascii="Arial" w:hAnsi="Arial" w:cs="Arial"/>
         </w:rPr>
@@ -131,6 +141,7 @@
       <w:pPr>
         <w:autoSpaceDE w:val="0"/>
         <w:adjustRightInd w:val="0"/>
+        <w:jc w:val="both"/>
         <w:rPr>
           <w:rFonts w:ascii="Arial" w:hAnsi="Arial" w:cs="Arial"/>
         </w:rPr>
@@ -188,8 +199,8 @@
     </w:p>
     <w:p>
       <w:pPr>
-        <w:autoSpaceDE w:val="0"/>
-        <w:adjustRightInd w:val="0"/>
+        <w:ind w:left="360"/>
+        <w:jc w:val="both"/>
         <w:rPr>
           <w:rFonts w:ascii="Arial" w:hAnsi="Arial" w:cs="Arial"/>
         </w:rPr>
@@ -197,8 +208,21 @@
       <w:r>
         <w:rPr>
           <w:rFonts w:ascii="Arial" w:hAnsi="Arial" w:cs="Arial"/>
-        </w:rPr>
-        <w:t>A engenharia de requisitos é uma das fases mais importantes no desenvolvimento de software, pois nela são identificados, analisados e definidos os propósitos é funcionalidades do escopo do software.</w:t>
+          <w:b/>
+        </w:rPr>
+        <w:t>EOR</w:t>
+      </w:r>
+      <w:r>
+        <w:rPr>
+          <w:rFonts w:ascii="Arial" w:hAnsi="Arial" w:cs="Arial"/>
+        </w:rPr>
+        <w:t>: E</w:t>
+      </w:r>
+      <w:r>
+        <w:rPr>
+          <w:rFonts w:ascii="Arial" w:hAnsi="Arial" w:cs="Arial"/>
+        </w:rPr>
+        <w:t>specificação de Objetivos e Requisitos</w:t>
       </w:r>
     </w:p>
     <w:p>
@@ -263,7 +287,19 @@
         <w:rPr>
           <w:rFonts w:ascii="Arial" w:hAnsi="Arial" w:cs="Arial"/>
         </w:rPr>
-        <w:t>Todos os requisitos devem ser examinados e aprovados pela equipe e pelo cliente;</w:t>
+        <w:t>C</w:t>
+      </w:r>
+      <w:r>
+        <w:rPr>
+          <w:rFonts w:ascii="Arial" w:hAnsi="Arial" w:cs="Arial"/>
+        </w:rPr>
+        <w:t>omprometimento com o atendimento aos requisitos e com a eficácia do sistema de gestão da qualidade</w:t>
+      </w:r>
+      <w:r>
+        <w:rPr>
+          <w:rFonts w:ascii="Arial" w:hAnsi="Arial" w:cs="Arial"/>
+        </w:rPr>
+        <w:t>.</w:t>
       </w:r>
     </w:p>
     <w:p>
@@ -282,7 +318,7 @@
         <w:rPr>
           <w:rFonts w:ascii="Arial" w:hAnsi="Arial" w:cs="Arial"/>
         </w:rPr>
-        <w:t>Todos os requisitos devem ser facilmente rastreados;</w:t>
+        <w:t xml:space="preserve">Os requisitos são todos identificados, especificados e rastreáveis sendo administrados pelo gerente de requisito. </w:t>
       </w:r>
     </w:p>
     <w:p>
@@ -414,7 +450,17 @@
                 <w:sz w:val="22"/>
                 <w:szCs w:val="22"/>
               </w:rPr>
-              <w:t>Gerente de Projetos</w:t>
+              <w:t>Gerente de Requisitos</w:t>
+            </w:r>
+            <w:r>
+              <w:rPr>
+                <w:rStyle w:val="Forte"/>
+                <w:rFonts w:ascii="Arial" w:hAnsi="Arial" w:cs="Arial"/>
+                <w:b w:val="0"/>
+                <w:sz w:val="22"/>
+                <w:szCs w:val="22"/>
+              </w:rPr>
+              <w:t>.</w:t>
             </w:r>
           </w:p>
         </w:tc>
@@ -555,31 +601,202 @@
                 <w:sz w:val="22"/>
                 <w:szCs w:val="22"/>
               </w:rPr>
-              <w:t xml:space="preserve">Conceitos sobre gerência de </w:t>
-            </w:r>
-            <w:r>
-              <w:rPr>
-                <w:rStyle w:val="Forte"/>
-                <w:rFonts w:ascii="Arial" w:hAnsi="Arial" w:cs="Arial"/>
-                <w:b w:val="0"/>
-                <w:sz w:val="22"/>
-                <w:szCs w:val="22"/>
-              </w:rPr>
-              <w:t>requisitos</w:t>
+              <w:t>Conhecimento da Norma ISO 9000:2005 e ISO 9001;</w:t>
             </w:r>
           </w:p>
           <w:p>
             <w:pPr>
               <w:pStyle w:val="PargrafodaLista"/>
-              <w:ind w:left="360"/>
-              <w:rPr>
-                <w:rStyle w:val="Forte"/>
-                <w:rFonts w:ascii="Arial" w:hAnsi="Arial" w:cs="Arial"/>
-                <w:b w:val="0"/>
-                <w:sz w:val="22"/>
-                <w:szCs w:val="22"/>
-              </w:rPr>
-            </w:pPr>
+              <w:numPr>
+                <w:ilvl w:val="0"/>
+                <w:numId w:val="10"/>
+              </w:numPr>
+              <w:rPr>
+                <w:rStyle w:val="Forte"/>
+                <w:rFonts w:ascii="Arial" w:hAnsi="Arial" w:cs="Arial"/>
+                <w:b w:val="0"/>
+                <w:sz w:val="22"/>
+                <w:szCs w:val="22"/>
+              </w:rPr>
+            </w:pPr>
+            <w:r>
+              <w:rPr>
+                <w:rStyle w:val="Forte"/>
+                <w:rFonts w:ascii="Arial" w:hAnsi="Arial" w:cs="Arial"/>
+                <w:b w:val="0"/>
+                <w:sz w:val="22"/>
+                <w:szCs w:val="22"/>
+              </w:rPr>
+              <w:t xml:space="preserve">Conceitos sobre </w:t>
+            </w:r>
+            <w:r>
+              <w:rPr>
+                <w:rStyle w:val="Forte"/>
+                <w:rFonts w:ascii="Arial" w:hAnsi="Arial" w:cs="Arial"/>
+                <w:b w:val="0"/>
+                <w:sz w:val="22"/>
+                <w:szCs w:val="22"/>
+              </w:rPr>
+              <w:t>G</w:t>
+            </w:r>
+            <w:r>
+              <w:rPr>
+                <w:rStyle w:val="Forte"/>
+                <w:rFonts w:ascii="Arial" w:hAnsi="Arial" w:cs="Arial"/>
+                <w:b w:val="0"/>
+                <w:sz w:val="22"/>
+                <w:szCs w:val="22"/>
+              </w:rPr>
+              <w:t xml:space="preserve">erência de </w:t>
+            </w:r>
+            <w:r>
+              <w:rPr>
+                <w:rStyle w:val="Forte"/>
+                <w:rFonts w:ascii="Arial" w:hAnsi="Arial" w:cs="Arial"/>
+                <w:b w:val="0"/>
+                <w:sz w:val="22"/>
+                <w:szCs w:val="22"/>
+              </w:rPr>
+              <w:t>r</w:t>
+            </w:r>
+            <w:r>
+              <w:rPr>
+                <w:rStyle w:val="Forte"/>
+                <w:rFonts w:ascii="Arial" w:hAnsi="Arial" w:cs="Arial"/>
+                <w:b w:val="0"/>
+                <w:sz w:val="22"/>
+                <w:szCs w:val="22"/>
+              </w:rPr>
+              <w:t>equisitos</w:t>
+            </w:r>
+            <w:r>
+              <w:rPr>
+                <w:rStyle w:val="Forte"/>
+                <w:rFonts w:ascii="Arial" w:hAnsi="Arial" w:cs="Arial"/>
+                <w:b w:val="0"/>
+                <w:sz w:val="22"/>
+                <w:szCs w:val="22"/>
+              </w:rPr>
+              <w:t>;</w:t>
+            </w:r>
+          </w:p>
+          <w:p>
+            <w:pPr>
+              <w:pStyle w:val="PargrafodaLista"/>
+              <w:numPr>
+                <w:ilvl w:val="0"/>
+                <w:numId w:val="10"/>
+              </w:numPr>
+              <w:rPr>
+                <w:rStyle w:val="Forte"/>
+                <w:rFonts w:ascii="Arial" w:hAnsi="Arial" w:cs="Arial"/>
+                <w:b w:val="0"/>
+                <w:sz w:val="22"/>
+                <w:szCs w:val="22"/>
+              </w:rPr>
+            </w:pPr>
+            <w:r>
+              <w:rPr>
+                <w:rStyle w:val="Forte"/>
+                <w:rFonts w:ascii="Arial" w:hAnsi="Arial" w:cs="Arial"/>
+                <w:b w:val="0"/>
+                <w:sz w:val="22"/>
+                <w:szCs w:val="22"/>
+              </w:rPr>
+              <w:t>Ferramenta</w:t>
+            </w:r>
+            <w:r>
+              <w:rPr>
+                <w:rStyle w:val="Forte"/>
+                <w:rFonts w:ascii="Arial" w:hAnsi="Arial" w:cs="Arial"/>
+                <w:b w:val="0"/>
+                <w:sz w:val="22"/>
+                <w:szCs w:val="22"/>
+              </w:rPr>
+              <w:t>s e Documen</w:t>
+            </w:r>
+            <w:r>
+              <w:rPr>
+                <w:rStyle w:val="Forte"/>
+                <w:rFonts w:ascii="Arial" w:hAnsi="Arial" w:cs="Arial"/>
+                <w:b w:val="0"/>
+                <w:sz w:val="22"/>
+                <w:szCs w:val="22"/>
+              </w:rPr>
+              <w:t>tação da Gerência de requisitos;</w:t>
+            </w:r>
+          </w:p>
+          <w:p>
+            <w:pPr>
+              <w:pStyle w:val="PargrafodaLista"/>
+              <w:numPr>
+                <w:ilvl w:val="0"/>
+                <w:numId w:val="10"/>
+              </w:numPr>
+              <w:rPr>
+                <w:rStyle w:val="Forte"/>
+                <w:rFonts w:ascii="Arial" w:hAnsi="Arial" w:cs="Arial"/>
+                <w:b w:val="0"/>
+                <w:sz w:val="22"/>
+                <w:szCs w:val="22"/>
+              </w:rPr>
+            </w:pPr>
+            <w:r>
+              <w:rPr>
+                <w:rStyle w:val="Forte"/>
+                <w:rFonts w:ascii="Arial" w:hAnsi="Arial" w:cs="Arial"/>
+                <w:b w:val="0"/>
+                <w:sz w:val="22"/>
+                <w:szCs w:val="22"/>
+              </w:rPr>
+              <w:t>Experiência</w:t>
+            </w:r>
+            <w:r>
+              <w:rPr>
+                <w:rStyle w:val="Forte"/>
+                <w:rFonts w:ascii="Arial" w:hAnsi="Arial" w:cs="Arial"/>
+                <w:b w:val="0"/>
+                <w:sz w:val="22"/>
+                <w:szCs w:val="22"/>
+              </w:rPr>
+              <w:t xml:space="preserve"> em elicitação de requisitos;</w:t>
+            </w:r>
+          </w:p>
+          <w:p>
+            <w:pPr>
+              <w:pStyle w:val="PargrafodaLista"/>
+              <w:numPr>
+                <w:ilvl w:val="0"/>
+                <w:numId w:val="10"/>
+              </w:numPr>
+              <w:rPr>
+                <w:rStyle w:val="Forte"/>
+                <w:rFonts w:ascii="Arial" w:hAnsi="Arial" w:cs="Arial"/>
+                <w:b w:val="0"/>
+                <w:sz w:val="22"/>
+                <w:szCs w:val="22"/>
+              </w:rPr>
+            </w:pPr>
+            <w:r>
+              <w:rPr>
+                <w:rStyle w:val="Forte"/>
+                <w:rFonts w:ascii="Arial" w:hAnsi="Arial" w:cs="Arial"/>
+                <w:b w:val="0"/>
+                <w:sz w:val="22"/>
+                <w:szCs w:val="22"/>
+              </w:rPr>
+              <w:t>Conhecimento de todos os aspectos do processo de engenharia de software</w:t>
+            </w:r>
+            <w:r>
+              <w:rPr>
+                <w:rStyle w:val="Forte"/>
+                <w:rFonts w:ascii="Arial" w:hAnsi="Arial" w:cs="Arial"/>
+                <w:b w:val="0"/>
+                <w:sz w:val="22"/>
+                <w:szCs w:val="22"/>
+              </w:rPr>
+              <w:t>.</w:t>
+            </w:r>
           </w:p>
         </w:tc>
       </w:tr>
@@ -640,7 +857,17 @@
                 <w:sz w:val="22"/>
                 <w:szCs w:val="22"/>
               </w:rPr>
-              <w:t>Aprovar ou rejeitar todo e qualquer documento gerado na Gerência de Requisitos.</w:t>
+              <w:t xml:space="preserve">Definir o </w:t>
+            </w:r>
+            <w:r>
+              <w:rPr>
+                <w:rStyle w:val="Forte"/>
+                <w:rFonts w:ascii="Arial" w:hAnsi="Arial" w:cs="Arial"/>
+                <w:b w:val="0"/>
+                <w:sz w:val="22"/>
+                <w:szCs w:val="22"/>
+              </w:rPr>
+              <w:t>plano de gerência de requisitos;</w:t>
             </w:r>
           </w:p>
           <w:p>
@@ -666,27 +893,27 @@
                 <w:sz w:val="22"/>
                 <w:szCs w:val="22"/>
               </w:rPr>
-              <w:t>Ch</w:t>
-            </w:r>
-            <w:r>
-              <w:rPr>
-                <w:rStyle w:val="Forte"/>
-                <w:rFonts w:ascii="Arial" w:hAnsi="Arial" w:cs="Arial"/>
-                <w:b w:val="0"/>
-                <w:sz w:val="22"/>
-                <w:szCs w:val="22"/>
-              </w:rPr>
-              <w:t>efiar Reuniões necessárias com i</w:t>
-            </w:r>
-            <w:r>
-              <w:rPr>
-                <w:rStyle w:val="Forte"/>
-                <w:rFonts w:ascii="Arial" w:hAnsi="Arial" w:cs="Arial"/>
-                <w:b w:val="0"/>
-                <w:sz w:val="22"/>
-                <w:szCs w:val="22"/>
-              </w:rPr>
-              <w:t>nteressados ou com o gerente de requisitos.</w:t>
+              <w:t>Analisar e</w:t>
+            </w:r>
+            <w:r>
+              <w:rPr>
+                <w:rStyle w:val="Forte"/>
+                <w:rFonts w:ascii="Arial" w:hAnsi="Arial" w:cs="Arial"/>
+                <w:b w:val="0"/>
+                <w:sz w:val="22"/>
+                <w:szCs w:val="22"/>
+              </w:rPr>
+              <w:t xml:space="preserve"> validar os requisitos proposto;</w:t>
+            </w:r>
+            <w:r>
+              <w:rPr>
+                <w:rStyle w:val="Forte"/>
+                <w:rFonts w:ascii="Arial" w:hAnsi="Arial" w:cs="Arial"/>
+                <w:b w:val="0"/>
+                <w:sz w:val="22"/>
+                <w:szCs w:val="22"/>
+              </w:rPr>
+              <w:t xml:space="preserve"> </w:t>
             </w:r>
           </w:p>
           <w:p>
@@ -704,74 +931,20 @@
                 <w:szCs w:val="22"/>
               </w:rPr>
             </w:pPr>
-          </w:p>
-          <w:p>
-            <w:pPr>
-              <w:pStyle w:val="PargrafodaLista"/>
-              <w:numPr>
-                <w:ilvl w:val="0"/>
-                <w:numId w:val="11"/>
-              </w:numPr>
-              <w:rPr>
-                <w:rStyle w:val="Forte"/>
-                <w:rFonts w:ascii="Arial" w:hAnsi="Arial" w:cs="Arial"/>
-                <w:b w:val="0"/>
-                <w:sz w:val="22"/>
-                <w:szCs w:val="22"/>
-              </w:rPr>
-            </w:pPr>
+            <w:r>
+              <w:rPr>
+                <w:rStyle w:val="Forte"/>
+                <w:rFonts w:ascii="Arial" w:hAnsi="Arial" w:cs="Arial"/>
+                <w:b w:val="0"/>
+                <w:sz w:val="22"/>
+                <w:szCs w:val="22"/>
+              </w:rPr>
+              <w:t xml:space="preserve">Controlar e rastrear as alterações dos requisitos. </w:t>
+            </w:r>
           </w:p>
         </w:tc>
       </w:tr>
     </w:tbl>
-    <w:p>
-      <w:pPr>
-        <w:pStyle w:val="PargrafodaLista"/>
-        <w:ind w:left="360"/>
-        <w:rPr>
-          <w:rStyle w:val="Forte"/>
-          <w:rFonts w:ascii="Arial" w:hAnsi="Arial" w:cs="Arial"/>
-          <w:sz w:val="32"/>
-          <w:szCs w:val="32"/>
-        </w:rPr>
-      </w:pPr>
-    </w:p>
-    <w:p>
-      <w:pPr>
-        <w:pStyle w:val="PargrafodaLista"/>
-        <w:ind w:left="360"/>
-        <w:rPr>
-          <w:rStyle w:val="Forte"/>
-          <w:rFonts w:ascii="Arial" w:hAnsi="Arial" w:cs="Arial"/>
-          <w:sz w:val="32"/>
-          <w:szCs w:val="32"/>
-        </w:rPr>
-      </w:pPr>
-    </w:p>
-    <w:p>
-      <w:pPr>
-        <w:pStyle w:val="PargrafodaLista"/>
-        <w:ind w:left="360"/>
-        <w:rPr>
-          <w:rStyle w:val="Forte"/>
-          <w:rFonts w:ascii="Arial" w:hAnsi="Arial" w:cs="Arial"/>
-          <w:sz w:val="32"/>
-          <w:szCs w:val="32"/>
-        </w:rPr>
-      </w:pPr>
-    </w:p>
-    <w:p>
-      <w:pPr>
-        <w:pStyle w:val="PargrafodaLista"/>
-        <w:ind w:left="360"/>
-        <w:rPr>
-          <w:rStyle w:val="Forte"/>
-          <w:rFonts w:ascii="Arial" w:hAnsi="Arial" w:cs="Arial"/>
-          <w:sz w:val="32"/>
-          <w:szCs w:val="32"/>
-        </w:rPr>
-      </w:pPr>
-    </w:p>
     <w:p>
       <w:pPr>
         <w:pStyle w:val="PargrafodaLista"/>
@@ -821,7 +994,6 @@
                 <w:sz w:val="22"/>
                 <w:szCs w:val="22"/>
               </w:rPr>
-              <w:lastRenderedPageBreak/>
               <w:t>Papel</w:t>
             </w:r>
           </w:p>
@@ -850,7 +1022,47 @@
                 <w:sz w:val="22"/>
                 <w:szCs w:val="22"/>
               </w:rPr>
-              <w:t>Gerente de Requisitos</w:t>
+              <w:t>Analista</w:t>
+            </w:r>
+            <w:r>
+              <w:rPr>
+                <w:rStyle w:val="Forte"/>
+                <w:rFonts w:ascii="Arial" w:hAnsi="Arial" w:cs="Arial"/>
+                <w:b w:val="0"/>
+                <w:sz w:val="22"/>
+                <w:szCs w:val="22"/>
+              </w:rPr>
+              <w:t xml:space="preserve"> </w:t>
+            </w:r>
+            <w:r>
+              <w:rPr>
+                <w:rStyle w:val="Forte"/>
+                <w:rFonts w:ascii="Arial" w:hAnsi="Arial" w:cs="Arial"/>
+                <w:b w:val="0"/>
+                <w:sz w:val="22"/>
+                <w:szCs w:val="22"/>
+              </w:rPr>
+              <w:t xml:space="preserve">de </w:t>
+            </w:r>
+            <w:r>
+              <w:rPr>
+                <w:rStyle w:val="Forte"/>
+                <w:rFonts w:ascii="Arial" w:hAnsi="Arial" w:cs="Arial"/>
+                <w:b w:val="0"/>
+                <w:sz w:val="22"/>
+                <w:szCs w:val="22"/>
+              </w:rPr>
+              <w:t>Requisitos</w:t>
+            </w:r>
+            <w:r>
+              <w:rPr>
+                <w:rStyle w:val="Forte"/>
+                <w:rFonts w:ascii="Arial" w:hAnsi="Arial" w:cs="Arial"/>
+                <w:b w:val="0"/>
+                <w:sz w:val="22"/>
+                <w:szCs w:val="22"/>
+              </w:rPr>
+              <w:t>.</w:t>
             </w:r>
           </w:p>
         </w:tc>
@@ -936,7 +1148,7 @@
       </w:tr>
       <w:tr>
         <w:trPr>
-          <w:trHeight w:val="1682"/>
+          <w:trHeight w:val="1417"/>
         </w:trPr>
         <w:tc>
           <w:tcPr>
@@ -991,7 +1203,7 @@
                 <w:sz w:val="22"/>
                 <w:szCs w:val="22"/>
               </w:rPr>
-              <w:t>Conceitos sobre gerência de requisitos</w:t>
+              <w:t>Conhecimento da Norma ISO 9000:2005 e ISO 9001;</w:t>
             </w:r>
           </w:p>
           <w:p>
@@ -1017,17 +1229,57 @@
                 <w:sz w:val="22"/>
                 <w:szCs w:val="22"/>
               </w:rPr>
-              <w:t>Ferramenta</w:t>
-            </w:r>
-            <w:r>
-              <w:rPr>
-                <w:rStyle w:val="Forte"/>
-                <w:rFonts w:ascii="Arial" w:hAnsi="Arial" w:cs="Arial"/>
-                <w:b w:val="0"/>
-                <w:sz w:val="22"/>
-                <w:szCs w:val="22"/>
-              </w:rPr>
-              <w:t>s e Documentação da Gerência de requisitos.</w:t>
+              <w:t xml:space="preserve">Conceitos sobre </w:t>
+            </w:r>
+            <w:r>
+              <w:rPr>
+                <w:rStyle w:val="Forte"/>
+                <w:rFonts w:ascii="Arial" w:hAnsi="Arial" w:cs="Arial"/>
+                <w:b w:val="0"/>
+                <w:sz w:val="22"/>
+                <w:szCs w:val="22"/>
+              </w:rPr>
+              <w:t>G</w:t>
+            </w:r>
+            <w:r>
+              <w:rPr>
+                <w:rStyle w:val="Forte"/>
+                <w:rFonts w:ascii="Arial" w:hAnsi="Arial" w:cs="Arial"/>
+                <w:b w:val="0"/>
+                <w:sz w:val="22"/>
+                <w:szCs w:val="22"/>
+              </w:rPr>
+              <w:t xml:space="preserve">erência de </w:t>
+            </w:r>
+            <w:r>
+              <w:rPr>
+                <w:rStyle w:val="Forte"/>
+                <w:rFonts w:ascii="Arial" w:hAnsi="Arial" w:cs="Arial"/>
+                <w:b w:val="0"/>
+                <w:sz w:val="22"/>
+                <w:szCs w:val="22"/>
+              </w:rPr>
+              <w:t>r</w:t>
+            </w:r>
+            <w:r>
+              <w:rPr>
+                <w:rStyle w:val="Forte"/>
+                <w:rFonts w:ascii="Arial" w:hAnsi="Arial" w:cs="Arial"/>
+                <w:b w:val="0"/>
+                <w:sz w:val="22"/>
+                <w:szCs w:val="22"/>
+              </w:rPr>
+              <w:t>equisitos</w:t>
+            </w:r>
+            <w:r>
+              <w:rPr>
+                <w:rStyle w:val="Forte"/>
+                <w:rFonts w:ascii="Arial" w:hAnsi="Arial" w:cs="Arial"/>
+                <w:b w:val="0"/>
+                <w:sz w:val="22"/>
+                <w:szCs w:val="22"/>
+              </w:rPr>
+              <w:t>;</w:t>
             </w:r>
           </w:p>
           <w:p>
@@ -1045,12 +1297,88 @@
                 <w:szCs w:val="22"/>
               </w:rPr>
             </w:pPr>
+            <w:r>
+              <w:rPr>
+                <w:rStyle w:val="Forte"/>
+                <w:rFonts w:ascii="Arial" w:hAnsi="Arial" w:cs="Arial"/>
+                <w:b w:val="0"/>
+                <w:sz w:val="22"/>
+                <w:szCs w:val="22"/>
+              </w:rPr>
+              <w:t>Ferramenta</w:t>
+            </w:r>
+            <w:r>
+              <w:rPr>
+                <w:rStyle w:val="Forte"/>
+                <w:rFonts w:ascii="Arial" w:hAnsi="Arial" w:cs="Arial"/>
+                <w:b w:val="0"/>
+                <w:sz w:val="22"/>
+                <w:szCs w:val="22"/>
+              </w:rPr>
+              <w:t>s e Documentação da Gerência de requisitos;</w:t>
+            </w:r>
+          </w:p>
+          <w:p>
+            <w:pPr>
+              <w:pStyle w:val="PargrafodaLista"/>
+              <w:numPr>
+                <w:ilvl w:val="0"/>
+                <w:numId w:val="10"/>
+              </w:numPr>
+              <w:rPr>
+                <w:rStyle w:val="Forte"/>
+                <w:rFonts w:ascii="Arial" w:hAnsi="Arial" w:cs="Arial"/>
+                <w:b w:val="0"/>
+                <w:sz w:val="22"/>
+                <w:szCs w:val="22"/>
+              </w:rPr>
+            </w:pPr>
+            <w:r>
+              <w:rPr>
+                <w:rStyle w:val="Forte"/>
+                <w:rFonts w:ascii="Arial" w:hAnsi="Arial" w:cs="Arial"/>
+                <w:b w:val="0"/>
+                <w:sz w:val="22"/>
+                <w:szCs w:val="22"/>
+              </w:rPr>
+              <w:t>Conhecimento de todos os aspectos do processo de engenharia de software</w:t>
+            </w:r>
+            <w:r>
+              <w:rPr>
+                <w:rStyle w:val="Forte"/>
+                <w:rFonts w:ascii="Arial" w:hAnsi="Arial" w:cs="Arial"/>
+                <w:b w:val="0"/>
+                <w:sz w:val="22"/>
+                <w:szCs w:val="22"/>
+              </w:rPr>
+              <w:t xml:space="preserve"> </w:t>
+            </w:r>
+            <w:r>
+              <w:rPr>
+                <w:rStyle w:val="Forte"/>
+                <w:rFonts w:ascii="Arial" w:hAnsi="Arial" w:cs="Arial"/>
+                <w:b w:val="0"/>
+                <w:sz w:val="22"/>
+                <w:szCs w:val="22"/>
+              </w:rPr>
+              <w:t>(desejável)</w:t>
+            </w:r>
+            <w:r>
+              <w:rPr>
+                <w:rStyle w:val="Forte"/>
+                <w:rFonts w:ascii="Arial" w:hAnsi="Arial" w:cs="Arial"/>
+                <w:b w:val="0"/>
+                <w:sz w:val="22"/>
+                <w:szCs w:val="22"/>
+              </w:rPr>
+              <w:t>.</w:t>
+            </w:r>
           </w:p>
         </w:tc>
       </w:tr>
       <w:tr>
         <w:trPr>
-          <w:trHeight w:val="263"/>
+          <w:trHeight w:val="850"/>
         </w:trPr>
         <w:tc>
           <w:tcPr>
@@ -1074,6 +1402,7 @@
                 <w:sz w:val="22"/>
                 <w:szCs w:val="22"/>
               </w:rPr>
+              <w:lastRenderedPageBreak/>
               <w:t>Responsabilidades</w:t>
             </w:r>
           </w:p>
@@ -1105,7 +1434,7 @@
                 <w:sz w:val="22"/>
                 <w:szCs w:val="22"/>
               </w:rPr>
-              <w:t>Definir o plano de gerência de requisitos.</w:t>
+              <w:t xml:space="preserve">Entendimento dos requisitos; </w:t>
             </w:r>
           </w:p>
           <w:p>
@@ -1131,7 +1460,27 @@
                 <w:sz w:val="22"/>
                 <w:szCs w:val="22"/>
               </w:rPr>
-              <w:t xml:space="preserve">Analisar e validar os requisitos propostos. </w:t>
+              <w:t>I</w:t>
+            </w:r>
+            <w:r>
+              <w:rPr>
+                <w:rStyle w:val="Forte"/>
+                <w:rFonts w:ascii="Arial" w:hAnsi="Arial" w:cs="Arial"/>
+                <w:b w:val="0"/>
+                <w:sz w:val="22"/>
+                <w:szCs w:val="22"/>
+              </w:rPr>
+              <w:t>dentificação de</w:t>
+            </w:r>
+            <w:r>
+              <w:rPr>
+                <w:rStyle w:val="Forte"/>
+                <w:rFonts w:ascii="Arial" w:hAnsi="Arial" w:cs="Arial"/>
+                <w:b w:val="0"/>
+                <w:sz w:val="22"/>
+                <w:szCs w:val="22"/>
+              </w:rPr>
+              <w:t xml:space="preserve"> requisitos;</w:t>
             </w:r>
           </w:p>
           <w:p>
@@ -1157,37 +1506,32 @@
                 <w:sz w:val="22"/>
                 <w:szCs w:val="22"/>
               </w:rPr>
-              <w:t xml:space="preserve">Controlar e rastrear as alterações dos requisitos. </w:t>
-            </w:r>
-          </w:p>
-          <w:p>
-            <w:pPr>
-              <w:pStyle w:val="PargrafodaLista"/>
-              <w:ind w:left="360"/>
-              <w:rPr>
-                <w:rStyle w:val="Forte"/>
-                <w:rFonts w:ascii="Arial" w:hAnsi="Arial" w:cs="Arial"/>
-                <w:b w:val="0"/>
-                <w:sz w:val="22"/>
-                <w:szCs w:val="22"/>
-              </w:rPr>
-            </w:pPr>
+              <w:t>Documenta</w:t>
+            </w:r>
+            <w:r>
+              <w:rPr>
+                <w:rStyle w:val="Forte"/>
+                <w:rFonts w:ascii="Arial" w:hAnsi="Arial" w:cs="Arial"/>
+                <w:b w:val="0"/>
+                <w:sz w:val="22"/>
+                <w:szCs w:val="22"/>
+              </w:rPr>
+              <w:t>ção de requisitos.</w:t>
+            </w:r>
+            <w:r>
+              <w:rPr>
+                <w:rStyle w:val="Forte"/>
+                <w:rFonts w:ascii="Arial" w:hAnsi="Arial" w:cs="Arial"/>
+                <w:b w:val="0"/>
+                <w:sz w:val="22"/>
+                <w:szCs w:val="22"/>
+              </w:rPr>
+              <w:t xml:space="preserve"> </w:t>
+            </w:r>
           </w:p>
         </w:tc>
       </w:tr>
     </w:tbl>
-    <w:p>
-      <w:pPr>
-        <w:pStyle w:val="PargrafodaLista"/>
-        <w:ind w:left="360"/>
-        <w:rPr>
-          <w:rStyle w:val="Forte"/>
-          <w:rFonts w:ascii="Arial" w:hAnsi="Arial" w:cs="Arial"/>
-          <w:sz w:val="32"/>
-          <w:szCs w:val="32"/>
-        </w:rPr>
-      </w:pPr>
-    </w:p>
     <w:p>
       <w:pPr>
         <w:pStyle w:val="PargrafodaLista"/>
@@ -1386,7 +1730,52 @@
                 <w:sz w:val="22"/>
                 <w:szCs w:val="22"/>
               </w:rPr>
-              <w:t xml:space="preserve"> de requisitos de um projeto que são adicionados aos requisitos estabelecidos inicialmente</w:t>
+              <w:t xml:space="preserve"> de novos requisitos</w:t>
+            </w:r>
+            <w:r>
+              <w:rPr>
+                <w:rFonts w:ascii="Arial" w:hAnsi="Arial" w:cs="Arial"/>
+                <w:color w:val="000000"/>
+                <w:sz w:val="22"/>
+                <w:szCs w:val="22"/>
+              </w:rPr>
+              <w:t xml:space="preserve"> que são adicionados</w:t>
+            </w:r>
+            <w:r>
+              <w:rPr>
+                <w:rFonts w:ascii="Arial" w:hAnsi="Arial" w:cs="Arial"/>
+                <w:color w:val="000000"/>
+                <w:sz w:val="22"/>
+                <w:szCs w:val="22"/>
+              </w:rPr>
+              <w:t xml:space="preserve"> </w:t>
+            </w:r>
+            <w:r>
+              <w:rPr>
+                <w:rFonts w:ascii="Arial" w:hAnsi="Arial" w:cs="Arial"/>
+                <w:color w:val="000000"/>
+                <w:sz w:val="22"/>
+                <w:szCs w:val="22"/>
+              </w:rPr>
+              <w:t>ao EOR estabelecido</w:t>
+            </w:r>
+            <w:r>
+              <w:rPr>
+                <w:rFonts w:ascii="Arial" w:hAnsi="Arial" w:cs="Arial"/>
+                <w:color w:val="000000"/>
+                <w:sz w:val="22"/>
+                <w:szCs w:val="22"/>
+              </w:rPr>
+              <w:t xml:space="preserve"> </w:t>
+            </w:r>
+            <w:r>
+              <w:rPr>
+                <w:rFonts w:ascii="Arial" w:hAnsi="Arial" w:cs="Arial"/>
+                <w:color w:val="000000"/>
+                <w:sz w:val="22"/>
+                <w:szCs w:val="22"/>
+              </w:rPr>
+              <w:t>no inicio do projeto</w:t>
             </w:r>
             <w:r>
               <w:rPr>
@@ -1462,27 +1851,17 @@
                 <w:sz w:val="22"/>
                 <w:szCs w:val="22"/>
               </w:rPr>
-              <w:t xml:space="preserve">a especificação de objetivos e requisitos do </w:t>
-            </w:r>
-            <w:r>
-              <w:rPr>
-                <w:rStyle w:val="Forte"/>
-                <w:rFonts w:ascii="Arial" w:hAnsi="Arial" w:cs="Arial"/>
-                <w:b w:val="0"/>
-                <w:sz w:val="22"/>
-                <w:szCs w:val="22"/>
-              </w:rPr>
-              <w:t>projeto for estabelecida</w:t>
-            </w:r>
-            <w:r>
-              <w:rPr>
-                <w:rStyle w:val="Forte"/>
-                <w:rFonts w:ascii="Arial" w:hAnsi="Arial" w:cs="Arial"/>
-                <w:b w:val="0"/>
-                <w:sz w:val="22"/>
-                <w:szCs w:val="22"/>
-              </w:rPr>
-              <w:t xml:space="preserve">. Nela, será verificado se novos requisitos que não foram planejados serão adicionados. </w:t>
+              <w:t>EOR for estabelecido. Será</w:t>
+            </w:r>
+            <w:r>
+              <w:rPr>
+                <w:rStyle w:val="Forte"/>
+                <w:rFonts w:ascii="Arial" w:hAnsi="Arial" w:cs="Arial"/>
+                <w:b w:val="0"/>
+                <w:sz w:val="22"/>
+                <w:szCs w:val="22"/>
+              </w:rPr>
+              <w:t xml:space="preserve"> verificado se novos requisitos que não foram planejados serão adicionados. </w:t>
             </w:r>
           </w:p>
         </w:tc>
@@ -1570,7 +1949,17 @@
                 <w:sz w:val="22"/>
                 <w:szCs w:val="22"/>
               </w:rPr>
-              <w:t xml:space="preserve">MEDIO </w:t>
+              <w:t>MÉ</w:t>
+            </w:r>
+            <w:r>
+              <w:rPr>
+                <w:rStyle w:val="Forte"/>
+                <w:rFonts w:ascii="Arial" w:hAnsi="Arial" w:cs="Arial"/>
+                <w:b w:val="0"/>
+                <w:sz w:val="22"/>
+                <w:szCs w:val="22"/>
+              </w:rPr>
+              <w:t xml:space="preserve">DIO </w:t>
             </w:r>
             <w:r>
               <w:rPr>
@@ -1641,7 +2030,17 @@
                 <w:sz w:val="22"/>
                 <w:szCs w:val="22"/>
               </w:rPr>
-              <w:t xml:space="preserve">BAIXO - sugere que a qualidade dos requisitos levantados </w:t>
+              <w:t>POUCOS</w:t>
+            </w:r>
+            <w:r>
+              <w:rPr>
+                <w:rStyle w:val="Forte"/>
+                <w:rFonts w:ascii="Arial" w:hAnsi="Arial" w:cs="Arial"/>
+                <w:b w:val="0"/>
+                <w:sz w:val="22"/>
+                <w:szCs w:val="22"/>
+              </w:rPr>
+              <w:t xml:space="preserve"> - sugere que a qualidade dos requisitos levantados </w:t>
             </w:r>
             <w:r>
               <w:rPr>
@@ -1836,7 +2235,34 @@
                 <w:sz w:val="22"/>
                 <w:szCs w:val="22"/>
               </w:rPr>
-              <w:t xml:space="preserve"> requisitos de um projeto se modificam.</w:t>
+              <w:t xml:space="preserve"> requisitos </w:t>
+            </w:r>
+            <w:r>
+              <w:rPr>
+                <w:rFonts w:ascii="Arial" w:hAnsi="Arial" w:cs="Arial"/>
+                <w:color w:val="000000"/>
+                <w:sz w:val="22"/>
+                <w:szCs w:val="22"/>
+              </w:rPr>
+              <w:t>modificam</w:t>
+            </w:r>
+            <w:r>
+              <w:rPr>
+                <w:rFonts w:ascii="Arial" w:hAnsi="Arial" w:cs="Arial"/>
+                <w:color w:val="000000"/>
+                <w:sz w:val="22"/>
+                <w:szCs w:val="22"/>
+              </w:rPr>
+              <w:t>-se</w:t>
+            </w:r>
+            <w:r>
+              <w:rPr>
+                <w:rFonts w:ascii="Arial" w:hAnsi="Arial" w:cs="Arial"/>
+                <w:color w:val="000000"/>
+                <w:sz w:val="22"/>
+                <w:szCs w:val="22"/>
+              </w:rPr>
+              <w:t>.</w:t>
             </w:r>
           </w:p>
         </w:tc>
@@ -1954,7 +2380,17 @@
                 <w:sz w:val="22"/>
                 <w:szCs w:val="22"/>
               </w:rPr>
-              <w:t xml:space="preserve"> numero total de requisitos aprovados no projeto.</w:t>
+              <w:t xml:space="preserve"> numero total de requisitos </w:t>
+            </w:r>
+            <w:r>
+              <w:rPr>
+                <w:rStyle w:val="Forte"/>
+                <w:rFonts w:ascii="Arial" w:hAnsi="Arial" w:cs="Arial"/>
+                <w:b w:val="0"/>
+                <w:sz w:val="22"/>
+                <w:szCs w:val="22"/>
+              </w:rPr>
+              <w:t>estabelecidos no EOR.</w:t>
             </w:r>
           </w:p>
           <w:p>
@@ -2047,6 +2483,8 @@
               </w:rPr>
               <w:t>que sofreram alterações.</w:t>
             </w:r>
+            <w:bookmarkStart w:id="0" w:name="_GoBack"/>
+            <w:bookmarkEnd w:id="0"/>
             <w:r>
               <w:rPr>
                 <w:rStyle w:val="Forte"/>
@@ -2610,7 +3048,6 @@
                 <w:sz w:val="22"/>
                 <w:szCs w:val="22"/>
               </w:rPr>
-              <w:lastRenderedPageBreak/>
               <w:t>Mensagem</w:t>
             </w:r>
           </w:p>
@@ -2916,6 +3353,7 @@
           <w:rFonts w:ascii="Arial" w:hAnsi="Arial" w:cs="Arial"/>
           <w:b w:val="0"/>
         </w:rPr>
+        <w:lastRenderedPageBreak/>
         <w:t xml:space="preserve">As dependências entre as atividades. </w:t>
       </w:r>
     </w:p>
@@ -3928,13 +4366,7 @@
               <w:rPr>
                 <w:rFonts w:ascii="Arial" w:hAnsi="Arial" w:cs="Arial"/>
               </w:rPr>
-              <w:t>Gerente de r</w:t>
-            </w:r>
-            <w:r>
-              <w:rPr>
-                <w:rFonts w:ascii="Arial" w:hAnsi="Arial" w:cs="Arial"/>
-              </w:rPr>
-              <w:t>equisitos.</w:t>
+              <w:t>Gerente de requisitos.</w:t>
             </w:r>
           </w:p>
         </w:tc>
@@ -3985,13 +4417,7 @@
               <w:rPr>
                 <w:rFonts w:ascii="Arial" w:hAnsi="Arial" w:cs="Arial"/>
               </w:rPr>
-              <w:t>Gerente</w:t>
-            </w:r>
-            <w:r>
-              <w:rPr>
-                <w:rFonts w:ascii="Arial" w:hAnsi="Arial" w:cs="Arial"/>
-              </w:rPr>
-              <w:t xml:space="preserve"> de requisitos e equipe de requisitos.</w:t>
+              <w:t>Gerente de requisitos e equipe de requisitos.</w:t>
             </w:r>
           </w:p>
         </w:tc>
@@ -4042,13 +4468,7 @@
               <w:rPr>
                 <w:rFonts w:ascii="Arial" w:hAnsi="Arial" w:cs="Arial"/>
               </w:rPr>
-              <w:t>Gerente de projeto</w:t>
-            </w:r>
-            <w:r>
-              <w:rPr>
-                <w:rFonts w:ascii="Arial" w:hAnsi="Arial" w:cs="Arial"/>
-              </w:rPr>
-              <w:t>.</w:t>
+              <w:t>Gerente de projeto.</w:t>
             </w:r>
           </w:p>
         </w:tc>
@@ -4100,13 +4520,7 @@
               <w:rPr>
                 <w:rFonts w:ascii="Arial" w:hAnsi="Arial" w:cs="Arial"/>
               </w:rPr>
-              <w:t>Realizar inspeção de produtos com base nos requisitos do projeto.</w:t>
-            </w:r>
-            <w:r>
-              <w:rPr>
-                <w:rFonts w:ascii="Arial" w:hAnsi="Arial" w:cs="Arial"/>
-              </w:rPr>
-              <w:t xml:space="preserve"> </w:t>
+              <w:t xml:space="preserve">Realizar inspeção de produtos com base nos requisitos do projeto. </w:t>
             </w:r>
           </w:p>
         </w:tc>
@@ -4422,7 +4836,6 @@
               <w:rPr>
                 <w:rFonts w:ascii="Arial" w:hAnsi="Arial" w:cs="Arial"/>
               </w:rPr>
-              <w:lastRenderedPageBreak/>
               <w:t>Aprovação formal do gerente de projeto.</w:t>
             </w:r>
           </w:p>
@@ -4448,7 +4861,6 @@
                 <w:b/>
                 <w:bCs/>
               </w:rPr>
-              <w:lastRenderedPageBreak/>
               <w:t>Produtos</w:t>
             </w:r>
           </w:p>
@@ -4470,8 +4882,6 @@
               </w:rPr>
               <w:t>Produtos do projeto atualizados.</w:t>
             </w:r>
-            <w:bookmarkStart w:id="0" w:name="_GoBack"/>
-            <w:bookmarkEnd w:id="0"/>
           </w:p>
         </w:tc>
       </w:tr>
@@ -4540,7 +4950,7 @@
 </file>
 
 <file path=word/numbering.xml><?xml version="1.0" encoding="utf-8"?>
-<w:numbering xmlns:wpc="http://schemas.microsoft.com/office/word/2010/wordprocessingCanvas" xmlns:mc="http://schemas.openxmlformats.org/markup-compatibility/2006" xmlns:o="urn:schemas-microsoft-com:office:office" xmlns:r="http://schemas.openxmlformats.org/officeDocument/2006/relationships" xmlns:m="http://schemas.openxmlformats.org/officeDocument/2006/math" xmlns:v="urn:schemas-microsoft-com:vml" xmlns:wp14="http://schemas.microsoft.com/office/word/2010/wordprocessingDrawing" xmlns:wp="http://schemas.openxmlformats.org/drawingml/2006/wordprocessingDrawing" xmlns:w10="urn:schemas-microsoft-com:office:word" xmlns:w="http://schemas.openxmlformats.org/wordprocessingml/2006/main" xmlns:w14="http://schemas.microsoft.com/office/word/2010/wordml" xmlns:w15="http://schemas.microsoft.com/office/word/2012/wordml" xmlns:wpg="http://schemas.microsoft.com/office/word/2010/wordprocessingGroup" xmlns:wpi="http://schemas.microsoft.com/office/word/2010/wordprocessingInk" xmlns:wne="http://schemas.microsoft.com/office/word/2006/wordml" xmlns:wps="http://schemas.microsoft.com/office/word/2010/wordprocessingShape" mc:Ignorable="w14 w15 wp14">
+<w:numbering xmlns:wpc="http://schemas.microsoft.com/office/word/2010/wordprocessingCanvas" xmlns:mc="http://schemas.openxmlformats.org/markup-compatibility/2006" xmlns:o="urn:schemas-microsoft-com:office:office" xmlns:r="http://schemas.openxmlformats.org/officeDocument/2006/relationships" xmlns:m="http://schemas.openxmlformats.org/officeDocument/2006/math" xmlns:v="urn:schemas-microsoft-com:vml" xmlns:wp14="http://schemas.microsoft.com/office/word/2010/wordprocessingDrawing" xmlns:wp="http://schemas.openxmlformats.org/drawingml/2006/wordprocessingDrawing" xmlns:w10="urn:schemas-microsoft-com:office:word" xmlns:w="http://schemas.openxmlformats.org/wordprocessingml/2006/main" xmlns:w14="http://schemas.microsoft.com/office/word/2010/wordml" xmlns:wpg="http://schemas.microsoft.com/office/word/2010/wordprocessingGroup" xmlns:wpi="http://schemas.microsoft.com/office/word/2010/wordprocessingInk" xmlns:wne="http://schemas.microsoft.com/office/word/2006/wordml" xmlns:wps="http://schemas.microsoft.com/office/word/2010/wordprocessingShape" mc:Ignorable="w14 wp14">
   <w:abstractNum w:abstractNumId="0">
     <w:nsid w:val="059720E4"/>
     <w:multiLevelType w:val="hybridMultilevel"/>
@@ -6167,7 +6577,7 @@
 </file>
 
 <file path=word/styles.xml><?xml version="1.0" encoding="utf-8"?>
-<w:styles xmlns:mc="http://schemas.openxmlformats.org/markup-compatibility/2006" xmlns:r="http://schemas.openxmlformats.org/officeDocument/2006/relationships" xmlns:w="http://schemas.openxmlformats.org/wordprocessingml/2006/main" xmlns:w14="http://schemas.microsoft.com/office/word/2010/wordml" xmlns:w15="http://schemas.microsoft.com/office/word/2012/wordml" mc:Ignorable="w14 w15">
+<w:styles xmlns:mc="http://schemas.openxmlformats.org/markup-compatibility/2006" xmlns:r="http://schemas.openxmlformats.org/officeDocument/2006/relationships" xmlns:w="http://schemas.openxmlformats.org/wordprocessingml/2006/main" xmlns:w14="http://schemas.microsoft.com/office/word/2010/wordml" mc:Ignorable="w14">
   <w:docDefaults>
     <w:rPrDefault>
       <w:rPr>
@@ -6179,378 +6589,398 @@
     </w:rPrDefault>
     <w:pPrDefault/>
   </w:docDefaults>
-  <w:latentStyles w:defLockedState="0" w:defUIPriority="99" w:defSemiHidden="0" w:defUnhideWhenUsed="0" w:defQFormat="0" w:count="371">
-    <w:lsdException w:name="Normal" w:uiPriority="0" w:qFormat="1"/>
-    <w:lsdException w:name="heading 1" w:uiPriority="9" w:qFormat="1"/>
-    <w:lsdException w:name="heading 2" w:semiHidden="1" w:uiPriority="9" w:unhideWhenUsed="1" w:qFormat="1"/>
-    <w:lsdException w:name="heading 3" w:semiHidden="1" w:uiPriority="9" w:unhideWhenUsed="1" w:qFormat="1"/>
-    <w:lsdException w:name="heading 4" w:semiHidden="1" w:uiPriority="9" w:unhideWhenUsed="1" w:qFormat="1"/>
-    <w:lsdException w:name="heading 5" w:semiHidden="1" w:uiPriority="9" w:unhideWhenUsed="1" w:qFormat="1"/>
-    <w:lsdException w:name="heading 6" w:semiHidden="1" w:uiPriority="9" w:unhideWhenUsed="1" w:qFormat="1"/>
-    <w:lsdException w:name="heading 7" w:semiHidden="1" w:uiPriority="9" w:unhideWhenUsed="1" w:qFormat="1"/>
-    <w:lsdException w:name="heading 8" w:semiHidden="1" w:uiPriority="9" w:unhideWhenUsed="1" w:qFormat="1"/>
-    <w:lsdException w:name="heading 9" w:semiHidden="1" w:uiPriority="9" w:unhideWhenUsed="1" w:qFormat="1"/>
-    <w:lsdException w:name="index 1" w:semiHidden="1" w:unhideWhenUsed="1"/>
-    <w:lsdException w:name="index 2" w:semiHidden="1" w:unhideWhenUsed="1"/>
-    <w:lsdException w:name="index 3" w:semiHidden="1" w:unhideWhenUsed="1"/>
-    <w:lsdException w:name="index 4" w:semiHidden="1" w:unhideWhenUsed="1"/>
-    <w:lsdException w:name="index 5" w:semiHidden="1" w:unhideWhenUsed="1"/>
-    <w:lsdException w:name="index 6" w:semiHidden="1" w:unhideWhenUsed="1"/>
-    <w:lsdException w:name="index 7" w:semiHidden="1" w:unhideWhenUsed="1"/>
-    <w:lsdException w:name="index 8" w:semiHidden="1" w:unhideWhenUsed="1"/>
-    <w:lsdException w:name="index 9" w:semiHidden="1" w:unhideWhenUsed="1"/>
-    <w:lsdException w:name="toc 1" w:semiHidden="1" w:uiPriority="39" w:unhideWhenUsed="1"/>
-    <w:lsdException w:name="toc 2" w:semiHidden="1" w:uiPriority="39" w:unhideWhenUsed="1"/>
-    <w:lsdException w:name="toc 3" w:semiHidden="1" w:uiPriority="39" w:unhideWhenUsed="1"/>
-    <w:lsdException w:name="toc 4" w:semiHidden="1" w:uiPriority="39" w:unhideWhenUsed="1"/>
-    <w:lsdException w:name="toc 5" w:semiHidden="1" w:uiPriority="39" w:unhideWhenUsed="1"/>
-    <w:lsdException w:name="toc 6" w:semiHidden="1" w:uiPriority="39" w:unhideWhenUsed="1"/>
-    <w:lsdException w:name="toc 7" w:semiHidden="1" w:uiPriority="39" w:unhideWhenUsed="1"/>
-    <w:lsdException w:name="toc 8" w:semiHidden="1" w:uiPriority="39" w:unhideWhenUsed="1"/>
-    <w:lsdException w:name="toc 9" w:semiHidden="1" w:uiPriority="39" w:unhideWhenUsed="1"/>
-    <w:lsdException w:name="Normal Indent" w:semiHidden="1" w:unhideWhenUsed="1"/>
-    <w:lsdException w:name="footnote text" w:semiHidden="1" w:unhideWhenUsed="1"/>
-    <w:lsdException w:name="annotation text" w:semiHidden="1" w:unhideWhenUsed="1"/>
-    <w:lsdException w:name="header" w:semiHidden="1" w:unhideWhenUsed="1"/>
-    <w:lsdException w:name="footer" w:semiHidden="1" w:unhideWhenUsed="1"/>
-    <w:lsdException w:name="index heading" w:semiHidden="1" w:unhideWhenUsed="1"/>
-    <w:lsdException w:name="caption" w:semiHidden="1" w:uiPriority="35" w:unhideWhenUsed="1" w:qFormat="1"/>
-    <w:lsdException w:name="table of figures" w:semiHidden="1" w:unhideWhenUsed="1"/>
-    <w:lsdException w:name="envelope address" w:semiHidden="1" w:unhideWhenUsed="1"/>
-    <w:lsdException w:name="envelope return" w:semiHidden="1" w:unhideWhenUsed="1"/>
-    <w:lsdException w:name="footnote reference" w:semiHidden="1" w:unhideWhenUsed="1"/>
-    <w:lsdException w:name="annotation reference" w:semiHidden="1" w:unhideWhenUsed="1"/>
-    <w:lsdException w:name="line number" w:semiHidden="1" w:unhideWhenUsed="1"/>
-    <w:lsdException w:name="page number" w:semiHidden="1" w:unhideWhenUsed="1"/>
-    <w:lsdException w:name="endnote reference" w:semiHidden="1" w:unhideWhenUsed="1"/>
-    <w:lsdException w:name="endnote text" w:semiHidden="1" w:unhideWhenUsed="1"/>
-    <w:lsdException w:name="table of authorities" w:semiHidden="1" w:unhideWhenUsed="1"/>
-    <w:lsdException w:name="macro" w:semiHidden="1" w:unhideWhenUsed="1"/>
-    <w:lsdException w:name="toa heading" w:semiHidden="1" w:unhideWhenUsed="1"/>
-    <w:lsdException w:name="List" w:semiHidden="1" w:unhideWhenUsed="1"/>
-    <w:lsdException w:name="List Bullet" w:semiHidden="1" w:unhideWhenUsed="1"/>
-    <w:lsdException w:name="List Number" w:semiHidden="1" w:unhideWhenUsed="1"/>
-    <w:lsdException w:name="List 2" w:semiHidden="1" w:unhideWhenUsed="1"/>
-    <w:lsdException w:name="List 3" w:semiHidden="1" w:unhideWhenUsed="1"/>
-    <w:lsdException w:name="List 4" w:semiHidden="1" w:unhideWhenUsed="1"/>
-    <w:lsdException w:name="List 5" w:semiHidden="1" w:unhideWhenUsed="1"/>
-    <w:lsdException w:name="List Bullet 2" w:semiHidden="1" w:unhideWhenUsed="1"/>
-    <w:lsdException w:name="List Bullet 3" w:semiHidden="1" w:unhideWhenUsed="1"/>
-    <w:lsdException w:name="List Bullet 4" w:semiHidden="1" w:unhideWhenUsed="1"/>
-    <w:lsdException w:name="List Bullet 5" w:semiHidden="1" w:unhideWhenUsed="1"/>
-    <w:lsdException w:name="List Number 2" w:semiHidden="1" w:unhideWhenUsed="1"/>
-    <w:lsdException w:name="List Number 3" w:semiHidden="1" w:unhideWhenUsed="1"/>
-    <w:lsdException w:name="List Number 4" w:semiHidden="1" w:unhideWhenUsed="1"/>
-    <w:lsdException w:name="List Number 5" w:semiHidden="1" w:unhideWhenUsed="1"/>
-    <w:lsdException w:name="Title" w:uiPriority="10" w:qFormat="1"/>
-    <w:lsdException w:name="Closing" w:semiHidden="1" w:unhideWhenUsed="1"/>
-    <w:lsdException w:name="Signature" w:semiHidden="1" w:unhideWhenUsed="1"/>
-    <w:lsdException w:name="Default Paragraph Font" w:semiHidden="1" w:uiPriority="1" w:unhideWhenUsed="1"/>
-    <w:lsdException w:name="Body Text" w:semiHidden="1" w:unhideWhenUsed="1"/>
-    <w:lsdException w:name="Body Text Indent" w:semiHidden="1" w:unhideWhenUsed="1"/>
-    <w:lsdException w:name="List Continue" w:semiHidden="1" w:unhideWhenUsed="1"/>
-    <w:lsdException w:name="List Continue 2" w:semiHidden="1" w:unhideWhenUsed="1"/>
-    <w:lsdException w:name="List Continue 3" w:semiHidden="1" w:unhideWhenUsed="1"/>
-    <w:lsdException w:name="List Continue 4" w:semiHidden="1" w:unhideWhenUsed="1"/>
-    <w:lsdException w:name="List Continue 5" w:semiHidden="1" w:unhideWhenUsed="1"/>
-    <w:lsdException w:name="Message Header" w:semiHidden="1" w:unhideWhenUsed="1"/>
-    <w:lsdException w:name="Subtitle" w:uiPriority="11" w:qFormat="1"/>
-    <w:lsdException w:name="Salutation" w:semiHidden="1" w:unhideWhenUsed="1"/>
-    <w:lsdException w:name="Date" w:semiHidden="1" w:unhideWhenUsed="1"/>
-    <w:lsdException w:name="Body Text First Indent" w:semiHidden="1" w:unhideWhenUsed="1"/>
-    <w:lsdException w:name="Body Text First Indent 2" w:semiHidden="1" w:unhideWhenUsed="1"/>
-    <w:lsdException w:name="Note Heading" w:semiHidden="1" w:unhideWhenUsed="1"/>
-    <w:lsdException w:name="Body Text 2" w:semiHidden="1" w:unhideWhenUsed="1"/>
-    <w:lsdException w:name="Body Text 3" w:semiHidden="1" w:unhideWhenUsed="1"/>
-    <w:lsdException w:name="Body Text Indent 2" w:semiHidden="1" w:unhideWhenUsed="1"/>
-    <w:lsdException w:name="Body Text Indent 3" w:semiHidden="1" w:unhideWhenUsed="1"/>
-    <w:lsdException w:name="Block Text" w:semiHidden="1" w:unhideWhenUsed="1"/>
-    <w:lsdException w:name="Hyperlink" w:semiHidden="1" w:unhideWhenUsed="1"/>
-    <w:lsdException w:name="FollowedHyperlink" w:semiHidden="1" w:unhideWhenUsed="1"/>
-    <w:lsdException w:name="Strong" w:uiPriority="22" w:qFormat="1"/>
-    <w:lsdException w:name="Emphasis" w:uiPriority="20" w:qFormat="1"/>
-    <w:lsdException w:name="Document Map" w:semiHidden="1" w:unhideWhenUsed="1"/>
-    <w:lsdException w:name="Plain Text" w:semiHidden="1" w:unhideWhenUsed="1"/>
-    <w:lsdException w:name="E-mail Signature" w:semiHidden="1" w:unhideWhenUsed="1"/>
-    <w:lsdException w:name="HTML Top of Form" w:semiHidden="1" w:unhideWhenUsed="1"/>
-    <w:lsdException w:name="HTML Bottom of Form" w:semiHidden="1" w:unhideWhenUsed="1"/>
-    <w:lsdException w:name="Normal (Web)" w:semiHidden="1" w:unhideWhenUsed="1"/>
-    <w:lsdException w:name="HTML Acronym" w:semiHidden="1" w:unhideWhenUsed="1"/>
-    <w:lsdException w:name="HTML Address" w:semiHidden="1" w:unhideWhenUsed="1"/>
-    <w:lsdException w:name="HTML Cite" w:semiHidden="1" w:unhideWhenUsed="1"/>
-    <w:lsdException w:name="HTML Code" w:semiHidden="1" w:unhideWhenUsed="1"/>
-    <w:lsdException w:name="HTML Definition" w:semiHidden="1" w:unhideWhenUsed="1"/>
-    <w:lsdException w:name="HTML Keyboard" w:semiHidden="1" w:unhideWhenUsed="1"/>
-    <w:lsdException w:name="HTML Preformatted" w:semiHidden="1" w:unhideWhenUsed="1"/>
-    <w:lsdException w:name="HTML Sample" w:semiHidden="1" w:unhideWhenUsed="1"/>
-    <w:lsdException w:name="HTML Typewriter" w:semiHidden="1" w:unhideWhenUsed="1"/>
-    <w:lsdException w:name="HTML Variable" w:semiHidden="1" w:unhideWhenUsed="1"/>
-    <w:lsdException w:name="Normal Table" w:semiHidden="1" w:unhideWhenUsed="1"/>
-    <w:lsdException w:name="annotation subject" w:semiHidden="1" w:unhideWhenUsed="1"/>
-    <w:lsdException w:name="No List" w:semiHidden="1" w:unhideWhenUsed="1"/>
-    <w:lsdException w:name="Outline List 1" w:semiHidden="1" w:unhideWhenUsed="1"/>
-    <w:lsdException w:name="Outline List 2" w:semiHidden="1" w:unhideWhenUsed="1"/>
-    <w:lsdException w:name="Outline List 3" w:semiHidden="1" w:unhideWhenUsed="1"/>
-    <w:lsdException w:name="Table Simple 1" w:semiHidden="1" w:unhideWhenUsed="1"/>
-    <w:lsdException w:name="Table Simple 2" w:semiHidden="1" w:unhideWhenUsed="1"/>
-    <w:lsdException w:name="Table Simple 3" w:semiHidden="1" w:unhideWhenUsed="1"/>
-    <w:lsdException w:name="Table Classic 1" w:semiHidden="1" w:unhideWhenUsed="1"/>
-    <w:lsdException w:name="Table Classic 2" w:semiHidden="1" w:unhideWhenUsed="1"/>
-    <w:lsdException w:name="Table Classic 3" w:semiHidden="1" w:unhideWhenUsed="1"/>
-    <w:lsdException w:name="Table Classic 4" w:semiHidden="1" w:unhideWhenUsed="1"/>
-    <w:lsdException w:name="Table Colorful 1" w:semiHidden="1" w:unhideWhenUsed="1"/>
-    <w:lsdException w:name="Table Colorful 2" w:semiHidden="1" w:unhideWhenUsed="1"/>
-    <w:lsdException w:name="Table Colorful 3" w:semiHidden="1" w:unhideWhenUsed="1"/>
-    <w:lsdException w:name="Table Columns 1" w:semiHidden="1" w:unhideWhenUsed="1"/>
-    <w:lsdException w:name="Table Columns 2" w:semiHidden="1" w:unhideWhenUsed="1"/>
-    <w:lsdException w:name="Table Columns 3" w:semiHidden="1" w:unhideWhenUsed="1"/>
-    <w:lsdException w:name="Table Columns 4" w:semiHidden="1" w:unhideWhenUsed="1"/>
-    <w:lsdException w:name="Table Columns 5" w:semiHidden="1" w:unhideWhenUsed="1"/>
-    <w:lsdException w:name="Table Grid 1" w:semiHidden="1" w:unhideWhenUsed="1"/>
-    <w:lsdException w:name="Table Grid 2" w:semiHidden="1" w:unhideWhenUsed="1"/>
-    <w:lsdException w:name="Table Grid 3" w:semiHidden="1" w:unhideWhenUsed="1"/>
-    <w:lsdException w:name="Table Grid 4" w:semiHidden="1" w:unhideWhenUsed="1"/>
-    <w:lsdException w:name="Table Grid 5" w:semiHidden="1" w:unhideWhenUsed="1"/>
-    <w:lsdException w:name="Table Grid 6" w:semiHidden="1" w:unhideWhenUsed="1"/>
-    <w:lsdException w:name="Table Grid 7" w:semiHidden="1" w:unhideWhenUsed="1"/>
-    <w:lsdException w:name="Table Grid 8" w:semiHidden="1" w:unhideWhenUsed="1"/>
-    <w:lsdException w:name="Table List 1" w:semiHidden="1" w:unhideWhenUsed="1"/>
-    <w:lsdException w:name="Table List 2" w:semiHidden="1" w:unhideWhenUsed="1"/>
-    <w:lsdException w:name="Table List 3" w:semiHidden="1" w:unhideWhenUsed="1"/>
-    <w:lsdException w:name="Table List 4" w:semiHidden="1" w:unhideWhenUsed="1"/>
-    <w:lsdException w:name="Table List 5" w:semiHidden="1" w:unhideWhenUsed="1"/>
-    <w:lsdException w:name="Table List 6" w:semiHidden="1" w:unhideWhenUsed="1"/>
-    <w:lsdException w:name="Table List 7" w:semiHidden="1" w:unhideWhenUsed="1"/>
-    <w:lsdException w:name="Table List 8" w:semiHidden="1" w:unhideWhenUsed="1"/>
-    <w:lsdException w:name="Table 3D effects 1" w:semiHidden="1" w:unhideWhenUsed="1"/>
-    <w:lsdException w:name="Table 3D effects 2" w:semiHidden="1" w:unhideWhenUsed="1"/>
-    <w:lsdException w:name="Table 3D effects 3" w:semiHidden="1" w:unhideWhenUsed="1"/>
-    <w:lsdException w:name="Table Contemporary" w:semiHidden="1" w:unhideWhenUsed="1"/>
-    <w:lsdException w:name="Table Elegant" w:semiHidden="1" w:unhideWhenUsed="1"/>
-    <w:lsdException w:name="Table Professional" w:semiHidden="1" w:unhideWhenUsed="1"/>
-    <w:lsdException w:name="Table Subtle 1" w:semiHidden="1" w:unhideWhenUsed="1"/>
-    <w:lsdException w:name="Table Subtle 2" w:semiHidden="1" w:unhideWhenUsed="1"/>
-    <w:lsdException w:name="Table Web 1" w:semiHidden="1" w:unhideWhenUsed="1"/>
-    <w:lsdException w:name="Table Web 2" w:semiHidden="1" w:unhideWhenUsed="1"/>
-    <w:lsdException w:name="Table Web 3" w:semiHidden="1" w:unhideWhenUsed="1"/>
-    <w:lsdException w:name="Balloon Text" w:semiHidden="1" w:unhideWhenUsed="1"/>
-    <w:lsdException w:name="Table Grid" w:uiPriority="59"/>
-    <w:lsdException w:name="Table Theme" w:semiHidden="1" w:unhideWhenUsed="1"/>
-    <w:lsdException w:name="Placeholder Text" w:semiHidden="1"/>
-    <w:lsdException w:name="No Spacing" w:uiPriority="1" w:qFormat="1"/>
-    <w:lsdException w:name="Light Shading" w:uiPriority="60"/>
-    <w:lsdException w:name="Light List" w:uiPriority="61"/>
-    <w:lsdException w:name="Light Grid" w:uiPriority="62"/>
-    <w:lsdException w:name="Medium Shading 1" w:uiPriority="63"/>
-    <w:lsdException w:name="Medium Shading 2" w:uiPriority="64"/>
-    <w:lsdException w:name="Medium List 1" w:uiPriority="65"/>
-    <w:lsdException w:name="Medium List 2" w:uiPriority="66"/>
-    <w:lsdException w:name="Medium Grid 1" w:uiPriority="67"/>
-    <w:lsdException w:name="Medium Grid 2" w:uiPriority="68"/>
-    <w:lsdException w:name="Medium Grid 3" w:uiPriority="69"/>
-    <w:lsdException w:name="Dark List" w:uiPriority="70"/>
-    <w:lsdException w:name="Colorful Shading" w:uiPriority="71"/>
-    <w:lsdException w:name="Colorful List" w:uiPriority="72"/>
-    <w:lsdException w:name="Colorful Grid" w:uiPriority="73"/>
-    <w:lsdException w:name="Light Shading Accent 1" w:uiPriority="60"/>
-    <w:lsdException w:name="Light List Accent 1" w:uiPriority="61"/>
-    <w:lsdException w:name="Light Grid Accent 1" w:uiPriority="62"/>
-    <w:lsdException w:name="Medium Shading 1 Accent 1" w:uiPriority="63"/>
-    <w:lsdException w:name="Medium Shading 2 Accent 1" w:uiPriority="64"/>
-    <w:lsdException w:name="Medium List 1 Accent 1" w:uiPriority="65"/>
-    <w:lsdException w:name="Revision" w:semiHidden="1"/>
-    <w:lsdException w:name="List Paragraph" w:uiPriority="34" w:qFormat="1"/>
-    <w:lsdException w:name="Quote" w:uiPriority="29" w:qFormat="1"/>
-    <w:lsdException w:name="Intense Quote" w:uiPriority="30" w:qFormat="1"/>
-    <w:lsdException w:name="Medium List 2 Accent 1" w:uiPriority="66"/>
-    <w:lsdException w:name="Medium Grid 1 Accent 1" w:uiPriority="67"/>
-    <w:lsdException w:name="Medium Grid 2 Accent 1" w:uiPriority="68"/>
-    <w:lsdException w:name="Medium Grid 3 Accent 1" w:uiPriority="69"/>
-    <w:lsdException w:name="Dark List Accent 1" w:uiPriority="70"/>
-    <w:lsdException w:name="Colorful Shading Accent 1" w:uiPriority="71"/>
-    <w:lsdException w:name="Colorful List Accent 1" w:uiPriority="72"/>
-    <w:lsdException w:name="Colorful Grid Accent 1" w:uiPriority="73"/>
-    <w:lsdException w:name="Light Shading Accent 2" w:uiPriority="60"/>
-    <w:lsdException w:name="Light List Accent 2" w:uiPriority="61"/>
-    <w:lsdException w:name="Light Grid Accent 2" w:uiPriority="62"/>
-    <w:lsdException w:name="Medium Shading 1 Accent 2" w:uiPriority="63"/>
-    <w:lsdException w:name="Medium Shading 2 Accent 2" w:uiPriority="64"/>
-    <w:lsdException w:name="Medium List 1 Accent 2" w:uiPriority="65"/>
-    <w:lsdException w:name="Medium List 2 Accent 2" w:uiPriority="66"/>
-    <w:lsdException w:name="Medium Grid 1 Accent 2" w:uiPriority="67"/>
-    <w:lsdException w:name="Medium Grid 2 Accent 2" w:uiPriority="68"/>
-    <w:lsdException w:name="Medium Grid 3 Accent 2" w:uiPriority="69"/>
-    <w:lsdException w:name="Dark List Accent 2" w:uiPriority="70"/>
-    <w:lsdException w:name="Colorful Shading Accent 2" w:uiPriority="71"/>
-    <w:lsdException w:name="Colorful List Accent 2" w:uiPriority="72"/>
-    <w:lsdException w:name="Colorful Grid Accent 2" w:uiPriority="73"/>
-    <w:lsdException w:name="Light Shading Accent 3" w:uiPriority="60"/>
-    <w:lsdException w:name="Light List Accent 3" w:uiPriority="61"/>
-    <w:lsdException w:name="Light Grid Accent 3" w:uiPriority="62"/>
-    <w:lsdException w:name="Medium Shading 1 Accent 3" w:uiPriority="63"/>
-    <w:lsdException w:name="Medium Shading 2 Accent 3" w:uiPriority="64"/>
-    <w:lsdException w:name="Medium List 1 Accent 3" w:uiPriority="65"/>
-    <w:lsdException w:name="Medium List 2 Accent 3" w:uiPriority="66"/>
-    <w:lsdException w:name="Medium Grid 1 Accent 3" w:uiPriority="67"/>
-    <w:lsdException w:name="Medium Grid 2 Accent 3" w:uiPriority="68"/>
-    <w:lsdException w:name="Medium Grid 3 Accent 3" w:uiPriority="69"/>
-    <w:lsdException w:name="Dark List Accent 3" w:uiPriority="70"/>
-    <w:lsdException w:name="Colorful Shading Accent 3" w:uiPriority="71"/>
-    <w:lsdException w:name="Colorful List Accent 3" w:uiPriority="72"/>
-    <w:lsdException w:name="Colorful Grid Accent 3" w:uiPriority="73"/>
-    <w:lsdException w:name="Light Shading Accent 4" w:uiPriority="60"/>
-    <w:lsdException w:name="Light List Accent 4" w:uiPriority="61"/>
-    <w:lsdException w:name="Light Grid Accent 4" w:uiPriority="62"/>
-    <w:lsdException w:name="Medium Shading 1 Accent 4" w:uiPriority="63"/>
-    <w:lsdException w:name="Medium Shading 2 Accent 4" w:uiPriority="64"/>
-    <w:lsdException w:name="Medium List 1 Accent 4" w:uiPriority="65"/>
-    <w:lsdException w:name="Medium List 2 Accent 4" w:uiPriority="66"/>
-    <w:lsdException w:name="Medium Grid 1 Accent 4" w:uiPriority="67"/>
-    <w:lsdException w:name="Medium Grid 2 Accent 4" w:uiPriority="68"/>
-    <w:lsdException w:name="Medium Grid 3 Accent 4" w:uiPriority="69"/>
-    <w:lsdException w:name="Dark List Accent 4" w:uiPriority="70"/>
-    <w:lsdException w:name="Colorful Shading Accent 4" w:uiPriority="71"/>
-    <w:lsdException w:name="Colorful List Accent 4" w:uiPriority="72"/>
-    <w:lsdException w:name="Colorful Grid Accent 4" w:uiPriority="73"/>
-    <w:lsdException w:name="Light Shading Accent 5" w:uiPriority="60"/>
-    <w:lsdException w:name="Light List Accent 5" w:uiPriority="61"/>
-    <w:lsdException w:name="Light Grid Accent 5" w:uiPriority="62"/>
-    <w:lsdException w:name="Medium Shading 1 Accent 5" w:uiPriority="63"/>
-    <w:lsdException w:name="Medium Shading 2 Accent 5" w:uiPriority="64"/>
-    <w:lsdException w:name="Medium List 1 Accent 5" w:uiPriority="65"/>
-    <w:lsdException w:name="Medium List 2 Accent 5" w:uiPriority="66"/>
-    <w:lsdException w:name="Medium Grid 1 Accent 5" w:uiPriority="67"/>
-    <w:lsdException w:name="Medium Grid 2 Accent 5" w:uiPriority="68"/>
-    <w:lsdException w:name="Medium Grid 3 Accent 5" w:uiPriority="69"/>
-    <w:lsdException w:name="Dark List Accent 5" w:uiPriority="70"/>
-    <w:lsdException w:name="Colorful Shading Accent 5" w:uiPriority="71"/>
-    <w:lsdException w:name="Colorful List Accent 5" w:uiPriority="72"/>
-    <w:lsdException w:name="Colorful Grid Accent 5" w:uiPriority="73"/>
-    <w:lsdException w:name="Light Shading Accent 6" w:uiPriority="60"/>
-    <w:lsdException w:name="Light List Accent 6" w:uiPriority="61"/>
-    <w:lsdException w:name="Light Grid Accent 6" w:uiPriority="62"/>
-    <w:lsdException w:name="Medium Shading 1 Accent 6" w:uiPriority="63"/>
-    <w:lsdException w:name="Medium Shading 2 Accent 6" w:uiPriority="64"/>
-    <w:lsdException w:name="Medium List 1 Accent 6" w:uiPriority="65"/>
-    <w:lsdException w:name="Medium List 2 Accent 6" w:uiPriority="66"/>
-    <w:lsdException w:name="Medium Grid 1 Accent 6" w:uiPriority="67"/>
-    <w:lsdException w:name="Medium Grid 2 Accent 6" w:uiPriority="68"/>
-    <w:lsdException w:name="Medium Grid 3 Accent 6" w:uiPriority="69"/>
-    <w:lsdException w:name="Dark List Accent 6" w:uiPriority="70"/>
-    <w:lsdException w:name="Colorful Shading Accent 6" w:uiPriority="71"/>
-    <w:lsdException w:name="Colorful List Accent 6" w:uiPriority="72"/>
-    <w:lsdException w:name="Colorful Grid Accent 6" w:uiPriority="73"/>
-    <w:lsdException w:name="Subtle Emphasis" w:uiPriority="19" w:qFormat="1"/>
-    <w:lsdException w:name="Intense Emphasis" w:uiPriority="21" w:qFormat="1"/>
-    <w:lsdException w:name="Subtle Reference" w:uiPriority="31" w:qFormat="1"/>
-    <w:lsdException w:name="Intense Reference" w:uiPriority="32" w:qFormat="1"/>
-    <w:lsdException w:name="Book Title" w:uiPriority="33" w:qFormat="1"/>
-    <w:lsdException w:name="Bibliography" w:semiHidden="1" w:uiPriority="37" w:unhideWhenUsed="1"/>
-    <w:lsdException w:name="TOC Heading" w:semiHidden="1" w:uiPriority="39" w:unhideWhenUsed="1" w:qFormat="1"/>
-    <w:lsdException w:name="Plain Table 1" w:uiPriority="41"/>
-    <w:lsdException w:name="Plain Table 2" w:uiPriority="42"/>
-    <w:lsdException w:name="Plain Table 3" w:uiPriority="43"/>
-    <w:lsdException w:name="Plain Table 4" w:uiPriority="44"/>
-    <w:lsdException w:name="Plain Table 5" w:uiPriority="45"/>
-    <w:lsdException w:name="Grid Table Light" w:uiPriority="40"/>
-    <w:lsdException w:name="Grid Table 1 Light" w:uiPriority="46"/>
-    <w:lsdException w:name="Grid Table 2" w:uiPriority="47"/>
-    <w:lsdException w:name="Grid Table 3" w:uiPriority="48"/>
-    <w:lsdException w:name="Grid Table 4" w:uiPriority="49"/>
-    <w:lsdException w:name="Grid Table 5 Dark" w:uiPriority="50"/>
-    <w:lsdException w:name="Grid Table 6 Colorful" w:uiPriority="51"/>
-    <w:lsdException w:name="Grid Table 7 Colorful" w:uiPriority="52"/>
-    <w:lsdException w:name="Grid Table 1 Light Accent 1" w:uiPriority="46"/>
-    <w:lsdException w:name="Grid Table 2 Accent 1" w:uiPriority="47"/>
-    <w:lsdException w:name="Grid Table 3 Accent 1" w:uiPriority="48"/>
-    <w:lsdException w:name="Grid Table 4 Accent 1" w:uiPriority="49"/>
-    <w:lsdException w:name="Grid Table 5 Dark Accent 1" w:uiPriority="50"/>
-    <w:lsdException w:name="Grid Table 6 Colorful Accent 1" w:uiPriority="51"/>
-    <w:lsdException w:name="Grid Table 7 Colorful Accent 1" w:uiPriority="52"/>
-    <w:lsdException w:name="Grid Table 1 Light Accent 2" w:uiPriority="46"/>
-    <w:lsdException w:name="Grid Table 2 Accent 2" w:uiPriority="47"/>
-    <w:lsdException w:name="Grid Table 3 Accent 2" w:uiPriority="48"/>
-    <w:lsdException w:name="Grid Table 4 Accent 2" w:uiPriority="49"/>
-    <w:lsdException w:name="Grid Table 5 Dark Accent 2" w:uiPriority="50"/>
-    <w:lsdException w:name="Grid Table 6 Colorful Accent 2" w:uiPriority="51"/>
-    <w:lsdException w:name="Grid Table 7 Colorful Accent 2" w:uiPriority="52"/>
-    <w:lsdException w:name="Grid Table 1 Light Accent 3" w:uiPriority="46"/>
-    <w:lsdException w:name="Grid Table 2 Accent 3" w:uiPriority="47"/>
-    <w:lsdException w:name="Grid Table 3 Accent 3" w:uiPriority="48"/>
-    <w:lsdException w:name="Grid Table 4 Accent 3" w:uiPriority="49"/>
-    <w:lsdException w:name="Grid Table 5 Dark Accent 3" w:uiPriority="50"/>
-    <w:lsdException w:name="Grid Table 6 Colorful Accent 3" w:uiPriority="51"/>
-    <w:lsdException w:name="Grid Table 7 Colorful Accent 3" w:uiPriority="52"/>
-    <w:lsdException w:name="Grid Table 1 Light Accent 4" w:uiPriority="46"/>
-    <w:lsdException w:name="Grid Table 2 Accent 4" w:uiPriority="47"/>
-    <w:lsdException w:name="Grid Table 3 Accent 4" w:uiPriority="48"/>
-    <w:lsdException w:name="Grid Table 4 Accent 4" w:uiPriority="49"/>
-    <w:lsdException w:name="Grid Table 5 Dark Accent 4" w:uiPriority="50"/>
-    <w:lsdException w:name="Grid Table 6 Colorful Accent 4" w:uiPriority="51"/>
-    <w:lsdException w:name="Grid Table 7 Colorful Accent 4" w:uiPriority="52"/>
-    <w:lsdException w:name="Grid Table 1 Light Accent 5" w:uiPriority="46"/>
-    <w:lsdException w:name="Grid Table 2 Accent 5" w:uiPriority="47"/>
-    <w:lsdException w:name="Grid Table 3 Accent 5" w:uiPriority="48"/>
-    <w:lsdException w:name="Grid Table 4 Accent 5" w:uiPriority="49"/>
-    <w:lsdException w:name="Grid Table 5 Dark Accent 5" w:uiPriority="50"/>
-    <w:lsdException w:name="Grid Table 6 Colorful Accent 5" w:uiPriority="51"/>
-    <w:lsdException w:name="Grid Table 7 Colorful Accent 5" w:uiPriority="52"/>
-    <w:lsdException w:name="Grid Table 1 Light Accent 6" w:uiPriority="46"/>
-    <w:lsdException w:name="Grid Table 2 Accent 6" w:uiPriority="47"/>
-    <w:lsdException w:name="Grid Table 3 Accent 6" w:uiPriority="48"/>
-    <w:lsdException w:name="Grid Table 4 Accent 6" w:uiPriority="49"/>
-    <w:lsdException w:name="Grid Table 5 Dark Accent 6" w:uiPriority="50"/>
-    <w:lsdException w:name="Grid Table 6 Colorful Accent 6" w:uiPriority="51"/>
-    <w:lsdException w:name="Grid Table 7 Colorful Accent 6" w:uiPriority="52"/>
-    <w:lsdException w:name="List Table 1 Light" w:uiPriority="46"/>
-    <w:lsdException w:name="List Table 2" w:uiPriority="47"/>
-    <w:lsdException w:name="List Table 3" w:uiPriority="48"/>
-    <w:lsdException w:name="List Table 4" w:uiPriority="49"/>
-    <w:lsdException w:name="List Table 5 Dark" w:uiPriority="50"/>
-    <w:lsdException w:name="List Table 6 Colorful" w:uiPriority="51"/>
-    <w:lsdException w:name="List Table 7 Colorful" w:uiPriority="52"/>
-    <w:lsdException w:name="List Table 1 Light Accent 1" w:uiPriority="46"/>
-    <w:lsdException w:name="List Table 2 Accent 1" w:uiPriority="47"/>
-    <w:lsdException w:name="List Table 3 Accent 1" w:uiPriority="48"/>
-    <w:lsdException w:name="List Table 4 Accent 1" w:uiPriority="49"/>
-    <w:lsdException w:name="List Table 5 Dark Accent 1" w:uiPriority="50"/>
-    <w:lsdException w:name="List Table 6 Colorful Accent 1" w:uiPriority="51"/>
-    <w:lsdException w:name="List Table 7 Colorful Accent 1" w:uiPriority="52"/>
-    <w:lsdException w:name="List Table 1 Light Accent 2" w:uiPriority="46"/>
-    <w:lsdException w:name="List Table 2 Accent 2" w:uiPriority="47"/>
-    <w:lsdException w:name="List Table 3 Accent 2" w:uiPriority="48"/>
-    <w:lsdException w:name="List Table 4 Accent 2" w:uiPriority="49"/>
-    <w:lsdException w:name="List Table 5 Dark Accent 2" w:uiPriority="50"/>
-    <w:lsdException w:name="List Table 6 Colorful Accent 2" w:uiPriority="51"/>
-    <w:lsdException w:name="List Table 7 Colorful Accent 2" w:uiPriority="52"/>
-    <w:lsdException w:name="List Table 1 Light Accent 3" w:uiPriority="46"/>
-    <w:lsdException w:name="List Table 2 Accent 3" w:uiPriority="47"/>
-    <w:lsdException w:name="List Table 3 Accent 3" w:uiPriority="48"/>
-    <w:lsdException w:name="List Table 4 Accent 3" w:uiPriority="49"/>
-    <w:lsdException w:name="List Table 5 Dark Accent 3" w:uiPriority="50"/>
-    <w:lsdException w:name="List Table 6 Colorful Accent 3" w:uiPriority="51"/>
-    <w:lsdException w:name="List Table 7 Colorful Accent 3" w:uiPriority="52"/>
-    <w:lsdException w:name="List Table 1 Light Accent 4" w:uiPriority="46"/>
-    <w:lsdException w:name="List Table 2 Accent 4" w:uiPriority="47"/>
-    <w:lsdException w:name="List Table 3 Accent 4" w:uiPriority="48"/>
-    <w:lsdException w:name="List Table 4 Accent 4" w:uiPriority="49"/>
-    <w:lsdException w:name="List Table 5 Dark Accent 4" w:uiPriority="50"/>
-    <w:lsdException w:name="List Table 6 Colorful Accent 4" w:uiPriority="51"/>
-    <w:lsdException w:name="List Table 7 Colorful Accent 4" w:uiPriority="52"/>
-    <w:lsdException w:name="List Table 1 Light Accent 5" w:uiPriority="46"/>
-    <w:lsdException w:name="List Table 2 Accent 5" w:uiPriority="47"/>
-    <w:lsdException w:name="List Table 3 Accent 5" w:uiPriority="48"/>
-    <w:lsdException w:name="List Table 4 Accent 5" w:uiPriority="49"/>
-    <w:lsdException w:name="List Table 5 Dark Accent 5" w:uiPriority="50"/>
-    <w:lsdException w:name="List Table 6 Colorful Accent 5" w:uiPriority="51"/>
-    <w:lsdException w:name="List Table 7 Colorful Accent 5" w:uiPriority="52"/>
-    <w:lsdException w:name="List Table 1 Light Accent 6" w:uiPriority="46"/>
-    <w:lsdException w:name="List Table 2 Accent 6" w:uiPriority="47"/>
-    <w:lsdException w:name="List Table 3 Accent 6" w:uiPriority="48"/>
-    <w:lsdException w:name="List Table 4 Accent 6" w:uiPriority="49"/>
-    <w:lsdException w:name="List Table 5 Dark Accent 6" w:uiPriority="50"/>
-    <w:lsdException w:name="List Table 6 Colorful Accent 6" w:uiPriority="51"/>
-    <w:lsdException w:name="List Table 7 Colorful Accent 6" w:uiPriority="52"/>
+  <w:latentStyles w:defLockedState="0" w:defUIPriority="99" w:defSemiHidden="1" w:defUnhideWhenUsed="1" w:defQFormat="0" w:count="267">
+    <w:lsdException w:name="Normal" w:semiHidden="0" w:uiPriority="0" w:unhideWhenUsed="0" w:qFormat="1"/>
+    <w:lsdException w:name="heading 1" w:semiHidden="0" w:uiPriority="9" w:unhideWhenUsed="0" w:qFormat="1"/>
+    <w:lsdException w:name="heading 2" w:uiPriority="9" w:qFormat="1"/>
+    <w:lsdException w:name="heading 3" w:uiPriority="9" w:qFormat="1"/>
+    <w:lsdException w:name="heading 4" w:uiPriority="9" w:qFormat="1"/>
+    <w:lsdException w:name="heading 5" w:uiPriority="9" w:qFormat="1"/>
+    <w:lsdException w:name="heading 6" w:uiPriority="9" w:qFormat="1"/>
+    <w:lsdException w:name="heading 7" w:uiPriority="9" w:qFormat="1"/>
+    <w:lsdException w:name="heading 8" w:uiPriority="9" w:qFormat="1"/>
+    <w:lsdException w:name="heading 9" w:uiPriority="9" w:qFormat="1"/>
+    <w:lsdException w:name="toc 1" w:uiPriority="39"/>
+    <w:lsdException w:name="toc 2" w:uiPriority="39"/>
+    <w:lsdException w:name="toc 3" w:uiPriority="39"/>
+    <w:lsdException w:name="toc 4" w:uiPriority="39"/>
+    <w:lsdException w:name="toc 5" w:uiPriority="39"/>
+    <w:lsdException w:name="toc 6" w:uiPriority="39"/>
+    <w:lsdException w:name="toc 7" w:uiPriority="39"/>
+    <w:lsdException w:name="toc 8" w:uiPriority="39"/>
+    <w:lsdException w:name="toc 9" w:uiPriority="39"/>
+    <w:lsdException w:name="caption" w:uiPriority="35" w:qFormat="1"/>
+    <w:lsdException w:name="Title" w:semiHidden="0" w:uiPriority="10" w:unhideWhenUsed="0" w:qFormat="1"/>
+    <w:lsdException w:name="Default Paragraph Font" w:uiPriority="1"/>
+    <w:lsdException w:name="Subtitle" w:semiHidden="0" w:uiPriority="11" w:unhideWhenUsed="0" w:qFormat="1"/>
+    <w:lsdException w:name="Strong" w:semiHidden="0" w:uiPriority="22" w:unhideWhenUsed="0" w:qFormat="1"/>
+    <w:lsdException w:name="Emphasis" w:semiHidden="0" w:uiPriority="20" w:unhideWhenUsed="0" w:qFormat="1"/>
+    <w:lsdException w:name="Table Grid" w:semiHidden="0" w:uiPriority="59" w:unhideWhenUsed="0"/>
+    <w:lsdException w:name="Placeholder Text" w:unhideWhenUsed="0"/>
+    <w:lsdException w:name="No Spacing" w:semiHidden="0" w:uiPriority="1" w:unhideWhenUsed="0" w:qFormat="1"/>
+    <w:lsdException w:name="Light Shading" w:semiHidden="0" w:uiPriority="60" w:unhideWhenUsed="0"/>
+    <w:lsdException w:name="Light List" w:semiHidden="0" w:uiPriority="61" w:unhideWhenUsed="0"/>
+    <w:lsdException w:name="Light Grid" w:semiHidden="0" w:uiPriority="62" w:unhideWhenUsed="0"/>
+    <w:lsdException w:name="Medium Shading 1" w:semiHidden="0" w:uiPriority="63" w:unhideWhenUsed="0"/>
+    <w:lsdException w:name="Medium Shading 2" w:semiHidden="0" w:uiPriority="64" w:unhideWhenUsed="0"/>
+    <w:lsdException w:name="Medium List 1" w:semiHidden="0" w:uiPriority="65" w:unhideWhenUsed="0"/>
+    <w:lsdException w:name="Medium List 2" w:semiHidden="0" w:uiPriority="66" w:unhideWhenUsed="0"/>
+    <w:lsdException w:name="Medium Grid 1" w:semiHidden="0" w:uiPriority="67" w:unhideWhenUsed="0"/>
+    <w:lsdException w:name="Medium Grid 2" w:semiHidden="0" w:uiPriority="68" w:unhideWhenUsed="0"/>
+    <w:lsdException w:name="Medium Grid 3" w:semiHidden="0" w:uiPriority="69" w:unhideWhenUsed="0"/>
+    <w:lsdException w:name="Dark List" w:semiHidden="0" w:uiPriority="70" w:unhideWhenUsed="0"/>
+    <w:lsdException w:name="Colorful Shading" w:semiHidden="0" w:uiPriority="71" w:unhideWhenUsed="0"/>
+    <w:lsdException w:name="Colorful List" w:semiHidden="0" w:uiPriority="72" w:unhideWhenUsed="0"/>
+    <w:lsdException w:name="Colorful Grid" w:semiHidden="0" w:uiPriority="73" w:unhideWhenUsed="0"/>
+    <w:lsdException w:name="Light Shading Accent 1" w:semiHidden="0" w:uiPriority="60" w:unhideWhenUsed="0"/>
+    <w:lsdException w:name="Light List Accent 1" w:semiHidden="0" w:uiPriority="61" w:unhideWhenUsed="0"/>
+    <w:lsdException w:name="Light Grid Accent 1" w:semiHidden="0" w:uiPriority="62" w:unhideWhenUsed="0"/>
+    <w:lsdException w:name="Medium Shading 1 Accent 1" w:semiHidden="0" w:uiPriority="63" w:unhideWhenUsed="0"/>
+    <w:lsdException w:name="Medium Shading 2 Accent 1" w:semiHidden="0" w:uiPriority="64" w:unhideWhenUsed="0"/>
+    <w:lsdException w:name="Medium List 1 Accent 1" w:semiHidden="0" w:uiPriority="65" w:unhideWhenUsed="0"/>
+    <w:lsdException w:name="Revision" w:unhideWhenUsed="0"/>
+    <w:lsdException w:name="List Paragraph" w:semiHidden="0" w:uiPriority="34" w:unhideWhenUsed="0" w:qFormat="1"/>
+    <w:lsdException w:name="Quote" w:semiHidden="0" w:uiPriority="29" w:unhideWhenUsed="0" w:qFormat="1"/>
+    <w:lsdException w:name="Intense Quote" w:semiHidden="0" w:uiPriority="30" w:unhideWhenUsed="0" w:qFormat="1"/>
+    <w:lsdException w:name="Medium List 2 Accent 1" w:semiHidden="0" w:uiPriority="66" w:unhideWhenUsed="0"/>
+    <w:lsdException w:name="Medium Grid 1 Accent 1" w:semiHidden="0" w:uiPriority="67" w:unhideWhenUsed="0"/>
+    <w:lsdException w:name="Medium Grid 2 Accent 1" w:semiHidden="0" w:uiPriority="68" w:unhideWhenUsed="0"/>
+    <w:lsdException w:name="Medium Grid 3 Accent 1" w:semiHidden="0" w:uiPriority="69" w:unhideWhenUsed="0"/>
+    <w:lsdException w:name="Dark List Accent 1" w:semiHidden="0" w:uiPriority="70" w:unhideWhenUsed="0"/>
+    <w:lsdException w:name="Colorful Shading Accent 1" w:semiHidden="0" w:uiPriority="71" w:unhideWhenUsed="0"/>
+    <w:lsdException w:name="Colorful List Accent 1" w:semiHidden="0" w:uiPriority="72" w:unhideWhenUsed="0"/>
+    <w:lsdException w:name="Colorful Grid Accent 1" w:semiHidden="0" w:uiPriority="73" w:unhideWhenUsed="0"/>
+    <w:lsdException w:name="Light Shading Accent 2" w:semiHidden="0" w:uiPriority="60" w:unhideWhenUsed="0"/>
+    <w:lsdException w:name="Light List Accent 2" w:semiHidden="0" w:uiPriority="61" w:unhideWhenUsed="0"/>
+    <w:lsdException w:name="Light Grid Accent 2" w:semiHidden="0" w:uiPriority="62" w:unhideWhenUsed="0"/>
+    <w:lsdException w:name="Medium Shading 1 Accent 2" w:semiHidden="0" w:uiPriority="63" w:unhideWhenUsed="0"/>
+    <w:lsdException w:name="Medium Shading 2 Accent 2" w:semiHidden="0" w:uiPriority="64" w:unhideWhenUsed="0"/>
+    <w:lsdException w:name="Medium List 1 Accent 2" w:semiHidden="0" w:uiPriority="65" w:unhideWhenUsed="0"/>
+    <w:lsdException w:name="Medium List 2 Accent 2" w:semiHidden="0" w:uiPriority="66" w:unhideWhenUsed="0"/>
+    <w:lsdException w:name="Medium Grid 1 Accent 2" w:semiHidden="0" w:uiPriority="67" w:unhideWhenUsed="0"/>
+    <w:lsdException w:name="Medium Grid 2 Accent 2" w:semiHidden="0" w:uiPriority="68" w:unhideWhenUsed="0"/>
+    <w:lsdException w:name="Medium Grid 3 Accent 2" w:semiHidden="0" w:uiPriority="69" w:unhideWhenUsed="0"/>
+    <w:lsdException w:name="Dark List Accent 2" w:semiHidden="0" w:uiPriority="70" w:unhideWhenUsed="0"/>
+    <w:lsdException w:name="Colorful Shading Accent 2" w:semiHidden="0" w:uiPriority="71" w:unhideWhenUsed="0"/>
+    <w:lsdException w:name="Colorful List Accent 2" w:semiHidden="0" w:uiPriority="72" w:unhideWhenUsed="0"/>
+    <w:lsdException w:name="Colorful Grid Accent 2" w:semiHidden="0" w:uiPriority="73" w:unhideWhenUsed="0"/>
+    <w:lsdException w:name="Light Shading Accent 3" w:semiHidden="0" w:uiPriority="60" w:unhideWhenUsed="0"/>
+    <w:lsdException w:name="Light List Accent 3" w:semiHidden="0" w:uiPriority="61" w:unhideWhenUsed="0"/>
+    <w:lsdException w:name="Light Grid Accent 3" w:semiHidden="0" w:uiPriority="62" w:unhideWhenUsed="0"/>
+    <w:lsdException w:name="Medium Shading 1 Accent 3" w:semiHidden="0" w:uiPriority="63" w:unhideWhenUsed="0"/>
+    <w:lsdException w:name="Medium Shading 2 Accent 3" w:semiHidden="0" w:uiPriority="64" w:unhideWhenUsed="0"/>
+    <w:lsdException w:name="Medium List 1 Accent 3" w:semiHidden="0" w:uiPriority="65" w:unhideWhenUsed="0"/>
+    <w:lsdException w:name="Medium List 2 Accent 3" w:semiHidden="0" w:uiPriority="66" w:unhideWhenUsed="0"/>
+    <w:lsdException w:name="Medium Grid 1 Accent 3" w:semiHidden="0" w:uiPriority="67" w:unhideWhenUsed="0"/>
+    <w:lsdException w:name="Medium Grid 2 Accent 3" w:semiHidden="0" w:uiPriority="68" w:unhideWhenUsed="0"/>
+    <w:lsdException w:name="Medium Grid 3 Accent 3" w:semiHidden="0" w:uiPriority="69" w:unhideWhenUsed="0"/>
+    <w:lsdException w:name="Dark List Accent 3" w:semiHidden="0" w:uiPriority="70" w:unhideWhenUsed="0"/>
+    <w:lsdException w:name="Colorful Shading Accent 3" w:semiHidden="0" w:uiPriority="71" w:unhideWhenUsed="0"/>
+    <w:lsdException w:name="Colorful List Accent 3" w:semiHidden="0" w:uiPriority="72" w:unhideWhenUsed="0"/>
+    <w:lsdException w:name="Colorful Grid Accent 3" w:semiHidden="0" w:uiPriority="73" w:unhideWhenUsed="0"/>
+    <w:lsdException w:name="Light Shading Accent 4" w:semiHidden="0" w:uiPriority="60" w:unhideWhenUsed="0"/>
+    <w:lsdException w:name="Light List Accent 4" w:semiHidden="0" w:uiPriority="61" w:unhideWhenUsed="0"/>
+    <w:lsdException w:name="Light Grid Accent 4" w:semiHidden="0" w:uiPriority="62" w:unhideWhenUsed="0"/>
+    <w:lsdException w:name="Medium Shading 1 Accent 4" w:semiHidden="0" w:uiPriority="63" w:unhideWhenUsed="0"/>
+    <w:lsdException w:name="Medium Shading 2 Accent 4" w:semiHidden="0" w:uiPriority="64" w:unhideWhenUsed="0"/>
+    <w:lsdException w:name="Medium List 1 Accent 4" w:semiHidden="0" w:uiPriority="65" w:unhideWhenUsed="0"/>
+    <w:lsdException w:name="Medium List 2 Accent 4" w:semiHidden="0" w:uiPriority="66" w:unhideWhenUsed="0"/>
+    <w:lsdException w:name="Medium Grid 1 Accent 4" w:semiHidden="0" w:uiPriority="67" w:unhideWhenUsed="0"/>
+    <w:lsdException w:name="Medium Grid 2 Accent 4" w:semiHidden="0" w:uiPriority="68" w:unhideWhenUsed="0"/>
+    <w:lsdException w:name="Medium Grid 3 Accent 4" w:semiHidden="0" w:uiPriority="69" w:unhideWhenUsed="0"/>
+    <w:lsdException w:name="Dark List Accent 4" w:semiHidden="0" w:uiPriority="70" w:unhideWhenUsed="0"/>
+    <w:lsdException w:name="Colorful Shading Accent 4" w:semiHidden="0" w:uiPriority="71" w:unhideWhenUsed="0"/>
+    <w:lsdException w:name="Colorful List Accent 4" w:semiHidden="0" w:uiPriority="72" w:unhideWhenUsed="0"/>
+    <w:lsdException w:name="Colorful Grid Accent 4" w:semiHidden="0" w:uiPriority="73" w:unhideWhenUsed="0"/>
+    <w:lsdException w:name="Light Shading Accent 5" w:semiHidden="0" w:uiPriority="60" w:unhideWhenUsed="0"/>
+    <w:lsdException w:name="Light List Accent 5" w:semiHidden="0" w:uiPriority="61" w:unhideWhenUsed="0"/>
+    <w:lsdException w:name="Light Grid Accent 5" w:semiHidden="0" w:uiPriority="62" w:unhideWhenUsed="0"/>
+    <w:lsdException w:name="Medium Shading 1 Accent 5" w:semiHidden="0" w:uiPriority="63" w:unhideWhenUsed="0"/>
+    <w:lsdException w:name="Medium Shading 2 Accent 5" w:semiHidden="0" w:uiPriority="64" w:unhideWhenUsed="0"/>
+    <w:lsdException w:name="Medium List 1 Accent 5" w:semiHidden="0" w:uiPriority="65" w:unhideWhenUsed="0"/>
+    <w:lsdException w:name="Medium List 2 Accent 5" w:semiHidden="0" w:uiPriority="66" w:unhideWhenUsed="0"/>
+    <w:lsdException w:name="Medium Grid 1 Accent 5" w:semiHidden="0" w:uiPriority="67" w:unhideWhenUsed="0"/>
+    <w:lsdException w:name="Medium Grid 2 Accent 5" w:semiHidden="0" w:uiPriority="68" w:unhideWhenUsed="0"/>
+    <w:lsdException w:name="Medium Grid 3 Accent 5" w:semiHidden="0" w:uiPriority="69" w:unhideWhenUsed="0"/>
+    <w:lsdException w:name="Dark List Accent 5" w:semiHidden="0" w:uiPriority="70" w:unhideWhenUsed="0"/>
+    <w:lsdException w:name="Colorful Shading Accent 5" w:semiHidden="0" w:uiPriority="71" w:unhideWhenUsed="0"/>
+    <w:lsdException w:name="Colorful List Accent 5" w:semiHidden="0" w:uiPriority="72" w:unhideWhenUsed="0"/>
+    <w:lsdException w:name="Colorful Grid Accent 5" w:semiHidden="0" w:uiPriority="73" w:unhideWhenUsed="0"/>
+    <w:lsdException w:name="Light Shading Accent 6" w:semiHidden="0" w:uiPriority="60" w:unhideWhenUsed="0"/>
+    <w:lsdException w:name="Light List Accent 6" w:semiHidden="0" w:uiPriority="61" w:unhideWhenUsed="0"/>
+    <w:lsdException w:name="Light Grid Accent 6" w:semiHidden="0" w:uiPriority="62" w:unhideWhenUsed="0"/>
+    <w:lsdException w:name="Medium Shading 1 Accent 6" w:semiHidden="0" w:uiPriority="63" w:unhideWhenUsed="0"/>
+    <w:lsdException w:name="Medium Shading 2 Accent 6" w:semiHidden="0" w:uiPriority="64" w:unhideWhenUsed="0"/>
+    <w:lsdException w:name="Medium List 1 Accent 6" w:semiHidden="0" w:uiPriority="65" w:unhideWhenUsed="0"/>
+    <w:lsdException w:name="Medium List 2 Accent 6" w:semiHidden="0" w:uiPriority="66" w:unhideWhenUsed="0"/>
+    <w:lsdException w:name="Medium Grid 1 Accent 6" w:semiHidden="0" w:uiPriority="67" w:unhideWhenUsed="0"/>
+    <w:lsdException w:name="Medium Grid 2 Accent 6" w:semiHidden="0" w:uiPriority="68" w:unhideWhenUsed="0"/>
+    <w:lsdException w:name="Medium Grid 3 Accent 6" w:semiHidden="0" w:uiPriority="69" w:unhideWhenUsed="0"/>
+    <w:lsdException w:name="Dark List Accent 6" w:semiHidden="0" w:uiPriority="70" w:unhideWhenUsed="0"/>
+    <w:lsdException w:name="Colorful Shading Accent 6" w:semiHidden="0" w:uiPriority="71" w:unhideWhenUsed="0"/>
+    <w:lsdException w:name="Colorful List Accent 6" w:semiHidden="0" w:uiPriority="72" w:unhideWhenUsed="0"/>
+    <w:lsdException w:name="Colorful Grid Accent 6" w:semiHidden="0" w:uiPriority="73" w:unhideWhenUsed="0"/>
+    <w:lsdException w:name="Subtle Emphasis" w:semiHidden="0" w:uiPriority="19" w:unhideWhenUsed="0" w:qFormat="1"/>
+    <w:lsdException w:name="Intense Emphasis" w:semiHidden="0" w:uiPriority="21" w:unhideWhenUsed="0" w:qFormat="1"/>
+    <w:lsdException w:name="Subtle Reference" w:semiHidden="0" w:uiPriority="31" w:unhideWhenUsed="0" w:qFormat="1"/>
+    <w:lsdException w:name="Intense Reference" w:semiHidden="0" w:uiPriority="32" w:unhideWhenUsed="0" w:qFormat="1"/>
+    <w:lsdException w:name="Book Title" w:semiHidden="0" w:uiPriority="33" w:unhideWhenUsed="0" w:qFormat="1"/>
+    <w:lsdException w:name="Bibliography" w:uiPriority="37"/>
+    <w:lsdException w:name="TOC Heading" w:uiPriority="39" w:qFormat="1"/>
+  </w:latentStyles>
+  <w:style w:type="paragraph" w:default="1" w:styleId="Normal">
+    <w:name w:val="Normal"/>
+    <w:qFormat/>
+    <w:rPr>
+      <w:lang w:val="pt-BR"/>
+    </w:rPr>
+  </w:style>
+  <w:style w:type="character" w:default="1" w:styleId="Fontepargpadro">
+    <w:name w:val="Default Paragraph Font"/>
+    <w:uiPriority w:val="1"/>
+    <w:semiHidden/>
+    <w:unhideWhenUsed/>
+  </w:style>
+  <w:style w:type="table" w:default="1" w:styleId="Tabelanormal">
+    <w:name w:val="Normal Table"/>
+    <w:uiPriority w:val="99"/>
+    <w:semiHidden/>
+    <w:unhideWhenUsed/>
+    <w:tblPr>
+      <w:tblInd w:w="0" w:type="dxa"/>
+      <w:tblCellMar>
+        <w:top w:w="0" w:type="dxa"/>
+        <w:left w:w="108" w:type="dxa"/>
+        <w:bottom w:w="0" w:type="dxa"/>
+        <w:right w:w="108" w:type="dxa"/>
+      </w:tblCellMar>
+    </w:tblPr>
+  </w:style>
+  <w:style w:type="numbering" w:default="1" w:styleId="Semlista">
+    <w:name w:val="No List"/>
+    <w:uiPriority w:val="99"/>
+    <w:semiHidden/>
+    <w:unhideWhenUsed/>
+  </w:style>
+  <w:style w:type="paragraph" w:styleId="PargrafodaLista">
+    <w:name w:val="List Paragraph"/>
+    <w:basedOn w:val="Normal"/>
+    <w:uiPriority w:val="34"/>
+    <w:qFormat/>
+    <w:rsid w:val="00E7118D"/>
+    <w:pPr>
+      <w:ind w:left="720"/>
+      <w:contextualSpacing/>
+    </w:pPr>
+  </w:style>
+  <w:style w:type="character" w:styleId="TtulodoLivro">
+    <w:name w:val="Book Title"/>
+    <w:basedOn w:val="Fontepargpadro"/>
+    <w:uiPriority w:val="33"/>
+    <w:qFormat/>
+    <w:rsid w:val="00E7118D"/>
+    <w:rPr>
+      <w:b/>
+      <w:bCs/>
+      <w:smallCaps/>
+      <w:spacing w:val="5"/>
+    </w:rPr>
+  </w:style>
+  <w:style w:type="character" w:styleId="nfaseIntensa">
+    <w:name w:val="Intense Emphasis"/>
+    <w:basedOn w:val="Fontepargpadro"/>
+    <w:uiPriority w:val="21"/>
+    <w:qFormat/>
+    <w:rsid w:val="0047271A"/>
+    <w:rPr>
+      <w:b/>
+      <w:bCs/>
+      <w:i/>
+      <w:iCs/>
+      <w:color w:val="4F81BD" w:themeColor="accent1"/>
+    </w:rPr>
+  </w:style>
+  <w:style w:type="character" w:styleId="Forte">
+    <w:name w:val="Strong"/>
+    <w:basedOn w:val="Fontepargpadro"/>
+    <w:uiPriority w:val="22"/>
+    <w:qFormat/>
+    <w:rsid w:val="0047271A"/>
+    <w:rPr>
+      <w:b/>
+      <w:bCs/>
+    </w:rPr>
+  </w:style>
+  <w:style w:type="table" w:styleId="Tabelacomgrade">
+    <w:name w:val="Table Grid"/>
+    <w:basedOn w:val="Tabelanormal"/>
+    <w:uiPriority w:val="59"/>
+    <w:rsid w:val="00552A74"/>
+    <w:tblPr>
+      <w:tblBorders>
+        <w:top w:val="single" w:sz="4" w:space="0" w:color="auto"/>
+        <w:left w:val="single" w:sz="4" w:space="0" w:color="auto"/>
+        <w:bottom w:val="single" w:sz="4" w:space="0" w:color="auto"/>
+        <w:right w:val="single" w:sz="4" w:space="0" w:color="auto"/>
+        <w:insideH w:val="single" w:sz="4" w:space="0" w:color="auto"/>
+        <w:insideV w:val="single" w:sz="4" w:space="0" w:color="auto"/>
+      </w:tblBorders>
+    </w:tblPr>
+  </w:style>
+</w:styles>
+</file>
+
+<file path=word/stylesWithEffects.xml><?xml version="1.0" encoding="utf-8"?>
+<w:styles xmlns:wpc="http://schemas.microsoft.com/office/word/2010/wordprocessingCanvas" xmlns:mc="http://schemas.openxmlformats.org/markup-compatibility/2006" xmlns:o="urn:schemas-microsoft-com:office:office" xmlns:r="http://schemas.openxmlformats.org/officeDocument/2006/relationships" xmlns:m="http://schemas.openxmlformats.org/officeDocument/2006/math" xmlns:v="urn:schemas-microsoft-com:vml" xmlns:wp14="http://schemas.microsoft.com/office/word/2010/wordprocessingDrawing" xmlns:wp="http://schemas.openxmlformats.org/drawingml/2006/wordprocessingDrawing" xmlns:w10="urn:schemas-microsoft-com:office:word" xmlns:w="http://schemas.openxmlformats.org/wordprocessingml/2006/main" xmlns:w14="http://schemas.microsoft.com/office/word/2010/wordml" xmlns:wpg="http://schemas.microsoft.com/office/word/2010/wordprocessingGroup" xmlns:wpi="http://schemas.microsoft.com/office/word/2010/wordprocessingInk" xmlns:wne="http://schemas.microsoft.com/office/word/2006/wordml" xmlns:wps="http://schemas.microsoft.com/office/word/2010/wordprocessingShape" mc:Ignorable="w14 wp14">
+  <w:docDefaults>
+    <w:rPrDefault>
+      <w:rPr>
+        <w:rFonts w:asciiTheme="minorHAnsi" w:eastAsiaTheme="minorEastAsia" w:hAnsiTheme="minorHAnsi" w:cstheme="minorBidi"/>
+        <w:sz w:val="24"/>
+        <w:szCs w:val="24"/>
+        <w:lang w:val="es-ES_tradnl" w:eastAsia="es-ES" w:bidi="ar-SA"/>
+      </w:rPr>
+    </w:rPrDefault>
+    <w:pPrDefault/>
+  </w:docDefaults>
+  <w:latentStyles w:defLockedState="0" w:defUIPriority="99" w:defSemiHidden="1" w:defUnhideWhenUsed="1" w:defQFormat="0" w:count="267">
+    <w:lsdException w:name="Normal" w:semiHidden="0" w:uiPriority="0" w:unhideWhenUsed="0" w:qFormat="1"/>
+    <w:lsdException w:name="heading 1" w:semiHidden="0" w:uiPriority="9" w:unhideWhenUsed="0" w:qFormat="1"/>
+    <w:lsdException w:name="heading 2" w:uiPriority="9" w:qFormat="1"/>
+    <w:lsdException w:name="heading 3" w:uiPriority="9" w:qFormat="1"/>
+    <w:lsdException w:name="heading 4" w:uiPriority="9" w:qFormat="1"/>
+    <w:lsdException w:name="heading 5" w:uiPriority="9" w:qFormat="1"/>
+    <w:lsdException w:name="heading 6" w:uiPriority="9" w:qFormat="1"/>
+    <w:lsdException w:name="heading 7" w:uiPriority="9" w:qFormat="1"/>
+    <w:lsdException w:name="heading 8" w:uiPriority="9" w:qFormat="1"/>
+    <w:lsdException w:name="heading 9" w:uiPriority="9" w:qFormat="1"/>
+    <w:lsdException w:name="toc 1" w:uiPriority="39"/>
+    <w:lsdException w:name="toc 2" w:uiPriority="39"/>
+    <w:lsdException w:name="toc 3" w:uiPriority="39"/>
+    <w:lsdException w:name="toc 4" w:uiPriority="39"/>
+    <w:lsdException w:name="toc 5" w:uiPriority="39"/>
+    <w:lsdException w:name="toc 6" w:uiPriority="39"/>
+    <w:lsdException w:name="toc 7" w:uiPriority="39"/>
+    <w:lsdException w:name="toc 8" w:uiPriority="39"/>
+    <w:lsdException w:name="toc 9" w:uiPriority="39"/>
+    <w:lsdException w:name="caption" w:uiPriority="35" w:qFormat="1"/>
+    <w:lsdException w:name="Title" w:semiHidden="0" w:uiPriority="10" w:unhideWhenUsed="0" w:qFormat="1"/>
+    <w:lsdException w:name="Default Paragraph Font" w:uiPriority="1"/>
+    <w:lsdException w:name="Subtitle" w:semiHidden="0" w:uiPriority="11" w:unhideWhenUsed="0" w:qFormat="1"/>
+    <w:lsdException w:name="Strong" w:semiHidden="0" w:uiPriority="22" w:unhideWhenUsed="0" w:qFormat="1"/>
+    <w:lsdException w:name="Emphasis" w:semiHidden="0" w:uiPriority="20" w:unhideWhenUsed="0" w:qFormat="1"/>
+    <w:lsdException w:name="Table Grid" w:semiHidden="0" w:uiPriority="59" w:unhideWhenUsed="0"/>
+    <w:lsdException w:name="Placeholder Text" w:unhideWhenUsed="0"/>
+    <w:lsdException w:name="No Spacing" w:semiHidden="0" w:uiPriority="1" w:unhideWhenUsed="0" w:qFormat="1"/>
+    <w:lsdException w:name="Light Shading" w:semiHidden="0" w:uiPriority="60" w:unhideWhenUsed="0"/>
+    <w:lsdException w:name="Light List" w:semiHidden="0" w:uiPriority="61" w:unhideWhenUsed="0"/>
+    <w:lsdException w:name="Light Grid" w:semiHidden="0" w:uiPriority="62" w:unhideWhenUsed="0"/>
+    <w:lsdException w:name="Medium Shading 1" w:semiHidden="0" w:uiPriority="63" w:unhideWhenUsed="0"/>
+    <w:lsdException w:name="Medium Shading 2" w:semiHidden="0" w:uiPriority="64" w:unhideWhenUsed="0"/>
+    <w:lsdException w:name="Medium List 1" w:semiHidden="0" w:uiPriority="65" w:unhideWhenUsed="0"/>
+    <w:lsdException w:name="Medium List 2" w:semiHidden="0" w:uiPriority="66" w:unhideWhenUsed="0"/>
+    <w:lsdException w:name="Medium Grid 1" w:semiHidden="0" w:uiPriority="67" w:unhideWhenUsed="0"/>
+    <w:lsdException w:name="Medium Grid 2" w:semiHidden="0" w:uiPriority="68" w:unhideWhenUsed="0"/>
+    <w:lsdException w:name="Medium Grid 3" w:semiHidden="0" w:uiPriority="69" w:unhideWhenUsed="0"/>
+    <w:lsdException w:name="Dark List" w:semiHidden="0" w:uiPriority="70" w:unhideWhenUsed="0"/>
+    <w:lsdException w:name="Colorful Shading" w:semiHidden="0" w:uiPriority="71" w:unhideWhenUsed="0"/>
+    <w:lsdException w:name="Colorful List" w:semiHidden="0" w:uiPriority="72" w:unhideWhenUsed="0"/>
+    <w:lsdException w:name="Colorful Grid" w:semiHidden="0" w:uiPriority="73" w:unhideWhenUsed="0"/>
+    <w:lsdException w:name="Light Shading Accent 1" w:semiHidden="0" w:uiPriority="60" w:unhideWhenUsed="0"/>
+    <w:lsdException w:name="Light List Accent 1" w:semiHidden="0" w:uiPriority="61" w:unhideWhenUsed="0"/>
+    <w:lsdException w:name="Light Grid Accent 1" w:semiHidden="0" w:uiPriority="62" w:unhideWhenUsed="0"/>
+    <w:lsdException w:name="Medium Shading 1 Accent 1" w:semiHidden="0" w:uiPriority="63" w:unhideWhenUsed="0"/>
+    <w:lsdException w:name="Medium Shading 2 Accent 1" w:semiHidden="0" w:uiPriority="64" w:unhideWhenUsed="0"/>
+    <w:lsdException w:name="Medium List 1 Accent 1" w:semiHidden="0" w:uiPriority="65" w:unhideWhenUsed="0"/>
+    <w:lsdException w:name="Revision" w:unhideWhenUsed="0"/>
+    <w:lsdException w:name="List Paragraph" w:semiHidden="0" w:uiPriority="34" w:unhideWhenUsed="0" w:qFormat="1"/>
+    <w:lsdException w:name="Quote" w:semiHidden="0" w:uiPriority="29" w:unhideWhenUsed="0" w:qFormat="1"/>
+    <w:lsdException w:name="Intense Quote" w:semiHidden="0" w:uiPriority="30" w:unhideWhenUsed="0" w:qFormat="1"/>
+    <w:lsdException w:name="Medium List 2 Accent 1" w:semiHidden="0" w:uiPriority="66" w:unhideWhenUsed="0"/>
+    <w:lsdException w:name="Medium Grid 1 Accent 1" w:semiHidden="0" w:uiPriority="67" w:unhideWhenUsed="0"/>
+    <w:lsdException w:name="Medium Grid 2 Accent 1" w:semiHidden="0" w:uiPriority="68" w:unhideWhenUsed="0"/>
+    <w:lsdException w:name="Medium Grid 3 Accent 1" w:semiHidden="0" w:uiPriority="69" w:unhideWhenUsed="0"/>
+    <w:lsdException w:name="Dark List Accent 1" w:semiHidden="0" w:uiPriority="70" w:unhideWhenUsed="0"/>
+    <w:lsdException w:name="Colorful Shading Accent 1" w:semiHidden="0" w:uiPriority="71" w:unhideWhenUsed="0"/>
+    <w:lsdException w:name="Colorful List Accent 1" w:semiHidden="0" w:uiPriority="72" w:unhideWhenUsed="0"/>
+    <w:lsdException w:name="Colorful Grid Accent 1" w:semiHidden="0" w:uiPriority="73" w:unhideWhenUsed="0"/>
+    <w:lsdException w:name="Light Shading Accent 2" w:semiHidden="0" w:uiPriority="60" w:unhideWhenUsed="0"/>
+    <w:lsdException w:name="Light List Accent 2" w:semiHidden="0" w:uiPriority="61" w:unhideWhenUsed="0"/>
+    <w:lsdException w:name="Light Grid Accent 2" w:semiHidden="0" w:uiPriority="62" w:unhideWhenUsed="0"/>
+    <w:lsdException w:name="Medium Shading 1 Accent 2" w:semiHidden="0" w:uiPriority="63" w:unhideWhenUsed="0"/>
+    <w:lsdException w:name="Medium Shading 2 Accent 2" w:semiHidden="0" w:uiPriority="64" w:unhideWhenUsed="0"/>
+    <w:lsdException w:name="Medium List 1 Accent 2" w:semiHidden="0" w:uiPriority="65" w:unhideWhenUsed="0"/>
+    <w:lsdException w:name="Medium List 2 Accent 2" w:semiHidden="0" w:uiPriority="66" w:unhideWhenUsed="0"/>
+    <w:lsdException w:name="Medium Grid 1 Accent 2" w:semiHidden="0" w:uiPriority="67" w:unhideWhenUsed="0"/>
+    <w:lsdException w:name="Medium Grid 2 Accent 2" w:semiHidden="0" w:uiPriority="68" w:unhideWhenUsed="0"/>
+    <w:lsdException w:name="Medium Grid 3 Accent 2" w:semiHidden="0" w:uiPriority="69" w:unhideWhenUsed="0"/>
+    <w:lsdException w:name="Dark List Accent 2" w:semiHidden="0" w:uiPriority="70" w:unhideWhenUsed="0"/>
+    <w:lsdException w:name="Colorful Shading Accent 2" w:semiHidden="0" w:uiPriority="71" w:unhideWhenUsed="0"/>
+    <w:lsdException w:name="Colorful List Accent 2" w:semiHidden="0" w:uiPriority="72" w:unhideWhenUsed="0"/>
+    <w:lsdException w:name="Colorful Grid Accent 2" w:semiHidden="0" w:uiPriority="73" w:unhideWhenUsed="0"/>
+    <w:lsdException w:name="Light Shading Accent 3" w:semiHidden="0" w:uiPriority="60" w:unhideWhenUsed="0"/>
+    <w:lsdException w:name="Light List Accent 3" w:semiHidden="0" w:uiPriority="61" w:unhideWhenUsed="0"/>
+    <w:lsdException w:name="Light Grid Accent 3" w:semiHidden="0" w:uiPriority="62" w:unhideWhenUsed="0"/>
+    <w:lsdException w:name="Medium Shading 1 Accent 3" w:semiHidden="0" w:uiPriority="63" w:unhideWhenUsed="0"/>
+    <w:lsdException w:name="Medium Shading 2 Accent 3" w:semiHidden="0" w:uiPriority="64" w:unhideWhenUsed="0"/>
+    <w:lsdException w:name="Medium List 1 Accent 3" w:semiHidden="0" w:uiPriority="65" w:unhideWhenUsed="0"/>
+    <w:lsdException w:name="Medium List 2 Accent 3" w:semiHidden="0" w:uiPriority="66" w:unhideWhenUsed="0"/>
+    <w:lsdException w:name="Medium Grid 1 Accent 3" w:semiHidden="0" w:uiPriority="67" w:unhideWhenUsed="0"/>
+    <w:lsdException w:name="Medium Grid 2 Accent 3" w:semiHidden="0" w:uiPriority="68" w:unhideWhenUsed="0"/>
+    <w:lsdException w:name="Medium Grid 3 Accent 3" w:semiHidden="0" w:uiPriority="69" w:unhideWhenUsed="0"/>
+    <w:lsdException w:name="Dark List Accent 3" w:semiHidden="0" w:uiPriority="70" w:unhideWhenUsed="0"/>
+    <w:lsdException w:name="Colorful Shading Accent 3" w:semiHidden="0" w:uiPriority="71" w:unhideWhenUsed="0"/>
+    <w:lsdException w:name="Colorful List Accent 3" w:semiHidden="0" w:uiPriority="72" w:unhideWhenUsed="0"/>
+    <w:lsdException w:name="Colorful Grid Accent 3" w:semiHidden="0" w:uiPriority="73" w:unhideWhenUsed="0"/>
+    <w:lsdException w:name="Light Shading Accent 4" w:semiHidden="0" w:uiPriority="60" w:unhideWhenUsed="0"/>
+    <w:lsdException w:name="Light List Accent 4" w:semiHidden="0" w:uiPriority="61" w:unhideWhenUsed="0"/>
+    <w:lsdException w:name="Light Grid Accent 4" w:semiHidden="0" w:uiPriority="62" w:unhideWhenUsed="0"/>
+    <w:lsdException w:name="Medium Shading 1 Accent 4" w:semiHidden="0" w:uiPriority="63" w:unhideWhenUsed="0"/>
+    <w:lsdException w:name="Medium Shading 2 Accent 4" w:semiHidden="0" w:uiPriority="64" w:unhideWhenUsed="0"/>
+    <w:lsdException w:name="Medium List 1 Accent 4" w:semiHidden="0" w:uiPriority="65" w:unhideWhenUsed="0"/>
+    <w:lsdException w:name="Medium List 2 Accent 4" w:semiHidden="0" w:uiPriority="66" w:unhideWhenUsed="0"/>
+    <w:lsdException w:name="Medium Grid 1 Accent 4" w:semiHidden="0" w:uiPriority="67" w:unhideWhenUsed="0"/>
+    <w:lsdException w:name="Medium Grid 2 Accent 4" w:semiHidden="0" w:uiPriority="68" w:unhideWhenUsed="0"/>
+    <w:lsdException w:name="Medium Grid 3 Accent 4" w:semiHidden="0" w:uiPriority="69" w:unhideWhenUsed="0"/>
+    <w:lsdException w:name="Dark List Accent 4" w:semiHidden="0" w:uiPriority="70" w:unhideWhenUsed="0"/>
+    <w:lsdException w:name="Colorful Shading Accent 4" w:semiHidden="0" w:uiPriority="71" w:unhideWhenUsed="0"/>
+    <w:lsdException w:name="Colorful List Accent 4" w:semiHidden="0" w:uiPriority="72" w:unhideWhenUsed="0"/>
+    <w:lsdException w:name="Colorful Grid Accent 4" w:semiHidden="0" w:uiPriority="73" w:unhideWhenUsed="0"/>
+    <w:lsdException w:name="Light Shading Accent 5" w:semiHidden="0" w:uiPriority="60" w:unhideWhenUsed="0"/>
+    <w:lsdException w:name="Light List Accent 5" w:semiHidden="0" w:uiPriority="61" w:unhideWhenUsed="0"/>
+    <w:lsdException w:name="Light Grid Accent 5" w:semiHidden="0" w:uiPriority="62" w:unhideWhenUsed="0"/>
+    <w:lsdException w:name="Medium Shading 1 Accent 5" w:semiHidden="0" w:uiPriority="63" w:unhideWhenUsed="0"/>
+    <w:lsdException w:name="Medium Shading 2 Accent 5" w:semiHidden="0" w:uiPriority="64" w:unhideWhenUsed="0"/>
+    <w:lsdException w:name="Medium List 1 Accent 5" w:semiHidden="0" w:uiPriority="65" w:unhideWhenUsed="0"/>
+    <w:lsdException w:name="Medium List 2 Accent 5" w:semiHidden="0" w:uiPriority="66" w:unhideWhenUsed="0"/>
+    <w:lsdException w:name="Medium Grid 1 Accent 5" w:semiHidden="0" w:uiPriority="67" w:unhideWhenUsed="0"/>
+    <w:lsdException w:name="Medium Grid 2 Accent 5" w:semiHidden="0" w:uiPriority="68" w:unhideWhenUsed="0"/>
+    <w:lsdException w:name="Medium Grid 3 Accent 5" w:semiHidden="0" w:uiPriority="69" w:unhideWhenUsed="0"/>
+    <w:lsdException w:name="Dark List Accent 5" w:semiHidden="0" w:uiPriority="70" w:unhideWhenUsed="0"/>
+    <w:lsdException w:name="Colorful Shading Accent 5" w:semiHidden="0" w:uiPriority="71" w:unhideWhenUsed="0"/>
+    <w:lsdException w:name="Colorful List Accent 5" w:semiHidden="0" w:uiPriority="72" w:unhideWhenUsed="0"/>
+    <w:lsdException w:name="Colorful Grid Accent 5" w:semiHidden="0" w:uiPriority="73" w:unhideWhenUsed="0"/>
+    <w:lsdException w:name="Light Shading Accent 6" w:semiHidden="0" w:uiPriority="60" w:unhideWhenUsed="0"/>
+    <w:lsdException w:name="Light List Accent 6" w:semiHidden="0" w:uiPriority="61" w:unhideWhenUsed="0"/>
+    <w:lsdException w:name="Light Grid Accent 6" w:semiHidden="0" w:uiPriority="62" w:unhideWhenUsed="0"/>
+    <w:lsdException w:name="Medium Shading 1 Accent 6" w:semiHidden="0" w:uiPriority="63" w:unhideWhenUsed="0"/>
+    <w:lsdException w:name="Medium Shading 2 Accent 6" w:semiHidden="0" w:uiPriority="64" w:unhideWhenUsed="0"/>
+    <w:lsdException w:name="Medium List 1 Accent 6" w:semiHidden="0" w:uiPriority="65" w:unhideWhenUsed="0"/>
+    <w:lsdException w:name="Medium List 2 Accent 6" w:semiHidden="0" w:uiPriority="66" w:unhideWhenUsed="0"/>
+    <w:lsdException w:name="Medium Grid 1 Accent 6" w:semiHidden="0" w:uiPriority="67" w:unhideWhenUsed="0"/>
+    <w:lsdException w:name="Medium Grid 2 Accent 6" w:semiHidden="0" w:uiPriority="68" w:unhideWhenUsed="0"/>
+    <w:lsdException w:name="Medium Grid 3 Accent 6" w:semiHidden="0" w:uiPriority="69" w:unhideWhenUsed="0"/>
+    <w:lsdException w:name="Dark List Accent 6" w:semiHidden="0" w:uiPriority="70" w:unhideWhenUsed="0"/>
+    <w:lsdException w:name="Colorful Shading Accent 6" w:semiHidden="0" w:uiPriority="71" w:unhideWhenUsed="0"/>
+    <w:lsdException w:name="Colorful List Accent 6" w:semiHidden="0" w:uiPriority="72" w:unhideWhenUsed="0"/>
+    <w:lsdException w:name="Colorful Grid Accent 6" w:semiHidden="0" w:uiPriority="73" w:unhideWhenUsed="0"/>
+    <w:lsdException w:name="Subtle Emphasis" w:semiHidden="0" w:uiPriority="19" w:unhideWhenUsed="0" w:qFormat="1"/>
+    <w:lsdException w:name="Intense Emphasis" w:semiHidden="0" w:uiPriority="21" w:unhideWhenUsed="0" w:qFormat="1"/>
+    <w:lsdException w:name="Subtle Reference" w:semiHidden="0" w:uiPriority="31" w:unhideWhenUsed="0" w:qFormat="1"/>
+    <w:lsdException w:name="Intense Reference" w:semiHidden="0" w:uiPriority="32" w:unhideWhenUsed="0" w:qFormat="1"/>
+    <w:lsdException w:name="Book Title" w:semiHidden="0" w:uiPriority="33" w:unhideWhenUsed="0" w:qFormat="1"/>
+    <w:lsdException w:name="Bibliography" w:uiPriority="37"/>
+    <w:lsdException w:name="TOC Heading" w:uiPriority="39" w:qFormat="1"/>
   </w:latentStyles>
   <w:style w:type="paragraph" w:default="1" w:styleId="Normal">
     <w:name w:val="Normal"/>

</xml_diff>

<commit_message>
Adicionando ao GRE macrofluxo, comunicação e atividades.
</commit_message>
<xml_diff>
--- a/Artefatos de Documentação/Processo Genérico/1-Gerencia de Requisitos/[PARCIAL]Gerencia de Requisitos.docx
+++ b/Artefatos de Documentação/Processo Genérico/1-Gerencia de Requisitos/[PARCIAL]Gerencia de Requisitos.docx
@@ -75,6 +75,24 @@
         </w:rPr>
         <w:t>)</w:t>
       </w:r>
+      <w:r>
+        <w:rPr>
+          <w:rFonts w:ascii="Arial" w:hAnsi="Arial" w:cs="Arial"/>
+          <w:b/>
+          <w:sz w:val="44"/>
+          <w:szCs w:val="44"/>
+        </w:rPr>
+        <w:t xml:space="preserve"> </w:t>
+      </w:r>
+      <w:r>
+        <w:rPr>
+          <w:rFonts w:ascii="Arial" w:hAnsi="Arial" w:cs="Arial"/>
+          <w:b/>
+          <w:sz w:val="44"/>
+          <w:szCs w:val="44"/>
+        </w:rPr>
+        <w:t>– Byte INC.</w:t>
+      </w:r>
     </w:p>
     <w:p>
       <w:pPr>
@@ -287,13 +305,7 @@
         <w:rPr>
           <w:rFonts w:ascii="Arial" w:hAnsi="Arial" w:cs="Arial"/>
         </w:rPr>
-        <w:t>C</w:t>
-      </w:r>
-      <w:r>
-        <w:rPr>
-          <w:rFonts w:ascii="Arial" w:hAnsi="Arial" w:cs="Arial"/>
-        </w:rPr>
-        <w:t>omprometimento com o atendimento aos requisitos e com a eficácia do sistema de gestão da qualidade</w:t>
+        <w:t>Comprometimento com o atendimento aos requisitos e com a eficácia do sistema de gestão da qualidade</w:t>
       </w:r>
       <w:r>
         <w:rPr>
@@ -2483,8 +2495,6 @@
               </w:rPr>
               <w:t>que sofreram alterações.</w:t>
             </w:r>
-            <w:bookmarkStart w:id="0" w:name="_GoBack"/>
-            <w:bookmarkEnd w:id="0"/>
             <w:r>
               <w:rPr>
                 <w:rStyle w:val="Forte"/>
@@ -2733,14 +2743,6 @@
         </w:tc>
       </w:tr>
     </w:tbl>
-    <w:p>
-      <w:pPr>
-        <w:ind w:left="360"/>
-        <w:rPr>
-          <w:rFonts w:ascii="Arial" w:hAnsi="Arial" w:cs="Arial"/>
-        </w:rPr>
-      </w:pPr>
-    </w:p>
     <w:p>
       <w:pPr>
         <w:ind w:left="360"/>
@@ -2782,29 +2784,6 @@
           <w:rFonts w:ascii="Arial" w:hAnsi="Arial" w:cs="Arial"/>
         </w:rPr>
       </w:pPr>
-      <w:r>
-        <w:rPr>
-          <w:rFonts w:ascii="Arial" w:hAnsi="Arial" w:cs="Arial"/>
-        </w:rPr>
-        <w:t>&lt;Definir as comunicações relevantes para o processo&gt;</w:t>
-      </w:r>
-    </w:p>
-    <w:p>
-      <w:pPr>
-        <w:pStyle w:val="PargrafodaLista"/>
-        <w:ind w:left="360"/>
-        <w:jc w:val="both"/>
-        <w:rPr>
-          <w:rFonts w:ascii="Arial" w:hAnsi="Arial" w:cs="Arial"/>
-        </w:rPr>
-      </w:pPr>
-      <w:r>
-        <w:rPr>
-          <w:rFonts w:ascii="Arial" w:hAnsi="Arial" w:cs="Arial"/>
-          <w:b/>
-        </w:rPr>
-        <w:t>Modelo:</w:t>
-      </w:r>
     </w:p>
     <w:tbl>
       <w:tblPr>
@@ -2874,7 +2853,7 @@
                 <w:sz w:val="22"/>
                 <w:szCs w:val="22"/>
               </w:rPr>
-              <w:t>&lt;Nome da Comunicação&gt;</w:t>
+              <w:t>Declaração dos requisitos.</w:t>
             </w:r>
           </w:p>
         </w:tc>
@@ -2936,7 +2915,7 @@
                 <w:sz w:val="22"/>
                 <w:szCs w:val="22"/>
               </w:rPr>
-              <w:t>&lt;Papel responsável pela emissão da comunicação&gt;</w:t>
+              <w:t>Gerente de Requisitos</w:t>
             </w:r>
           </w:p>
         </w:tc>
@@ -2995,29 +2974,7 @@
                 <w:sz w:val="22"/>
                 <w:szCs w:val="22"/>
               </w:rPr>
-              <w:t xml:space="preserve">&lt;Papeis </w:t>
-            </w:r>
-            <w:proofErr w:type="spellStart"/>
-            <w:r>
-              <w:rPr>
-                <w:rStyle w:val="Forte"/>
-                <w:rFonts w:ascii="Arial" w:hAnsi="Arial" w:cs="Arial"/>
-                <w:b w:val="0"/>
-                <w:sz w:val="22"/>
-                <w:szCs w:val="22"/>
-              </w:rPr>
-              <w:t>receptors</w:t>
-            </w:r>
-            <w:proofErr w:type="spellEnd"/>
-            <w:r>
-              <w:rPr>
-                <w:rStyle w:val="Forte"/>
-                <w:rFonts w:ascii="Arial" w:hAnsi="Arial" w:cs="Arial"/>
-                <w:b w:val="0"/>
-                <w:sz w:val="22"/>
-                <w:szCs w:val="22"/>
-              </w:rPr>
-              <w:t xml:space="preserve"> da comunicação&gt;</w:t>
+              <w:t>Gerente de Projeto e analistas de requisitos.</w:t>
             </w:r>
           </w:p>
         </w:tc>
@@ -3076,7 +3033,7 @@
                 <w:sz w:val="22"/>
                 <w:szCs w:val="22"/>
               </w:rPr>
-              <w:t>&lt;Mensagem comunicada&gt;</w:t>
+              <w:t>Demonstrar todos os requisitos do projeto.</w:t>
             </w:r>
           </w:p>
         </w:tc>
@@ -3127,16 +3084,17 @@
                 <w:szCs w:val="22"/>
               </w:rPr>
             </w:pPr>
-            <w:r>
-              <w:rPr>
-                <w:rStyle w:val="Forte"/>
-                <w:rFonts w:ascii="Arial" w:hAnsi="Arial" w:cs="Arial"/>
-                <w:b w:val="0"/>
-                <w:sz w:val="22"/>
-                <w:szCs w:val="22"/>
-              </w:rPr>
-              <w:t>&lt;Forma de comunicação&gt;</w:t>
-            </w:r>
+            <w:hyperlink r:id="rId6" w:history="1">
+              <w:r>
+                <w:rPr>
+                  <w:rStyle w:val="Hyperlink"/>
+                  <w:rFonts w:ascii="Arial" w:hAnsi="Arial" w:cs="Arial"/>
+                  <w:sz w:val="22"/>
+                  <w:szCs w:val="22"/>
+                </w:rPr>
+                <w:t xml:space="preserve">Especificação de Objetivos e Requisitos (EOR). </w:t>
+              </w:r>
+            </w:hyperlink>
           </w:p>
         </w:tc>
       </w:tr>
@@ -3194,27 +3152,402 @@
                 <w:sz w:val="22"/>
                 <w:szCs w:val="22"/>
               </w:rPr>
-              <w:t>&lt;Quando a comunicaçã</w:t>
-            </w:r>
-            <w:r>
-              <w:rPr>
-                <w:rStyle w:val="Forte"/>
-                <w:rFonts w:ascii="Arial" w:hAnsi="Arial" w:cs="Arial"/>
-                <w:b w:val="0"/>
-                <w:sz w:val="22"/>
-                <w:szCs w:val="22"/>
-              </w:rPr>
-              <w:t>o deve ocorr</w:t>
-            </w:r>
-            <w:r>
-              <w:rPr>
-                <w:rStyle w:val="Forte"/>
-                <w:rFonts w:ascii="Arial" w:hAnsi="Arial" w:cs="Arial"/>
-                <w:b w:val="0"/>
-                <w:sz w:val="22"/>
-                <w:szCs w:val="22"/>
-              </w:rPr>
-              <w:t>er&gt;</w:t>
+              <w:t>Após a elicitação e aprovação dos requisitos.</w:t>
+            </w:r>
+          </w:p>
+        </w:tc>
+      </w:tr>
+    </w:tbl>
+    <w:p>
+      <w:pPr>
+        <w:pStyle w:val="PargrafodaLista"/>
+        <w:ind w:left="360"/>
+        <w:rPr>
+          <w:rStyle w:val="Forte"/>
+          <w:rFonts w:ascii="Arial" w:hAnsi="Arial" w:cs="Arial"/>
+          <w:sz w:val="32"/>
+          <w:szCs w:val="32"/>
+        </w:rPr>
+      </w:pPr>
+    </w:p>
+    <w:tbl>
+      <w:tblPr>
+        <w:tblStyle w:val="Tabelacomgrade"/>
+        <w:tblW w:w="10069" w:type="dxa"/>
+        <w:tblInd w:w="360" w:type="dxa"/>
+        <w:tblLook w:val="04A0" w:firstRow="1" w:lastRow="0" w:firstColumn="1" w:lastColumn="0" w:noHBand="0" w:noVBand="1"/>
+      </w:tblPr>
+      <w:tblGrid>
+        <w:gridCol w:w="2583"/>
+        <w:gridCol w:w="7486"/>
+      </w:tblGrid>
+      <w:tr>
+        <w:trPr>
+          <w:trHeight w:val="367"/>
+        </w:trPr>
+        <w:tc>
+          <w:tcPr>
+            <w:tcW w:w="2583" w:type="dxa"/>
+          </w:tcPr>
+          <w:p>
+            <w:pPr>
+              <w:pStyle w:val="PargrafodaLista"/>
+              <w:ind w:left="0"/>
+              <w:rPr>
+                <w:rStyle w:val="Forte"/>
+                <w:rFonts w:ascii="Arial" w:hAnsi="Arial" w:cs="Arial"/>
+                <w:sz w:val="22"/>
+                <w:szCs w:val="22"/>
+              </w:rPr>
+            </w:pPr>
+            <w:r>
+              <w:rPr>
+                <w:rStyle w:val="Forte"/>
+                <w:rFonts w:ascii="Arial" w:hAnsi="Arial" w:cs="Arial"/>
+                <w:sz w:val="22"/>
+                <w:szCs w:val="22"/>
+              </w:rPr>
+              <w:t>Comunicação</w:t>
+            </w:r>
+          </w:p>
+        </w:tc>
+        <w:tc>
+          <w:tcPr>
+            <w:tcW w:w="7486" w:type="dxa"/>
+          </w:tcPr>
+          <w:p>
+            <w:pPr>
+              <w:pStyle w:val="PargrafodaLista"/>
+              <w:tabs>
+                <w:tab w:val="left" w:pos="1820"/>
+              </w:tabs>
+              <w:ind w:left="0"/>
+              <w:rPr>
+                <w:rStyle w:val="Forte"/>
+                <w:rFonts w:ascii="Arial" w:hAnsi="Arial" w:cs="Arial"/>
+                <w:b w:val="0"/>
+                <w:sz w:val="22"/>
+                <w:szCs w:val="22"/>
+              </w:rPr>
+            </w:pPr>
+            <w:r>
+              <w:rPr>
+                <w:rStyle w:val="Forte"/>
+                <w:rFonts w:ascii="Arial" w:hAnsi="Arial" w:cs="Arial"/>
+                <w:b w:val="0"/>
+                <w:sz w:val="22"/>
+                <w:szCs w:val="22"/>
+              </w:rPr>
+              <w:t xml:space="preserve">Declaração de mudança de </w:t>
+            </w:r>
+            <w:r>
+              <w:rPr>
+                <w:rStyle w:val="Forte"/>
+                <w:rFonts w:ascii="Arial" w:hAnsi="Arial" w:cs="Arial"/>
+                <w:b w:val="0"/>
+                <w:sz w:val="22"/>
+                <w:szCs w:val="22"/>
+              </w:rPr>
+              <w:t>requisitos.</w:t>
+            </w:r>
+          </w:p>
+        </w:tc>
+      </w:tr>
+      <w:tr>
+        <w:trPr>
+          <w:trHeight w:val="367"/>
+        </w:trPr>
+        <w:tc>
+          <w:tcPr>
+            <w:tcW w:w="2583" w:type="dxa"/>
+          </w:tcPr>
+          <w:p>
+            <w:pPr>
+              <w:pStyle w:val="PargrafodaLista"/>
+              <w:ind w:left="0"/>
+              <w:rPr>
+                <w:rStyle w:val="Forte"/>
+                <w:rFonts w:ascii="Arial" w:hAnsi="Arial" w:cs="Arial"/>
+                <w:sz w:val="22"/>
+                <w:szCs w:val="22"/>
+              </w:rPr>
+            </w:pPr>
+            <w:r>
+              <w:rPr>
+                <w:rStyle w:val="Forte"/>
+                <w:rFonts w:ascii="Arial" w:hAnsi="Arial" w:cs="Arial"/>
+                <w:sz w:val="22"/>
+                <w:szCs w:val="22"/>
+              </w:rPr>
+              <w:t>Emissor</w:t>
+            </w:r>
+          </w:p>
+        </w:tc>
+        <w:tc>
+          <w:tcPr>
+            <w:tcW w:w="7486" w:type="dxa"/>
+          </w:tcPr>
+          <w:p>
+            <w:pPr>
+              <w:pStyle w:val="PargrafodaLista"/>
+              <w:tabs>
+                <w:tab w:val="left" w:pos="1820"/>
+              </w:tabs>
+              <w:ind w:left="0"/>
+              <w:rPr>
+                <w:rStyle w:val="Forte"/>
+                <w:rFonts w:ascii="Arial" w:hAnsi="Arial" w:cs="Arial"/>
+                <w:b w:val="0"/>
+                <w:sz w:val="22"/>
+                <w:szCs w:val="22"/>
+              </w:rPr>
+            </w:pPr>
+            <w:r>
+              <w:rPr>
+                <w:rStyle w:val="Forte"/>
+                <w:rFonts w:ascii="Arial" w:hAnsi="Arial" w:cs="Arial"/>
+                <w:b w:val="0"/>
+                <w:sz w:val="22"/>
+                <w:szCs w:val="22"/>
+              </w:rPr>
+              <w:t>Gerente de Requisitos</w:t>
+            </w:r>
+          </w:p>
+        </w:tc>
+      </w:tr>
+      <w:tr>
+        <w:trPr>
+          <w:trHeight w:val="367"/>
+        </w:trPr>
+        <w:tc>
+          <w:tcPr>
+            <w:tcW w:w="2583" w:type="dxa"/>
+          </w:tcPr>
+          <w:p>
+            <w:pPr>
+              <w:pStyle w:val="PargrafodaLista"/>
+              <w:ind w:left="0"/>
+              <w:rPr>
+                <w:rStyle w:val="Forte"/>
+                <w:rFonts w:ascii="Arial" w:hAnsi="Arial" w:cs="Arial"/>
+                <w:sz w:val="22"/>
+                <w:szCs w:val="22"/>
+              </w:rPr>
+            </w:pPr>
+            <w:r>
+              <w:rPr>
+                <w:rStyle w:val="Forte"/>
+                <w:rFonts w:ascii="Arial" w:hAnsi="Arial" w:cs="Arial"/>
+                <w:sz w:val="22"/>
+                <w:szCs w:val="22"/>
+              </w:rPr>
+              <w:t xml:space="preserve">Receptores </w:t>
+            </w:r>
+          </w:p>
+        </w:tc>
+        <w:tc>
+          <w:tcPr>
+            <w:tcW w:w="7486" w:type="dxa"/>
+          </w:tcPr>
+          <w:p>
+            <w:pPr>
+              <w:pStyle w:val="PargrafodaLista"/>
+              <w:ind w:left="0"/>
+              <w:rPr>
+                <w:rStyle w:val="Forte"/>
+                <w:rFonts w:ascii="Arial" w:hAnsi="Arial" w:cs="Arial"/>
+                <w:b w:val="0"/>
+                <w:sz w:val="22"/>
+                <w:szCs w:val="22"/>
+              </w:rPr>
+            </w:pPr>
+            <w:r>
+              <w:rPr>
+                <w:rStyle w:val="Forte"/>
+                <w:rFonts w:ascii="Arial" w:hAnsi="Arial" w:cs="Arial"/>
+                <w:b w:val="0"/>
+                <w:sz w:val="22"/>
+                <w:szCs w:val="22"/>
+              </w:rPr>
+              <w:t>Equipe de requisitos.</w:t>
+            </w:r>
+          </w:p>
+        </w:tc>
+      </w:tr>
+      <w:tr>
+        <w:trPr>
+          <w:trHeight w:val="347"/>
+        </w:trPr>
+        <w:tc>
+          <w:tcPr>
+            <w:tcW w:w="2583" w:type="dxa"/>
+          </w:tcPr>
+          <w:p>
+            <w:pPr>
+              <w:pStyle w:val="PargrafodaLista"/>
+              <w:ind w:left="0"/>
+              <w:rPr>
+                <w:rStyle w:val="Forte"/>
+                <w:rFonts w:ascii="Arial" w:hAnsi="Arial" w:cs="Arial"/>
+                <w:sz w:val="22"/>
+                <w:szCs w:val="22"/>
+              </w:rPr>
+            </w:pPr>
+            <w:r>
+              <w:rPr>
+                <w:rStyle w:val="Forte"/>
+                <w:rFonts w:ascii="Arial" w:hAnsi="Arial" w:cs="Arial"/>
+                <w:sz w:val="22"/>
+                <w:szCs w:val="22"/>
+              </w:rPr>
+              <w:t>Mensagem</w:t>
+            </w:r>
+          </w:p>
+        </w:tc>
+        <w:tc>
+          <w:tcPr>
+            <w:tcW w:w="7486" w:type="dxa"/>
+          </w:tcPr>
+          <w:p>
+            <w:pPr>
+              <w:pStyle w:val="PargrafodaLista"/>
+              <w:ind w:left="0"/>
+              <w:rPr>
+                <w:rStyle w:val="Forte"/>
+                <w:rFonts w:ascii="Arial" w:hAnsi="Arial" w:cs="Arial"/>
+                <w:b w:val="0"/>
+                <w:sz w:val="22"/>
+                <w:szCs w:val="22"/>
+              </w:rPr>
+            </w:pPr>
+            <w:r>
+              <w:rPr>
+                <w:rStyle w:val="Forte"/>
+                <w:rFonts w:ascii="Arial" w:hAnsi="Arial" w:cs="Arial"/>
+                <w:b w:val="0"/>
+                <w:sz w:val="22"/>
+                <w:szCs w:val="22"/>
+              </w:rPr>
+              <w:t>Decisão sobre alteração de requisito.</w:t>
+            </w:r>
+          </w:p>
+        </w:tc>
+      </w:tr>
+      <w:tr>
+        <w:trPr>
+          <w:trHeight w:val="367"/>
+        </w:trPr>
+        <w:tc>
+          <w:tcPr>
+            <w:tcW w:w="2583" w:type="dxa"/>
+          </w:tcPr>
+          <w:p>
+            <w:pPr>
+              <w:pStyle w:val="PargrafodaLista"/>
+              <w:ind w:left="0"/>
+              <w:rPr>
+                <w:rStyle w:val="Forte"/>
+                <w:rFonts w:ascii="Arial" w:hAnsi="Arial" w:cs="Arial"/>
+                <w:sz w:val="22"/>
+                <w:szCs w:val="22"/>
+              </w:rPr>
+            </w:pPr>
+            <w:r>
+              <w:rPr>
+                <w:rStyle w:val="Forte"/>
+                <w:rFonts w:ascii="Arial" w:hAnsi="Arial" w:cs="Arial"/>
+                <w:sz w:val="22"/>
+                <w:szCs w:val="22"/>
+              </w:rPr>
+              <w:t>Meio de Comunicação</w:t>
+            </w:r>
+          </w:p>
+        </w:tc>
+        <w:tc>
+          <w:tcPr>
+            <w:tcW w:w="7486" w:type="dxa"/>
+          </w:tcPr>
+          <w:p>
+            <w:pPr>
+              <w:pStyle w:val="PargrafodaLista"/>
+              <w:ind w:left="0"/>
+              <w:rPr>
+                <w:rStyle w:val="Forte"/>
+                <w:rFonts w:ascii="Arial" w:hAnsi="Arial" w:cs="Arial"/>
+                <w:b w:val="0"/>
+                <w:sz w:val="22"/>
+                <w:szCs w:val="22"/>
+              </w:rPr>
+            </w:pPr>
+          </w:p>
+        </w:tc>
+      </w:tr>
+      <w:tr>
+        <w:trPr>
+          <w:trHeight w:val="387"/>
+        </w:trPr>
+        <w:tc>
+          <w:tcPr>
+            <w:tcW w:w="2583" w:type="dxa"/>
+          </w:tcPr>
+          <w:p>
+            <w:pPr>
+              <w:pStyle w:val="PargrafodaLista"/>
+              <w:ind w:left="0"/>
+              <w:rPr>
+                <w:rStyle w:val="Forte"/>
+                <w:rFonts w:ascii="Arial" w:hAnsi="Arial" w:cs="Arial"/>
+                <w:sz w:val="22"/>
+                <w:szCs w:val="22"/>
+              </w:rPr>
+            </w:pPr>
+            <w:r>
+              <w:rPr>
+                <w:rStyle w:val="Forte"/>
+                <w:rFonts w:ascii="Arial" w:hAnsi="Arial" w:cs="Arial"/>
+                <w:sz w:val="22"/>
+                <w:szCs w:val="22"/>
+              </w:rPr>
+              <w:lastRenderedPageBreak/>
+              <w:t>Quando</w:t>
+            </w:r>
+          </w:p>
+        </w:tc>
+        <w:tc>
+          <w:tcPr>
+            <w:tcW w:w="7486" w:type="dxa"/>
+          </w:tcPr>
+          <w:p>
+            <w:pPr>
+              <w:pStyle w:val="PargrafodaLista"/>
+              <w:ind w:left="0"/>
+              <w:rPr>
+                <w:rStyle w:val="Forte"/>
+                <w:rFonts w:ascii="Arial" w:hAnsi="Arial" w:cs="Arial"/>
+                <w:b w:val="0"/>
+                <w:sz w:val="22"/>
+                <w:szCs w:val="22"/>
+              </w:rPr>
+            </w:pPr>
+            <w:r>
+              <w:rPr>
+                <w:rStyle w:val="Forte"/>
+                <w:rFonts w:ascii="Arial" w:hAnsi="Arial" w:cs="Arial"/>
+                <w:b w:val="0"/>
+                <w:sz w:val="22"/>
+                <w:szCs w:val="22"/>
+              </w:rPr>
+              <w:t xml:space="preserve">Após a </w:t>
+            </w:r>
+            <w:r>
+              <w:rPr>
+                <w:rStyle w:val="Forte"/>
+                <w:rFonts w:ascii="Arial" w:hAnsi="Arial" w:cs="Arial"/>
+                <w:b w:val="0"/>
+                <w:sz w:val="22"/>
+                <w:szCs w:val="22"/>
+              </w:rPr>
+              <w:t>identificação de inconsistência.</w:t>
             </w:r>
           </w:p>
         </w:tc>
@@ -3258,136 +3591,101 @@
     </w:p>
     <w:p>
       <w:pPr>
+        <w:rPr>
+          <w:rStyle w:val="Forte"/>
+          <w:rFonts w:ascii="Arial" w:hAnsi="Arial" w:cs="Arial"/>
+          <w:sz w:val="32"/>
+          <w:szCs w:val="32"/>
+        </w:rPr>
+      </w:pPr>
+    </w:p>
+    <w:p>
+      <w:pPr>
+        <w:pStyle w:val="PargrafodaLista"/>
         <w:ind w:left="360"/>
         <w:rPr>
+          <w:rStyle w:val="Forte"/>
           <w:rFonts w:ascii="Arial" w:hAnsi="Arial" w:cs="Arial"/>
+          <w:sz w:val="32"/>
+          <w:szCs w:val="32"/>
         </w:rPr>
       </w:pPr>
       <w:r>
         <w:rPr>
           <w:rFonts w:ascii="Arial" w:hAnsi="Arial" w:cs="Arial"/>
+          <w:b/>
+          <w:bCs/>
+          <w:noProof/>
+          <w:sz w:val="32"/>
+          <w:szCs w:val="32"/>
+          <w:lang w:eastAsia="pt-BR"/>
         </w:rPr>
-        <w:t>&lt;Definir o fluxo do processo em um nível abstrato, usando notação BPMN</w:t>
-      </w:r>
-      <w:r>
-        <w:rPr>
-          <w:rFonts w:ascii="Arial" w:hAnsi="Arial" w:cs="Arial"/>
-        </w:rPr>
-        <w:t xml:space="preserve"> e a ferramenta </w:t>
-      </w:r>
-      <w:proofErr w:type="spellStart"/>
-      <w:r>
-        <w:rPr>
-          <w:rFonts w:ascii="Arial" w:hAnsi="Arial" w:cs="Arial"/>
-        </w:rPr>
-        <w:t>Bizagi</w:t>
-      </w:r>
-      <w:proofErr w:type="spellEnd"/>
-      <w:r>
-        <w:rPr>
-          <w:rFonts w:ascii="Arial" w:hAnsi="Arial" w:cs="Arial"/>
-        </w:rPr>
-        <w:t xml:space="preserve">. O fluxo deve especificar: </w:t>
+        <w:drawing>
+          <wp:inline distT="0" distB="0" distL="0" distR="0">
+            <wp:extent cx="6390640" cy="3737610"/>
+            <wp:effectExtent l="0" t="0" r="0" b="0"/>
+            <wp:docPr id="1" name="Imagem 1"/>
+            <wp:cNvGraphicFramePr>
+              <a:graphicFrameLocks xmlns:a="http://schemas.openxmlformats.org/drawingml/2006/main" noChangeAspect="1"/>
+            </wp:cNvGraphicFramePr>
+            <a:graphic xmlns:a="http://schemas.openxmlformats.org/drawingml/2006/main">
+              <a:graphicData uri="http://schemas.openxmlformats.org/drawingml/2006/picture">
+                <pic:pic xmlns:pic="http://schemas.openxmlformats.org/drawingml/2006/picture">
+                  <pic:nvPicPr>
+                    <pic:cNvPr id="0" name="macro fluxogre.png"/>
+                    <pic:cNvPicPr/>
+                  </pic:nvPicPr>
+                  <pic:blipFill>
+                    <a:blip r:embed="rId7">
+                      <a:extLst>
+                        <a:ext uri="{28A0092B-C50C-407E-A947-70E740481C1C}">
+                          <a14:useLocalDpi xmlns:a14="http://schemas.microsoft.com/office/drawing/2010/main" val="0"/>
+                        </a:ext>
+                      </a:extLst>
+                    </a:blip>
+                    <a:stretch>
+                      <a:fillRect/>
+                    </a:stretch>
+                  </pic:blipFill>
+                  <pic:spPr>
+                    <a:xfrm>
+                      <a:off x="0" y="0"/>
+                      <a:ext cx="6390640" cy="3737610"/>
+                    </a:xfrm>
+                    <a:prstGeom prst="rect">
+                      <a:avLst/>
+                    </a:prstGeom>
+                  </pic:spPr>
+                </pic:pic>
+              </a:graphicData>
+            </a:graphic>
+          </wp:inline>
+        </w:drawing>
       </w:r>
     </w:p>
     <w:p>
       <w:pPr>
         <w:pStyle w:val="PargrafodaLista"/>
-        <w:numPr>
-          <w:ilvl w:val="0"/>
-          <w:numId w:val="4"/>
-        </w:numPr>
+        <w:ind w:left="360"/>
         <w:rPr>
           <w:rStyle w:val="Forte"/>
           <w:rFonts w:ascii="Arial" w:hAnsi="Arial" w:cs="Arial"/>
-          <w:b w:val="0"/>
+          <w:sz w:val="32"/>
+          <w:szCs w:val="32"/>
         </w:rPr>
       </w:pPr>
-      <w:r>
+    </w:p>
+    <w:p>
+      <w:pPr>
+        <w:pStyle w:val="PargrafodaLista"/>
+        <w:ind w:left="360"/>
         <w:rPr>
           <w:rStyle w:val="Forte"/>
           <w:rFonts w:ascii="Arial" w:hAnsi="Arial" w:cs="Arial"/>
-          <w:b w:val="0"/>
+          <w:sz w:val="32"/>
+          <w:szCs w:val="32"/>
         </w:rPr>
-        <w:t>Eventos de início e de fim do processo.</w:t>
-      </w:r>
-    </w:p>
-    <w:p>
-      <w:pPr>
-        <w:pStyle w:val="PargrafodaLista"/>
-        <w:numPr>
-          <w:ilvl w:val="0"/>
-          <w:numId w:val="4"/>
-        </w:numPr>
-        <w:rPr>
-          <w:rStyle w:val="Forte"/>
-          <w:rFonts w:ascii="Arial" w:hAnsi="Arial" w:cs="Arial"/>
-          <w:b w:val="0"/>
-        </w:rPr>
-      </w:pPr>
-      <w:r>
-        <w:rPr>
-          <w:rStyle w:val="Forte"/>
-          <w:rFonts w:ascii="Arial" w:hAnsi="Arial" w:cs="Arial"/>
-          <w:b w:val="0"/>
-        </w:rPr>
-        <w:t>As atividades, alocadas aos papeis.</w:t>
-      </w:r>
-    </w:p>
-    <w:p>
-      <w:pPr>
-        <w:pStyle w:val="PargrafodaLista"/>
-        <w:numPr>
-          <w:ilvl w:val="0"/>
-          <w:numId w:val="4"/>
-        </w:numPr>
-        <w:rPr>
-          <w:rStyle w:val="Forte"/>
-          <w:rFonts w:ascii="Arial" w:hAnsi="Arial" w:cs="Arial"/>
-          <w:b w:val="0"/>
-        </w:rPr>
-      </w:pPr>
-      <w:r>
-        <w:rPr>
-          <w:rStyle w:val="Forte"/>
-          <w:rFonts w:ascii="Arial" w:hAnsi="Arial" w:cs="Arial"/>
-          <w:b w:val="0"/>
-        </w:rPr>
-        <w:lastRenderedPageBreak/>
-        <w:t xml:space="preserve">As dependências entre as atividades. </w:t>
-      </w:r>
-    </w:p>
-    <w:p>
-      <w:pPr>
-        <w:pStyle w:val="PargrafodaLista"/>
-        <w:numPr>
-          <w:ilvl w:val="0"/>
-          <w:numId w:val="4"/>
-        </w:numPr>
-        <w:rPr>
-          <w:rStyle w:val="Forte"/>
-          <w:rFonts w:ascii="Arial" w:hAnsi="Arial" w:cs="Arial"/>
-          <w:b w:val="0"/>
-        </w:rPr>
-      </w:pPr>
-      <w:r>
-        <w:rPr>
-          <w:rFonts w:ascii="Arial" w:hAnsi="Arial" w:cs="Arial"/>
-        </w:rPr>
-        <w:t xml:space="preserve">As decisões relacionadas </w:t>
-      </w:r>
-      <w:r>
-        <w:rPr>
-          <w:rFonts w:ascii="Arial" w:hAnsi="Arial" w:cs="Arial"/>
-        </w:rPr>
-        <w:t>as</w:t>
-      </w:r>
-      <w:r>
-        <w:rPr>
-          <w:rFonts w:ascii="Arial" w:hAnsi="Arial" w:cs="Arial"/>
-        </w:rPr>
-        <w:t xml:space="preserve"> atividade&gt;</w:t>
-      </w:r>
+      </w:pPr>
     </w:p>
     <w:p>
       <w:pPr>
@@ -3422,30 +3720,6 @@
           <w:b w:val="0"/>
         </w:rPr>
       </w:pPr>
-      <w:r>
-        <w:rPr>
-          <w:rStyle w:val="Forte"/>
-          <w:rFonts w:ascii="Arial" w:hAnsi="Arial" w:cs="Arial"/>
-          <w:b w:val="0"/>
-        </w:rPr>
-        <w:t>&lt;</w:t>
-      </w:r>
-      <w:r>
-        <w:rPr>
-          <w:rStyle w:val="Forte"/>
-          <w:rFonts w:ascii="Arial" w:hAnsi="Arial" w:cs="Arial"/>
-          <w:b w:val="0"/>
-        </w:rPr>
-        <w:t>Definir cada atividade do fluxo do processo d</w:t>
-      </w:r>
-      <w:r>
-        <w:rPr>
-          <w:rStyle w:val="Forte"/>
-          <w:rFonts w:ascii="Arial" w:hAnsi="Arial" w:cs="Arial"/>
-          <w:b w:val="0"/>
-        </w:rPr>
-        <w:t>e acordo com o modelo a seguir:&gt;</w:t>
-      </w:r>
     </w:p>
     <w:tbl>
       <w:tblPr>
@@ -3498,7 +3772,7 @@
               <w:rPr>
                 <w:rFonts w:ascii="Arial" w:hAnsi="Arial" w:cs="Arial"/>
               </w:rPr>
-              <w:t>Manter atualizado os requisitos do software.</w:t>
+              <w:t>Identificar requisitos.</w:t>
             </w:r>
           </w:p>
         </w:tc>
@@ -3557,7 +3831,7 @@
               <w:rPr>
                 <w:rFonts w:ascii="Arial" w:hAnsi="Arial" w:cs="Arial"/>
               </w:rPr>
-              <w:t>Equipe de requisitos.</w:t>
+              <w:t>Gerente de requisitos e Equipe de requisitos.</w:t>
             </w:r>
           </w:p>
         </w:tc>
@@ -3608,7 +3882,7 @@
               <w:rPr>
                 <w:rFonts w:ascii="Arial" w:hAnsi="Arial" w:cs="Arial"/>
               </w:rPr>
-              <w:t>Gerente de requisitos e fornecedor dos requisitos.</w:t>
+              <w:t>Gerente de requisitos.</w:t>
             </w:r>
           </w:p>
         </w:tc>
@@ -3659,7 +3933,7 @@
               <w:rPr>
                 <w:rFonts w:ascii="Arial" w:hAnsi="Arial" w:cs="Arial"/>
               </w:rPr>
-              <w:t>Fornecedor dos requisitos, gerente de requisitos e equipe de requisitos.</w:t>
+              <w:t>Analistas de requisitos.</w:t>
             </w:r>
           </w:p>
         </w:tc>
@@ -3710,7 +3984,7 @@
               <w:rPr>
                 <w:rFonts w:ascii="Arial" w:hAnsi="Arial" w:cs="Arial"/>
               </w:rPr>
-              <w:t>Gerente de projeto, fornecedor dos requisitos, gerente de configuração.</w:t>
+              <w:t>Gerente de projeto.</w:t>
             </w:r>
           </w:p>
         </w:tc>
@@ -3762,37 +4036,7 @@
               <w:rPr>
                 <w:rFonts w:ascii="Arial" w:hAnsi="Arial" w:cs="Arial"/>
               </w:rPr>
-              <w:t>Coletar a</w:t>
-            </w:r>
-            <w:r>
-              <w:rPr>
-                <w:rFonts w:ascii="Arial" w:hAnsi="Arial" w:cs="Arial"/>
-              </w:rPr>
-              <w:t xml:space="preserve">s </w:t>
-            </w:r>
-            <w:r>
-              <w:rPr>
-                <w:rFonts w:ascii="Arial" w:hAnsi="Arial" w:cs="Arial"/>
-              </w:rPr>
-              <w:t>modificações de requisitos</w:t>
-            </w:r>
-            <w:r>
-              <w:rPr>
-                <w:rFonts w:ascii="Arial" w:hAnsi="Arial" w:cs="Arial"/>
-              </w:rPr>
-              <w:t xml:space="preserve"> com o </w:t>
-            </w:r>
-            <w:r>
-              <w:rPr>
-                <w:rFonts w:ascii="Arial" w:hAnsi="Arial" w:cs="Arial"/>
-              </w:rPr>
-              <w:t>fornecedor</w:t>
-            </w:r>
-            <w:r>
-              <w:rPr>
-                <w:rFonts w:ascii="Arial" w:hAnsi="Arial" w:cs="Arial"/>
-              </w:rPr>
-              <w:t xml:space="preserve">. </w:t>
+              <w:t>Convocar reunião com gerente de requisitos e a equipe de requisitos.</w:t>
             </w:r>
           </w:p>
         </w:tc>
@@ -3843,19 +4087,7 @@
               <w:rPr>
                 <w:rFonts w:ascii="Arial" w:hAnsi="Arial" w:cs="Arial"/>
               </w:rPr>
-              <w:t>Documentar essas modifi</w:t>
-            </w:r>
-            <w:r>
-              <w:rPr>
-                <w:rFonts w:ascii="Arial" w:hAnsi="Arial" w:cs="Arial"/>
-              </w:rPr>
-              <w:t xml:space="preserve">cações formalmente no documento </w:t>
-            </w:r>
-            <w:r>
-              <w:rPr>
-                <w:rFonts w:ascii="Arial" w:hAnsi="Arial" w:cs="Arial"/>
-              </w:rPr>
-              <w:t>EOR</w:t>
+              <w:t>Entender domínio do problema.</w:t>
             </w:r>
           </w:p>
         </w:tc>
@@ -3906,7 +4138,13 @@
               <w:rPr>
                 <w:rFonts w:ascii="Arial" w:hAnsi="Arial" w:cs="Arial"/>
               </w:rPr>
-              <w:t>Obter do fornecedor confirmação de aceitação das modificações.</w:t>
+              <w:t>Elicitação de Requisitos</w:t>
+            </w:r>
+            <w:r>
+              <w:rPr>
+                <w:rFonts w:ascii="Arial" w:hAnsi="Arial" w:cs="Arial"/>
+              </w:rPr>
+              <w:t>.</w:t>
             </w:r>
           </w:p>
         </w:tc>
@@ -3957,7 +4195,13 @@
               <w:rPr>
                 <w:rFonts w:ascii="Arial" w:hAnsi="Arial" w:cs="Arial"/>
               </w:rPr>
-              <w:t>Solicitar analise de impacto das modificações realizadas.</w:t>
+              <w:t>Validar requisitos</w:t>
+            </w:r>
+            <w:r>
+              <w:rPr>
+                <w:rFonts w:ascii="Arial" w:hAnsi="Arial" w:cs="Arial"/>
+              </w:rPr>
+              <w:t>.</w:t>
             </w:r>
           </w:p>
         </w:tc>
@@ -3966,42 +4210,60 @@
         <w:tc>
           <w:tcPr>
             <w:tcW w:w="2404" w:type="dxa"/>
-            <w:hideMark/>
-          </w:tcPr>
-          <w:p>
-            <w:pPr>
-              <w:rPr>
-                <w:rFonts w:ascii="Arial" w:hAnsi="Arial" w:cs="Arial"/>
-                <w:b/>
-                <w:bCs/>
-              </w:rPr>
-            </w:pPr>
-            <w:r>
-              <w:rPr>
-                <w:rFonts w:ascii="Arial" w:hAnsi="Arial" w:cs="Arial"/>
-                <w:b/>
-                <w:bCs/>
-              </w:rPr>
-              <w:t>Pré-Condições</w:t>
-            </w:r>
+            <w:vMerge/>
+          </w:tcPr>
+          <w:p>
+            <w:pPr>
+              <w:rPr>
+                <w:rFonts w:ascii="Arial" w:hAnsi="Arial" w:cs="Arial"/>
+                <w:b/>
+                <w:bCs/>
+              </w:rPr>
+            </w:pPr>
           </w:p>
         </w:tc>
         <w:tc>
           <w:tcPr>
             <w:tcW w:w="7377" w:type="dxa"/>
-            <w:hideMark/>
-          </w:tcPr>
-          <w:p>
-            <w:pPr>
-              <w:rPr>
-                <w:rFonts w:ascii="Arial" w:hAnsi="Arial" w:cs="Arial"/>
-              </w:rPr>
-            </w:pPr>
-            <w:r>
-              <w:rPr>
-                <w:rFonts w:ascii="Arial" w:hAnsi="Arial" w:cs="Arial"/>
-              </w:rPr>
-              <w:t>Nenhum critério especifico.</w:t>
+          </w:tcPr>
+          <w:p>
+            <w:pPr>
+              <w:rPr>
+                <w:rFonts w:ascii="Arial" w:hAnsi="Arial" w:cs="Arial"/>
+                <w:b/>
+                <w:bCs/>
+              </w:rPr>
+            </w:pPr>
+            <w:r>
+              <w:rPr>
+                <w:rFonts w:ascii="Arial" w:hAnsi="Arial" w:cs="Arial"/>
+                <w:b/>
+                <w:bCs/>
+              </w:rPr>
+              <w:t>5.</w:t>
+            </w:r>
+            <w:r>
+              <w:rPr>
+                <w:rFonts w:ascii="Arial" w:hAnsi="Arial" w:cs="Arial"/>
+                <w:b/>
+                <w:bCs/>
+              </w:rPr>
+              <w:t xml:space="preserve"> </w:t>
+            </w:r>
+            <w:r>
+              <w:rPr>
+                <w:rFonts w:ascii="Arial" w:hAnsi="Arial" w:cs="Arial"/>
+                <w:bCs/>
+              </w:rPr>
+              <w:t>Preencher o EOR.</w:t>
+            </w:r>
+            <w:r>
+              <w:rPr>
+                <w:rFonts w:ascii="Arial" w:hAnsi="Arial" w:cs="Arial"/>
+                <w:b/>
+                <w:bCs/>
+              </w:rPr>
+              <w:t xml:space="preserve"> </w:t>
             </w:r>
           </w:p>
         </w:tc>
@@ -4026,7 +4288,7 @@
                 <w:b/>
                 <w:bCs/>
               </w:rPr>
-              <w:t>Entradas</w:t>
+              <w:t>Pré-Condições</w:t>
             </w:r>
           </w:p>
         </w:tc>
@@ -4045,7 +4307,7 @@
               <w:rPr>
                 <w:rFonts w:ascii="Arial" w:hAnsi="Arial" w:cs="Arial"/>
               </w:rPr>
-              <w:t>Versão mais recente do EOR</w:t>
+              <w:t>Não e o caso.</w:t>
             </w:r>
           </w:p>
         </w:tc>
@@ -4070,7 +4332,7 @@
                 <w:b/>
                 <w:bCs/>
               </w:rPr>
-              <w:t>Critérios de Saída</w:t>
+              <w:t>Entradas</w:t>
             </w:r>
           </w:p>
         </w:tc>
@@ -4085,25 +4347,15 @@
                 <w:rFonts w:ascii="Arial" w:hAnsi="Arial" w:cs="Arial"/>
               </w:rPr>
             </w:pPr>
-            <w:r>
-              <w:rPr>
-                <w:rFonts w:ascii="Arial" w:hAnsi="Arial" w:cs="Arial"/>
-              </w:rPr>
-              <w:t>Aprovação formal do fornecedor.</w:t>
-            </w:r>
-          </w:p>
-          <w:p>
-            <w:pPr>
-              <w:rPr>
-                <w:rFonts w:ascii="Arial" w:hAnsi="Arial" w:cs="Arial"/>
-              </w:rPr>
-            </w:pPr>
-            <w:r>
-              <w:rPr>
-                <w:rFonts w:ascii="Arial" w:hAnsi="Arial" w:cs="Arial"/>
-              </w:rPr>
-              <w:t>Aprovação geral da equipe do projeto após resultados da análise de impacto.</w:t>
-            </w:r>
+            <w:hyperlink r:id="rId8" w:history="1">
+              <w:r>
+                <w:rPr>
+                  <w:rStyle w:val="Hyperlink"/>
+                  <w:rFonts w:ascii="Arial" w:hAnsi="Arial" w:cs="Arial"/>
+                </w:rPr>
+                <w:t xml:space="preserve">Especificação de Objetivos e Requisitos (EOR). </w:t>
+              </w:r>
+            </w:hyperlink>
           </w:p>
         </w:tc>
       </w:tr>
@@ -4127,7 +4379,7 @@
                 <w:b/>
                 <w:bCs/>
               </w:rPr>
-              <w:t>Produtos</w:t>
+              <w:t>Critérios de Saída</w:t>
             </w:r>
           </w:p>
         </w:tc>
@@ -4146,7 +4398,7 @@
               <w:rPr>
                 <w:rFonts w:ascii="Arial" w:hAnsi="Arial" w:cs="Arial"/>
               </w:rPr>
-              <w:t>Documento de EOR atualizado.</w:t>
+              <w:t>EOR aprovado.</w:t>
             </w:r>
           </w:p>
         </w:tc>
@@ -4171,6 +4423,53 @@
                 <w:b/>
                 <w:bCs/>
               </w:rPr>
+              <w:t>Produtos</w:t>
+            </w:r>
+          </w:p>
+        </w:tc>
+        <w:tc>
+          <w:tcPr>
+            <w:tcW w:w="7377" w:type="dxa"/>
+            <w:hideMark/>
+          </w:tcPr>
+          <w:p>
+            <w:pPr>
+              <w:rPr>
+                <w:rFonts w:ascii="Arial" w:hAnsi="Arial" w:cs="Arial"/>
+              </w:rPr>
+            </w:pPr>
+            <w:hyperlink r:id="rId9" w:history="1">
+              <w:r>
+                <w:rPr>
+                  <w:rStyle w:val="Hyperlink"/>
+                  <w:rFonts w:ascii="Arial" w:hAnsi="Arial" w:cs="Arial"/>
+                </w:rPr>
+                <w:t xml:space="preserve">Especificação de Objetivos e Requisitos (EOR). </w:t>
+              </w:r>
+            </w:hyperlink>
+          </w:p>
+        </w:tc>
+      </w:tr>
+      <w:tr>
+        <w:tc>
+          <w:tcPr>
+            <w:tcW w:w="2404" w:type="dxa"/>
+            <w:hideMark/>
+          </w:tcPr>
+          <w:p>
+            <w:pPr>
+              <w:rPr>
+                <w:rFonts w:ascii="Arial" w:hAnsi="Arial" w:cs="Arial"/>
+                <w:b/>
+                <w:bCs/>
+              </w:rPr>
+            </w:pPr>
+            <w:r>
+              <w:rPr>
+                <w:rFonts w:ascii="Arial" w:hAnsi="Arial" w:cs="Arial"/>
+                <w:b/>
+                <w:bCs/>
+              </w:rPr>
               <w:t>Ferramentas</w:t>
             </w:r>
           </w:p>
@@ -4182,15 +4481,18 @@
           </w:tcPr>
           <w:p>
             <w:pPr>
-              <w:rPr>
-                <w:rFonts w:ascii="Arial" w:hAnsi="Arial" w:cs="Arial"/>
-              </w:rPr>
-            </w:pPr>
-            <w:r>
-              <w:rPr>
-                <w:rFonts w:ascii="Arial" w:hAnsi="Arial" w:cs="Arial"/>
-              </w:rPr>
-              <w:t>Microsoft Office</w:t>
+              <w:pStyle w:val="NormalWeb"/>
+              <w:spacing w:before="0" w:beforeAutospacing="0" w:after="0" w:afterAutospacing="0"/>
+              <w:rPr>
+                <w:rFonts w:ascii="Arial" w:hAnsi="Arial" w:cs="Arial"/>
+              </w:rPr>
+            </w:pPr>
+            <w:r>
+              <w:rPr>
+                <w:rFonts w:ascii="Arial" w:hAnsi="Arial" w:cs="Arial"/>
+                <w:color w:val="000000"/>
+              </w:rPr>
+              <w:t>Microsoft Office.</w:t>
             </w:r>
           </w:p>
         </w:tc>
@@ -4198,12 +4500,25 @@
     </w:tbl>
     <w:p>
       <w:pPr>
-        <w:ind w:left="360"/>
+        <w:ind w:firstLine="360"/>
         <w:rPr>
+          <w:rStyle w:val="Forte"/>
           <w:rFonts w:ascii="Arial" w:hAnsi="Arial" w:cs="Arial"/>
-          <w:bCs/>
+          <w:b w:val="0"/>
         </w:rPr>
       </w:pPr>
+    </w:p>
+    <w:p>
+      <w:pPr>
+        <w:ind w:firstLine="360"/>
+        <w:rPr>
+          <w:rStyle w:val="Forte"/>
+          <w:rFonts w:ascii="Arial" w:hAnsi="Arial" w:cs="Arial"/>
+          <w:b w:val="0"/>
+        </w:rPr>
+      </w:pPr>
+      <w:bookmarkStart w:id="0" w:name="_GoBack"/>
+      <w:bookmarkEnd w:id="0"/>
     </w:p>
     <w:tbl>
       <w:tblPr>
@@ -4237,6 +4552,7 @@
                 <w:b/>
                 <w:bCs/>
               </w:rPr>
+              <w:lastRenderedPageBreak/>
               <w:t>Atividade</w:t>
             </w:r>
           </w:p>
@@ -4256,7 +4572,13 @@
               <w:rPr>
                 <w:rFonts w:ascii="Arial" w:hAnsi="Arial" w:cs="Arial"/>
               </w:rPr>
-              <w:t>Identificar inconsistências de produtos em relação aos requisitos.</w:t>
+              <w:t>.</w:t>
+            </w:r>
+            <w:r>
+              <w:rPr>
+                <w:rFonts w:ascii="Arial" w:hAnsi="Arial" w:cs="Arial"/>
+              </w:rPr>
+              <w:t>Rastrear requisitos.</w:t>
             </w:r>
           </w:p>
         </w:tc>
@@ -4366,7 +4688,19 @@
               <w:rPr>
                 <w:rFonts w:ascii="Arial" w:hAnsi="Arial" w:cs="Arial"/>
               </w:rPr>
-              <w:t>Gerente de requisitos.</w:t>
+              <w:t>Gerente</w:t>
+            </w:r>
+            <w:r>
+              <w:rPr>
+                <w:rFonts w:ascii="Arial" w:hAnsi="Arial" w:cs="Arial"/>
+              </w:rPr>
+              <w:t xml:space="preserve"> de </w:t>
+            </w:r>
+            <w:r>
+              <w:rPr>
+                <w:rFonts w:ascii="Arial" w:hAnsi="Arial" w:cs="Arial"/>
+              </w:rPr>
+              <w:t>requisitos.</w:t>
             </w:r>
           </w:p>
         </w:tc>
@@ -4417,7 +4751,7 @@
               <w:rPr>
                 <w:rFonts w:ascii="Arial" w:hAnsi="Arial" w:cs="Arial"/>
               </w:rPr>
-              <w:t>Gerente de requisitos e equipe de requisitos.</w:t>
+              <w:t>Analistas de requisitos.</w:t>
             </w:r>
           </w:p>
         </w:tc>
@@ -4468,7 +4802,13 @@
               <w:rPr>
                 <w:rFonts w:ascii="Arial" w:hAnsi="Arial" w:cs="Arial"/>
               </w:rPr>
-              <w:t>Gerente de projeto.</w:t>
+              <w:t xml:space="preserve">Gerente de </w:t>
+            </w:r>
+            <w:r>
+              <w:rPr>
+                <w:rFonts w:ascii="Arial" w:hAnsi="Arial" w:cs="Arial"/>
+              </w:rPr>
+              <w:t>requisitos.</w:t>
             </w:r>
           </w:p>
         </w:tc>
@@ -4520,7 +4860,7 @@
               <w:rPr>
                 <w:rFonts w:ascii="Arial" w:hAnsi="Arial" w:cs="Arial"/>
               </w:rPr>
-              <w:t xml:space="preserve">Realizar inspeção de produtos com base nos requisitos do projeto. </w:t>
+              <w:t>Identificar a origem do requisito.</w:t>
             </w:r>
           </w:p>
         </w:tc>
@@ -4571,13 +4911,7 @@
               <w:rPr>
                 <w:rFonts w:ascii="Arial" w:hAnsi="Arial" w:cs="Arial"/>
               </w:rPr>
-              <w:t xml:space="preserve">Documentar </w:t>
-            </w:r>
-            <w:r>
-              <w:rPr>
-                <w:rFonts w:ascii="Arial" w:hAnsi="Arial" w:cs="Arial"/>
-              </w:rPr>
-              <w:t>as inconsistências encontradas.</w:t>
+              <w:t xml:space="preserve">Estabelecer a dependência dos requisitos com os produtos de trabalho.  </w:t>
             </w:r>
           </w:p>
         </w:tc>
@@ -4628,7 +4962,7 @@
               <w:rPr>
                 <w:rFonts w:ascii="Arial" w:hAnsi="Arial" w:cs="Arial"/>
               </w:rPr>
-              <w:t>Solicitar e acompanhar a correção dessas inconsistências.</w:t>
+              <w:t>Verificar o impacto de uma mudança no requisito.</w:t>
             </w:r>
           </w:p>
         </w:tc>
@@ -4679,7 +5013,7 @@
               <w:rPr>
                 <w:rFonts w:ascii="Arial" w:hAnsi="Arial" w:cs="Arial"/>
               </w:rPr>
-              <w:t>Aprovar a correção dos produtos.</w:t>
+              <w:t>Atualizar a matriz de rastreabilidade do EOR.</w:t>
             </w:r>
           </w:p>
         </w:tc>
@@ -4723,13 +5057,7 @@
               <w:rPr>
                 <w:rFonts w:ascii="Arial" w:hAnsi="Arial" w:cs="Arial"/>
               </w:rPr>
-              <w:t>Inspeção de requisitos apontar inconsistências</w:t>
-            </w:r>
-            <w:r>
-              <w:rPr>
-                <w:rFonts w:ascii="Arial" w:hAnsi="Arial" w:cs="Arial"/>
-              </w:rPr>
-              <w:t>.</w:t>
+              <w:t>EOR aprovado.</w:t>
             </w:r>
           </w:p>
         </w:tc>
@@ -4769,12 +5097,15 @@
                 <w:rFonts w:ascii="Arial" w:hAnsi="Arial" w:cs="Arial"/>
               </w:rPr>
             </w:pPr>
-            <w:r>
-              <w:rPr>
-                <w:rFonts w:ascii="Arial" w:hAnsi="Arial" w:cs="Arial"/>
-              </w:rPr>
-              <w:t>Produtos do projeto selecionados para inspeção</w:t>
-            </w:r>
+            <w:hyperlink r:id="rId10" w:history="1">
+              <w:r>
+                <w:rPr>
+                  <w:rStyle w:val="Hyperlink"/>
+                  <w:rFonts w:ascii="Arial" w:hAnsi="Arial" w:cs="Arial"/>
+                </w:rPr>
+                <w:t xml:space="preserve">Especificação de Objetivos e Requisitos (EOR). </w:t>
+              </w:r>
+            </w:hyperlink>
           </w:p>
         </w:tc>
       </w:tr>
@@ -4817,26 +5148,7 @@
               <w:rPr>
                 <w:rFonts w:ascii="Arial" w:hAnsi="Arial" w:cs="Arial"/>
               </w:rPr>
-              <w:t xml:space="preserve">Aprovação formal do </w:t>
-            </w:r>
-            <w:r>
-              <w:rPr>
-                <w:rFonts w:ascii="Arial" w:hAnsi="Arial" w:cs="Arial"/>
-              </w:rPr>
-              <w:t>gerente de requisitos.</w:t>
-            </w:r>
-          </w:p>
-          <w:p>
-            <w:pPr>
-              <w:rPr>
-                <w:rFonts w:ascii="Arial" w:hAnsi="Arial" w:cs="Arial"/>
-              </w:rPr>
-            </w:pPr>
-            <w:r>
-              <w:rPr>
-                <w:rFonts w:ascii="Arial" w:hAnsi="Arial" w:cs="Arial"/>
-              </w:rPr>
-              <w:t>Aprovação formal do gerente de projeto.</w:t>
+              <w:t>Matriz de rastreabilidade.</w:t>
             </w:r>
           </w:p>
         </w:tc>
@@ -4876,12 +5188,15 @@
                 <w:rFonts w:ascii="Arial" w:hAnsi="Arial" w:cs="Arial"/>
               </w:rPr>
             </w:pPr>
-            <w:r>
-              <w:rPr>
-                <w:rFonts w:ascii="Arial" w:hAnsi="Arial" w:cs="Arial"/>
-              </w:rPr>
-              <w:t>Produtos do projeto atualizados.</w:t>
-            </w:r>
+            <w:hyperlink r:id="rId11" w:history="1">
+              <w:r>
+                <w:rPr>
+                  <w:rStyle w:val="Hyperlink"/>
+                  <w:rFonts w:ascii="Arial" w:hAnsi="Arial" w:cs="Arial"/>
+                </w:rPr>
+                <w:t xml:space="preserve">Especificação de Objetivos e Requisitos (EOR). </w:t>
+              </w:r>
+            </w:hyperlink>
           </w:p>
         </w:tc>
       </w:tr>
@@ -4926,10 +5241,1442 @@
               </w:rPr>
               <w:t>Microsoft Office</w:t>
             </w:r>
+            <w:r>
+              <w:rPr>
+                <w:rFonts w:ascii="Arial" w:hAnsi="Arial" w:cs="Arial"/>
+              </w:rPr>
+              <w:t>.</w:t>
+            </w:r>
           </w:p>
         </w:tc>
       </w:tr>
     </w:tbl>
+    <w:p>
+      <w:pPr>
+        <w:ind w:firstLine="360"/>
+        <w:rPr>
+          <w:rStyle w:val="Forte"/>
+          <w:rFonts w:ascii="Arial" w:hAnsi="Arial" w:cs="Arial"/>
+          <w:b w:val="0"/>
+        </w:rPr>
+      </w:pPr>
+    </w:p>
+    <w:tbl>
+      <w:tblPr>
+        <w:tblStyle w:val="Tabelacomgrade"/>
+        <w:tblW w:w="0" w:type="auto"/>
+        <w:tblInd w:w="392" w:type="dxa"/>
+        <w:tblLayout w:type="fixed"/>
+        <w:tblLook w:val="04A0" w:firstRow="1" w:lastRow="0" w:firstColumn="1" w:lastColumn="0" w:noHBand="0" w:noVBand="1"/>
+      </w:tblPr>
+      <w:tblGrid>
+        <w:gridCol w:w="2404"/>
+        <w:gridCol w:w="7377"/>
+      </w:tblGrid>
+      <w:tr>
+        <w:tc>
+          <w:tcPr>
+            <w:tcW w:w="2404" w:type="dxa"/>
+            <w:hideMark/>
+          </w:tcPr>
+          <w:p>
+            <w:pPr>
+              <w:rPr>
+                <w:rFonts w:ascii="Arial" w:hAnsi="Arial" w:cs="Arial"/>
+                <w:b/>
+                <w:bCs/>
+              </w:rPr>
+            </w:pPr>
+            <w:r>
+              <w:rPr>
+                <w:rFonts w:ascii="Arial" w:hAnsi="Arial" w:cs="Arial"/>
+                <w:b/>
+                <w:bCs/>
+              </w:rPr>
+              <w:t>Atividade</w:t>
+            </w:r>
+          </w:p>
+        </w:tc>
+        <w:tc>
+          <w:tcPr>
+            <w:tcW w:w="7377" w:type="dxa"/>
+            <w:hideMark/>
+          </w:tcPr>
+          <w:p>
+            <w:pPr>
+              <w:rPr>
+                <w:rFonts w:ascii="Arial" w:hAnsi="Arial" w:cs="Arial"/>
+              </w:rPr>
+            </w:pPr>
+            <w:r>
+              <w:rPr>
+                <w:rFonts w:ascii="Arial" w:hAnsi="Arial" w:cs="Arial"/>
+              </w:rPr>
+              <w:t>Identificar inconsistências.</w:t>
+            </w:r>
+          </w:p>
+        </w:tc>
+      </w:tr>
+      <w:tr>
+        <w:tc>
+          <w:tcPr>
+            <w:tcW w:w="2404" w:type="dxa"/>
+            <w:vMerge w:val="restart"/>
+            <w:hideMark/>
+          </w:tcPr>
+          <w:p>
+            <w:pPr>
+              <w:rPr>
+                <w:rFonts w:ascii="Arial" w:hAnsi="Arial" w:cs="Arial"/>
+                <w:b/>
+                <w:bCs/>
+              </w:rPr>
+            </w:pPr>
+            <w:r>
+              <w:rPr>
+                <w:rFonts w:ascii="Arial" w:hAnsi="Arial" w:cs="Arial"/>
+                <w:b/>
+                <w:bCs/>
+              </w:rPr>
+              <w:t>Responsabilidades</w:t>
+            </w:r>
+          </w:p>
+        </w:tc>
+        <w:tc>
+          <w:tcPr>
+            <w:tcW w:w="7377" w:type="dxa"/>
+            <w:hideMark/>
+          </w:tcPr>
+          <w:p>
+            <w:pPr>
+              <w:rPr>
+                <w:rFonts w:ascii="Arial" w:hAnsi="Arial" w:cs="Arial"/>
+              </w:rPr>
+            </w:pPr>
+            <w:r>
+              <w:rPr>
+                <w:rFonts w:ascii="Arial" w:hAnsi="Arial" w:cs="Arial"/>
+                <w:b/>
+                <w:bCs/>
+              </w:rPr>
+              <w:t>Realização:</w:t>
+            </w:r>
+            <w:r>
+              <w:rPr>
+                <w:rFonts w:ascii="Arial" w:hAnsi="Arial" w:cs="Arial"/>
+              </w:rPr>
+              <w:t> </w:t>
+            </w:r>
+            <w:r>
+              <w:rPr>
+                <w:rFonts w:ascii="Arial" w:hAnsi="Arial" w:cs="Arial"/>
+              </w:rPr>
+              <w:t>Gerente de requisitos.</w:t>
+            </w:r>
+          </w:p>
+        </w:tc>
+      </w:tr>
+      <w:tr>
+        <w:tc>
+          <w:tcPr>
+            <w:tcW w:w="2404" w:type="dxa"/>
+            <w:vMerge/>
+            <w:hideMark/>
+          </w:tcPr>
+          <w:p>
+            <w:pPr>
+              <w:rPr>
+                <w:rFonts w:ascii="Arial" w:hAnsi="Arial" w:cs="Arial"/>
+                <w:b/>
+                <w:bCs/>
+              </w:rPr>
+            </w:pPr>
+          </w:p>
+        </w:tc>
+        <w:tc>
+          <w:tcPr>
+            <w:tcW w:w="7377" w:type="dxa"/>
+            <w:hideMark/>
+          </w:tcPr>
+          <w:p>
+            <w:pPr>
+              <w:rPr>
+                <w:rFonts w:ascii="Arial" w:hAnsi="Arial" w:cs="Arial"/>
+              </w:rPr>
+            </w:pPr>
+            <w:r>
+              <w:rPr>
+                <w:rFonts w:ascii="Arial" w:hAnsi="Arial" w:cs="Arial"/>
+                <w:b/>
+                <w:bCs/>
+              </w:rPr>
+              <w:t>Aprovação:</w:t>
+            </w:r>
+            <w:r>
+              <w:rPr>
+                <w:rFonts w:ascii="Arial" w:hAnsi="Arial" w:cs="Arial"/>
+              </w:rPr>
+              <w:t> </w:t>
+            </w:r>
+            <w:r>
+              <w:rPr>
+                <w:rFonts w:ascii="Arial" w:hAnsi="Arial" w:cs="Arial"/>
+              </w:rPr>
+              <w:t>Gerente de requisitos.</w:t>
+            </w:r>
+          </w:p>
+        </w:tc>
+      </w:tr>
+      <w:tr>
+        <w:tc>
+          <w:tcPr>
+            <w:tcW w:w="2404" w:type="dxa"/>
+            <w:vMerge/>
+            <w:hideMark/>
+          </w:tcPr>
+          <w:p>
+            <w:pPr>
+              <w:rPr>
+                <w:rFonts w:ascii="Arial" w:hAnsi="Arial" w:cs="Arial"/>
+                <w:b/>
+                <w:bCs/>
+              </w:rPr>
+            </w:pPr>
+          </w:p>
+        </w:tc>
+        <w:tc>
+          <w:tcPr>
+            <w:tcW w:w="7377" w:type="dxa"/>
+            <w:hideMark/>
+          </w:tcPr>
+          <w:p>
+            <w:pPr>
+              <w:rPr>
+                <w:rFonts w:ascii="Arial" w:hAnsi="Arial" w:cs="Arial"/>
+              </w:rPr>
+            </w:pPr>
+            <w:r>
+              <w:rPr>
+                <w:rFonts w:ascii="Arial" w:hAnsi="Arial" w:cs="Arial"/>
+                <w:b/>
+                <w:bCs/>
+              </w:rPr>
+              <w:t>Colaboração:</w:t>
+            </w:r>
+            <w:r>
+              <w:rPr>
+                <w:rFonts w:ascii="Arial" w:hAnsi="Arial" w:cs="Arial"/>
+              </w:rPr>
+              <w:t> </w:t>
+            </w:r>
+            <w:r>
+              <w:rPr>
+                <w:rFonts w:ascii="Arial" w:hAnsi="Arial" w:cs="Arial"/>
+              </w:rPr>
+              <w:t>Analistas de requisitos.</w:t>
+            </w:r>
+          </w:p>
+        </w:tc>
+      </w:tr>
+      <w:tr>
+        <w:tc>
+          <w:tcPr>
+            <w:tcW w:w="2404" w:type="dxa"/>
+            <w:vMerge/>
+            <w:hideMark/>
+          </w:tcPr>
+          <w:p>
+            <w:pPr>
+              <w:rPr>
+                <w:rFonts w:ascii="Arial" w:hAnsi="Arial" w:cs="Arial"/>
+                <w:b/>
+                <w:bCs/>
+              </w:rPr>
+            </w:pPr>
+          </w:p>
+        </w:tc>
+        <w:tc>
+          <w:tcPr>
+            <w:tcW w:w="7377" w:type="dxa"/>
+            <w:hideMark/>
+          </w:tcPr>
+          <w:p>
+            <w:pPr>
+              <w:rPr>
+                <w:rFonts w:ascii="Arial" w:hAnsi="Arial" w:cs="Arial"/>
+              </w:rPr>
+            </w:pPr>
+            <w:r>
+              <w:rPr>
+                <w:rFonts w:ascii="Arial" w:hAnsi="Arial" w:cs="Arial"/>
+                <w:b/>
+                <w:bCs/>
+              </w:rPr>
+              <w:t>Informação:</w:t>
+            </w:r>
+            <w:r>
+              <w:rPr>
+                <w:rFonts w:ascii="Arial" w:hAnsi="Arial" w:cs="Arial"/>
+              </w:rPr>
+              <w:t> </w:t>
+            </w:r>
+            <w:r>
+              <w:rPr>
+                <w:rFonts w:ascii="Arial" w:hAnsi="Arial" w:cs="Arial"/>
+              </w:rPr>
+              <w:t>Gerente de projeto.</w:t>
+            </w:r>
+          </w:p>
+        </w:tc>
+      </w:tr>
+      <w:tr>
+        <w:tc>
+          <w:tcPr>
+            <w:tcW w:w="2404" w:type="dxa"/>
+            <w:vMerge w:val="restart"/>
+            <w:hideMark/>
+          </w:tcPr>
+          <w:p>
+            <w:pPr>
+              <w:rPr>
+                <w:rFonts w:ascii="Arial" w:hAnsi="Arial" w:cs="Arial"/>
+                <w:b/>
+                <w:bCs/>
+              </w:rPr>
+            </w:pPr>
+            <w:r>
+              <w:rPr>
+                <w:rFonts w:ascii="Arial" w:hAnsi="Arial" w:cs="Arial"/>
+                <w:b/>
+                <w:bCs/>
+              </w:rPr>
+              <w:t>Tarefas</w:t>
+            </w:r>
+          </w:p>
+        </w:tc>
+        <w:tc>
+          <w:tcPr>
+            <w:tcW w:w="7377" w:type="dxa"/>
+            <w:hideMark/>
+          </w:tcPr>
+          <w:p>
+            <w:pPr>
+              <w:rPr>
+                <w:rFonts w:ascii="Arial" w:hAnsi="Arial" w:cs="Arial"/>
+              </w:rPr>
+            </w:pPr>
+            <w:r>
+              <w:rPr>
+                <w:rFonts w:ascii="Arial" w:hAnsi="Arial" w:cs="Arial"/>
+                <w:b/>
+              </w:rPr>
+              <w:t xml:space="preserve">1. </w:t>
+            </w:r>
+            <w:r>
+              <w:rPr>
+                <w:rFonts w:ascii="Arial" w:hAnsi="Arial" w:cs="Arial"/>
+              </w:rPr>
+              <w:t xml:space="preserve">Realizar inspeções nos requisitos antes de entrar em produção. </w:t>
+            </w:r>
+          </w:p>
+        </w:tc>
+      </w:tr>
+      <w:tr>
+        <w:tc>
+          <w:tcPr>
+            <w:tcW w:w="2404" w:type="dxa"/>
+            <w:vMerge/>
+            <w:hideMark/>
+          </w:tcPr>
+          <w:p>
+            <w:pPr>
+              <w:rPr>
+                <w:rFonts w:ascii="Arial" w:hAnsi="Arial" w:cs="Arial"/>
+                <w:b/>
+                <w:bCs/>
+              </w:rPr>
+            </w:pPr>
+          </w:p>
+        </w:tc>
+        <w:tc>
+          <w:tcPr>
+            <w:tcW w:w="7377" w:type="dxa"/>
+            <w:hideMark/>
+          </w:tcPr>
+          <w:p>
+            <w:pPr>
+              <w:rPr>
+                <w:rFonts w:ascii="Arial" w:hAnsi="Arial" w:cs="Arial"/>
+              </w:rPr>
+            </w:pPr>
+            <w:r>
+              <w:rPr>
+                <w:rFonts w:ascii="Arial" w:hAnsi="Arial" w:cs="Arial"/>
+                <w:b/>
+                <w:bCs/>
+              </w:rPr>
+              <w:t>2.</w:t>
+            </w:r>
+            <w:r>
+              <w:rPr>
+                <w:rFonts w:ascii="Arial" w:hAnsi="Arial" w:cs="Arial"/>
+              </w:rPr>
+              <w:t> </w:t>
+            </w:r>
+            <w:r>
+              <w:rPr>
+                <w:rFonts w:ascii="Arial" w:hAnsi="Arial" w:cs="Arial"/>
+              </w:rPr>
+              <w:t>Documentar as inconsistências encontradas.</w:t>
+            </w:r>
+          </w:p>
+        </w:tc>
+      </w:tr>
+      <w:tr>
+        <w:tc>
+          <w:tcPr>
+            <w:tcW w:w="2404" w:type="dxa"/>
+            <w:vMerge/>
+            <w:hideMark/>
+          </w:tcPr>
+          <w:p>
+            <w:pPr>
+              <w:rPr>
+                <w:rFonts w:ascii="Arial" w:hAnsi="Arial" w:cs="Arial"/>
+                <w:b/>
+                <w:bCs/>
+              </w:rPr>
+            </w:pPr>
+          </w:p>
+        </w:tc>
+        <w:tc>
+          <w:tcPr>
+            <w:tcW w:w="7377" w:type="dxa"/>
+            <w:hideMark/>
+          </w:tcPr>
+          <w:p>
+            <w:pPr>
+              <w:rPr>
+                <w:rFonts w:ascii="Arial" w:hAnsi="Arial" w:cs="Arial"/>
+              </w:rPr>
+            </w:pPr>
+            <w:r>
+              <w:rPr>
+                <w:rFonts w:ascii="Arial" w:hAnsi="Arial" w:cs="Arial"/>
+                <w:b/>
+                <w:bCs/>
+              </w:rPr>
+              <w:t>3.</w:t>
+            </w:r>
+            <w:r>
+              <w:rPr>
+                <w:rFonts w:ascii="Arial" w:hAnsi="Arial" w:cs="Arial"/>
+              </w:rPr>
+              <w:t> </w:t>
+            </w:r>
+            <w:r>
+              <w:rPr>
+                <w:rFonts w:ascii="Arial" w:hAnsi="Arial" w:cs="Arial"/>
+              </w:rPr>
+              <w:t>Solicitar a correção dessas inconsistências.</w:t>
+            </w:r>
+          </w:p>
+        </w:tc>
+      </w:tr>
+      <w:tr>
+        <w:tc>
+          <w:tcPr>
+            <w:tcW w:w="2404" w:type="dxa"/>
+            <w:vMerge/>
+            <w:hideMark/>
+          </w:tcPr>
+          <w:p>
+            <w:pPr>
+              <w:rPr>
+                <w:rFonts w:ascii="Arial" w:hAnsi="Arial" w:cs="Arial"/>
+                <w:b/>
+                <w:bCs/>
+              </w:rPr>
+            </w:pPr>
+          </w:p>
+        </w:tc>
+        <w:tc>
+          <w:tcPr>
+            <w:tcW w:w="7377" w:type="dxa"/>
+            <w:hideMark/>
+          </w:tcPr>
+          <w:p>
+            <w:pPr>
+              <w:rPr>
+                <w:rFonts w:ascii="Arial" w:hAnsi="Arial" w:cs="Arial"/>
+              </w:rPr>
+            </w:pPr>
+            <w:r>
+              <w:rPr>
+                <w:rFonts w:ascii="Arial" w:hAnsi="Arial" w:cs="Arial"/>
+                <w:b/>
+                <w:bCs/>
+              </w:rPr>
+              <w:t>4.</w:t>
+            </w:r>
+            <w:r>
+              <w:rPr>
+                <w:rFonts w:ascii="Arial" w:hAnsi="Arial" w:cs="Arial"/>
+              </w:rPr>
+              <w:t> </w:t>
+            </w:r>
+            <w:r>
+              <w:rPr>
+                <w:rFonts w:ascii="Arial" w:hAnsi="Arial" w:cs="Arial"/>
+              </w:rPr>
+              <w:t>Aprovar a correção dos requisitos.</w:t>
+            </w:r>
+          </w:p>
+        </w:tc>
+      </w:tr>
+      <w:tr>
+        <w:tc>
+          <w:tcPr>
+            <w:tcW w:w="2404" w:type="dxa"/>
+            <w:hideMark/>
+          </w:tcPr>
+          <w:p>
+            <w:pPr>
+              <w:rPr>
+                <w:rFonts w:ascii="Arial" w:hAnsi="Arial" w:cs="Arial"/>
+                <w:b/>
+                <w:bCs/>
+              </w:rPr>
+            </w:pPr>
+            <w:r>
+              <w:rPr>
+                <w:rFonts w:ascii="Arial" w:hAnsi="Arial" w:cs="Arial"/>
+                <w:b/>
+                <w:bCs/>
+              </w:rPr>
+              <w:t>Pré-Condições</w:t>
+            </w:r>
+          </w:p>
+        </w:tc>
+        <w:tc>
+          <w:tcPr>
+            <w:tcW w:w="7377" w:type="dxa"/>
+            <w:hideMark/>
+          </w:tcPr>
+          <w:p>
+            <w:pPr>
+              <w:rPr>
+                <w:rFonts w:ascii="Arial" w:hAnsi="Arial" w:cs="Arial"/>
+              </w:rPr>
+            </w:pPr>
+            <w:r>
+              <w:rPr>
+                <w:rFonts w:ascii="Arial" w:hAnsi="Arial" w:cs="Arial"/>
+              </w:rPr>
+              <w:t>Referências cruzadas.</w:t>
+            </w:r>
+          </w:p>
+          <w:p>
+            <w:pPr>
+              <w:rPr>
+                <w:rFonts w:ascii="Arial" w:hAnsi="Arial" w:cs="Arial"/>
+              </w:rPr>
+            </w:pPr>
+            <w:r>
+              <w:rPr>
+                <w:rFonts w:ascii="Arial" w:hAnsi="Arial" w:cs="Arial"/>
+              </w:rPr>
+              <w:t>Aná</w:t>
+            </w:r>
+            <w:r>
+              <w:rPr>
+                <w:rFonts w:ascii="Arial" w:hAnsi="Arial" w:cs="Arial"/>
+              </w:rPr>
+              <w:t>lise de impacto de mudança.</w:t>
+            </w:r>
+          </w:p>
+          <w:p>
+            <w:pPr>
+              <w:rPr>
+                <w:rFonts w:ascii="Arial" w:hAnsi="Arial" w:cs="Arial"/>
+              </w:rPr>
+            </w:pPr>
+            <w:r>
+              <w:rPr>
+                <w:rFonts w:ascii="Arial" w:hAnsi="Arial" w:cs="Arial"/>
+              </w:rPr>
+              <w:t>Matriz de rastreabilidade.</w:t>
+            </w:r>
+          </w:p>
+        </w:tc>
+      </w:tr>
+      <w:tr>
+        <w:tc>
+          <w:tcPr>
+            <w:tcW w:w="2404" w:type="dxa"/>
+            <w:hideMark/>
+          </w:tcPr>
+          <w:p>
+            <w:pPr>
+              <w:rPr>
+                <w:rFonts w:ascii="Arial" w:hAnsi="Arial" w:cs="Arial"/>
+                <w:b/>
+                <w:bCs/>
+              </w:rPr>
+            </w:pPr>
+            <w:r>
+              <w:rPr>
+                <w:rFonts w:ascii="Arial" w:hAnsi="Arial" w:cs="Arial"/>
+                <w:b/>
+                <w:bCs/>
+              </w:rPr>
+              <w:t>Entradas</w:t>
+            </w:r>
+          </w:p>
+        </w:tc>
+        <w:tc>
+          <w:tcPr>
+            <w:tcW w:w="7377" w:type="dxa"/>
+            <w:hideMark/>
+          </w:tcPr>
+          <w:p>
+            <w:pPr>
+              <w:rPr>
+                <w:rFonts w:ascii="Arial" w:hAnsi="Arial" w:cs="Arial"/>
+              </w:rPr>
+            </w:pPr>
+            <w:r>
+              <w:rPr>
+                <w:rFonts w:ascii="Arial" w:hAnsi="Arial" w:cs="Arial"/>
+              </w:rPr>
+              <w:t>Requisitos selecionados para inspeção</w:t>
+            </w:r>
+          </w:p>
+        </w:tc>
+      </w:tr>
+      <w:tr>
+        <w:tc>
+          <w:tcPr>
+            <w:tcW w:w="2404" w:type="dxa"/>
+            <w:hideMark/>
+          </w:tcPr>
+          <w:p>
+            <w:pPr>
+              <w:rPr>
+                <w:rFonts w:ascii="Arial" w:hAnsi="Arial" w:cs="Arial"/>
+                <w:b/>
+                <w:bCs/>
+              </w:rPr>
+            </w:pPr>
+            <w:r>
+              <w:rPr>
+                <w:rFonts w:ascii="Arial" w:hAnsi="Arial" w:cs="Arial"/>
+                <w:b/>
+                <w:bCs/>
+              </w:rPr>
+              <w:t>Critérios de Saída</w:t>
+            </w:r>
+          </w:p>
+        </w:tc>
+        <w:tc>
+          <w:tcPr>
+            <w:tcW w:w="7377" w:type="dxa"/>
+            <w:hideMark/>
+          </w:tcPr>
+          <w:p>
+            <w:pPr>
+              <w:rPr>
+                <w:rFonts w:ascii="Arial" w:hAnsi="Arial" w:cs="Arial"/>
+              </w:rPr>
+            </w:pPr>
+            <w:r>
+              <w:rPr>
+                <w:rFonts w:ascii="Arial" w:hAnsi="Arial" w:cs="Arial"/>
+              </w:rPr>
+              <w:t>Alteração realizada no requisito.</w:t>
+            </w:r>
+          </w:p>
+        </w:tc>
+      </w:tr>
+      <w:tr>
+        <w:tc>
+          <w:tcPr>
+            <w:tcW w:w="2404" w:type="dxa"/>
+            <w:hideMark/>
+          </w:tcPr>
+          <w:p>
+            <w:pPr>
+              <w:rPr>
+                <w:rFonts w:ascii="Arial" w:hAnsi="Arial" w:cs="Arial"/>
+                <w:b/>
+                <w:bCs/>
+              </w:rPr>
+            </w:pPr>
+            <w:r>
+              <w:rPr>
+                <w:rFonts w:ascii="Arial" w:hAnsi="Arial" w:cs="Arial"/>
+                <w:b/>
+                <w:bCs/>
+              </w:rPr>
+              <w:t>Produtos</w:t>
+            </w:r>
+          </w:p>
+        </w:tc>
+        <w:tc>
+          <w:tcPr>
+            <w:tcW w:w="7377" w:type="dxa"/>
+            <w:hideMark/>
+          </w:tcPr>
+          <w:p>
+            <w:pPr>
+              <w:rPr>
+                <w:rFonts w:ascii="Arial" w:hAnsi="Arial" w:cs="Arial"/>
+              </w:rPr>
+            </w:pPr>
+            <w:r>
+              <w:rPr>
+                <w:rFonts w:ascii="Arial" w:hAnsi="Arial" w:cs="Arial"/>
+              </w:rPr>
+              <w:t>Aprovação de alteração no requisito.</w:t>
+            </w:r>
+          </w:p>
+        </w:tc>
+      </w:tr>
+      <w:tr>
+        <w:tc>
+          <w:tcPr>
+            <w:tcW w:w="2404" w:type="dxa"/>
+            <w:hideMark/>
+          </w:tcPr>
+          <w:p>
+            <w:pPr>
+              <w:rPr>
+                <w:rFonts w:ascii="Arial" w:hAnsi="Arial" w:cs="Arial"/>
+                <w:b/>
+                <w:bCs/>
+              </w:rPr>
+            </w:pPr>
+            <w:r>
+              <w:rPr>
+                <w:rFonts w:ascii="Arial" w:hAnsi="Arial" w:cs="Arial"/>
+                <w:b/>
+                <w:bCs/>
+              </w:rPr>
+              <w:t>Ferramentas</w:t>
+            </w:r>
+          </w:p>
+        </w:tc>
+        <w:tc>
+          <w:tcPr>
+            <w:tcW w:w="7377" w:type="dxa"/>
+            <w:hideMark/>
+          </w:tcPr>
+          <w:p>
+            <w:pPr>
+              <w:rPr>
+                <w:rFonts w:ascii="Arial" w:hAnsi="Arial" w:cs="Arial"/>
+              </w:rPr>
+            </w:pPr>
+            <w:r>
+              <w:rPr>
+                <w:rFonts w:ascii="Arial" w:hAnsi="Arial" w:cs="Arial"/>
+              </w:rPr>
+              <w:t>Microsoft Office</w:t>
+            </w:r>
+          </w:p>
+        </w:tc>
+      </w:tr>
+    </w:tbl>
+    <w:p>
+      <w:pPr>
+        <w:ind w:firstLine="360"/>
+        <w:rPr>
+          <w:rStyle w:val="Forte"/>
+          <w:rFonts w:ascii="Arial" w:hAnsi="Arial" w:cs="Arial"/>
+          <w:b w:val="0"/>
+        </w:rPr>
+      </w:pPr>
+    </w:p>
+    <w:p>
+      <w:pPr>
+        <w:ind w:firstLine="360"/>
+        <w:rPr>
+          <w:rStyle w:val="Forte"/>
+          <w:rFonts w:ascii="Arial" w:hAnsi="Arial" w:cs="Arial"/>
+          <w:b w:val="0"/>
+        </w:rPr>
+      </w:pPr>
+    </w:p>
+    <w:tbl>
+      <w:tblPr>
+        <w:tblStyle w:val="Tabelacomgrade"/>
+        <w:tblW w:w="0" w:type="auto"/>
+        <w:tblInd w:w="392" w:type="dxa"/>
+        <w:tblLayout w:type="fixed"/>
+        <w:tblLook w:val="04A0" w:firstRow="1" w:lastRow="0" w:firstColumn="1" w:lastColumn="0" w:noHBand="0" w:noVBand="1"/>
+      </w:tblPr>
+      <w:tblGrid>
+        <w:gridCol w:w="2404"/>
+        <w:gridCol w:w="7377"/>
+      </w:tblGrid>
+      <w:tr>
+        <w:tc>
+          <w:tcPr>
+            <w:tcW w:w="2404" w:type="dxa"/>
+            <w:hideMark/>
+          </w:tcPr>
+          <w:p>
+            <w:pPr>
+              <w:rPr>
+                <w:rFonts w:ascii="Arial" w:hAnsi="Arial" w:cs="Arial"/>
+                <w:b/>
+                <w:bCs/>
+              </w:rPr>
+            </w:pPr>
+            <w:r>
+              <w:rPr>
+                <w:rFonts w:ascii="Arial" w:hAnsi="Arial" w:cs="Arial"/>
+                <w:b/>
+                <w:bCs/>
+              </w:rPr>
+              <w:t>Atividade</w:t>
+            </w:r>
+          </w:p>
+        </w:tc>
+        <w:tc>
+          <w:tcPr>
+            <w:tcW w:w="7377" w:type="dxa"/>
+            <w:hideMark/>
+          </w:tcPr>
+          <w:p>
+            <w:pPr>
+              <w:rPr>
+                <w:rFonts w:ascii="Arial" w:hAnsi="Arial" w:cs="Arial"/>
+              </w:rPr>
+            </w:pPr>
+            <w:r>
+              <w:rPr>
+                <w:rFonts w:ascii="Arial" w:hAnsi="Arial" w:cs="Arial"/>
+              </w:rPr>
+              <w:t xml:space="preserve">Controlar </w:t>
+            </w:r>
+            <w:r>
+              <w:rPr>
+                <w:rFonts w:ascii="Arial" w:hAnsi="Arial" w:cs="Arial"/>
+              </w:rPr>
+              <w:t>evolução dos requisitos.</w:t>
+            </w:r>
+          </w:p>
+        </w:tc>
+      </w:tr>
+      <w:tr>
+        <w:tc>
+          <w:tcPr>
+            <w:tcW w:w="2404" w:type="dxa"/>
+            <w:vMerge w:val="restart"/>
+            <w:hideMark/>
+          </w:tcPr>
+          <w:p>
+            <w:pPr>
+              <w:rPr>
+                <w:rFonts w:ascii="Arial" w:hAnsi="Arial" w:cs="Arial"/>
+                <w:b/>
+                <w:bCs/>
+              </w:rPr>
+            </w:pPr>
+            <w:r>
+              <w:rPr>
+                <w:rFonts w:ascii="Arial" w:hAnsi="Arial" w:cs="Arial"/>
+                <w:b/>
+                <w:bCs/>
+              </w:rPr>
+              <w:t>Responsabilidades</w:t>
+            </w:r>
+          </w:p>
+        </w:tc>
+        <w:tc>
+          <w:tcPr>
+            <w:tcW w:w="7377" w:type="dxa"/>
+            <w:hideMark/>
+          </w:tcPr>
+          <w:p>
+            <w:pPr>
+              <w:rPr>
+                <w:rFonts w:ascii="Arial" w:hAnsi="Arial" w:cs="Arial"/>
+              </w:rPr>
+            </w:pPr>
+            <w:r>
+              <w:rPr>
+                <w:rFonts w:ascii="Arial" w:hAnsi="Arial" w:cs="Arial"/>
+                <w:b/>
+                <w:bCs/>
+              </w:rPr>
+              <w:t>Realização:</w:t>
+            </w:r>
+            <w:r>
+              <w:rPr>
+                <w:rFonts w:ascii="Arial" w:hAnsi="Arial" w:cs="Arial"/>
+              </w:rPr>
+              <w:t> </w:t>
+            </w:r>
+            <w:r>
+              <w:rPr>
+                <w:rFonts w:ascii="Arial" w:hAnsi="Arial" w:cs="Arial"/>
+              </w:rPr>
+              <w:t>Gerente de requisitos.</w:t>
+            </w:r>
+          </w:p>
+        </w:tc>
+      </w:tr>
+      <w:tr>
+        <w:tc>
+          <w:tcPr>
+            <w:tcW w:w="2404" w:type="dxa"/>
+            <w:vMerge/>
+            <w:hideMark/>
+          </w:tcPr>
+          <w:p>
+            <w:pPr>
+              <w:rPr>
+                <w:rFonts w:ascii="Arial" w:hAnsi="Arial" w:cs="Arial"/>
+                <w:b/>
+                <w:bCs/>
+              </w:rPr>
+            </w:pPr>
+          </w:p>
+        </w:tc>
+        <w:tc>
+          <w:tcPr>
+            <w:tcW w:w="7377" w:type="dxa"/>
+            <w:hideMark/>
+          </w:tcPr>
+          <w:p>
+            <w:pPr>
+              <w:rPr>
+                <w:rFonts w:ascii="Arial" w:hAnsi="Arial" w:cs="Arial"/>
+              </w:rPr>
+            </w:pPr>
+            <w:r>
+              <w:rPr>
+                <w:rFonts w:ascii="Arial" w:hAnsi="Arial" w:cs="Arial"/>
+                <w:b/>
+                <w:bCs/>
+              </w:rPr>
+              <w:t>Aprovação:</w:t>
+            </w:r>
+            <w:r>
+              <w:rPr>
+                <w:rFonts w:ascii="Arial" w:hAnsi="Arial" w:cs="Arial"/>
+              </w:rPr>
+              <w:t> </w:t>
+            </w:r>
+            <w:r>
+              <w:rPr>
+                <w:rFonts w:ascii="Arial" w:hAnsi="Arial" w:cs="Arial"/>
+              </w:rPr>
+              <w:t>Gerente de requisitos.</w:t>
+            </w:r>
+          </w:p>
+        </w:tc>
+      </w:tr>
+      <w:tr>
+        <w:tc>
+          <w:tcPr>
+            <w:tcW w:w="2404" w:type="dxa"/>
+            <w:vMerge/>
+            <w:hideMark/>
+          </w:tcPr>
+          <w:p>
+            <w:pPr>
+              <w:rPr>
+                <w:rFonts w:ascii="Arial" w:hAnsi="Arial" w:cs="Arial"/>
+                <w:b/>
+                <w:bCs/>
+              </w:rPr>
+            </w:pPr>
+          </w:p>
+        </w:tc>
+        <w:tc>
+          <w:tcPr>
+            <w:tcW w:w="7377" w:type="dxa"/>
+            <w:hideMark/>
+          </w:tcPr>
+          <w:p>
+            <w:pPr>
+              <w:rPr>
+                <w:rFonts w:ascii="Arial" w:hAnsi="Arial" w:cs="Arial"/>
+              </w:rPr>
+            </w:pPr>
+            <w:r>
+              <w:rPr>
+                <w:rFonts w:ascii="Arial" w:hAnsi="Arial" w:cs="Arial"/>
+                <w:b/>
+                <w:bCs/>
+              </w:rPr>
+              <w:t>Colaboração:</w:t>
+            </w:r>
+            <w:r>
+              <w:rPr>
+                <w:rFonts w:ascii="Arial" w:hAnsi="Arial" w:cs="Arial"/>
+              </w:rPr>
+              <w:t> </w:t>
+            </w:r>
+            <w:r>
+              <w:rPr>
+                <w:rFonts w:ascii="Arial" w:hAnsi="Arial" w:cs="Arial"/>
+              </w:rPr>
+              <w:t>Analistas de requisitos.</w:t>
+            </w:r>
+          </w:p>
+        </w:tc>
+      </w:tr>
+      <w:tr>
+        <w:tc>
+          <w:tcPr>
+            <w:tcW w:w="2404" w:type="dxa"/>
+            <w:vMerge/>
+            <w:hideMark/>
+          </w:tcPr>
+          <w:p>
+            <w:pPr>
+              <w:rPr>
+                <w:rFonts w:ascii="Arial" w:hAnsi="Arial" w:cs="Arial"/>
+                <w:b/>
+                <w:bCs/>
+              </w:rPr>
+            </w:pPr>
+          </w:p>
+        </w:tc>
+        <w:tc>
+          <w:tcPr>
+            <w:tcW w:w="7377" w:type="dxa"/>
+            <w:hideMark/>
+          </w:tcPr>
+          <w:p>
+            <w:pPr>
+              <w:rPr>
+                <w:rFonts w:ascii="Arial" w:hAnsi="Arial" w:cs="Arial"/>
+              </w:rPr>
+            </w:pPr>
+            <w:r>
+              <w:rPr>
+                <w:rFonts w:ascii="Arial" w:hAnsi="Arial" w:cs="Arial"/>
+                <w:b/>
+                <w:bCs/>
+              </w:rPr>
+              <w:t>Informação:</w:t>
+            </w:r>
+            <w:r>
+              <w:rPr>
+                <w:rFonts w:ascii="Arial" w:hAnsi="Arial" w:cs="Arial"/>
+              </w:rPr>
+              <w:t> </w:t>
+            </w:r>
+            <w:r>
+              <w:rPr>
+                <w:rFonts w:ascii="Arial" w:hAnsi="Arial" w:cs="Arial"/>
+              </w:rPr>
+              <w:t>Gerente de projeto</w:t>
+            </w:r>
+            <w:r>
+              <w:rPr>
+                <w:rFonts w:ascii="Arial" w:hAnsi="Arial" w:cs="Arial"/>
+              </w:rPr>
+              <w:t>.</w:t>
+            </w:r>
+          </w:p>
+        </w:tc>
+      </w:tr>
+      <w:tr>
+        <w:tc>
+          <w:tcPr>
+            <w:tcW w:w="2404" w:type="dxa"/>
+            <w:vMerge w:val="restart"/>
+            <w:hideMark/>
+          </w:tcPr>
+          <w:p>
+            <w:pPr>
+              <w:rPr>
+                <w:rFonts w:ascii="Arial" w:hAnsi="Arial" w:cs="Arial"/>
+                <w:b/>
+                <w:bCs/>
+              </w:rPr>
+            </w:pPr>
+            <w:r>
+              <w:rPr>
+                <w:rFonts w:ascii="Arial" w:hAnsi="Arial" w:cs="Arial"/>
+                <w:b/>
+                <w:bCs/>
+              </w:rPr>
+              <w:t>Tarefas</w:t>
+            </w:r>
+          </w:p>
+        </w:tc>
+        <w:tc>
+          <w:tcPr>
+            <w:tcW w:w="7377" w:type="dxa"/>
+            <w:hideMark/>
+          </w:tcPr>
+          <w:p>
+            <w:pPr>
+              <w:rPr>
+                <w:rFonts w:ascii="Arial" w:hAnsi="Arial" w:cs="Arial"/>
+              </w:rPr>
+            </w:pPr>
+            <w:r>
+              <w:rPr>
+                <w:rFonts w:ascii="Arial" w:hAnsi="Arial" w:cs="Arial"/>
+                <w:b/>
+              </w:rPr>
+              <w:t xml:space="preserve">1. </w:t>
+            </w:r>
+            <w:r>
+              <w:rPr>
+                <w:rFonts w:ascii="Arial" w:hAnsi="Arial" w:cs="Arial"/>
+              </w:rPr>
+              <w:t>Registrar necessidades de mudanças.</w:t>
+            </w:r>
+            <w:r>
+              <w:rPr>
+                <w:rFonts w:ascii="Arial" w:hAnsi="Arial" w:cs="Arial"/>
+              </w:rPr>
+              <w:t xml:space="preserve"> </w:t>
+            </w:r>
+          </w:p>
+        </w:tc>
+      </w:tr>
+      <w:tr>
+        <w:tc>
+          <w:tcPr>
+            <w:tcW w:w="2404" w:type="dxa"/>
+            <w:vMerge/>
+            <w:hideMark/>
+          </w:tcPr>
+          <w:p>
+            <w:pPr>
+              <w:rPr>
+                <w:rFonts w:ascii="Arial" w:hAnsi="Arial" w:cs="Arial"/>
+                <w:b/>
+                <w:bCs/>
+              </w:rPr>
+            </w:pPr>
+          </w:p>
+        </w:tc>
+        <w:tc>
+          <w:tcPr>
+            <w:tcW w:w="7377" w:type="dxa"/>
+            <w:hideMark/>
+          </w:tcPr>
+          <w:p>
+            <w:pPr>
+              <w:rPr>
+                <w:rFonts w:ascii="Arial" w:hAnsi="Arial" w:cs="Arial"/>
+              </w:rPr>
+            </w:pPr>
+            <w:r>
+              <w:rPr>
+                <w:rFonts w:ascii="Arial" w:hAnsi="Arial" w:cs="Arial"/>
+                <w:b/>
+                <w:bCs/>
+              </w:rPr>
+              <w:t>2.</w:t>
+            </w:r>
+            <w:r>
+              <w:rPr>
+                <w:rFonts w:ascii="Arial" w:hAnsi="Arial" w:cs="Arial"/>
+              </w:rPr>
+              <w:t> </w:t>
+            </w:r>
+            <w:r>
+              <w:rPr>
+                <w:rFonts w:ascii="Arial" w:hAnsi="Arial" w:cs="Arial"/>
+              </w:rPr>
+              <w:t>Documentar decisão sobre a mudança.</w:t>
+            </w:r>
+          </w:p>
+        </w:tc>
+      </w:tr>
+      <w:tr>
+        <w:tc>
+          <w:tcPr>
+            <w:tcW w:w="2404" w:type="dxa"/>
+            <w:vMerge/>
+            <w:hideMark/>
+          </w:tcPr>
+          <w:p>
+            <w:pPr>
+              <w:rPr>
+                <w:rFonts w:ascii="Arial" w:hAnsi="Arial" w:cs="Arial"/>
+                <w:b/>
+                <w:bCs/>
+              </w:rPr>
+            </w:pPr>
+          </w:p>
+        </w:tc>
+        <w:tc>
+          <w:tcPr>
+            <w:tcW w:w="7377" w:type="dxa"/>
+            <w:hideMark/>
+          </w:tcPr>
+          <w:p>
+            <w:pPr>
+              <w:rPr>
+                <w:rFonts w:ascii="Arial" w:hAnsi="Arial" w:cs="Arial"/>
+              </w:rPr>
+            </w:pPr>
+            <w:r>
+              <w:rPr>
+                <w:rFonts w:ascii="Arial" w:hAnsi="Arial" w:cs="Arial"/>
+                <w:b/>
+                <w:bCs/>
+              </w:rPr>
+              <w:t>3.</w:t>
+            </w:r>
+            <w:r>
+              <w:rPr>
+                <w:rFonts w:ascii="Arial" w:hAnsi="Arial" w:cs="Arial"/>
+              </w:rPr>
+              <w:t> </w:t>
+            </w:r>
+            <w:r>
+              <w:rPr>
+                <w:rFonts w:ascii="Arial" w:hAnsi="Arial" w:cs="Arial"/>
+              </w:rPr>
+              <w:t>Solicitar analise de impacto das modificações.</w:t>
+            </w:r>
+          </w:p>
+        </w:tc>
+      </w:tr>
+      <w:tr>
+        <w:tc>
+          <w:tcPr>
+            <w:tcW w:w="2404" w:type="dxa"/>
+            <w:hideMark/>
+          </w:tcPr>
+          <w:p>
+            <w:pPr>
+              <w:rPr>
+                <w:rFonts w:ascii="Arial" w:hAnsi="Arial" w:cs="Arial"/>
+                <w:b/>
+                <w:bCs/>
+              </w:rPr>
+            </w:pPr>
+            <w:r>
+              <w:rPr>
+                <w:rFonts w:ascii="Arial" w:hAnsi="Arial" w:cs="Arial"/>
+                <w:b/>
+                <w:bCs/>
+              </w:rPr>
+              <w:t>Pré-Condições</w:t>
+            </w:r>
+          </w:p>
+        </w:tc>
+        <w:tc>
+          <w:tcPr>
+            <w:tcW w:w="7377" w:type="dxa"/>
+            <w:hideMark/>
+          </w:tcPr>
+          <w:p>
+            <w:pPr>
+              <w:rPr>
+                <w:rFonts w:ascii="Arial" w:hAnsi="Arial" w:cs="Arial"/>
+              </w:rPr>
+            </w:pPr>
+            <w:r>
+              <w:rPr>
+                <w:rFonts w:ascii="Arial" w:hAnsi="Arial" w:cs="Arial"/>
+              </w:rPr>
+              <w:t>Alteração nos requisitos definidos.</w:t>
+            </w:r>
+          </w:p>
+        </w:tc>
+      </w:tr>
+      <w:tr>
+        <w:tc>
+          <w:tcPr>
+            <w:tcW w:w="2404" w:type="dxa"/>
+            <w:hideMark/>
+          </w:tcPr>
+          <w:p>
+            <w:pPr>
+              <w:rPr>
+                <w:rFonts w:ascii="Arial" w:hAnsi="Arial" w:cs="Arial"/>
+                <w:b/>
+                <w:bCs/>
+              </w:rPr>
+            </w:pPr>
+            <w:r>
+              <w:rPr>
+                <w:rFonts w:ascii="Arial" w:hAnsi="Arial" w:cs="Arial"/>
+                <w:b/>
+                <w:bCs/>
+              </w:rPr>
+              <w:t>Entradas</w:t>
+            </w:r>
+          </w:p>
+        </w:tc>
+        <w:tc>
+          <w:tcPr>
+            <w:tcW w:w="7377" w:type="dxa"/>
+            <w:hideMark/>
+          </w:tcPr>
+          <w:p>
+            <w:pPr>
+              <w:rPr>
+                <w:rFonts w:ascii="Arial" w:hAnsi="Arial" w:cs="Arial"/>
+              </w:rPr>
+            </w:pPr>
+            <w:r>
+              <w:rPr>
+                <w:rFonts w:ascii="Arial" w:hAnsi="Arial" w:cs="Arial"/>
+              </w:rPr>
+              <w:t>Requisitos alterados.</w:t>
+            </w:r>
+          </w:p>
+        </w:tc>
+      </w:tr>
+      <w:tr>
+        <w:tc>
+          <w:tcPr>
+            <w:tcW w:w="2404" w:type="dxa"/>
+            <w:hideMark/>
+          </w:tcPr>
+          <w:p>
+            <w:pPr>
+              <w:rPr>
+                <w:rFonts w:ascii="Arial" w:hAnsi="Arial" w:cs="Arial"/>
+                <w:b/>
+                <w:bCs/>
+              </w:rPr>
+            </w:pPr>
+            <w:r>
+              <w:rPr>
+                <w:rFonts w:ascii="Arial" w:hAnsi="Arial" w:cs="Arial"/>
+                <w:b/>
+                <w:bCs/>
+              </w:rPr>
+              <w:t>Critérios de Saída</w:t>
+            </w:r>
+          </w:p>
+        </w:tc>
+        <w:tc>
+          <w:tcPr>
+            <w:tcW w:w="7377" w:type="dxa"/>
+            <w:hideMark/>
+          </w:tcPr>
+          <w:p>
+            <w:pPr>
+              <w:rPr>
+                <w:rFonts w:ascii="Arial" w:hAnsi="Arial" w:cs="Arial"/>
+              </w:rPr>
+            </w:pPr>
+            <w:r>
+              <w:rPr>
+                <w:rFonts w:ascii="Arial" w:hAnsi="Arial" w:cs="Arial"/>
+              </w:rPr>
+              <w:t>Estimativa da evolução dos requisitos.</w:t>
+            </w:r>
+          </w:p>
+        </w:tc>
+      </w:tr>
+      <w:tr>
+        <w:tc>
+          <w:tcPr>
+            <w:tcW w:w="2404" w:type="dxa"/>
+            <w:hideMark/>
+          </w:tcPr>
+          <w:p>
+            <w:pPr>
+              <w:rPr>
+                <w:rFonts w:ascii="Arial" w:hAnsi="Arial" w:cs="Arial"/>
+                <w:b/>
+                <w:bCs/>
+              </w:rPr>
+            </w:pPr>
+            <w:r>
+              <w:rPr>
+                <w:rFonts w:ascii="Arial" w:hAnsi="Arial" w:cs="Arial"/>
+                <w:b/>
+                <w:bCs/>
+              </w:rPr>
+              <w:t>Produtos</w:t>
+            </w:r>
+          </w:p>
+        </w:tc>
+        <w:tc>
+          <w:tcPr>
+            <w:tcW w:w="7377" w:type="dxa"/>
+            <w:hideMark/>
+          </w:tcPr>
+          <w:p>
+            <w:pPr>
+              <w:rPr>
+                <w:rFonts w:ascii="Arial" w:hAnsi="Arial" w:cs="Arial"/>
+              </w:rPr>
+            </w:pPr>
+            <w:r>
+              <w:rPr>
+                <w:rFonts w:ascii="Arial" w:hAnsi="Arial" w:cs="Arial"/>
+              </w:rPr>
+              <w:t>Controle do desenvolvimento dos requisitos.</w:t>
+            </w:r>
+          </w:p>
+        </w:tc>
+      </w:tr>
+      <w:tr>
+        <w:tc>
+          <w:tcPr>
+            <w:tcW w:w="2404" w:type="dxa"/>
+            <w:hideMark/>
+          </w:tcPr>
+          <w:p>
+            <w:pPr>
+              <w:rPr>
+                <w:rFonts w:ascii="Arial" w:hAnsi="Arial" w:cs="Arial"/>
+                <w:b/>
+                <w:bCs/>
+              </w:rPr>
+            </w:pPr>
+            <w:r>
+              <w:rPr>
+                <w:rFonts w:ascii="Arial" w:hAnsi="Arial" w:cs="Arial"/>
+                <w:b/>
+                <w:bCs/>
+              </w:rPr>
+              <w:t>Ferramentas</w:t>
+            </w:r>
+          </w:p>
+        </w:tc>
+        <w:tc>
+          <w:tcPr>
+            <w:tcW w:w="7377" w:type="dxa"/>
+            <w:hideMark/>
+          </w:tcPr>
+          <w:p>
+            <w:pPr>
+              <w:rPr>
+                <w:rFonts w:ascii="Arial" w:hAnsi="Arial" w:cs="Arial"/>
+              </w:rPr>
+            </w:pPr>
+            <w:r>
+              <w:rPr>
+                <w:rFonts w:ascii="Arial" w:hAnsi="Arial" w:cs="Arial"/>
+              </w:rPr>
+              <w:t>Microsoft Office</w:t>
+            </w:r>
+          </w:p>
+        </w:tc>
+      </w:tr>
+    </w:tbl>
+    <w:p>
+      <w:pPr>
+        <w:ind w:left="360"/>
+        <w:rPr>
+          <w:rFonts w:ascii="Arial" w:hAnsi="Arial" w:cs="Arial"/>
+          <w:bCs/>
+        </w:rPr>
+      </w:pPr>
+    </w:p>
     <w:p>
       <w:pPr>
         <w:ind w:left="360"/>
@@ -6827,6 +8574,76 @@
       </w:tblBorders>
     </w:tblPr>
   </w:style>
+  <w:style w:type="character" w:styleId="Hyperlink">
+    <w:name w:val="Hyperlink"/>
+    <w:basedOn w:val="Fontepargpadro"/>
+    <w:uiPriority w:val="99"/>
+    <w:unhideWhenUsed/>
+    <w:rsid w:val="00C25164"/>
+    <w:rPr>
+      <w:color w:val="0000FF" w:themeColor="hyperlink"/>
+      <w:u w:val="single"/>
+    </w:rPr>
+  </w:style>
+  <w:style w:type="paragraph" w:styleId="NormalWeb">
+    <w:name w:val="Normal (Web)"/>
+    <w:basedOn w:val="Normal"/>
+    <w:uiPriority w:val="99"/>
+    <w:unhideWhenUsed/>
+    <w:rsid w:val="00C25164"/>
+    <w:pPr>
+      <w:spacing w:before="100" w:beforeAutospacing="1" w:after="100" w:afterAutospacing="1"/>
+    </w:pPr>
+    <w:rPr>
+      <w:rFonts w:ascii="Times New Roman" w:eastAsia="Times New Roman" w:hAnsi="Times New Roman" w:cs="Times New Roman"/>
+      <w:lang w:eastAsia="pt-BR"/>
+    </w:rPr>
+  </w:style>
+  <w:style w:type="character" w:customStyle="1" w:styleId="apple-tab-span">
+    <w:name w:val="apple-tab-span"/>
+    <w:basedOn w:val="Fontepargpadro"/>
+    <w:rsid w:val="00C25164"/>
+  </w:style>
+  <w:style w:type="character" w:styleId="HiperlinkVisitado">
+    <w:name w:val="FollowedHyperlink"/>
+    <w:basedOn w:val="Fontepargpadro"/>
+    <w:uiPriority w:val="99"/>
+    <w:semiHidden/>
+    <w:unhideWhenUsed/>
+    <w:rsid w:val="00116564"/>
+    <w:rPr>
+      <w:color w:val="800080" w:themeColor="followedHyperlink"/>
+      <w:u w:val="single"/>
+    </w:rPr>
+  </w:style>
+  <w:style w:type="paragraph" w:styleId="Textodebalo">
+    <w:name w:val="Balloon Text"/>
+    <w:basedOn w:val="Normal"/>
+    <w:link w:val="TextodebaloChar"/>
+    <w:uiPriority w:val="99"/>
+    <w:semiHidden/>
+    <w:unhideWhenUsed/>
+    <w:rsid w:val="00470A12"/>
+    <w:rPr>
+      <w:rFonts w:ascii="Tahoma" w:hAnsi="Tahoma" w:cs="Tahoma"/>
+      <w:sz w:val="16"/>
+      <w:szCs w:val="16"/>
+    </w:rPr>
+  </w:style>
+  <w:style w:type="character" w:customStyle="1" w:styleId="TextodebaloChar">
+    <w:name w:val="Texto de balão Char"/>
+    <w:basedOn w:val="Fontepargpadro"/>
+    <w:link w:val="Textodebalo"/>
+    <w:uiPriority w:val="99"/>
+    <w:semiHidden/>
+    <w:rsid w:val="00470A12"/>
+    <w:rPr>
+      <w:rFonts w:ascii="Tahoma" w:hAnsi="Tahoma" w:cs="Tahoma"/>
+      <w:sz w:val="16"/>
+      <w:szCs w:val="16"/>
+      <w:lang w:val="pt-BR"/>
+    </w:rPr>
+  </w:style>
 </w:styles>
 </file>
 
@@ -7080,6 +8897,76 @@
         <w:insideV w:val="single" w:sz="4" w:space="0" w:color="auto"/>
       </w:tblBorders>
     </w:tblPr>
+  </w:style>
+  <w:style w:type="character" w:styleId="Hyperlink">
+    <w:name w:val="Hyperlink"/>
+    <w:basedOn w:val="Fontepargpadro"/>
+    <w:uiPriority w:val="99"/>
+    <w:unhideWhenUsed/>
+    <w:rsid w:val="00C25164"/>
+    <w:rPr>
+      <w:color w:val="0000FF" w:themeColor="hyperlink"/>
+      <w:u w:val="single"/>
+    </w:rPr>
+  </w:style>
+  <w:style w:type="paragraph" w:styleId="NormalWeb">
+    <w:name w:val="Normal (Web)"/>
+    <w:basedOn w:val="Normal"/>
+    <w:uiPriority w:val="99"/>
+    <w:unhideWhenUsed/>
+    <w:rsid w:val="00C25164"/>
+    <w:pPr>
+      <w:spacing w:before="100" w:beforeAutospacing="1" w:after="100" w:afterAutospacing="1"/>
+    </w:pPr>
+    <w:rPr>
+      <w:rFonts w:ascii="Times New Roman" w:eastAsia="Times New Roman" w:hAnsi="Times New Roman" w:cs="Times New Roman"/>
+      <w:lang w:eastAsia="pt-BR"/>
+    </w:rPr>
+  </w:style>
+  <w:style w:type="character" w:customStyle="1" w:styleId="apple-tab-span">
+    <w:name w:val="apple-tab-span"/>
+    <w:basedOn w:val="Fontepargpadro"/>
+    <w:rsid w:val="00C25164"/>
+  </w:style>
+  <w:style w:type="character" w:styleId="HiperlinkVisitado">
+    <w:name w:val="FollowedHyperlink"/>
+    <w:basedOn w:val="Fontepargpadro"/>
+    <w:uiPriority w:val="99"/>
+    <w:semiHidden/>
+    <w:unhideWhenUsed/>
+    <w:rsid w:val="00116564"/>
+    <w:rPr>
+      <w:color w:val="800080" w:themeColor="followedHyperlink"/>
+      <w:u w:val="single"/>
+    </w:rPr>
+  </w:style>
+  <w:style w:type="paragraph" w:styleId="Textodebalo">
+    <w:name w:val="Balloon Text"/>
+    <w:basedOn w:val="Normal"/>
+    <w:link w:val="TextodebaloChar"/>
+    <w:uiPriority w:val="99"/>
+    <w:semiHidden/>
+    <w:unhideWhenUsed/>
+    <w:rsid w:val="00470A12"/>
+    <w:rPr>
+      <w:rFonts w:ascii="Tahoma" w:hAnsi="Tahoma" w:cs="Tahoma"/>
+      <w:sz w:val="16"/>
+      <w:szCs w:val="16"/>
+    </w:rPr>
+  </w:style>
+  <w:style w:type="character" w:customStyle="1" w:styleId="TextodebaloChar">
+    <w:name w:val="Texto de balão Char"/>
+    <w:basedOn w:val="Fontepargpadro"/>
+    <w:link w:val="Textodebalo"/>
+    <w:uiPriority w:val="99"/>
+    <w:semiHidden/>
+    <w:rsid w:val="00470A12"/>
+    <w:rPr>
+      <w:rFonts w:ascii="Tahoma" w:hAnsi="Tahoma" w:cs="Tahoma"/>
+      <w:sz w:val="16"/>
+      <w:szCs w:val="16"/>
+      <w:lang w:val="pt-BR"/>
+    </w:rPr>
   </w:style>
 </w:styles>
 </file>

</xml_diff>